<commit_message>
Removed >= <= operator overloads
</commit_message>
<xml_diff>
--- a/Docs/MathsLibrary Reference.docx
+++ b/Docs/MathsLibrary Reference.docx
@@ -1,6 +1,6 @@
 
 <file path=word/document.xml><?xml version="1.0" encoding="utf-8"?>
-<w:document xmlns:wpc="http://schemas.microsoft.com/office/word/2010/wordprocessingCanvas" xmlns:cx="http://schemas.microsoft.com/office/drawing/2014/chartex" xmlns:cx1="http://schemas.microsoft.com/office/drawing/2015/9/8/chartex" xmlns:cx2="http://schemas.microsoft.com/office/drawing/2015/10/21/chartex" xmlns:cx3="http://schemas.microsoft.com/office/drawing/2016/5/9/chartex" xmlns:cx4="http://schemas.microsoft.com/office/drawing/2016/5/10/chartex" xmlns:cx5="http://schemas.microsoft.com/office/drawing/2016/5/11/chartex" xmlns:mc="http://schemas.openxmlformats.org/markup-compatibility/2006" xmlns:o="urn:schemas-microsoft-com:office:office" xmlns:r="http://schemas.openxmlformats.org/officeDocument/2006/relationships" xmlns:m="http://schemas.openxmlformats.org/officeDocument/2006/math" xmlns:v="urn:schemas-microsoft-com:vml" xmlns:wp14="http://schemas.microsoft.com/office/word/2010/wordprocessingDrawing" xmlns:wp="http://schemas.openxmlformats.org/drawingml/2006/wordprocessingDrawing" xmlns:w10="urn:schemas-microsoft-com:office:word" xmlns:w="http://schemas.openxmlformats.org/wordprocessingml/2006/main" xmlns:w14="http://schemas.microsoft.com/office/word/2010/wordml" xmlns:w15="http://schemas.microsoft.com/office/word/2012/wordml" xmlns:w16se="http://schemas.microsoft.com/office/word/2015/wordml/symex" xmlns:wpg="http://schemas.microsoft.com/office/word/2010/wordprocessingGroup" xmlns:wpi="http://schemas.microsoft.com/office/word/2010/wordprocessingInk" xmlns:wne="http://schemas.microsoft.com/office/word/2006/wordml" xmlns:wps="http://schemas.microsoft.com/office/word/2010/wordprocessingShape" mc:Ignorable="w14 w15 w16se wp14">
+<w:document xmlns:wpc="http://schemas.microsoft.com/office/word/2010/wordprocessingCanvas" xmlns:cx="http://schemas.microsoft.com/office/drawing/2014/chartex" xmlns:mc="http://schemas.openxmlformats.org/markup-compatibility/2006" xmlns:o="urn:schemas-microsoft-com:office:office" xmlns:r="http://schemas.openxmlformats.org/officeDocument/2006/relationships" xmlns:m="http://schemas.openxmlformats.org/officeDocument/2006/math" xmlns:v="urn:schemas-microsoft-com:vml" xmlns:wp14="http://schemas.microsoft.com/office/word/2010/wordprocessingDrawing" xmlns:wp="http://schemas.openxmlformats.org/drawingml/2006/wordprocessingDrawing" xmlns:w10="urn:schemas-microsoft-com:office:word" xmlns:w="http://schemas.openxmlformats.org/wordprocessingml/2006/main" xmlns:w14="http://schemas.microsoft.com/office/word/2010/wordml" xmlns:w15="http://schemas.microsoft.com/office/word/2012/wordml" xmlns:w16se="http://schemas.microsoft.com/office/word/2015/wordml/symex" xmlns:wpg="http://schemas.microsoft.com/office/word/2010/wordprocessingGroup" xmlns:wpi="http://schemas.microsoft.com/office/word/2010/wordprocessingInk" xmlns:wne="http://schemas.microsoft.com/office/word/2006/wordml" xmlns:wps="http://schemas.microsoft.com/office/word/2010/wordprocessingShape" mc:Ignorable="w14 w15 w16se wp14">
   <w:body>
     <w:p>
       <w:pPr>
@@ -581,14 +581,27 @@
             <w:tcW w:w="657" w:type="dxa"/>
           </w:tcPr>
           <w:p>
-            <w:fldSimple w:instr=" pageref VectorDtor ">
-              <w:r>
-                <w:rPr>
-                  <w:noProof/>
-                </w:rPr>
-                <w:t>4</w:t>
-              </w:r>
-            </w:fldSimple>
+            <w:r>
+              <w:fldChar w:fldCharType="begin"/>
+            </w:r>
+            <w:r>
+              <w:instrText xml:space="preserve"> pageref VectorDtor </w:instrText>
+            </w:r>
+            <w:r>
+              <w:fldChar w:fldCharType="separate"/>
+            </w:r>
+            <w:r>
+              <w:rPr>
+                <w:noProof/>
+              </w:rPr>
+              <w:t>4</w:t>
+            </w:r>
+            <w:r>
+              <w:rPr>
+                <w:noProof/>
+              </w:rPr>
+              <w:fldChar w:fldCharType="end"/>
+            </w:r>
           </w:p>
         </w:tc>
         <w:tc>
@@ -608,13 +621,8 @@
             <w:tcW w:w="2046" w:type="dxa"/>
           </w:tcPr>
           <w:p>
-            <w:proofErr w:type="gramStart"/>
-            <w:r>
-              <w:t>operator[</w:t>
-            </w:r>
-            <w:proofErr w:type="gramEnd"/>
-            <w:r>
-              <w:t>]</w:t>
+            <w:r>
+              <w:t>operator[]</w:t>
             </w:r>
           </w:p>
         </w:tc>
@@ -623,14 +631,27 @@
             <w:tcW w:w="657" w:type="dxa"/>
           </w:tcPr>
           <w:p>
-            <w:fldSimple w:instr=" pageref VectorAccess ">
-              <w:r>
-                <w:rPr>
-                  <w:noProof/>
-                </w:rPr>
-                <w:t>4</w:t>
-              </w:r>
-            </w:fldSimple>
+            <w:r>
+              <w:fldChar w:fldCharType="begin"/>
+            </w:r>
+            <w:r>
+              <w:instrText xml:space="preserve"> pageref VectorAccess </w:instrText>
+            </w:r>
+            <w:r>
+              <w:fldChar w:fldCharType="separate"/>
+            </w:r>
+            <w:r>
+              <w:rPr>
+                <w:noProof/>
+              </w:rPr>
+              <w:t>4</w:t>
+            </w:r>
+            <w:r>
+              <w:rPr>
+                <w:noProof/>
+              </w:rPr>
+              <w:fldChar w:fldCharType="end"/>
+            </w:r>
           </w:p>
         </w:tc>
         <w:tc>
@@ -665,14 +686,27 @@
                 <w:tab w:val="left" w:pos="4920"/>
               </w:tabs>
             </w:pPr>
-            <w:fldSimple w:instr=" PAGEREF VectorCastFloat ">
-              <w:r>
-                <w:rPr>
-                  <w:noProof/>
-                </w:rPr>
-                <w:t>4</w:t>
-              </w:r>
-            </w:fldSimple>
+            <w:r>
+              <w:fldChar w:fldCharType="begin"/>
+            </w:r>
+            <w:r>
+              <w:instrText xml:space="preserve"> PAGEREF VectorCastFloat </w:instrText>
+            </w:r>
+            <w:r>
+              <w:fldChar w:fldCharType="separate"/>
+            </w:r>
+            <w:r>
+              <w:rPr>
+                <w:noProof/>
+              </w:rPr>
+              <w:t>4</w:t>
+            </w:r>
+            <w:r>
+              <w:rPr>
+                <w:noProof/>
+              </w:rPr>
+              <w:fldChar w:fldCharType="end"/>
+            </w:r>
           </w:p>
         </w:tc>
         <w:tc>
@@ -707,14 +741,27 @@
             <w:tcW w:w="657" w:type="dxa"/>
           </w:tcPr>
           <w:p>
-            <w:fldSimple w:instr=" PAGEREF VectorCastVector ">
-              <w:r>
-                <w:rPr>
-                  <w:noProof/>
-                </w:rPr>
-                <w:t>5</w:t>
-              </w:r>
-            </w:fldSimple>
+            <w:r>
+              <w:fldChar w:fldCharType="begin"/>
+            </w:r>
+            <w:r>
+              <w:instrText xml:space="preserve"> PAGEREF VectorCastVector </w:instrText>
+            </w:r>
+            <w:r>
+              <w:fldChar w:fldCharType="separate"/>
+            </w:r>
+            <w:r>
+              <w:rPr>
+                <w:noProof/>
+              </w:rPr>
+              <w:t>5</w:t>
+            </w:r>
+            <w:r>
+              <w:rPr>
+                <w:noProof/>
+              </w:rPr>
+              <w:fldChar w:fldCharType="end"/>
+            </w:r>
           </w:p>
         </w:tc>
         <w:tc>
@@ -744,14 +791,27 @@
             <w:tcW w:w="657" w:type="dxa"/>
           </w:tcPr>
           <w:p>
-            <w:fldSimple w:instr=" PAGEREF VectorDot ">
-              <w:r>
-                <w:rPr>
-                  <w:noProof/>
-                </w:rPr>
-                <w:t>5</w:t>
-              </w:r>
-            </w:fldSimple>
+            <w:r>
+              <w:fldChar w:fldCharType="begin"/>
+            </w:r>
+            <w:r>
+              <w:instrText xml:space="preserve"> PAGEREF VectorDot </w:instrText>
+            </w:r>
+            <w:r>
+              <w:fldChar w:fldCharType="separate"/>
+            </w:r>
+            <w:r>
+              <w:rPr>
+                <w:noProof/>
+              </w:rPr>
+              <w:t>5</w:t>
+            </w:r>
+            <w:r>
+              <w:rPr>
+                <w:noProof/>
+              </w:rPr>
+              <w:fldChar w:fldCharType="end"/>
+            </w:r>
           </w:p>
         </w:tc>
         <w:tc>
@@ -781,14 +841,27 @@
             <w:tcW w:w="657" w:type="dxa"/>
           </w:tcPr>
           <w:p>
-            <w:fldSimple w:instr=" PAGEREF VectorCross ">
-              <w:r>
-                <w:rPr>
-                  <w:noProof/>
-                </w:rPr>
-                <w:t>5</w:t>
-              </w:r>
-            </w:fldSimple>
+            <w:r>
+              <w:fldChar w:fldCharType="begin"/>
+            </w:r>
+            <w:r>
+              <w:instrText xml:space="preserve"> PAGEREF VectorCross </w:instrText>
+            </w:r>
+            <w:r>
+              <w:fldChar w:fldCharType="separate"/>
+            </w:r>
+            <w:r>
+              <w:rPr>
+                <w:noProof/>
+              </w:rPr>
+              <w:t>5</w:t>
+            </w:r>
+            <w:r>
+              <w:rPr>
+                <w:noProof/>
+              </w:rPr>
+              <w:fldChar w:fldCharType="end"/>
+            </w:r>
           </w:p>
         </w:tc>
         <w:tc>
@@ -820,14 +893,27 @@
             <w:tcW w:w="657" w:type="dxa"/>
           </w:tcPr>
           <w:p>
-            <w:fldSimple w:instr=" PAGEREF VectorMagSqr ">
-              <w:r>
-                <w:rPr>
-                  <w:noProof/>
-                </w:rPr>
-                <w:t>6</w:t>
-              </w:r>
-            </w:fldSimple>
+            <w:r>
+              <w:fldChar w:fldCharType="begin"/>
+            </w:r>
+            <w:r>
+              <w:instrText xml:space="preserve"> PAGEREF VectorMagSqr </w:instrText>
+            </w:r>
+            <w:r>
+              <w:fldChar w:fldCharType="separate"/>
+            </w:r>
+            <w:r>
+              <w:rPr>
+                <w:noProof/>
+              </w:rPr>
+              <w:t>6</w:t>
+            </w:r>
+            <w:r>
+              <w:rPr>
+                <w:noProof/>
+              </w:rPr>
+              <w:fldChar w:fldCharType="end"/>
+            </w:r>
           </w:p>
         </w:tc>
         <w:tc>
@@ -857,14 +943,27 @@
             <w:tcW w:w="657" w:type="dxa"/>
           </w:tcPr>
           <w:p>
-            <w:fldSimple w:instr=" PAGEREF VectorMag ">
-              <w:r>
-                <w:rPr>
-                  <w:noProof/>
-                </w:rPr>
-                <w:t>6</w:t>
-              </w:r>
-            </w:fldSimple>
+            <w:r>
+              <w:fldChar w:fldCharType="begin"/>
+            </w:r>
+            <w:r>
+              <w:instrText xml:space="preserve"> PAGEREF VectorMag </w:instrText>
+            </w:r>
+            <w:r>
+              <w:fldChar w:fldCharType="separate"/>
+            </w:r>
+            <w:r>
+              <w:rPr>
+                <w:noProof/>
+              </w:rPr>
+              <w:t>6</w:t>
+            </w:r>
+            <w:r>
+              <w:rPr>
+                <w:noProof/>
+              </w:rPr>
+              <w:fldChar w:fldCharType="end"/>
+            </w:r>
           </w:p>
         </w:tc>
         <w:tc>
@@ -894,14 +993,30 @@
             <w:tcW w:w="657" w:type="dxa"/>
           </w:tcPr>
           <w:p>
-            <w:fldSimple w:instr=" PAGEREF VectorNormalise ">
-              <w:r>
-                <w:rPr>
-                  <w:noProof/>
-                </w:rPr>
-                <w:t>6</w:t>
-              </w:r>
-            </w:fldSimple>
+            <w:r>
+              <w:fldChar w:fldCharType="begin"/>
+            </w:r>
+            <w:r>
+              <w:instrText xml:space="preserve"> PAGERE</w:instrText>
+            </w:r>
+            <w:r>
+              <w:instrText xml:space="preserve">F VectorNormalise </w:instrText>
+            </w:r>
+            <w:r>
+              <w:fldChar w:fldCharType="separate"/>
+            </w:r>
+            <w:r>
+              <w:rPr>
+                <w:noProof/>
+              </w:rPr>
+              <w:t>6</w:t>
+            </w:r>
+            <w:r>
+              <w:rPr>
+                <w:noProof/>
+              </w:rPr>
+              <w:fldChar w:fldCharType="end"/>
+            </w:r>
           </w:p>
         </w:tc>
         <w:tc>
@@ -933,14 +1048,27 @@
             <w:tcW w:w="657" w:type="dxa"/>
           </w:tcPr>
           <w:p>
-            <w:fldSimple w:instr=" PAGEREF VectorCompare ">
-              <w:r>
-                <w:rPr>
-                  <w:noProof/>
-                </w:rPr>
-                <w:t>6</w:t>
-              </w:r>
-            </w:fldSimple>
+            <w:r>
+              <w:fldChar w:fldCharType="begin"/>
+            </w:r>
+            <w:r>
+              <w:instrText xml:space="preserve"> PAGEREF VectorCompare </w:instrText>
+            </w:r>
+            <w:r>
+              <w:fldChar w:fldCharType="separate"/>
+            </w:r>
+            <w:r>
+              <w:rPr>
+                <w:noProof/>
+              </w:rPr>
+              <w:t>6</w:t>
+            </w:r>
+            <w:r>
+              <w:rPr>
+                <w:noProof/>
+              </w:rPr>
+              <w:fldChar w:fldCharType="end"/>
+            </w:r>
           </w:p>
         </w:tc>
         <w:tc>
@@ -1043,14 +1171,27 @@
             <w:tcW w:w="567" w:type="dxa"/>
           </w:tcPr>
           <w:p>
-            <w:fldSimple w:instr=" PAGEREF VectorPlus ">
-              <w:r>
-                <w:rPr>
-                  <w:noProof/>
-                </w:rPr>
-                <w:t>7</w:t>
-              </w:r>
-            </w:fldSimple>
+            <w:r>
+              <w:fldChar w:fldCharType="begin"/>
+            </w:r>
+            <w:r>
+              <w:instrText xml:space="preserve"> PAGEREF VectorPlus </w:instrText>
+            </w:r>
+            <w:r>
+              <w:fldChar w:fldCharType="separate"/>
+            </w:r>
+            <w:r>
+              <w:rPr>
+                <w:noProof/>
+              </w:rPr>
+              <w:t>7</w:t>
+            </w:r>
+            <w:r>
+              <w:rPr>
+                <w:noProof/>
+              </w:rPr>
+              <w:fldChar w:fldCharType="end"/>
+            </w:r>
           </w:p>
         </w:tc>
         <w:tc>
@@ -1080,14 +1221,27 @@
             <w:tcW w:w="567" w:type="dxa"/>
           </w:tcPr>
           <w:p>
-            <w:fldSimple w:instr=" PAGEREF VectorMinus ">
-              <w:r>
-                <w:rPr>
-                  <w:noProof/>
-                </w:rPr>
-                <w:t>7</w:t>
-              </w:r>
-            </w:fldSimple>
+            <w:r>
+              <w:fldChar w:fldCharType="begin"/>
+            </w:r>
+            <w:r>
+              <w:instrText xml:space="preserve"> PAGEREF VectorMinus </w:instrText>
+            </w:r>
+            <w:r>
+              <w:fldChar w:fldCharType="separate"/>
+            </w:r>
+            <w:r>
+              <w:rPr>
+                <w:noProof/>
+              </w:rPr>
+              <w:t>7</w:t>
+            </w:r>
+            <w:r>
+              <w:rPr>
+                <w:noProof/>
+              </w:rPr>
+              <w:fldChar w:fldCharType="end"/>
+            </w:r>
           </w:p>
         </w:tc>
         <w:tc>
@@ -1117,14 +1271,27 @@
             <w:tcW w:w="567" w:type="dxa"/>
           </w:tcPr>
           <w:p>
-            <w:fldSimple w:instr=" PAGEREF VectorMultiply ">
-              <w:r>
-                <w:rPr>
-                  <w:noProof/>
-                </w:rPr>
-                <w:t>7</w:t>
-              </w:r>
-            </w:fldSimple>
+            <w:r>
+              <w:fldChar w:fldCharType="begin"/>
+            </w:r>
+            <w:r>
+              <w:instrText xml:space="preserve"> PAGEREF VectorMultiply </w:instrText>
+            </w:r>
+            <w:r>
+              <w:fldChar w:fldCharType="separate"/>
+            </w:r>
+            <w:r>
+              <w:rPr>
+                <w:noProof/>
+              </w:rPr>
+              <w:t>7</w:t>
+            </w:r>
+            <w:r>
+              <w:rPr>
+                <w:noProof/>
+              </w:rPr>
+              <w:fldChar w:fldCharType="end"/>
+            </w:r>
           </w:p>
         </w:tc>
         <w:tc>
@@ -1154,14 +1321,27 @@
             <w:tcW w:w="567" w:type="dxa"/>
           </w:tcPr>
           <w:p>
-            <w:fldSimple w:instr=" PAGEREF VectorCompOperator ">
-              <w:r>
-                <w:rPr>
-                  <w:noProof/>
-                </w:rPr>
-                <w:t>8</w:t>
-              </w:r>
-            </w:fldSimple>
+            <w:r>
+              <w:fldChar w:fldCharType="begin"/>
+            </w:r>
+            <w:r>
+              <w:instrText xml:space="preserve"> PAGEREF VectorCompOperator </w:instrText>
+            </w:r>
+            <w:r>
+              <w:fldChar w:fldCharType="separate"/>
+            </w:r>
+            <w:r>
+              <w:rPr>
+                <w:noProof/>
+              </w:rPr>
+              <w:t>8</w:t>
+            </w:r>
+            <w:r>
+              <w:rPr>
+                <w:noProof/>
+              </w:rPr>
+              <w:fldChar w:fldCharType="end"/>
+            </w:r>
           </w:p>
         </w:tc>
         <w:tc>
@@ -1191,14 +1371,27 @@
             <w:tcW w:w="567" w:type="dxa"/>
           </w:tcPr>
           <w:p>
-            <w:fldSimple w:instr=" PAGEREF VectorCompOperator ">
-              <w:r>
-                <w:rPr>
-                  <w:noProof/>
-                </w:rPr>
-                <w:t>8</w:t>
-              </w:r>
-            </w:fldSimple>
+            <w:r>
+              <w:fldChar w:fldCharType="begin"/>
+            </w:r>
+            <w:r>
+              <w:instrText xml:space="preserve"> PAGEREF VectorCompOperator </w:instrText>
+            </w:r>
+            <w:r>
+              <w:fldChar w:fldCharType="separate"/>
+            </w:r>
+            <w:r>
+              <w:rPr>
+                <w:noProof/>
+              </w:rPr>
+              <w:t>8</w:t>
+            </w:r>
+            <w:r>
+              <w:rPr>
+                <w:noProof/>
+              </w:rPr>
+              <w:fldChar w:fldCharType="end"/>
+            </w:r>
           </w:p>
         </w:tc>
         <w:tc>
@@ -1228,14 +1421,27 @@
             <w:tcW w:w="567" w:type="dxa"/>
           </w:tcPr>
           <w:p>
-            <w:fldSimple w:instr=" PAGEREF VectorCompOperator ">
-              <w:r>
-                <w:rPr>
-                  <w:noProof/>
-                </w:rPr>
-                <w:t>8</w:t>
-              </w:r>
-            </w:fldSimple>
+            <w:r>
+              <w:fldChar w:fldCharType="begin"/>
+            </w:r>
+            <w:r>
+              <w:instrText xml:space="preserve"> PAGEREF VectorCompOperator </w:instrText>
+            </w:r>
+            <w:r>
+              <w:fldChar w:fldCharType="separate"/>
+            </w:r>
+            <w:r>
+              <w:rPr>
+                <w:noProof/>
+              </w:rPr>
+              <w:t>8</w:t>
+            </w:r>
+            <w:r>
+              <w:rPr>
+                <w:noProof/>
+              </w:rPr>
+              <w:fldChar w:fldCharType="end"/>
+            </w:r>
           </w:p>
         </w:tc>
         <w:tc>
@@ -1265,14 +1471,27 @@
             <w:tcW w:w="567" w:type="dxa"/>
           </w:tcPr>
           <w:p>
-            <w:fldSimple w:instr=" PAGEREF VectorCompOperator ">
-              <w:r>
-                <w:rPr>
-                  <w:noProof/>
-                </w:rPr>
-                <w:t>8</w:t>
-              </w:r>
-            </w:fldSimple>
+            <w:r>
+              <w:fldChar w:fldCharType="begin"/>
+            </w:r>
+            <w:r>
+              <w:instrText xml:space="preserve"> PAGEREF VectorCompOperator </w:instrText>
+            </w:r>
+            <w:r>
+              <w:fldChar w:fldCharType="separate"/>
+            </w:r>
+            <w:r>
+              <w:rPr>
+                <w:noProof/>
+              </w:rPr>
+              <w:t>8</w:t>
+            </w:r>
+            <w:r>
+              <w:rPr>
+                <w:noProof/>
+              </w:rPr>
+              <w:fldChar w:fldCharType="end"/>
+            </w:r>
           </w:p>
         </w:tc>
         <w:tc>
@@ -1302,14 +1521,27 @@
             <w:tcW w:w="567" w:type="dxa"/>
           </w:tcPr>
           <w:p>
-            <w:fldSimple w:instr=" PAGEREF VectorEqOperator ">
-              <w:r>
-                <w:rPr>
-                  <w:noProof/>
-                </w:rPr>
-                <w:t>8</w:t>
-              </w:r>
-            </w:fldSimple>
+            <w:r>
+              <w:fldChar w:fldCharType="begin"/>
+            </w:r>
+            <w:r>
+              <w:instrText xml:space="preserve"> PAGEREF VectorEqOperator </w:instrText>
+            </w:r>
+            <w:r>
+              <w:fldChar w:fldCharType="separate"/>
+            </w:r>
+            <w:r>
+              <w:rPr>
+                <w:noProof/>
+              </w:rPr>
+              <w:t>8</w:t>
+            </w:r>
+            <w:r>
+              <w:rPr>
+                <w:noProof/>
+              </w:rPr>
+              <w:fldChar w:fldCharType="end"/>
+            </w:r>
           </w:p>
         </w:tc>
         <w:tc>
@@ -1329,11 +1561,9 @@
             <w:tcW w:w="2122" w:type="dxa"/>
           </w:tcPr>
           <w:p>
-            <w:proofErr w:type="gramStart"/>
             <w:r>
               <w:t>operator!=</w:t>
             </w:r>
-            <w:proofErr w:type="gramEnd"/>
           </w:p>
         </w:tc>
         <w:tc>
@@ -1341,14 +1571,27 @@
             <w:tcW w:w="567" w:type="dxa"/>
           </w:tcPr>
           <w:p>
-            <w:fldSimple w:instr=" PAGEREF VectorEqOperator ">
-              <w:r>
-                <w:rPr>
-                  <w:noProof/>
-                </w:rPr>
-                <w:t>8</w:t>
-              </w:r>
-            </w:fldSimple>
+            <w:r>
+              <w:fldChar w:fldCharType="begin"/>
+            </w:r>
+            <w:r>
+              <w:instrText xml:space="preserve"> PAGEREF VectorEqOperator </w:instrText>
+            </w:r>
+            <w:r>
+              <w:fldChar w:fldCharType="separate"/>
+            </w:r>
+            <w:r>
+              <w:rPr>
+                <w:noProof/>
+              </w:rPr>
+              <w:t>8</w:t>
+            </w:r>
+            <w:r>
+              <w:rPr>
+                <w:noProof/>
+              </w:rPr>
+              <w:fldChar w:fldCharType="end"/>
+            </w:r>
           </w:p>
         </w:tc>
         <w:tc>
@@ -1406,27 +1649,15 @@
           <w:numId w:val="1"/>
         </w:numPr>
       </w:pPr>
-      <w:proofErr w:type="gramStart"/>
-      <w:r>
-        <w:rPr>
-          <w:rFonts w:ascii="Consolas" w:hAnsi="Consolas" w:cs="Consolas"/>
-          <w:color w:val="000000"/>
-          <w:sz w:val="19"/>
-          <w:szCs w:val="19"/>
-          <w:lang w:val="en-AU"/>
-        </w:rPr>
-        <w:t>Vector(</w:t>
-      </w:r>
-      <w:proofErr w:type="gramEnd"/>
-      <w:r>
-        <w:rPr>
-          <w:rFonts w:ascii="Consolas" w:hAnsi="Consolas" w:cs="Consolas"/>
-          <w:color w:val="000000"/>
-          <w:sz w:val="19"/>
-          <w:szCs w:val="19"/>
-          <w:lang w:val="en-AU"/>
-        </w:rPr>
-        <w:t>);</w:t>
+      <w:r>
+        <w:rPr>
+          <w:rFonts w:ascii="Consolas" w:hAnsi="Consolas" w:cs="Consolas"/>
+          <w:color w:val="000000"/>
+          <w:sz w:val="19"/>
+          <w:szCs w:val="19"/>
+          <w:lang w:val="en-AU"/>
+        </w:rPr>
+        <w:t>Vector();</w:t>
       </w:r>
       <w:r>
         <w:tab/>
@@ -1526,7 +1757,6 @@
         </w:rPr>
         <w:br/>
       </w:r>
-      <w:proofErr w:type="gramStart"/>
       <w:r>
         <w:rPr>
           <w:rFonts w:ascii="Consolas" w:hAnsi="Consolas" w:cs="Consolas"/>
@@ -1538,7 +1768,6 @@
         <w:t>Vector(</w:t>
       </w:r>
       <w:proofErr w:type="spellStart"/>
-      <w:proofErr w:type="gramEnd"/>
       <w:r>
         <w:rPr>
           <w:rFonts w:ascii="Consolas" w:hAnsi="Consolas" w:cs="Consolas"/>
@@ -2140,7 +2369,6 @@
         </w:rPr>
         <w:t xml:space="preserve">&amp; </w:t>
       </w:r>
-      <w:proofErr w:type="gramStart"/>
       <w:r>
         <w:rPr>
           <w:rFonts w:ascii="Consolas" w:hAnsi="Consolas" w:cs="Consolas"/>
@@ -2149,18 +2377,7 @@
           <w:szCs w:val="19"/>
           <w:lang w:val="en-AU"/>
         </w:rPr>
-        <w:t>operator[</w:t>
-      </w:r>
-      <w:proofErr w:type="gramEnd"/>
-      <w:r>
-        <w:rPr>
-          <w:rFonts w:ascii="Consolas" w:hAnsi="Consolas" w:cs="Consolas"/>
-          <w:color w:val="008080"/>
-          <w:sz w:val="19"/>
-          <w:szCs w:val="19"/>
-          <w:lang w:val="en-AU"/>
-        </w:rPr>
-        <w:t>]</w:t>
+        <w:t>operator[]</w:t>
       </w:r>
       <w:r>
         <w:rPr>
@@ -4767,9 +4984,6 @@
       </w:r>
       <w:proofErr w:type="gramEnd"/>
       <w:r>
-        <w:t>,&gt;=,&lt;=</w:t>
-      </w:r>
-      <w:r>
         <w:t xml:space="preserve"> (Vector)</w:t>
       </w:r>
     </w:p>
@@ -4863,21 +5077,9 @@
           <w:szCs w:val="19"/>
           <w:lang w:val="en-AU"/>
         </w:rPr>
-        <w:t xml:space="preserve"> operator</w:t>
-      </w:r>
-      <w:proofErr w:type="gramStart"/>
-      <w:r>
-        <w:rPr>
-          <w:rFonts w:ascii="Consolas" w:hAnsi="Consolas" w:cs="Consolas"/>
-          <w:color w:val="000000"/>
-          <w:sz w:val="19"/>
-          <w:szCs w:val="19"/>
-          <w:lang w:val="en-AU"/>
-        </w:rPr>
-        <w:t>&gt;(</w:t>
+        <w:t xml:space="preserve"> operator&gt;(</w:t>
       </w:r>
       <w:proofErr w:type="spellStart"/>
-      <w:proofErr w:type="gramEnd"/>
       <w:r>
         <w:rPr>
           <w:rFonts w:ascii="Consolas" w:hAnsi="Consolas" w:cs="Consolas"/>
@@ -5091,21 +5293,9 @@
           <w:szCs w:val="19"/>
           <w:lang w:val="en-AU"/>
         </w:rPr>
-        <w:t xml:space="preserve"> operator</w:t>
-      </w:r>
-      <w:proofErr w:type="gramStart"/>
-      <w:r>
-        <w:rPr>
-          <w:rFonts w:ascii="Consolas" w:hAnsi="Consolas" w:cs="Consolas"/>
-          <w:color w:val="000000"/>
-          <w:sz w:val="19"/>
-          <w:szCs w:val="19"/>
-          <w:lang w:val="en-AU"/>
-        </w:rPr>
-        <w:t>&lt;(</w:t>
+        <w:t xml:space="preserve"> operator&lt;(</w:t>
       </w:r>
       <w:proofErr w:type="spellStart"/>
-      <w:proofErr w:type="gramEnd"/>
       <w:r>
         <w:rPr>
           <w:rFonts w:ascii="Consolas" w:hAnsi="Consolas" w:cs="Consolas"/>
@@ -5232,11 +5422,6 @@
     </w:p>
     <w:p>
       <w:pPr>
-        <w:pStyle w:val="ListParagraph"/>
-        <w:numPr>
-          <w:ilvl w:val="0"/>
-          <w:numId w:val="10"/>
-        </w:numPr>
         <w:autoSpaceDE w:val="0"/>
         <w:autoSpaceDN w:val="0"/>
         <w:adjustRightInd w:val="0"/>
@@ -5249,457 +5434,6 @@
           <w:lang w:val="en-AU"/>
         </w:rPr>
       </w:pPr>
-      <w:r>
-        <w:rPr>
-          <w:rFonts w:ascii="Consolas" w:hAnsi="Consolas" w:cs="Consolas"/>
-          <w:color w:val="0000FF"/>
-          <w:sz w:val="19"/>
-          <w:szCs w:val="19"/>
-          <w:lang w:val="en-AU"/>
-        </w:rPr>
-        <w:t>template</w:t>
-      </w:r>
-      <w:r>
-        <w:rPr>
-          <w:rFonts w:ascii="Consolas" w:hAnsi="Consolas" w:cs="Consolas"/>
-          <w:color w:val="000000"/>
-          <w:sz w:val="19"/>
-          <w:szCs w:val="19"/>
-          <w:lang w:val="en-AU"/>
-        </w:rPr>
-        <w:t>&lt;</w:t>
-      </w:r>
-      <w:proofErr w:type="spellStart"/>
-      <w:r>
-        <w:rPr>
-          <w:rFonts w:ascii="Consolas" w:hAnsi="Consolas" w:cs="Consolas"/>
-          <w:color w:val="2B91AF"/>
-          <w:sz w:val="19"/>
-          <w:szCs w:val="19"/>
-          <w:lang w:val="en-AU"/>
-        </w:rPr>
-        <w:t>size_t</w:t>
-      </w:r>
-      <w:proofErr w:type="spellEnd"/>
-      <w:r>
-        <w:rPr>
-          <w:rFonts w:ascii="Consolas" w:hAnsi="Consolas" w:cs="Consolas"/>
-          <w:color w:val="000000"/>
-          <w:sz w:val="19"/>
-          <w:szCs w:val="19"/>
-          <w:lang w:val="en-AU"/>
-        </w:rPr>
-        <w:t xml:space="preserve"> DIM&gt;</w:t>
-      </w:r>
-      <w:r>
-        <w:rPr>
-          <w:rFonts w:ascii="Consolas" w:hAnsi="Consolas" w:cs="Consolas"/>
-          <w:color w:val="000000"/>
-          <w:sz w:val="19"/>
-          <w:szCs w:val="19"/>
-          <w:lang w:val="en-AU"/>
-        </w:rPr>
-        <w:br/>
-      </w:r>
-      <w:r>
-        <w:rPr>
-          <w:rFonts w:ascii="Consolas" w:hAnsi="Consolas" w:cs="Consolas"/>
-          <w:color w:val="0000FF"/>
-          <w:sz w:val="19"/>
-          <w:szCs w:val="19"/>
-          <w:lang w:val="en-AU"/>
-        </w:rPr>
-        <w:t>bool</w:t>
-      </w:r>
-      <w:r>
-        <w:rPr>
-          <w:rFonts w:ascii="Consolas" w:hAnsi="Consolas" w:cs="Consolas"/>
-          <w:color w:val="000000"/>
-          <w:sz w:val="19"/>
-          <w:szCs w:val="19"/>
-          <w:lang w:val="en-AU"/>
-        </w:rPr>
-        <w:t xml:space="preserve"> operator&gt;</w:t>
-      </w:r>
-      <w:proofErr w:type="gramStart"/>
-      <w:r>
-        <w:rPr>
-          <w:rFonts w:ascii="Consolas" w:hAnsi="Consolas" w:cs="Consolas"/>
-          <w:color w:val="000000"/>
-          <w:sz w:val="19"/>
-          <w:szCs w:val="19"/>
-          <w:lang w:val="en-AU"/>
-        </w:rPr>
-        <w:t>=(</w:t>
-      </w:r>
-      <w:proofErr w:type="spellStart"/>
-      <w:proofErr w:type="gramEnd"/>
-      <w:r>
-        <w:rPr>
-          <w:rFonts w:ascii="Consolas" w:hAnsi="Consolas" w:cs="Consolas"/>
-          <w:color w:val="0000FF"/>
-          <w:sz w:val="19"/>
-          <w:szCs w:val="19"/>
-          <w:lang w:val="en-AU"/>
-        </w:rPr>
-        <w:t>const</w:t>
-      </w:r>
-      <w:proofErr w:type="spellEnd"/>
-      <w:r>
-        <w:rPr>
-          <w:rFonts w:ascii="Consolas" w:hAnsi="Consolas" w:cs="Consolas"/>
-          <w:color w:val="000000"/>
-          <w:sz w:val="19"/>
-          <w:szCs w:val="19"/>
-          <w:lang w:val="en-AU"/>
-        </w:rPr>
-        <w:t xml:space="preserve"> </w:t>
-      </w:r>
-      <w:r>
-        <w:rPr>
-          <w:rFonts w:ascii="Consolas" w:hAnsi="Consolas" w:cs="Consolas"/>
-          <w:color w:val="2B91AF"/>
-          <w:sz w:val="19"/>
-          <w:szCs w:val="19"/>
-          <w:lang w:val="en-AU"/>
-        </w:rPr>
-        <w:t>Vector</w:t>
-      </w:r>
-      <w:r>
-        <w:rPr>
-          <w:rFonts w:ascii="Consolas" w:hAnsi="Consolas" w:cs="Consolas"/>
-          <w:color w:val="000000"/>
-          <w:sz w:val="19"/>
-          <w:szCs w:val="19"/>
-          <w:lang w:val="en-AU"/>
-        </w:rPr>
-        <w:t xml:space="preserve">&lt;DIM&gt;&amp; </w:t>
-      </w:r>
-      <w:r>
-        <w:rPr>
-          <w:rFonts w:ascii="Consolas" w:hAnsi="Consolas" w:cs="Consolas"/>
-          <w:color w:val="808080"/>
-          <w:sz w:val="19"/>
-          <w:szCs w:val="19"/>
-          <w:lang w:val="en-AU"/>
-        </w:rPr>
-        <w:t>a</w:t>
-      </w:r>
-      <w:r>
-        <w:rPr>
-          <w:rFonts w:ascii="Consolas" w:hAnsi="Consolas" w:cs="Consolas"/>
-          <w:color w:val="000000"/>
-          <w:sz w:val="19"/>
-          <w:szCs w:val="19"/>
-          <w:lang w:val="en-AU"/>
-        </w:rPr>
-        <w:t xml:space="preserve">, </w:t>
-      </w:r>
-      <w:proofErr w:type="spellStart"/>
-      <w:r>
-        <w:rPr>
-          <w:rFonts w:ascii="Consolas" w:hAnsi="Consolas" w:cs="Consolas"/>
-          <w:color w:val="0000FF"/>
-          <w:sz w:val="19"/>
-          <w:szCs w:val="19"/>
-          <w:lang w:val="en-AU"/>
-        </w:rPr>
-        <w:t>const</w:t>
-      </w:r>
-      <w:proofErr w:type="spellEnd"/>
-      <w:r>
-        <w:rPr>
-          <w:rFonts w:ascii="Consolas" w:hAnsi="Consolas" w:cs="Consolas"/>
-          <w:color w:val="000000"/>
-          <w:sz w:val="19"/>
-          <w:szCs w:val="19"/>
-          <w:lang w:val="en-AU"/>
-        </w:rPr>
-        <w:t xml:space="preserve"> </w:t>
-      </w:r>
-      <w:r>
-        <w:rPr>
-          <w:rFonts w:ascii="Consolas" w:hAnsi="Consolas" w:cs="Consolas"/>
-          <w:color w:val="2B91AF"/>
-          <w:sz w:val="19"/>
-          <w:szCs w:val="19"/>
-          <w:lang w:val="en-AU"/>
-        </w:rPr>
-        <w:t>Vector</w:t>
-      </w:r>
-      <w:r>
-        <w:rPr>
-          <w:rFonts w:ascii="Consolas" w:hAnsi="Consolas" w:cs="Consolas"/>
-          <w:color w:val="000000"/>
-          <w:sz w:val="19"/>
-          <w:szCs w:val="19"/>
-          <w:lang w:val="en-AU"/>
-        </w:rPr>
-        <w:t xml:space="preserve">&lt;DIM&gt;&amp; </w:t>
-      </w:r>
-      <w:r>
-        <w:rPr>
-          <w:rFonts w:ascii="Consolas" w:hAnsi="Consolas" w:cs="Consolas"/>
-          <w:color w:val="808080"/>
-          <w:sz w:val="19"/>
-          <w:szCs w:val="19"/>
-          <w:lang w:val="en-AU"/>
-        </w:rPr>
-        <w:t>b</w:t>
-      </w:r>
-      <w:r>
-        <w:rPr>
-          <w:rFonts w:ascii="Consolas" w:hAnsi="Consolas" w:cs="Consolas"/>
-          <w:color w:val="000000"/>
-          <w:sz w:val="19"/>
-          <w:szCs w:val="19"/>
-          <w:lang w:val="en-AU"/>
-        </w:rPr>
-        <w:t>);</w:t>
-      </w:r>
-    </w:p>
-    <w:p>
-      <w:pPr>
-        <w:pStyle w:val="ListParagraph"/>
-        <w:numPr>
-          <w:ilvl w:val="0"/>
-          <w:numId w:val="10"/>
-        </w:numPr>
-        <w:autoSpaceDE w:val="0"/>
-        <w:autoSpaceDN w:val="0"/>
-        <w:adjustRightInd w:val="0"/>
-        <w:spacing w:after="0" w:line="240" w:lineRule="auto"/>
-        <w:rPr>
-          <w:rFonts w:ascii="Consolas" w:hAnsi="Consolas" w:cs="Consolas"/>
-          <w:color w:val="000000"/>
-          <w:sz w:val="19"/>
-          <w:szCs w:val="19"/>
-          <w:lang w:val="en-AU"/>
-        </w:rPr>
-      </w:pPr>
-      <w:r>
-        <w:rPr>
-          <w:rFonts w:ascii="Consolas" w:hAnsi="Consolas" w:cs="Consolas"/>
-          <w:color w:val="0000FF"/>
-          <w:sz w:val="19"/>
-          <w:szCs w:val="19"/>
-          <w:lang w:val="en-AU"/>
-        </w:rPr>
-        <w:t>template</w:t>
-      </w:r>
-      <w:r>
-        <w:rPr>
-          <w:rFonts w:ascii="Consolas" w:hAnsi="Consolas" w:cs="Consolas"/>
-          <w:color w:val="000000"/>
-          <w:sz w:val="19"/>
-          <w:szCs w:val="19"/>
-          <w:lang w:val="en-AU"/>
-        </w:rPr>
-        <w:t>&lt;</w:t>
-      </w:r>
-      <w:proofErr w:type="spellStart"/>
-      <w:r>
-        <w:rPr>
-          <w:rFonts w:ascii="Consolas" w:hAnsi="Consolas" w:cs="Consolas"/>
-          <w:color w:val="2B91AF"/>
-          <w:sz w:val="19"/>
-          <w:szCs w:val="19"/>
-          <w:lang w:val="en-AU"/>
-        </w:rPr>
-        <w:t>size_t</w:t>
-      </w:r>
-      <w:proofErr w:type="spellEnd"/>
-      <w:r>
-        <w:rPr>
-          <w:rFonts w:ascii="Consolas" w:hAnsi="Consolas" w:cs="Consolas"/>
-          <w:color w:val="000000"/>
-          <w:sz w:val="19"/>
-          <w:szCs w:val="19"/>
-          <w:lang w:val="en-AU"/>
-        </w:rPr>
-        <w:t xml:space="preserve"> DIM&gt;</w:t>
-      </w:r>
-      <w:r>
-        <w:rPr>
-          <w:rFonts w:ascii="Consolas" w:hAnsi="Consolas" w:cs="Consolas"/>
-          <w:color w:val="000000"/>
-          <w:sz w:val="19"/>
-          <w:szCs w:val="19"/>
-          <w:lang w:val="en-AU"/>
-        </w:rPr>
-        <w:br/>
-      </w:r>
-      <w:r>
-        <w:rPr>
-          <w:rFonts w:ascii="Consolas" w:hAnsi="Consolas" w:cs="Consolas"/>
-          <w:color w:val="0000FF"/>
-          <w:sz w:val="19"/>
-          <w:szCs w:val="19"/>
-          <w:lang w:val="en-AU"/>
-        </w:rPr>
-        <w:t>bool</w:t>
-      </w:r>
-      <w:r>
-        <w:rPr>
-          <w:rFonts w:ascii="Consolas" w:hAnsi="Consolas" w:cs="Consolas"/>
-          <w:color w:val="000000"/>
-          <w:sz w:val="19"/>
-          <w:szCs w:val="19"/>
-          <w:lang w:val="en-AU"/>
-        </w:rPr>
-        <w:t xml:space="preserve"> operator&lt;</w:t>
-      </w:r>
-      <w:proofErr w:type="gramStart"/>
-      <w:r>
-        <w:rPr>
-          <w:rFonts w:ascii="Consolas" w:hAnsi="Consolas" w:cs="Consolas"/>
-          <w:color w:val="000000"/>
-          <w:sz w:val="19"/>
-          <w:szCs w:val="19"/>
-          <w:lang w:val="en-AU"/>
-        </w:rPr>
-        <w:t>=(</w:t>
-      </w:r>
-      <w:proofErr w:type="spellStart"/>
-      <w:proofErr w:type="gramEnd"/>
-      <w:r>
-        <w:rPr>
-          <w:rFonts w:ascii="Consolas" w:hAnsi="Consolas" w:cs="Consolas"/>
-          <w:color w:val="0000FF"/>
-          <w:sz w:val="19"/>
-          <w:szCs w:val="19"/>
-          <w:lang w:val="en-AU"/>
-        </w:rPr>
-        <w:t>const</w:t>
-      </w:r>
-      <w:proofErr w:type="spellEnd"/>
-      <w:r>
-        <w:rPr>
-          <w:rFonts w:ascii="Consolas" w:hAnsi="Consolas" w:cs="Consolas"/>
-          <w:color w:val="000000"/>
-          <w:sz w:val="19"/>
-          <w:szCs w:val="19"/>
-          <w:lang w:val="en-AU"/>
-        </w:rPr>
-        <w:t xml:space="preserve"> </w:t>
-      </w:r>
-      <w:r>
-        <w:rPr>
-          <w:rFonts w:ascii="Consolas" w:hAnsi="Consolas" w:cs="Consolas"/>
-          <w:color w:val="2B91AF"/>
-          <w:sz w:val="19"/>
-          <w:szCs w:val="19"/>
-          <w:lang w:val="en-AU"/>
-        </w:rPr>
-        <w:t>Vector</w:t>
-      </w:r>
-      <w:r>
-        <w:rPr>
-          <w:rFonts w:ascii="Consolas" w:hAnsi="Consolas" w:cs="Consolas"/>
-          <w:color w:val="000000"/>
-          <w:sz w:val="19"/>
-          <w:szCs w:val="19"/>
-          <w:lang w:val="en-AU"/>
-        </w:rPr>
-        <w:t xml:space="preserve">&lt;DIM&gt;&amp; </w:t>
-      </w:r>
-      <w:r>
-        <w:rPr>
-          <w:rFonts w:ascii="Consolas" w:hAnsi="Consolas" w:cs="Consolas"/>
-          <w:color w:val="808080"/>
-          <w:sz w:val="19"/>
-          <w:szCs w:val="19"/>
-          <w:lang w:val="en-AU"/>
-        </w:rPr>
-        <w:t>a</w:t>
-      </w:r>
-      <w:r>
-        <w:rPr>
-          <w:rFonts w:ascii="Consolas" w:hAnsi="Consolas" w:cs="Consolas"/>
-          <w:color w:val="000000"/>
-          <w:sz w:val="19"/>
-          <w:szCs w:val="19"/>
-          <w:lang w:val="en-AU"/>
-        </w:rPr>
-        <w:t xml:space="preserve">, </w:t>
-      </w:r>
-      <w:proofErr w:type="spellStart"/>
-      <w:r>
-        <w:rPr>
-          <w:rFonts w:ascii="Consolas" w:hAnsi="Consolas" w:cs="Consolas"/>
-          <w:color w:val="0000FF"/>
-          <w:sz w:val="19"/>
-          <w:szCs w:val="19"/>
-          <w:lang w:val="en-AU"/>
-        </w:rPr>
-        <w:t>const</w:t>
-      </w:r>
-      <w:proofErr w:type="spellEnd"/>
-      <w:r>
-        <w:rPr>
-          <w:rFonts w:ascii="Consolas" w:hAnsi="Consolas" w:cs="Consolas"/>
-          <w:color w:val="000000"/>
-          <w:sz w:val="19"/>
-          <w:szCs w:val="19"/>
-          <w:lang w:val="en-AU"/>
-        </w:rPr>
-        <w:t xml:space="preserve"> </w:t>
-      </w:r>
-      <w:r>
-        <w:rPr>
-          <w:rFonts w:ascii="Consolas" w:hAnsi="Consolas" w:cs="Consolas"/>
-          <w:color w:val="2B91AF"/>
-          <w:sz w:val="19"/>
-          <w:szCs w:val="19"/>
-          <w:lang w:val="en-AU"/>
-        </w:rPr>
-        <w:t>Vector</w:t>
-      </w:r>
-      <w:r>
-        <w:rPr>
-          <w:rFonts w:ascii="Consolas" w:hAnsi="Consolas" w:cs="Consolas"/>
-          <w:color w:val="000000"/>
-          <w:sz w:val="19"/>
-          <w:szCs w:val="19"/>
-          <w:lang w:val="en-AU"/>
-        </w:rPr>
-        <w:t xml:space="preserve">&lt;DIM&gt;&amp; </w:t>
-      </w:r>
-      <w:r>
-        <w:rPr>
-          <w:rFonts w:ascii="Consolas" w:hAnsi="Consolas" w:cs="Consolas"/>
-          <w:color w:val="808080"/>
-          <w:sz w:val="19"/>
-          <w:szCs w:val="19"/>
-          <w:lang w:val="en-AU"/>
-        </w:rPr>
-        <w:t>b</w:t>
-      </w:r>
-      <w:r>
-        <w:rPr>
-          <w:rFonts w:ascii="Consolas" w:hAnsi="Consolas" w:cs="Consolas"/>
-          <w:color w:val="000000"/>
-          <w:sz w:val="19"/>
-          <w:szCs w:val="19"/>
-          <w:lang w:val="en-AU"/>
-        </w:rPr>
-        <w:t>);</w:t>
-      </w:r>
-    </w:p>
-    <w:p>
-      <w:pPr>
-        <w:autoSpaceDE w:val="0"/>
-        <w:autoSpaceDN w:val="0"/>
-        <w:adjustRightInd w:val="0"/>
-        <w:spacing w:after="0" w:line="240" w:lineRule="auto"/>
-        <w:rPr>
-          <w:rFonts w:ascii="Consolas" w:hAnsi="Consolas" w:cs="Consolas"/>
-          <w:color w:val="000000"/>
-          <w:sz w:val="19"/>
-          <w:szCs w:val="19"/>
-          <w:lang w:val="en-AU"/>
-        </w:rPr>
-      </w:pPr>
     </w:p>
     <w:p>
       <w:pPr>
@@ -5717,21 +5451,13 @@
         <w:rPr>
           <w:lang w:val="en-AU"/>
         </w:rPr>
-        <w:t xml:space="preserve"> of two vectors, using the squares of their magnitudes. Note that &gt;= and &lt;= refer to the magnitudes being equal, while the == operator requires all components be equal. “</w:t>
-      </w:r>
-      <w:proofErr w:type="spellStart"/>
-      <w:r>
-        <w:rPr>
-          <w:lang w:val="en-AU"/>
-        </w:rPr>
-        <w:t>a</w:t>
-      </w:r>
-      <w:proofErr w:type="spellEnd"/>
-      <w:r>
-        <w:rPr>
-          <w:lang w:val="en-AU"/>
-        </w:rPr>
-        <w:t>&lt;b||a==b” is not the same as “a&lt;=b”, since if the vectors have the same magnitude and different directions, the first is false but the second is true.</w:t>
+        <w:t xml:space="preserve"> of two vectors, using the squares of their magnitudes</w:t>
+      </w:r>
+      <w:r>
+        <w:rPr>
+          <w:lang w:val="en-AU"/>
+        </w:rPr>
+        <w:t>.</w:t>
       </w:r>
     </w:p>
     <w:p>
@@ -5854,52 +5580,12 @@
     </w:p>
     <w:p>
       <w:pPr>
-        <w:pStyle w:val="ListParagraph"/>
-        <w:numPr>
-          <w:ilvl w:val="0"/>
-          <w:numId w:val="13"/>
-        </w:numPr>
-        <w:rPr>
-          <w:lang w:val="en-AU"/>
-        </w:rPr>
-      </w:pPr>
-      <w:r>
-        <w:rPr>
-          <w:lang w:val="en-AU"/>
-        </w:rPr>
-        <w:t xml:space="preserve">True if the magnitude </w:t>
-      </w:r>
-      <w:r>
-        <w:rPr>
-          <w:lang w:val="en-AU"/>
-        </w:rPr>
-        <w:t>of a is greater than or equal to that of b, false otherwise</w:t>
-      </w:r>
-    </w:p>
-    <w:p>
-      <w:pPr>
-        <w:pStyle w:val="ListParagraph"/>
-        <w:numPr>
-          <w:ilvl w:val="0"/>
-          <w:numId w:val="13"/>
-        </w:numPr>
-        <w:rPr>
-          <w:lang w:val="en-AU"/>
-        </w:rPr>
-      </w:pPr>
-      <w:r>
-        <w:rPr>
-          <w:lang w:val="en-AU"/>
-        </w:rPr>
-        <w:t>True if the magnitude of a is less than or equal to that of b, false otherwise</w:t>
-      </w:r>
-    </w:p>
-    <w:p>
-      <w:pPr>
-        <w:rPr>
-          <w:lang w:val="en-AU"/>
-        </w:rPr>
-      </w:pPr>
+        <w:rPr>
+          <w:lang w:val="en-AU"/>
+        </w:rPr>
+      </w:pPr>
+      <w:bookmarkStart w:id="25" w:name="_GoBack"/>
+      <w:bookmarkEnd w:id="25"/>
     </w:p>
     <w:p>
       <w:pPr>
@@ -5908,7 +5594,7 @@
           <w:lang w:val="en-AU"/>
         </w:rPr>
       </w:pPr>
-      <w:bookmarkStart w:id="25" w:name="VectorEqOperator"/>
+      <w:bookmarkStart w:id="26" w:name="VectorEqOperator"/>
       <w:r>
         <w:rPr>
           <w:lang w:val="en-AU"/>
@@ -5930,7 +5616,7 @@
         <w:t>= (Vector)</w:t>
       </w:r>
     </w:p>
-    <w:bookmarkEnd w:id="25"/>
+    <w:bookmarkEnd w:id="26"/>
     <w:p>
       <w:pPr>
         <w:pStyle w:val="ListParagraph"/>
@@ -6020,21 +5706,9 @@
           <w:szCs w:val="19"/>
           <w:lang w:val="en-AU"/>
         </w:rPr>
-        <w:t xml:space="preserve"> operator=</w:t>
-      </w:r>
-      <w:proofErr w:type="gramStart"/>
-      <w:r>
-        <w:rPr>
-          <w:rFonts w:ascii="Consolas" w:hAnsi="Consolas" w:cs="Consolas"/>
-          <w:color w:val="000000"/>
-          <w:sz w:val="19"/>
-          <w:szCs w:val="19"/>
-          <w:lang w:val="en-AU"/>
-        </w:rPr>
-        <w:t>=(</w:t>
+        <w:t xml:space="preserve"> operator==(</w:t>
       </w:r>
       <w:proofErr w:type="spellStart"/>
-      <w:proofErr w:type="gramEnd"/>
       <w:r>
         <w:rPr>
           <w:rFonts w:ascii="Consolas" w:hAnsi="Consolas" w:cs="Consolas"/>
@@ -6248,29 +5922,7 @@
           <w:szCs w:val="19"/>
           <w:lang w:val="en-AU"/>
         </w:rPr>
-        <w:t xml:space="preserve"> </w:t>
-      </w:r>
-      <w:proofErr w:type="gramStart"/>
-      <w:r>
-        <w:rPr>
-          <w:rFonts w:ascii="Consolas" w:hAnsi="Consolas" w:cs="Consolas"/>
-          <w:color w:val="000000"/>
-          <w:sz w:val="19"/>
-          <w:szCs w:val="19"/>
-          <w:lang w:val="en-AU"/>
-        </w:rPr>
-        <w:t>operator!=</w:t>
-      </w:r>
-      <w:proofErr w:type="gramEnd"/>
-      <w:r>
-        <w:rPr>
-          <w:rFonts w:ascii="Consolas" w:hAnsi="Consolas" w:cs="Consolas"/>
-          <w:color w:val="000000"/>
-          <w:sz w:val="19"/>
-          <w:szCs w:val="19"/>
-          <w:lang w:val="en-AU"/>
-        </w:rPr>
-        <w:t>(</w:t>
+        <w:t xml:space="preserve"> operator!=(</w:t>
       </w:r>
       <w:proofErr w:type="spellStart"/>
       <w:r>
@@ -6470,7 +6122,6 @@
         <w:rPr>
           <w:lang w:val="en-AU"/>
         </w:rPr>
-        <w:lastRenderedPageBreak/>
         <w:t>Function Parameters</w:t>
       </w:r>
     </w:p>
@@ -6578,7 +6229,7 @@
           <w:lang w:val="en-AU"/>
         </w:rPr>
       </w:pPr>
-      <w:bookmarkStart w:id="26" w:name="Matrix"/>
+      <w:bookmarkStart w:id="27" w:name="Matrix"/>
       <w:r>
         <w:rPr>
           <w:lang w:val="en-AU"/>
@@ -6587,7 +6238,7 @@
         <w:t>Matrix</w:t>
       </w:r>
     </w:p>
-    <w:bookmarkEnd w:id="26"/>
+    <w:bookmarkEnd w:id="27"/>
     <w:p>
       <w:pPr>
         <w:rPr>
@@ -6669,8 +6320,6 @@
       </w:r>
       <w:r>
         <w:tab/>
-      </w:r>
-      <w:r>
         <w:t>Order of the matrix</w:t>
       </w:r>
     </w:p>
@@ -6908,19 +6557,7 @@
           </w:tcPr>
           <w:p>
             <w:r>
-              <w:t xml:space="preserve">Initializes </w:t>
-            </w:r>
-            <w:r>
-              <w:t xml:space="preserve">matrix </w:t>
-            </w:r>
-            <w:r>
-              <w:t xml:space="preserve">with </w:t>
-            </w:r>
-            <w:r>
-              <w:t xml:space="preserve">elements </w:t>
-            </w:r>
-            <w:r>
-              <w:t>passed as arguments</w:t>
+              <w:t>Initializes matrix with elements passed as arguments</w:t>
             </w:r>
           </w:p>
         </w:tc>
@@ -6948,10 +6585,7 @@
           </w:tcPr>
           <w:p>
             <w:r>
-              <w:t xml:space="preserve">Destroys the </w:t>
-            </w:r>
-            <w:r>
-              <w:t>matrix</w:t>
+              <w:t>Destroys the matrix</w:t>
             </w:r>
           </w:p>
         </w:tc>
@@ -6962,13 +6596,8 @@
             <w:tcW w:w="2046" w:type="dxa"/>
           </w:tcPr>
           <w:p>
-            <w:proofErr w:type="gramStart"/>
-            <w:r>
-              <w:t>operator[</w:t>
-            </w:r>
-            <w:proofErr w:type="gramEnd"/>
-            <w:r>
-              <w:t>]</w:t>
+            <w:r>
+              <w:t>operator[]</w:t>
             </w:r>
           </w:p>
         </w:tc>
@@ -6984,10 +6613,7 @@
           </w:tcPr>
           <w:p>
             <w:r>
-              <w:t xml:space="preserve">Access specified </w:t>
-            </w:r>
-            <w:r>
-              <w:t>column</w:t>
+              <w:t>Access specified column</w:t>
             </w:r>
           </w:p>
         </w:tc>
@@ -7146,13 +6772,7 @@
           </w:tcPr>
           <w:p>
             <w:r>
-              <w:t xml:space="preserve">Sets Matrix&lt;3&gt; or Matrix&lt;4&gt; as transformation matrix rotating around </w:t>
-            </w:r>
-            <w:r>
-              <w:t>Y</w:t>
-            </w:r>
-            <w:r>
-              <w:t xml:space="preserve"> axis</w:t>
+              <w:t>Sets Matrix&lt;3&gt; or Matrix&lt;4&gt; as transformation matrix rotating around Y axis</w:t>
             </w:r>
           </w:p>
         </w:tc>
@@ -7182,13 +6802,7 @@
           </w:tcPr>
           <w:p>
             <w:r>
-              <w:t xml:space="preserve">Sets Matrix&lt;3&gt; or Matrix&lt;4&gt; as transformation matrix rotating around </w:t>
-            </w:r>
-            <w:r>
-              <w:t>Z</w:t>
-            </w:r>
-            <w:r>
-              <w:t xml:space="preserve"> axis</w:t>
+              <w:t>Sets Matrix&lt;3&gt; or Matrix&lt;4&gt; as transformation matrix rotating around Z axis</w:t>
             </w:r>
           </w:p>
         </w:tc>
@@ -7248,10 +6862,7 @@
           </w:tcPr>
           <w:p>
             <w:r>
-              <w:t>Sets Matrix&lt;3&gt; or Matrix&lt;4&gt; as transformation matrix rotating to an orientation defined by Euler angles</w:t>
-            </w:r>
-            <w:r>
-              <w:t xml:space="preserve"> given in Tait-Bryan notation</w:t>
+              <w:t>Sets Matrix&lt;3&gt; or Matrix&lt;4&gt; as transformation matrix rotating to an orientation defined by Euler angles given in Tait-Bryan notation</w:t>
             </w:r>
           </w:p>
         </w:tc>
@@ -7521,12 +7132,7 @@
           </w:tcPr>
           <w:p>
             <w:r>
-              <w:t>Adds matrix row to another matrix row</w:t>
-            </w:r>
-            <w:bookmarkStart w:id="27" w:name="_GoBack"/>
-            <w:bookmarkEnd w:id="27"/>
-            <w:r>
-              <w:t xml:space="preserve"> </w:t>
+              <w:t xml:space="preserve">Adds matrix row to another matrix row </w:t>
             </w:r>
           </w:p>
         </w:tc>
@@ -7552,7 +7158,7 @@
 </file>
 
 <file path=word/endnotes.xml><?xml version="1.0" encoding="utf-8"?>
-<w:endnotes xmlns:wpc="http://schemas.microsoft.com/office/word/2010/wordprocessingCanvas" xmlns:cx="http://schemas.microsoft.com/office/drawing/2014/chartex" xmlns:cx1="http://schemas.microsoft.com/office/drawing/2015/9/8/chartex" xmlns:cx2="http://schemas.microsoft.com/office/drawing/2015/10/21/chartex" xmlns:cx3="http://schemas.microsoft.com/office/drawing/2016/5/9/chartex" xmlns:cx4="http://schemas.microsoft.com/office/drawing/2016/5/10/chartex" xmlns:cx5="http://schemas.microsoft.com/office/drawing/2016/5/11/chartex" xmlns:mc="http://schemas.openxmlformats.org/markup-compatibility/2006" xmlns:o="urn:schemas-microsoft-com:office:office" xmlns:r="http://schemas.openxmlformats.org/officeDocument/2006/relationships" xmlns:m="http://schemas.openxmlformats.org/officeDocument/2006/math" xmlns:v="urn:schemas-microsoft-com:vml" xmlns:wp14="http://schemas.microsoft.com/office/word/2010/wordprocessingDrawing" xmlns:wp="http://schemas.openxmlformats.org/drawingml/2006/wordprocessingDrawing" xmlns:w10="urn:schemas-microsoft-com:office:word" xmlns:w="http://schemas.openxmlformats.org/wordprocessingml/2006/main" xmlns:w14="http://schemas.microsoft.com/office/word/2010/wordml" xmlns:w15="http://schemas.microsoft.com/office/word/2012/wordml" xmlns:w16se="http://schemas.microsoft.com/office/word/2015/wordml/symex" xmlns:wpg="http://schemas.microsoft.com/office/word/2010/wordprocessingGroup" xmlns:wpi="http://schemas.microsoft.com/office/word/2010/wordprocessingInk" xmlns:wne="http://schemas.microsoft.com/office/word/2006/wordml" xmlns:wps="http://schemas.microsoft.com/office/word/2010/wordprocessingShape" mc:Ignorable="w14 w15 w16se wp14">
+<w:endnotes xmlns:wpc="http://schemas.microsoft.com/office/word/2010/wordprocessingCanvas" xmlns:cx="http://schemas.microsoft.com/office/drawing/2014/chartex" xmlns:mc="http://schemas.openxmlformats.org/markup-compatibility/2006" xmlns:o="urn:schemas-microsoft-com:office:office" xmlns:r="http://schemas.openxmlformats.org/officeDocument/2006/relationships" xmlns:m="http://schemas.openxmlformats.org/officeDocument/2006/math" xmlns:v="urn:schemas-microsoft-com:vml" xmlns:wp14="http://schemas.microsoft.com/office/word/2010/wordprocessingDrawing" xmlns:wp="http://schemas.openxmlformats.org/drawingml/2006/wordprocessingDrawing" xmlns:w10="urn:schemas-microsoft-com:office:word" xmlns:w="http://schemas.openxmlformats.org/wordprocessingml/2006/main" xmlns:w14="http://schemas.microsoft.com/office/word/2010/wordml" xmlns:w15="http://schemas.microsoft.com/office/word/2012/wordml" xmlns:w16se="http://schemas.microsoft.com/office/word/2015/wordml/symex" xmlns:wpg="http://schemas.microsoft.com/office/word/2010/wordprocessingGroup" xmlns:wpi="http://schemas.microsoft.com/office/word/2010/wordprocessingInk" xmlns:wne="http://schemas.microsoft.com/office/word/2006/wordml" xmlns:wps="http://schemas.microsoft.com/office/word/2010/wordprocessingShape" mc:Ignorable="w14 w15 w16se wp14">
   <w:endnote w:type="separator" w:id="-1">
     <w:p>
       <w:pPr>
@@ -7577,7 +7183,7 @@
 </file>
 
 <file path=word/footnotes.xml><?xml version="1.0" encoding="utf-8"?>
-<w:footnotes xmlns:wpc="http://schemas.microsoft.com/office/word/2010/wordprocessingCanvas" xmlns:cx="http://schemas.microsoft.com/office/drawing/2014/chartex" xmlns:cx1="http://schemas.microsoft.com/office/drawing/2015/9/8/chartex" xmlns:cx2="http://schemas.microsoft.com/office/drawing/2015/10/21/chartex" xmlns:cx3="http://schemas.microsoft.com/office/drawing/2016/5/9/chartex" xmlns:cx4="http://schemas.microsoft.com/office/drawing/2016/5/10/chartex" xmlns:cx5="http://schemas.microsoft.com/office/drawing/2016/5/11/chartex" xmlns:mc="http://schemas.openxmlformats.org/markup-compatibility/2006" xmlns:o="urn:schemas-microsoft-com:office:office" xmlns:r="http://schemas.openxmlformats.org/officeDocument/2006/relationships" xmlns:m="http://schemas.openxmlformats.org/officeDocument/2006/math" xmlns:v="urn:schemas-microsoft-com:vml" xmlns:wp14="http://schemas.microsoft.com/office/word/2010/wordprocessingDrawing" xmlns:wp="http://schemas.openxmlformats.org/drawingml/2006/wordprocessingDrawing" xmlns:w10="urn:schemas-microsoft-com:office:word" xmlns:w="http://schemas.openxmlformats.org/wordprocessingml/2006/main" xmlns:w14="http://schemas.microsoft.com/office/word/2010/wordml" xmlns:w15="http://schemas.microsoft.com/office/word/2012/wordml" xmlns:w16se="http://schemas.microsoft.com/office/word/2015/wordml/symex" xmlns:wpg="http://schemas.microsoft.com/office/word/2010/wordprocessingGroup" xmlns:wpi="http://schemas.microsoft.com/office/word/2010/wordprocessingInk" xmlns:wne="http://schemas.microsoft.com/office/word/2006/wordml" xmlns:wps="http://schemas.microsoft.com/office/word/2010/wordprocessingShape" mc:Ignorable="w14 w15 w16se wp14">
+<w:footnotes xmlns:wpc="http://schemas.microsoft.com/office/word/2010/wordprocessingCanvas" xmlns:cx="http://schemas.microsoft.com/office/drawing/2014/chartex" xmlns:mc="http://schemas.openxmlformats.org/markup-compatibility/2006" xmlns:o="urn:schemas-microsoft-com:office:office" xmlns:r="http://schemas.openxmlformats.org/officeDocument/2006/relationships" xmlns:m="http://schemas.openxmlformats.org/officeDocument/2006/math" xmlns:v="urn:schemas-microsoft-com:vml" xmlns:wp14="http://schemas.microsoft.com/office/word/2010/wordprocessingDrawing" xmlns:wp="http://schemas.openxmlformats.org/drawingml/2006/wordprocessingDrawing" xmlns:w10="urn:schemas-microsoft-com:office:word" xmlns:w="http://schemas.openxmlformats.org/wordprocessingml/2006/main" xmlns:w14="http://schemas.microsoft.com/office/word/2010/wordml" xmlns:w15="http://schemas.microsoft.com/office/word/2012/wordml" xmlns:w16se="http://schemas.microsoft.com/office/word/2015/wordml/symex" xmlns:wpg="http://schemas.microsoft.com/office/word/2010/wordprocessingGroup" xmlns:wpi="http://schemas.microsoft.com/office/word/2010/wordprocessingInk" xmlns:wne="http://schemas.microsoft.com/office/word/2006/wordml" xmlns:wps="http://schemas.microsoft.com/office/word/2010/wordprocessingShape" mc:Ignorable="w14 w15 w16se wp14">
   <w:footnote w:type="separator" w:id="-1">
     <w:p>
       <w:pPr>
@@ -7602,7 +7208,7 @@
 </file>
 
 <file path=word/header1.xml><?xml version="1.0" encoding="utf-8"?>
-<w:hdr xmlns:wpc="http://schemas.microsoft.com/office/word/2010/wordprocessingCanvas" xmlns:cx="http://schemas.microsoft.com/office/drawing/2014/chartex" xmlns:cx1="http://schemas.microsoft.com/office/drawing/2015/9/8/chartex" xmlns:cx2="http://schemas.microsoft.com/office/drawing/2015/10/21/chartex" xmlns:cx3="http://schemas.microsoft.com/office/drawing/2016/5/9/chartex" xmlns:cx4="http://schemas.microsoft.com/office/drawing/2016/5/10/chartex" xmlns:cx5="http://schemas.microsoft.com/office/drawing/2016/5/11/chartex" xmlns:mc="http://schemas.openxmlformats.org/markup-compatibility/2006" xmlns:o="urn:schemas-microsoft-com:office:office" xmlns:r="http://schemas.openxmlformats.org/officeDocument/2006/relationships" xmlns:m="http://schemas.openxmlformats.org/officeDocument/2006/math" xmlns:v="urn:schemas-microsoft-com:vml" xmlns:wp14="http://schemas.microsoft.com/office/word/2010/wordprocessingDrawing" xmlns:wp="http://schemas.openxmlformats.org/drawingml/2006/wordprocessingDrawing" xmlns:w10="urn:schemas-microsoft-com:office:word" xmlns:w="http://schemas.openxmlformats.org/wordprocessingml/2006/main" xmlns:w14="http://schemas.microsoft.com/office/word/2010/wordml" xmlns:w15="http://schemas.microsoft.com/office/word/2012/wordml" xmlns:w16se="http://schemas.microsoft.com/office/word/2015/wordml/symex" xmlns:wpg="http://schemas.microsoft.com/office/word/2010/wordprocessingGroup" xmlns:wpi="http://schemas.microsoft.com/office/word/2010/wordprocessingInk" xmlns:wne="http://schemas.microsoft.com/office/word/2006/wordml" xmlns:wps="http://schemas.microsoft.com/office/word/2010/wordprocessingShape" mc:Ignorable="w14 w15 w16se wp14">
+<w:hdr xmlns:wpc="http://schemas.microsoft.com/office/word/2010/wordprocessingCanvas" xmlns:cx="http://schemas.microsoft.com/office/drawing/2014/chartex" xmlns:mc="http://schemas.openxmlformats.org/markup-compatibility/2006" xmlns:o="urn:schemas-microsoft-com:office:office" xmlns:r="http://schemas.openxmlformats.org/officeDocument/2006/relationships" xmlns:m="http://schemas.openxmlformats.org/officeDocument/2006/math" xmlns:v="urn:schemas-microsoft-com:vml" xmlns:wp14="http://schemas.microsoft.com/office/word/2010/wordprocessingDrawing" xmlns:wp="http://schemas.openxmlformats.org/drawingml/2006/wordprocessingDrawing" xmlns:w10="urn:schemas-microsoft-com:office:word" xmlns:w="http://schemas.openxmlformats.org/wordprocessingml/2006/main" xmlns:w14="http://schemas.microsoft.com/office/word/2010/wordml" xmlns:w15="http://schemas.microsoft.com/office/word/2012/wordml" xmlns:w16se="http://schemas.microsoft.com/office/word/2015/wordml/symex" xmlns:wpg="http://schemas.microsoft.com/office/word/2010/wordprocessingGroup" xmlns:wpi="http://schemas.microsoft.com/office/word/2010/wordprocessingInk" xmlns:wne="http://schemas.microsoft.com/office/word/2006/wordml" xmlns:wps="http://schemas.microsoft.com/office/word/2010/wordprocessingShape" mc:Ignorable="w14 w15 w16se wp14">
   <w:sdt>
     <w:sdtPr>
       <w:id w:val="325484360"/>
@@ -7655,7 +7261,7 @@
 </file>
 
 <file path=word/numbering.xml><?xml version="1.0" encoding="utf-8"?>
-<w:numbering xmlns:wpc="http://schemas.microsoft.com/office/word/2010/wordprocessingCanvas" xmlns:cx="http://schemas.microsoft.com/office/drawing/2014/chartex" xmlns:cx1="http://schemas.microsoft.com/office/drawing/2015/9/8/chartex" xmlns:cx2="http://schemas.microsoft.com/office/drawing/2015/10/21/chartex" xmlns:cx3="http://schemas.microsoft.com/office/drawing/2016/5/9/chartex" xmlns:cx4="http://schemas.microsoft.com/office/drawing/2016/5/10/chartex" xmlns:cx5="http://schemas.microsoft.com/office/drawing/2016/5/11/chartex" xmlns:mc="http://schemas.openxmlformats.org/markup-compatibility/2006" xmlns:o="urn:schemas-microsoft-com:office:office" xmlns:r="http://schemas.openxmlformats.org/officeDocument/2006/relationships" xmlns:m="http://schemas.openxmlformats.org/officeDocument/2006/math" xmlns:v="urn:schemas-microsoft-com:vml" xmlns:wp14="http://schemas.microsoft.com/office/word/2010/wordprocessingDrawing" xmlns:wp="http://schemas.openxmlformats.org/drawingml/2006/wordprocessingDrawing" xmlns:w10="urn:schemas-microsoft-com:office:word" xmlns:w="http://schemas.openxmlformats.org/wordprocessingml/2006/main" xmlns:w14="http://schemas.microsoft.com/office/word/2010/wordml" xmlns:w15="http://schemas.microsoft.com/office/word/2012/wordml" xmlns:w16se="http://schemas.microsoft.com/office/word/2015/wordml/symex" xmlns:wpg="http://schemas.microsoft.com/office/word/2010/wordprocessingGroup" xmlns:wpi="http://schemas.microsoft.com/office/word/2010/wordprocessingInk" xmlns:wne="http://schemas.microsoft.com/office/word/2006/wordml" xmlns:wps="http://schemas.microsoft.com/office/word/2010/wordprocessingShape" mc:Ignorable="w14 w15 w16se wp14">
+<w:numbering xmlns:wpc="http://schemas.microsoft.com/office/word/2010/wordprocessingCanvas" xmlns:cx="http://schemas.microsoft.com/office/drawing/2014/chartex" xmlns:mc="http://schemas.openxmlformats.org/markup-compatibility/2006" xmlns:o="urn:schemas-microsoft-com:office:office" xmlns:r="http://schemas.openxmlformats.org/officeDocument/2006/relationships" xmlns:m="http://schemas.openxmlformats.org/officeDocument/2006/math" xmlns:v="urn:schemas-microsoft-com:vml" xmlns:wp14="http://schemas.microsoft.com/office/word/2010/wordprocessingDrawing" xmlns:wp="http://schemas.openxmlformats.org/drawingml/2006/wordprocessingDrawing" xmlns:w10="urn:schemas-microsoft-com:office:word" xmlns:w="http://schemas.openxmlformats.org/wordprocessingml/2006/main" xmlns:w14="http://schemas.microsoft.com/office/word/2010/wordml" xmlns:w15="http://schemas.microsoft.com/office/word/2012/wordml" xmlns:w16se="http://schemas.microsoft.com/office/word/2015/wordml/symex" xmlns:wpg="http://schemas.microsoft.com/office/word/2010/wordprocessingGroup" xmlns:wpi="http://schemas.microsoft.com/office/word/2010/wordprocessingInk" xmlns:wne="http://schemas.microsoft.com/office/word/2006/wordml" xmlns:wps="http://schemas.microsoft.com/office/word/2010/wordprocessingShape" mc:Ignorable="w14 w15 w16se wp14">
   <w:abstractNum w:abstractNumId="0" w15:restartNumberingAfterBreak="0">
     <w:nsid w:val="05594EFF"/>
     <w:multiLevelType w:val="hybridMultilevel"/>
@@ -9100,7 +8706,7 @@
       </w:pPr>
     </w:pPrDefault>
   </w:docDefaults>
-  <w:latentStyles w:defLockedState="0" w:defUIPriority="99" w:defSemiHidden="0" w:defUnhideWhenUsed="0" w:defQFormat="0" w:count="374">
+  <w:latentStyles w:defLockedState="0" w:defUIPriority="99" w:defSemiHidden="0" w:defUnhideWhenUsed="0" w:defQFormat="0" w:count="371">
     <w:lsdException w:name="Normal" w:uiPriority="0" w:qFormat="1"/>
     <w:lsdException w:name="heading 1" w:uiPriority="9" w:qFormat="1"/>
     <w:lsdException w:name="heading 2" w:semiHidden="1" w:uiPriority="9" w:unhideWhenUsed="1" w:qFormat="1"/>
@@ -9472,9 +9078,6 @@
     <w:lsdException w:name="List Table 5 Dark Accent 6" w:uiPriority="50"/>
     <w:lsdException w:name="List Table 6 Colorful Accent 6" w:uiPriority="51"/>
     <w:lsdException w:name="List Table 7 Colorful Accent 6" w:uiPriority="52"/>
-    <w:lsdException w:name="Mention" w:semiHidden="1" w:unhideWhenUsed="1"/>
-    <w:lsdException w:name="Smart Hyperlink" w:semiHidden="1" w:unhideWhenUsed="1"/>
-    <w:lsdException w:name="Hashtag" w:semiHidden="1" w:unhideWhenUsed="1"/>
   </w:latentStyles>
   <w:style w:type="paragraph" w:default="1" w:styleId="Normal">
     <w:name w:val="Normal"/>
@@ -10117,7 +9720,7 @@
 </file>
 
 <file path=customXml/itemProps1.xml><?xml version="1.0" encoding="utf-8"?>
-<ds:datastoreItem xmlns:ds="http://schemas.openxmlformats.org/officeDocument/2006/customXml" ds:itemID="{69D2A37B-7C08-4360-A1E9-03104A5F43AF}">
+<ds:datastoreItem xmlns:ds="http://schemas.openxmlformats.org/officeDocument/2006/customXml" ds:itemID="{BC16DEBA-DF5F-4177-8CFA-93A0F385701B}">
   <ds:schemaRefs>
     <ds:schemaRef ds:uri="http://schemas.openxmlformats.org/officeDocument/2006/bibliography"/>
   </ds:schemaRefs>

</xml_diff>

<commit_message>
Normalize does nothing if zero vector
</commit_message>
<xml_diff>
--- a/Docs/MathsLibrary Reference.docx
+++ b/Docs/MathsLibrary Reference.docx
@@ -1,6 +1,6 @@
 
 <file path=word/document.xml><?xml version="1.0" encoding="utf-8"?>
-<w:document xmlns:wpc="http://schemas.microsoft.com/office/word/2010/wordprocessingCanvas" xmlns:cx="http://schemas.microsoft.com/office/drawing/2014/chartex" xmlns:mc="http://schemas.openxmlformats.org/markup-compatibility/2006" xmlns:o="urn:schemas-microsoft-com:office:office" xmlns:r="http://schemas.openxmlformats.org/officeDocument/2006/relationships" xmlns:m="http://schemas.openxmlformats.org/officeDocument/2006/math" xmlns:v="urn:schemas-microsoft-com:vml" xmlns:wp14="http://schemas.microsoft.com/office/word/2010/wordprocessingDrawing" xmlns:wp="http://schemas.openxmlformats.org/drawingml/2006/wordprocessingDrawing" xmlns:w10="urn:schemas-microsoft-com:office:word" xmlns:w="http://schemas.openxmlformats.org/wordprocessingml/2006/main" xmlns:w14="http://schemas.microsoft.com/office/word/2010/wordml" xmlns:w15="http://schemas.microsoft.com/office/word/2012/wordml" xmlns:w16se="http://schemas.microsoft.com/office/word/2015/wordml/symex" xmlns:wpg="http://schemas.microsoft.com/office/word/2010/wordprocessingGroup" xmlns:wpi="http://schemas.microsoft.com/office/word/2010/wordprocessingInk" xmlns:wne="http://schemas.microsoft.com/office/word/2006/wordml" xmlns:wps="http://schemas.microsoft.com/office/word/2010/wordprocessingShape" mc:Ignorable="w14 w15 w16se wp14">
+<w:document xmlns:wpc="http://schemas.microsoft.com/office/word/2010/wordprocessingCanvas" xmlns:cx="http://schemas.microsoft.com/office/drawing/2014/chartex" xmlns:cx1="http://schemas.microsoft.com/office/drawing/2015/9/8/chartex" xmlns:cx2="http://schemas.microsoft.com/office/drawing/2015/10/21/chartex" xmlns:cx3="http://schemas.microsoft.com/office/drawing/2016/5/9/chartex" xmlns:cx4="http://schemas.microsoft.com/office/drawing/2016/5/10/chartex" xmlns:cx5="http://schemas.microsoft.com/office/drawing/2016/5/11/chartex" xmlns:mc="http://schemas.openxmlformats.org/markup-compatibility/2006" xmlns:o="urn:schemas-microsoft-com:office:office" xmlns:r="http://schemas.openxmlformats.org/officeDocument/2006/relationships" xmlns:m="http://schemas.openxmlformats.org/officeDocument/2006/math" xmlns:v="urn:schemas-microsoft-com:vml" xmlns:wp14="http://schemas.microsoft.com/office/word/2010/wordprocessingDrawing" xmlns:wp="http://schemas.openxmlformats.org/drawingml/2006/wordprocessingDrawing" xmlns:w10="urn:schemas-microsoft-com:office:word" xmlns:w="http://schemas.openxmlformats.org/wordprocessingml/2006/main" xmlns:w14="http://schemas.microsoft.com/office/word/2010/wordml" xmlns:w15="http://schemas.microsoft.com/office/word/2012/wordml" xmlns:w16se="http://schemas.microsoft.com/office/word/2015/wordml/symex" xmlns:wpg="http://schemas.microsoft.com/office/word/2010/wordprocessingGroup" xmlns:wpi="http://schemas.microsoft.com/office/word/2010/wordprocessingInk" xmlns:wne="http://schemas.microsoft.com/office/word/2006/wordml" xmlns:wps="http://schemas.microsoft.com/office/word/2010/wordprocessingShape" mc:Ignorable="w14 w15 w16se wp14">
   <w:body>
     <w:p>
       <w:pPr>
@@ -620,27 +620,14 @@
             <w:tcW w:w="657" w:type="dxa"/>
           </w:tcPr>
           <w:p>
-            <w:r>
-              <w:fldChar w:fldCharType="begin"/>
-            </w:r>
-            <w:r>
-              <w:instrText xml:space="preserve"> pageref VectorDtor </w:instrText>
-            </w:r>
-            <w:r>
-              <w:fldChar w:fldCharType="separate"/>
-            </w:r>
-            <w:r>
-              <w:rPr>
-                <w:noProof/>
-              </w:rPr>
-              <w:t>4</w:t>
-            </w:r>
-            <w:r>
-              <w:rPr>
-                <w:noProof/>
-              </w:rPr>
-              <w:fldChar w:fldCharType="end"/>
-            </w:r>
+            <w:fldSimple w:instr=" pageref VectorDtor ">
+              <w:r>
+                <w:rPr>
+                  <w:noProof/>
+                </w:rPr>
+                <w:t>4</w:t>
+              </w:r>
+            </w:fldSimple>
           </w:p>
         </w:tc>
         <w:tc>
@@ -670,27 +657,14 @@
             <w:tcW w:w="657" w:type="dxa"/>
           </w:tcPr>
           <w:p>
-            <w:r>
-              <w:fldChar w:fldCharType="begin"/>
-            </w:r>
-            <w:r>
-              <w:instrText xml:space="preserve"> pageref VectorAccess </w:instrText>
-            </w:r>
-            <w:r>
-              <w:fldChar w:fldCharType="separate"/>
-            </w:r>
-            <w:r>
-              <w:rPr>
-                <w:noProof/>
-              </w:rPr>
-              <w:t>4</w:t>
-            </w:r>
-            <w:r>
-              <w:rPr>
-                <w:noProof/>
-              </w:rPr>
-              <w:fldChar w:fldCharType="end"/>
-            </w:r>
+            <w:fldSimple w:instr=" pageref VectorAccess ">
+              <w:r>
+                <w:rPr>
+                  <w:noProof/>
+                </w:rPr>
+                <w:t>4</w:t>
+              </w:r>
+            </w:fldSimple>
           </w:p>
         </w:tc>
         <w:tc>
@@ -725,27 +699,14 @@
                 <w:tab w:val="left" w:pos="4920"/>
               </w:tabs>
             </w:pPr>
-            <w:r>
-              <w:fldChar w:fldCharType="begin"/>
-            </w:r>
-            <w:r>
-              <w:instrText xml:space="preserve"> PAGEREF VectorCastFloat </w:instrText>
-            </w:r>
-            <w:r>
-              <w:fldChar w:fldCharType="separate"/>
-            </w:r>
-            <w:r>
-              <w:rPr>
-                <w:noProof/>
-              </w:rPr>
-              <w:t>4</w:t>
-            </w:r>
-            <w:r>
-              <w:rPr>
-                <w:noProof/>
-              </w:rPr>
-              <w:fldChar w:fldCharType="end"/>
-            </w:r>
+            <w:fldSimple w:instr=" PAGEREF VectorCastFloat ">
+              <w:r>
+                <w:rPr>
+                  <w:noProof/>
+                </w:rPr>
+                <w:t>4</w:t>
+              </w:r>
+            </w:fldSimple>
           </w:p>
         </w:tc>
         <w:tc>
@@ -780,27 +741,14 @@
             <w:tcW w:w="657" w:type="dxa"/>
           </w:tcPr>
           <w:p>
-            <w:r>
-              <w:fldChar w:fldCharType="begin"/>
-            </w:r>
-            <w:r>
-              <w:instrText xml:space="preserve"> PAGEREF VectorCastVector </w:instrText>
-            </w:r>
-            <w:r>
-              <w:fldChar w:fldCharType="separate"/>
-            </w:r>
-            <w:r>
-              <w:rPr>
-                <w:noProof/>
-              </w:rPr>
-              <w:t>5</w:t>
-            </w:r>
-            <w:r>
-              <w:rPr>
-                <w:noProof/>
-              </w:rPr>
-              <w:fldChar w:fldCharType="end"/>
-            </w:r>
+            <w:fldSimple w:instr=" PAGEREF VectorCastVector ">
+              <w:r>
+                <w:rPr>
+                  <w:noProof/>
+                </w:rPr>
+                <w:t>5</w:t>
+              </w:r>
+            </w:fldSimple>
           </w:p>
         </w:tc>
         <w:tc>
@@ -830,27 +778,14 @@
             <w:tcW w:w="657" w:type="dxa"/>
           </w:tcPr>
           <w:p>
-            <w:r>
-              <w:fldChar w:fldCharType="begin"/>
-            </w:r>
-            <w:r>
-              <w:instrText xml:space="preserve"> PAGEREF VectorDot </w:instrText>
-            </w:r>
-            <w:r>
-              <w:fldChar w:fldCharType="separate"/>
-            </w:r>
-            <w:r>
-              <w:rPr>
-                <w:noProof/>
-              </w:rPr>
-              <w:t>5</w:t>
-            </w:r>
-            <w:r>
-              <w:rPr>
-                <w:noProof/>
-              </w:rPr>
-              <w:fldChar w:fldCharType="end"/>
-            </w:r>
+            <w:fldSimple w:instr=" PAGEREF VectorDot ">
+              <w:r>
+                <w:rPr>
+                  <w:noProof/>
+                </w:rPr>
+                <w:t>5</w:t>
+              </w:r>
+            </w:fldSimple>
           </w:p>
         </w:tc>
         <w:tc>
@@ -880,27 +815,14 @@
             <w:tcW w:w="657" w:type="dxa"/>
           </w:tcPr>
           <w:p>
-            <w:r>
-              <w:fldChar w:fldCharType="begin"/>
-            </w:r>
-            <w:r>
-              <w:instrText xml:space="preserve"> PAGEREF VectorCross </w:instrText>
-            </w:r>
-            <w:r>
-              <w:fldChar w:fldCharType="separate"/>
-            </w:r>
-            <w:r>
-              <w:rPr>
-                <w:noProof/>
-              </w:rPr>
-              <w:t>5</w:t>
-            </w:r>
-            <w:r>
-              <w:rPr>
-                <w:noProof/>
-              </w:rPr>
-              <w:fldChar w:fldCharType="end"/>
-            </w:r>
+            <w:fldSimple w:instr=" PAGEREF VectorCross ">
+              <w:r>
+                <w:rPr>
+                  <w:noProof/>
+                </w:rPr>
+                <w:t>5</w:t>
+              </w:r>
+            </w:fldSimple>
           </w:p>
         </w:tc>
         <w:tc>
@@ -932,27 +854,14 @@
             <w:tcW w:w="657" w:type="dxa"/>
           </w:tcPr>
           <w:p>
-            <w:r>
-              <w:fldChar w:fldCharType="begin"/>
-            </w:r>
-            <w:r>
-              <w:instrText xml:space="preserve"> PAGEREF VectorMagSqr </w:instrText>
-            </w:r>
-            <w:r>
-              <w:fldChar w:fldCharType="separate"/>
-            </w:r>
-            <w:r>
-              <w:rPr>
-                <w:noProof/>
-              </w:rPr>
-              <w:t>6</w:t>
-            </w:r>
-            <w:r>
-              <w:rPr>
-                <w:noProof/>
-              </w:rPr>
-              <w:fldChar w:fldCharType="end"/>
-            </w:r>
+            <w:fldSimple w:instr=" PAGEREF VectorMagSqr ">
+              <w:r>
+                <w:rPr>
+                  <w:noProof/>
+                </w:rPr>
+                <w:t>6</w:t>
+              </w:r>
+            </w:fldSimple>
           </w:p>
         </w:tc>
         <w:tc>
@@ -982,27 +891,14 @@
             <w:tcW w:w="657" w:type="dxa"/>
           </w:tcPr>
           <w:p>
-            <w:r>
-              <w:fldChar w:fldCharType="begin"/>
-            </w:r>
-            <w:r>
-              <w:instrText xml:space="preserve"> PAGEREF VectorMag </w:instrText>
-            </w:r>
-            <w:r>
-              <w:fldChar w:fldCharType="separate"/>
-            </w:r>
-            <w:r>
-              <w:rPr>
-                <w:noProof/>
-              </w:rPr>
-              <w:t>6</w:t>
-            </w:r>
-            <w:r>
-              <w:rPr>
-                <w:noProof/>
-              </w:rPr>
-              <w:fldChar w:fldCharType="end"/>
-            </w:r>
+            <w:fldSimple w:instr=" PAGEREF VectorMag ">
+              <w:r>
+                <w:rPr>
+                  <w:noProof/>
+                </w:rPr>
+                <w:t>6</w:t>
+              </w:r>
+            </w:fldSimple>
           </w:p>
         </w:tc>
         <w:tc>
@@ -1032,27 +928,14 @@
             <w:tcW w:w="657" w:type="dxa"/>
           </w:tcPr>
           <w:p>
-            <w:r>
-              <w:fldChar w:fldCharType="begin"/>
-            </w:r>
-            <w:r>
-              <w:instrText xml:space="preserve"> PAGEREF VectorNormalise </w:instrText>
-            </w:r>
-            <w:r>
-              <w:fldChar w:fldCharType="separate"/>
-            </w:r>
-            <w:r>
-              <w:rPr>
-                <w:noProof/>
-              </w:rPr>
-              <w:t>6</w:t>
-            </w:r>
-            <w:r>
-              <w:rPr>
-                <w:noProof/>
-              </w:rPr>
-              <w:fldChar w:fldCharType="end"/>
-            </w:r>
+            <w:fldSimple w:instr=" PAGEREF VectorNormalise ">
+              <w:r>
+                <w:rPr>
+                  <w:noProof/>
+                </w:rPr>
+                <w:t>6</w:t>
+              </w:r>
+            </w:fldSimple>
           </w:p>
         </w:tc>
         <w:tc>
@@ -1084,27 +967,14 @@
             <w:tcW w:w="657" w:type="dxa"/>
           </w:tcPr>
           <w:p>
-            <w:r>
-              <w:fldChar w:fldCharType="begin"/>
-            </w:r>
-            <w:r>
-              <w:instrText xml:space="preserve"> PAGEREF VectorCompare </w:instrText>
-            </w:r>
-            <w:r>
-              <w:fldChar w:fldCharType="separate"/>
-            </w:r>
-            <w:r>
-              <w:rPr>
-                <w:noProof/>
-              </w:rPr>
-              <w:t>6</w:t>
-            </w:r>
-            <w:r>
-              <w:rPr>
-                <w:noProof/>
-              </w:rPr>
-              <w:fldChar w:fldCharType="end"/>
-            </w:r>
+            <w:fldSimple w:instr=" PAGEREF VectorCompare ">
+              <w:r>
+                <w:rPr>
+                  <w:noProof/>
+                </w:rPr>
+                <w:t>6</w:t>
+              </w:r>
+            </w:fldSimple>
           </w:p>
         </w:tc>
         <w:tc>
@@ -1207,27 +1077,14 @@
             <w:tcW w:w="567" w:type="dxa"/>
           </w:tcPr>
           <w:p>
-            <w:r>
-              <w:fldChar w:fldCharType="begin"/>
-            </w:r>
-            <w:r>
-              <w:instrText xml:space="preserve"> PAGEREF VectorPlus </w:instrText>
-            </w:r>
-            <w:r>
-              <w:fldChar w:fldCharType="separate"/>
-            </w:r>
-            <w:r>
-              <w:rPr>
-                <w:noProof/>
-              </w:rPr>
-              <w:t>7</w:t>
-            </w:r>
-            <w:r>
-              <w:rPr>
-                <w:noProof/>
-              </w:rPr>
-              <w:fldChar w:fldCharType="end"/>
-            </w:r>
+            <w:fldSimple w:instr=" PAGEREF VectorPlus ">
+              <w:r>
+                <w:rPr>
+                  <w:noProof/>
+                </w:rPr>
+                <w:t>7</w:t>
+              </w:r>
+            </w:fldSimple>
           </w:p>
         </w:tc>
         <w:tc>
@@ -1257,27 +1114,14 @@
             <w:tcW w:w="567" w:type="dxa"/>
           </w:tcPr>
           <w:p>
-            <w:r>
-              <w:fldChar w:fldCharType="begin"/>
-            </w:r>
-            <w:r>
-              <w:instrText xml:space="preserve"> PAGEREF VectorMinus </w:instrText>
-            </w:r>
-            <w:r>
-              <w:fldChar w:fldCharType="separate"/>
-            </w:r>
-            <w:r>
-              <w:rPr>
-                <w:noProof/>
-              </w:rPr>
-              <w:t>7</w:t>
-            </w:r>
-            <w:r>
-              <w:rPr>
-                <w:noProof/>
-              </w:rPr>
-              <w:fldChar w:fldCharType="end"/>
-            </w:r>
+            <w:fldSimple w:instr=" PAGEREF VectorMinus ">
+              <w:r>
+                <w:rPr>
+                  <w:noProof/>
+                </w:rPr>
+                <w:t>7</w:t>
+              </w:r>
+            </w:fldSimple>
           </w:p>
         </w:tc>
         <w:tc>
@@ -1307,27 +1151,14 @@
             <w:tcW w:w="567" w:type="dxa"/>
           </w:tcPr>
           <w:p>
-            <w:r>
-              <w:fldChar w:fldCharType="begin"/>
-            </w:r>
-            <w:r>
-              <w:instrText xml:space="preserve"> PAGEREF VectorMultiply </w:instrText>
-            </w:r>
-            <w:r>
-              <w:fldChar w:fldCharType="separate"/>
-            </w:r>
-            <w:r>
-              <w:rPr>
-                <w:noProof/>
-              </w:rPr>
-              <w:t>7</w:t>
-            </w:r>
-            <w:r>
-              <w:rPr>
-                <w:noProof/>
-              </w:rPr>
-              <w:fldChar w:fldCharType="end"/>
-            </w:r>
+            <w:fldSimple w:instr=" PAGEREF VectorMultiply ">
+              <w:r>
+                <w:rPr>
+                  <w:noProof/>
+                </w:rPr>
+                <w:t>7</w:t>
+              </w:r>
+            </w:fldSimple>
           </w:p>
         </w:tc>
         <w:tc>
@@ -1357,27 +1188,14 @@
             <w:tcW w:w="567" w:type="dxa"/>
           </w:tcPr>
           <w:p>
-            <w:r>
-              <w:fldChar w:fldCharType="begin"/>
-            </w:r>
-            <w:r>
-              <w:instrText xml:space="preserve"> PAGEREF VectorCompOperator </w:instrText>
-            </w:r>
-            <w:r>
-              <w:fldChar w:fldCharType="separate"/>
-            </w:r>
-            <w:r>
-              <w:rPr>
-                <w:noProof/>
-              </w:rPr>
-              <w:t>8</w:t>
-            </w:r>
-            <w:r>
-              <w:rPr>
-                <w:noProof/>
-              </w:rPr>
-              <w:fldChar w:fldCharType="end"/>
-            </w:r>
+            <w:fldSimple w:instr=" PAGEREF VectorCompOperator ">
+              <w:r>
+                <w:rPr>
+                  <w:noProof/>
+                </w:rPr>
+                <w:t>8</w:t>
+              </w:r>
+            </w:fldSimple>
           </w:p>
         </w:tc>
         <w:tc>
@@ -1407,27 +1225,14 @@
             <w:tcW w:w="567" w:type="dxa"/>
           </w:tcPr>
           <w:p>
-            <w:r>
-              <w:fldChar w:fldCharType="begin"/>
-            </w:r>
-            <w:r>
-              <w:instrText xml:space="preserve"> PAGEREF VectorCompOperator </w:instrText>
-            </w:r>
-            <w:r>
-              <w:fldChar w:fldCharType="separate"/>
-            </w:r>
-            <w:r>
-              <w:rPr>
-                <w:noProof/>
-              </w:rPr>
-              <w:t>8</w:t>
-            </w:r>
-            <w:r>
-              <w:rPr>
-                <w:noProof/>
-              </w:rPr>
-              <w:fldChar w:fldCharType="end"/>
-            </w:r>
+            <w:fldSimple w:instr=" PAGEREF VectorCompOperator ">
+              <w:r>
+                <w:rPr>
+                  <w:noProof/>
+                </w:rPr>
+                <w:t>8</w:t>
+              </w:r>
+            </w:fldSimple>
           </w:p>
         </w:tc>
         <w:tc>
@@ -1457,27 +1262,14 @@
             <w:tcW w:w="567" w:type="dxa"/>
           </w:tcPr>
           <w:p>
-            <w:r>
-              <w:fldChar w:fldCharType="begin"/>
-            </w:r>
-            <w:r>
-              <w:instrText xml:space="preserve"> PAGEREF VectorCompOperator </w:instrText>
-            </w:r>
-            <w:r>
-              <w:fldChar w:fldCharType="separate"/>
-            </w:r>
-            <w:r>
-              <w:rPr>
-                <w:noProof/>
-              </w:rPr>
-              <w:t>8</w:t>
-            </w:r>
-            <w:r>
-              <w:rPr>
-                <w:noProof/>
-              </w:rPr>
-              <w:fldChar w:fldCharType="end"/>
-            </w:r>
+            <w:fldSimple w:instr=" PAGEREF VectorCompOperator ">
+              <w:r>
+                <w:rPr>
+                  <w:noProof/>
+                </w:rPr>
+                <w:t>8</w:t>
+              </w:r>
+            </w:fldSimple>
           </w:p>
         </w:tc>
         <w:tc>
@@ -1507,27 +1299,14 @@
             <w:tcW w:w="567" w:type="dxa"/>
           </w:tcPr>
           <w:p>
-            <w:r>
-              <w:fldChar w:fldCharType="begin"/>
-            </w:r>
-            <w:r>
-              <w:instrText xml:space="preserve"> PAGEREF VectorCompOperator </w:instrText>
-            </w:r>
-            <w:r>
-              <w:fldChar w:fldCharType="separate"/>
-            </w:r>
-            <w:r>
-              <w:rPr>
-                <w:noProof/>
-              </w:rPr>
-              <w:t>8</w:t>
-            </w:r>
-            <w:r>
-              <w:rPr>
-                <w:noProof/>
-              </w:rPr>
-              <w:fldChar w:fldCharType="end"/>
-            </w:r>
+            <w:fldSimple w:instr=" PAGEREF VectorCompOperator ">
+              <w:r>
+                <w:rPr>
+                  <w:noProof/>
+                </w:rPr>
+                <w:t>8</w:t>
+              </w:r>
+            </w:fldSimple>
           </w:p>
         </w:tc>
         <w:tc>
@@ -1557,27 +1336,14 @@
             <w:tcW w:w="567" w:type="dxa"/>
           </w:tcPr>
           <w:p>
-            <w:r>
-              <w:fldChar w:fldCharType="begin"/>
-            </w:r>
-            <w:r>
-              <w:instrText xml:space="preserve"> PAGEREF VectorEqOperator </w:instrText>
-            </w:r>
-            <w:r>
-              <w:fldChar w:fldCharType="separate"/>
-            </w:r>
-            <w:r>
-              <w:rPr>
-                <w:noProof/>
-              </w:rPr>
-              <w:t>8</w:t>
-            </w:r>
-            <w:r>
-              <w:rPr>
-                <w:noProof/>
-              </w:rPr>
-              <w:fldChar w:fldCharType="end"/>
-            </w:r>
+            <w:fldSimple w:instr=" PAGEREF VectorEqOperator ">
+              <w:r>
+                <w:rPr>
+                  <w:noProof/>
+                </w:rPr>
+                <w:t>8</w:t>
+              </w:r>
+            </w:fldSimple>
           </w:p>
         </w:tc>
         <w:tc>
@@ -1607,27 +1373,14 @@
             <w:tcW w:w="567" w:type="dxa"/>
           </w:tcPr>
           <w:p>
-            <w:r>
-              <w:fldChar w:fldCharType="begin"/>
-            </w:r>
-            <w:r>
-              <w:instrText xml:space="preserve"> PAGEREF VectorEqOperator </w:instrText>
-            </w:r>
-            <w:r>
-              <w:fldChar w:fldCharType="separate"/>
-            </w:r>
-            <w:r>
-              <w:rPr>
-                <w:noProof/>
-              </w:rPr>
-              <w:t>8</w:t>
-            </w:r>
-            <w:r>
-              <w:rPr>
-                <w:noProof/>
-              </w:rPr>
-              <w:fldChar w:fldCharType="end"/>
-            </w:r>
+            <w:fldSimple w:instr=" PAGEREF VectorEqOperator ">
+              <w:r>
+                <w:rPr>
+                  <w:noProof/>
+                </w:rPr>
+                <w:t>8</w:t>
+              </w:r>
+            </w:fldSimple>
           </w:p>
         </w:tc>
         <w:tc>
@@ -3751,13 +3504,18 @@
       <w:r>
         <w:t xml:space="preserve"> inverse of the vector’s magnitude is calculated, and all components are multiplied by this value.</w:t>
       </w:r>
+      <w:r>
+        <w:t xml:space="preserve"> If the vector’s magnitude is zero, instead nothing happens.</w:t>
+      </w:r>
+      <w:bookmarkStart w:id="20" w:name="_GoBack"/>
+      <w:bookmarkEnd w:id="20"/>
     </w:p>
     <w:p/>
     <w:p>
       <w:pPr>
         <w:pStyle w:val="Heading2"/>
       </w:pPr>
-      <w:bookmarkStart w:id="20" w:name="VectorCompare"/>
+      <w:bookmarkStart w:id="21" w:name="VectorCompare"/>
       <w:proofErr w:type="gramStart"/>
       <w:r>
         <w:t>Vector::</w:t>
@@ -3769,7 +3527,7 @@
       </w:r>
       <w:proofErr w:type="spellEnd"/>
     </w:p>
-    <w:bookmarkEnd w:id="20"/>
+    <w:bookmarkEnd w:id="21"/>
     <w:p>
       <w:pPr>
         <w:rPr>
@@ -3948,13 +3706,13 @@
       <w:pPr>
         <w:pStyle w:val="Heading2"/>
       </w:pPr>
-      <w:bookmarkStart w:id="21" w:name="VectorPlus"/>
+      <w:bookmarkStart w:id="22" w:name="VectorPlus"/>
       <w:r>
         <w:lastRenderedPageBreak/>
         <w:t>operator+ (Vector)</w:t>
       </w:r>
     </w:p>
-    <w:bookmarkEnd w:id="21"/>
+    <w:bookmarkEnd w:id="22"/>
     <w:p>
       <w:pPr>
         <w:autoSpaceDE w:val="0"/>
@@ -4248,12 +4006,12 @@
       <w:pPr>
         <w:pStyle w:val="Heading2"/>
       </w:pPr>
-      <w:bookmarkStart w:id="22" w:name="VectorMinus"/>
+      <w:bookmarkStart w:id="23" w:name="VectorMinus"/>
       <w:r>
         <w:t>operator- (Vector)</w:t>
       </w:r>
     </w:p>
-    <w:bookmarkEnd w:id="22"/>
+    <w:bookmarkEnd w:id="23"/>
     <w:p>
       <w:pPr>
         <w:autoSpaceDE w:val="0"/>
@@ -4544,12 +4302,12 @@
       <w:pPr>
         <w:pStyle w:val="Heading2"/>
       </w:pPr>
-      <w:bookmarkStart w:id="23" w:name="VectorMultiply"/>
+      <w:bookmarkStart w:id="24" w:name="VectorMultiply"/>
       <w:r>
         <w:t>operator* (Vector)</w:t>
       </w:r>
     </w:p>
-    <w:bookmarkEnd w:id="23"/>
+    <w:bookmarkEnd w:id="24"/>
     <w:p>
       <w:pPr>
         <w:pStyle w:val="ListParagraph"/>
@@ -5009,7 +4767,7 @@
       <w:pPr>
         <w:pStyle w:val="Heading2"/>
       </w:pPr>
-      <w:bookmarkStart w:id="24" w:name="VectorCompOperator"/>
+      <w:bookmarkStart w:id="25" w:name="VectorCompOperator"/>
       <w:r>
         <w:t>operator</w:t>
       </w:r>
@@ -5022,7 +4780,7 @@
         <w:t xml:space="preserve"> (Vector)</w:t>
       </w:r>
     </w:p>
-    <w:bookmarkEnd w:id="24"/>
+    <w:bookmarkEnd w:id="25"/>
     <w:p>
       <w:pPr>
         <w:pStyle w:val="ListParagraph"/>
@@ -5627,7 +5385,7 @@
           <w:lang w:val="en-AU"/>
         </w:rPr>
       </w:pPr>
-      <w:bookmarkStart w:id="25" w:name="VectorEqOperator"/>
+      <w:bookmarkStart w:id="26" w:name="VectorEqOperator"/>
       <w:r>
         <w:rPr>
           <w:lang w:val="en-AU"/>
@@ -5649,7 +5407,7 @@
         <w:t>= (Vector)</w:t>
       </w:r>
     </w:p>
-    <w:bookmarkEnd w:id="25"/>
+    <w:bookmarkEnd w:id="26"/>
     <w:p>
       <w:pPr>
         <w:pStyle w:val="ListParagraph"/>
@@ -6262,7 +6020,7 @@
           <w:lang w:val="en-AU"/>
         </w:rPr>
       </w:pPr>
-      <w:bookmarkStart w:id="26" w:name="Matrix"/>
+      <w:bookmarkStart w:id="27" w:name="Matrix"/>
       <w:r>
         <w:rPr>
           <w:lang w:val="en-AU"/>
@@ -6271,7 +6029,7 @@
         <w:t>Matrix</w:t>
       </w:r>
     </w:p>
-    <w:bookmarkEnd w:id="26"/>
+    <w:bookmarkEnd w:id="27"/>
     <w:p>
       <w:pPr>
         <w:rPr>
@@ -7714,7 +7472,7 @@
           <w:lang w:val="en-AU"/>
         </w:rPr>
       </w:pPr>
-      <w:bookmarkStart w:id="27" w:name="MatrixCtor"/>
+      <w:bookmarkStart w:id="28" w:name="MatrixCtor"/>
       <w:proofErr w:type="gramStart"/>
       <w:r>
         <w:rPr>
@@ -7730,7 +7488,7 @@
         <w:t>Matrix</w:t>
       </w:r>
     </w:p>
-    <w:bookmarkEnd w:id="27"/>
+    <w:bookmarkEnd w:id="28"/>
     <w:p>
       <w:pPr>
         <w:pStyle w:val="ListParagraph"/>
@@ -8263,8 +8021,8 @@
           <w:lang w:val="en-AU"/>
         </w:rPr>
       </w:pPr>
-      <w:bookmarkStart w:id="28" w:name="MatrixDtor"/>
       <w:bookmarkStart w:id="29" w:name="_Ref480275757"/>
+      <w:bookmarkStart w:id="30" w:name="MatrixDtor"/>
       <w:proofErr w:type="gramStart"/>
       <w:r>
         <w:rPr>
@@ -8281,7 +8039,7 @@
       </w:r>
       <w:bookmarkEnd w:id="29"/>
     </w:p>
-    <w:bookmarkEnd w:id="28"/>
+    <w:bookmarkEnd w:id="30"/>
     <w:p>
       <w:pPr>
         <w:rPr>
@@ -8344,7 +8102,7 @@
           <w:lang w:val="en-AU"/>
         </w:rPr>
       </w:pPr>
-      <w:bookmarkStart w:id="30" w:name="_Ref480275763"/>
+      <w:bookmarkStart w:id="31" w:name="_Ref480275763"/>
       <w:proofErr w:type="gramStart"/>
       <w:r>
         <w:rPr>
@@ -8359,7 +8117,7 @@
         </w:rPr>
         <w:t>operator[]</w:t>
       </w:r>
-      <w:bookmarkEnd w:id="30"/>
+      <w:bookmarkEnd w:id="31"/>
     </w:p>
     <w:p>
       <w:pPr>
@@ -8728,7 +8486,7 @@
           <w:lang w:val="en-AU"/>
         </w:rPr>
       </w:pPr>
-      <w:bookmarkStart w:id="31" w:name="_Ref480286235"/>
+      <w:bookmarkStart w:id="32" w:name="_Ref480286235"/>
       <w:proofErr w:type="gramStart"/>
       <w:r>
         <w:rPr>
@@ -8743,7 +8501,7 @@
         </w:rPr>
         <w:t>operator float*</w:t>
       </w:r>
-      <w:bookmarkEnd w:id="31"/>
+      <w:bookmarkEnd w:id="32"/>
     </w:p>
     <w:p>
       <w:pPr>
@@ -8872,7 +8630,7 @@
           <w:lang w:val="en-AU"/>
         </w:rPr>
       </w:pPr>
-      <w:bookmarkStart w:id="32" w:name="_Ref480275767"/>
+      <w:bookmarkStart w:id="33" w:name="_Ref480275767"/>
       <w:proofErr w:type="gramStart"/>
       <w:r>
         <w:rPr>
@@ -8888,7 +8646,7 @@
         </w:rPr>
         <w:t>operator*</w:t>
       </w:r>
-      <w:bookmarkEnd w:id="32"/>
+      <w:bookmarkEnd w:id="33"/>
     </w:p>
     <w:p>
       <w:pPr>
@@ -9295,7 +9053,7 @@
           <w:lang w:val="en-AU"/>
         </w:rPr>
       </w:pPr>
-      <w:bookmarkStart w:id="33" w:name="_Ref480275771"/>
+      <w:bookmarkStart w:id="34" w:name="_Ref480275771"/>
       <w:proofErr w:type="gramStart"/>
       <w:r>
         <w:rPr>
@@ -9311,7 +9069,7 @@
         </w:rPr>
         <w:t>setIdentity</w:t>
       </w:r>
-      <w:bookmarkEnd w:id="33"/>
+      <w:bookmarkEnd w:id="34"/>
       <w:proofErr w:type="spellEnd"/>
     </w:p>
     <w:p>
@@ -9407,7 +9165,7 @@
           <w:lang w:val="en-AU"/>
         </w:rPr>
       </w:pPr>
-      <w:bookmarkStart w:id="34" w:name="_Ref480275776"/>
+      <w:bookmarkStart w:id="35" w:name="_Ref480275776"/>
       <w:proofErr w:type="gramStart"/>
       <w:r>
         <w:rPr>
@@ -9423,7 +9181,7 @@
         </w:rPr>
         <w:t>setRotate</w:t>
       </w:r>
-      <w:bookmarkEnd w:id="34"/>
+      <w:bookmarkEnd w:id="35"/>
       <w:proofErr w:type="spellEnd"/>
     </w:p>
     <w:p>
@@ -9439,7 +9197,7 @@
           <w:szCs w:val="19"/>
         </w:rPr>
       </w:pPr>
-      <w:bookmarkStart w:id="35" w:name="_Ref480275779"/>
+      <w:bookmarkStart w:id="36" w:name="_Ref480275779"/>
       <w:r>
         <w:rPr>
           <w:rFonts w:ascii="Consolas" w:hAnsi="Consolas" w:cs="Consolas"/>
@@ -9811,7 +9569,7 @@
         </w:rPr>
         <w:t>setRotateX,setRotateY,setRotateZ</w:t>
       </w:r>
-      <w:bookmarkEnd w:id="35"/>
+      <w:bookmarkEnd w:id="36"/>
       <w:proofErr w:type="spellEnd"/>
     </w:p>
     <w:p>
@@ -10051,17 +9809,7 @@
           <w:szCs w:val="19"/>
           <w:highlight w:val="white"/>
         </w:rPr>
-        <w:t>)</w:t>
-      </w:r>
-      <w:r>
-        <w:rPr>
-          <w:rFonts w:ascii="Consolas" w:hAnsi="Consolas" w:cs="Consolas"/>
-          <w:color w:val="000000"/>
-          <w:sz w:val="19"/>
-          <w:szCs w:val="19"/>
-          <w:highlight w:val="white"/>
-        </w:rPr>
-        <w:t>;</w:t>
+        <w:t>);</w:t>
       </w:r>
     </w:p>
     <w:p>
@@ -10682,7 +10430,7 @@
           <w:lang w:val="en-AU"/>
         </w:rPr>
       </w:pPr>
-      <w:bookmarkStart w:id="36" w:name="_Ref480275790"/>
+      <w:bookmarkStart w:id="37" w:name="_Ref480275790"/>
       <w:proofErr w:type="gramStart"/>
       <w:r>
         <w:rPr>
@@ -10698,7 +10446,7 @@
         </w:rPr>
         <w:t>setEulerRotate,setTaitBryanRotate</w:t>
       </w:r>
-      <w:bookmarkEnd w:id="36"/>
+      <w:bookmarkEnd w:id="37"/>
       <w:proofErr w:type="spellEnd"/>
     </w:p>
     <w:p>
@@ -11639,7 +11387,7 @@
           <w:lang w:val="en-AU"/>
         </w:rPr>
       </w:pPr>
-      <w:bookmarkStart w:id="37" w:name="_Ref480275797"/>
+      <w:bookmarkStart w:id="38" w:name="_Ref480275797"/>
       <w:proofErr w:type="gramStart"/>
       <w:r>
         <w:rPr>
@@ -11655,7 +11403,7 @@
         </w:rPr>
         <w:t>calculateInverse</w:t>
       </w:r>
-      <w:bookmarkEnd w:id="37"/>
+      <w:bookmarkEnd w:id="38"/>
       <w:proofErr w:type="spellEnd"/>
     </w:p>
     <w:p>
@@ -11696,17 +11444,7 @@
           <w:szCs w:val="19"/>
           <w:highlight w:val="white"/>
         </w:rPr>
-        <w:t>calculate</w:t>
-      </w:r>
-      <w:r>
-        <w:rPr>
-          <w:rFonts w:ascii="Consolas" w:hAnsi="Consolas" w:cs="Consolas"/>
-          <w:color w:val="000000"/>
-          <w:sz w:val="19"/>
-          <w:szCs w:val="19"/>
-          <w:highlight w:val="white"/>
-        </w:rPr>
-        <w:t>Inverse</w:t>
+        <w:t>calculateInverse</w:t>
       </w:r>
       <w:proofErr w:type="spellEnd"/>
       <w:r>
@@ -11961,7 +11699,7 @@
           <w:lang w:val="en-AU"/>
         </w:rPr>
       </w:pPr>
-      <w:bookmarkStart w:id="38" w:name="_Ref480285339"/>
+      <w:bookmarkStart w:id="39" w:name="_Ref480285339"/>
       <w:proofErr w:type="gramStart"/>
       <w:r>
         <w:rPr>
@@ -11977,7 +11715,7 @@
         </w:rPr>
         <w:t>transformByInverse</w:t>
       </w:r>
-      <w:bookmarkEnd w:id="38"/>
+      <w:bookmarkEnd w:id="39"/>
       <w:proofErr w:type="spellEnd"/>
     </w:p>
     <w:p>
@@ -12317,7 +12055,7 @@
           <w:lang w:val="en-AU"/>
         </w:rPr>
       </w:pPr>
-      <w:bookmarkStart w:id="39" w:name="_Ref480275802"/>
+      <w:bookmarkStart w:id="40" w:name="_Ref480275802"/>
       <w:proofErr w:type="gramStart"/>
       <w:r>
         <w:rPr>
@@ -12333,7 +12071,7 @@
         </w:rPr>
         <w:t>invertTransform</w:t>
       </w:r>
-      <w:bookmarkEnd w:id="39"/>
+      <w:bookmarkEnd w:id="40"/>
       <w:proofErr w:type="spellEnd"/>
     </w:p>
     <w:p>
@@ -12588,7 +12326,7 @@
           <w:lang w:val="en-AU"/>
         </w:rPr>
       </w:pPr>
-      <w:bookmarkStart w:id="40" w:name="_Ref480275805"/>
+      <w:bookmarkStart w:id="41" w:name="_Ref480275805"/>
       <w:proofErr w:type="gramStart"/>
       <w:r>
         <w:rPr>
@@ -12604,7 +12342,7 @@
         </w:rPr>
         <w:t>areColumnsEqual</w:t>
       </w:r>
-      <w:bookmarkEnd w:id="40"/>
+      <w:bookmarkEnd w:id="41"/>
       <w:proofErr w:type="spellEnd"/>
     </w:p>
     <w:p>
@@ -12841,7 +12579,7 @@
           <w:lang w:val="en-AU"/>
         </w:rPr>
       </w:pPr>
-      <w:bookmarkStart w:id="41" w:name="_Ref480275807"/>
+      <w:bookmarkStart w:id="42" w:name="_Ref480275807"/>
       <w:proofErr w:type="gramStart"/>
       <w:r>
         <w:rPr>
@@ -12857,7 +12595,7 @@
         </w:rPr>
         <w:t>swapRows</w:t>
       </w:r>
-      <w:bookmarkEnd w:id="41"/>
+      <w:bookmarkEnd w:id="42"/>
       <w:proofErr w:type="spellEnd"/>
     </w:p>
     <w:p>
@@ -13162,7 +12900,7 @@
           <w:lang w:val="en-AU"/>
         </w:rPr>
       </w:pPr>
-      <w:bookmarkStart w:id="42" w:name="_Ref480275811"/>
+      <w:bookmarkStart w:id="43" w:name="_Ref480275811"/>
       <w:proofErr w:type="gramStart"/>
       <w:r>
         <w:rPr>
@@ -13178,7 +12916,7 @@
         </w:rPr>
         <w:t>multiplyRow</w:t>
       </w:r>
-      <w:bookmarkEnd w:id="42"/>
+      <w:bookmarkEnd w:id="43"/>
       <w:proofErr w:type="spellEnd"/>
     </w:p>
     <w:p>
@@ -13479,8 +13217,6 @@
           <w:lang w:val="en-AU"/>
         </w:rPr>
       </w:pPr>
-      <w:bookmarkStart w:id="43" w:name="_GoBack"/>
-      <w:bookmarkEnd w:id="43"/>
       <w:r>
         <w:rPr>
           <w:lang w:val="en-AU"/>
@@ -13838,7 +13574,7 @@
 </file>
 
 <file path=word/endnotes.xml><?xml version="1.0" encoding="utf-8"?>
-<w:endnotes xmlns:wpc="http://schemas.microsoft.com/office/word/2010/wordprocessingCanvas" xmlns:cx="http://schemas.microsoft.com/office/drawing/2014/chartex" xmlns:mc="http://schemas.openxmlformats.org/markup-compatibility/2006" xmlns:o="urn:schemas-microsoft-com:office:office" xmlns:r="http://schemas.openxmlformats.org/officeDocument/2006/relationships" xmlns:m="http://schemas.openxmlformats.org/officeDocument/2006/math" xmlns:v="urn:schemas-microsoft-com:vml" xmlns:wp14="http://schemas.microsoft.com/office/word/2010/wordprocessingDrawing" xmlns:wp="http://schemas.openxmlformats.org/drawingml/2006/wordprocessingDrawing" xmlns:w10="urn:schemas-microsoft-com:office:word" xmlns:w="http://schemas.openxmlformats.org/wordprocessingml/2006/main" xmlns:w14="http://schemas.microsoft.com/office/word/2010/wordml" xmlns:w15="http://schemas.microsoft.com/office/word/2012/wordml" xmlns:w16se="http://schemas.microsoft.com/office/word/2015/wordml/symex" xmlns:wpg="http://schemas.microsoft.com/office/word/2010/wordprocessingGroup" xmlns:wpi="http://schemas.microsoft.com/office/word/2010/wordprocessingInk" xmlns:wne="http://schemas.microsoft.com/office/word/2006/wordml" xmlns:wps="http://schemas.microsoft.com/office/word/2010/wordprocessingShape" mc:Ignorable="w14 w15 w16se wp14">
+<w:endnotes xmlns:wpc="http://schemas.microsoft.com/office/word/2010/wordprocessingCanvas" xmlns:cx="http://schemas.microsoft.com/office/drawing/2014/chartex" xmlns:cx1="http://schemas.microsoft.com/office/drawing/2015/9/8/chartex" xmlns:cx2="http://schemas.microsoft.com/office/drawing/2015/10/21/chartex" xmlns:cx3="http://schemas.microsoft.com/office/drawing/2016/5/9/chartex" xmlns:cx4="http://schemas.microsoft.com/office/drawing/2016/5/10/chartex" xmlns:cx5="http://schemas.microsoft.com/office/drawing/2016/5/11/chartex" xmlns:mc="http://schemas.openxmlformats.org/markup-compatibility/2006" xmlns:o="urn:schemas-microsoft-com:office:office" xmlns:r="http://schemas.openxmlformats.org/officeDocument/2006/relationships" xmlns:m="http://schemas.openxmlformats.org/officeDocument/2006/math" xmlns:v="urn:schemas-microsoft-com:vml" xmlns:wp14="http://schemas.microsoft.com/office/word/2010/wordprocessingDrawing" xmlns:wp="http://schemas.openxmlformats.org/drawingml/2006/wordprocessingDrawing" xmlns:w10="urn:schemas-microsoft-com:office:word" xmlns:w="http://schemas.openxmlformats.org/wordprocessingml/2006/main" xmlns:w14="http://schemas.microsoft.com/office/word/2010/wordml" xmlns:w15="http://schemas.microsoft.com/office/word/2012/wordml" xmlns:w16se="http://schemas.microsoft.com/office/word/2015/wordml/symex" xmlns:wpg="http://schemas.microsoft.com/office/word/2010/wordprocessingGroup" xmlns:wpi="http://schemas.microsoft.com/office/word/2010/wordprocessingInk" xmlns:wne="http://schemas.microsoft.com/office/word/2006/wordml" xmlns:wps="http://schemas.microsoft.com/office/word/2010/wordprocessingShape" mc:Ignorable="w14 w15 w16se wp14">
   <w:endnote w:type="separator" w:id="-1">
     <w:p>
       <w:pPr>
@@ -13863,7 +13599,7 @@
 </file>
 
 <file path=word/footnotes.xml><?xml version="1.0" encoding="utf-8"?>
-<w:footnotes xmlns:wpc="http://schemas.microsoft.com/office/word/2010/wordprocessingCanvas" xmlns:cx="http://schemas.microsoft.com/office/drawing/2014/chartex" xmlns:mc="http://schemas.openxmlformats.org/markup-compatibility/2006" xmlns:o="urn:schemas-microsoft-com:office:office" xmlns:r="http://schemas.openxmlformats.org/officeDocument/2006/relationships" xmlns:m="http://schemas.openxmlformats.org/officeDocument/2006/math" xmlns:v="urn:schemas-microsoft-com:vml" xmlns:wp14="http://schemas.microsoft.com/office/word/2010/wordprocessingDrawing" xmlns:wp="http://schemas.openxmlformats.org/drawingml/2006/wordprocessingDrawing" xmlns:w10="urn:schemas-microsoft-com:office:word" xmlns:w="http://schemas.openxmlformats.org/wordprocessingml/2006/main" xmlns:w14="http://schemas.microsoft.com/office/word/2010/wordml" xmlns:w15="http://schemas.microsoft.com/office/word/2012/wordml" xmlns:w16se="http://schemas.microsoft.com/office/word/2015/wordml/symex" xmlns:wpg="http://schemas.microsoft.com/office/word/2010/wordprocessingGroup" xmlns:wpi="http://schemas.microsoft.com/office/word/2010/wordprocessingInk" xmlns:wne="http://schemas.microsoft.com/office/word/2006/wordml" xmlns:wps="http://schemas.microsoft.com/office/word/2010/wordprocessingShape" mc:Ignorable="w14 w15 w16se wp14">
+<w:footnotes xmlns:wpc="http://schemas.microsoft.com/office/word/2010/wordprocessingCanvas" xmlns:cx="http://schemas.microsoft.com/office/drawing/2014/chartex" xmlns:cx1="http://schemas.microsoft.com/office/drawing/2015/9/8/chartex" xmlns:cx2="http://schemas.microsoft.com/office/drawing/2015/10/21/chartex" xmlns:cx3="http://schemas.microsoft.com/office/drawing/2016/5/9/chartex" xmlns:cx4="http://schemas.microsoft.com/office/drawing/2016/5/10/chartex" xmlns:cx5="http://schemas.microsoft.com/office/drawing/2016/5/11/chartex" xmlns:mc="http://schemas.openxmlformats.org/markup-compatibility/2006" xmlns:o="urn:schemas-microsoft-com:office:office" xmlns:r="http://schemas.openxmlformats.org/officeDocument/2006/relationships" xmlns:m="http://schemas.openxmlformats.org/officeDocument/2006/math" xmlns:v="urn:schemas-microsoft-com:vml" xmlns:wp14="http://schemas.microsoft.com/office/word/2010/wordprocessingDrawing" xmlns:wp="http://schemas.openxmlformats.org/drawingml/2006/wordprocessingDrawing" xmlns:w10="urn:schemas-microsoft-com:office:word" xmlns:w="http://schemas.openxmlformats.org/wordprocessingml/2006/main" xmlns:w14="http://schemas.microsoft.com/office/word/2010/wordml" xmlns:w15="http://schemas.microsoft.com/office/word/2012/wordml" xmlns:w16se="http://schemas.microsoft.com/office/word/2015/wordml/symex" xmlns:wpg="http://schemas.microsoft.com/office/word/2010/wordprocessingGroup" xmlns:wpi="http://schemas.microsoft.com/office/word/2010/wordprocessingInk" xmlns:wne="http://schemas.microsoft.com/office/word/2006/wordml" xmlns:wps="http://schemas.microsoft.com/office/word/2010/wordprocessingShape" mc:Ignorable="w14 w15 w16se wp14">
   <w:footnote w:type="separator" w:id="-1">
     <w:p>
       <w:pPr>
@@ -13888,7 +13624,7 @@
 </file>
 
 <file path=word/header1.xml><?xml version="1.0" encoding="utf-8"?>
-<w:hdr xmlns:wpc="http://schemas.microsoft.com/office/word/2010/wordprocessingCanvas" xmlns:cx="http://schemas.microsoft.com/office/drawing/2014/chartex" xmlns:mc="http://schemas.openxmlformats.org/markup-compatibility/2006" xmlns:o="urn:schemas-microsoft-com:office:office" xmlns:r="http://schemas.openxmlformats.org/officeDocument/2006/relationships" xmlns:m="http://schemas.openxmlformats.org/officeDocument/2006/math" xmlns:v="urn:schemas-microsoft-com:vml" xmlns:wp14="http://schemas.microsoft.com/office/word/2010/wordprocessingDrawing" xmlns:wp="http://schemas.openxmlformats.org/drawingml/2006/wordprocessingDrawing" xmlns:w10="urn:schemas-microsoft-com:office:word" xmlns:w="http://schemas.openxmlformats.org/wordprocessingml/2006/main" xmlns:w14="http://schemas.microsoft.com/office/word/2010/wordml" xmlns:w15="http://schemas.microsoft.com/office/word/2012/wordml" xmlns:w16se="http://schemas.microsoft.com/office/word/2015/wordml/symex" xmlns:wpg="http://schemas.microsoft.com/office/word/2010/wordprocessingGroup" xmlns:wpi="http://schemas.microsoft.com/office/word/2010/wordprocessingInk" xmlns:wne="http://schemas.microsoft.com/office/word/2006/wordml" xmlns:wps="http://schemas.microsoft.com/office/word/2010/wordprocessingShape" mc:Ignorable="w14 w15 w16se wp14">
+<w:hdr xmlns:wpc="http://schemas.microsoft.com/office/word/2010/wordprocessingCanvas" xmlns:cx="http://schemas.microsoft.com/office/drawing/2014/chartex" xmlns:cx1="http://schemas.microsoft.com/office/drawing/2015/9/8/chartex" xmlns:cx2="http://schemas.microsoft.com/office/drawing/2015/10/21/chartex" xmlns:cx3="http://schemas.microsoft.com/office/drawing/2016/5/9/chartex" xmlns:cx4="http://schemas.microsoft.com/office/drawing/2016/5/10/chartex" xmlns:cx5="http://schemas.microsoft.com/office/drawing/2016/5/11/chartex" xmlns:mc="http://schemas.openxmlformats.org/markup-compatibility/2006" xmlns:o="urn:schemas-microsoft-com:office:office" xmlns:r="http://schemas.openxmlformats.org/officeDocument/2006/relationships" xmlns:m="http://schemas.openxmlformats.org/officeDocument/2006/math" xmlns:v="urn:schemas-microsoft-com:vml" xmlns:wp14="http://schemas.microsoft.com/office/word/2010/wordprocessingDrawing" xmlns:wp="http://schemas.openxmlformats.org/drawingml/2006/wordprocessingDrawing" xmlns:w10="urn:schemas-microsoft-com:office:word" xmlns:w="http://schemas.openxmlformats.org/wordprocessingml/2006/main" xmlns:w14="http://schemas.microsoft.com/office/word/2010/wordml" xmlns:w15="http://schemas.microsoft.com/office/word/2012/wordml" xmlns:w16se="http://schemas.microsoft.com/office/word/2015/wordml/symex" xmlns:wpg="http://schemas.microsoft.com/office/word/2010/wordprocessingGroup" xmlns:wpi="http://schemas.microsoft.com/office/word/2010/wordprocessingInk" xmlns:wne="http://schemas.microsoft.com/office/word/2006/wordml" xmlns:wps="http://schemas.microsoft.com/office/word/2010/wordprocessingShape" mc:Ignorable="w14 w15 w16se wp14">
   <w:sdt>
     <w:sdtPr>
       <w:id w:val="325484360"/>
@@ -13921,7 +13657,7 @@
           <w:rPr>
             <w:noProof/>
           </w:rPr>
-          <w:t>14</w:t>
+          <w:t>6</w:t>
         </w:r>
         <w:r>
           <w:rPr>
@@ -13941,7 +13677,7 @@
 </file>
 
 <file path=word/numbering.xml><?xml version="1.0" encoding="utf-8"?>
-<w:numbering xmlns:wpc="http://schemas.microsoft.com/office/word/2010/wordprocessingCanvas" xmlns:cx="http://schemas.microsoft.com/office/drawing/2014/chartex" xmlns:mc="http://schemas.openxmlformats.org/markup-compatibility/2006" xmlns:o="urn:schemas-microsoft-com:office:office" xmlns:r="http://schemas.openxmlformats.org/officeDocument/2006/relationships" xmlns:m="http://schemas.openxmlformats.org/officeDocument/2006/math" xmlns:v="urn:schemas-microsoft-com:vml" xmlns:wp14="http://schemas.microsoft.com/office/word/2010/wordprocessingDrawing" xmlns:wp="http://schemas.openxmlformats.org/drawingml/2006/wordprocessingDrawing" xmlns:w10="urn:schemas-microsoft-com:office:word" xmlns:w="http://schemas.openxmlformats.org/wordprocessingml/2006/main" xmlns:w14="http://schemas.microsoft.com/office/word/2010/wordml" xmlns:w15="http://schemas.microsoft.com/office/word/2012/wordml" xmlns:w16se="http://schemas.microsoft.com/office/word/2015/wordml/symex" xmlns:wpg="http://schemas.microsoft.com/office/word/2010/wordprocessingGroup" xmlns:wpi="http://schemas.microsoft.com/office/word/2010/wordprocessingInk" xmlns:wne="http://schemas.microsoft.com/office/word/2006/wordml" xmlns:wps="http://schemas.microsoft.com/office/word/2010/wordprocessingShape" mc:Ignorable="w14 w15 w16se wp14">
+<w:numbering xmlns:wpc="http://schemas.microsoft.com/office/word/2010/wordprocessingCanvas" xmlns:cx="http://schemas.microsoft.com/office/drawing/2014/chartex" xmlns:cx1="http://schemas.microsoft.com/office/drawing/2015/9/8/chartex" xmlns:cx2="http://schemas.microsoft.com/office/drawing/2015/10/21/chartex" xmlns:cx3="http://schemas.microsoft.com/office/drawing/2016/5/9/chartex" xmlns:cx4="http://schemas.microsoft.com/office/drawing/2016/5/10/chartex" xmlns:cx5="http://schemas.microsoft.com/office/drawing/2016/5/11/chartex" xmlns:mc="http://schemas.openxmlformats.org/markup-compatibility/2006" xmlns:o="urn:schemas-microsoft-com:office:office" xmlns:r="http://schemas.openxmlformats.org/officeDocument/2006/relationships" xmlns:m="http://schemas.openxmlformats.org/officeDocument/2006/math" xmlns:v="urn:schemas-microsoft-com:vml" xmlns:wp14="http://schemas.microsoft.com/office/word/2010/wordprocessingDrawing" xmlns:wp="http://schemas.openxmlformats.org/drawingml/2006/wordprocessingDrawing" xmlns:w10="urn:schemas-microsoft-com:office:word" xmlns:w="http://schemas.openxmlformats.org/wordprocessingml/2006/main" xmlns:w14="http://schemas.microsoft.com/office/word/2010/wordml" xmlns:w15="http://schemas.microsoft.com/office/word/2012/wordml" xmlns:w16se="http://schemas.microsoft.com/office/word/2015/wordml/symex" xmlns:wpg="http://schemas.microsoft.com/office/word/2010/wordprocessingGroup" xmlns:wpi="http://schemas.microsoft.com/office/word/2010/wordprocessingInk" xmlns:wne="http://schemas.microsoft.com/office/word/2006/wordml" xmlns:wps="http://schemas.microsoft.com/office/word/2010/wordprocessingShape" mc:Ignorable="w14 w15 w16se wp14">
   <w:abstractNum w:abstractNumId="0" w15:restartNumberingAfterBreak="0">
     <w:nsid w:val="05594EFF"/>
     <w:multiLevelType w:val="hybridMultilevel"/>
@@ -16543,7 +16279,7 @@
       </w:pPr>
     </w:pPrDefault>
   </w:docDefaults>
-  <w:latentStyles w:defLockedState="0" w:defUIPriority="99" w:defSemiHidden="0" w:defUnhideWhenUsed="0" w:defQFormat="0" w:count="371">
+  <w:latentStyles w:defLockedState="0" w:defUIPriority="99" w:defSemiHidden="0" w:defUnhideWhenUsed="0" w:defQFormat="0" w:count="374">
     <w:lsdException w:name="Normal" w:uiPriority="0" w:qFormat="1"/>
     <w:lsdException w:name="heading 1" w:uiPriority="9" w:qFormat="1"/>
     <w:lsdException w:name="heading 2" w:semiHidden="1" w:uiPriority="9" w:unhideWhenUsed="1" w:qFormat="1"/>
@@ -16649,7 +16385,6 @@
     <w:lsdException w:name="HTML Sample" w:semiHidden="1" w:unhideWhenUsed="1"/>
     <w:lsdException w:name="HTML Typewriter" w:semiHidden="1" w:unhideWhenUsed="1"/>
     <w:lsdException w:name="HTML Variable" w:semiHidden="1" w:unhideWhenUsed="1"/>
-    <w:lsdException w:name="Normal Table" w:semiHidden="1" w:unhideWhenUsed="1"/>
     <w:lsdException w:name="annotation subject" w:semiHidden="1" w:unhideWhenUsed="1"/>
     <w:lsdException w:name="No List" w:semiHidden="1" w:unhideWhenUsed="1"/>
     <w:lsdException w:name="Outline List 1" w:semiHidden="1" w:unhideWhenUsed="1"/>
@@ -16694,7 +16429,6 @@
     <w:lsdException w:name="Table Professional" w:semiHidden="1" w:unhideWhenUsed="1"/>
     <w:lsdException w:name="Table Subtle 1" w:semiHidden="1" w:unhideWhenUsed="1"/>
     <w:lsdException w:name="Table Subtle 2" w:semiHidden="1" w:unhideWhenUsed="1"/>
-    <w:lsdException w:name="Table Web 1" w:semiHidden="1" w:unhideWhenUsed="1"/>
     <w:lsdException w:name="Table Web 2" w:semiHidden="1" w:unhideWhenUsed="1"/>
     <w:lsdException w:name="Table Web 3" w:semiHidden="1" w:unhideWhenUsed="1"/>
     <w:lsdException w:name="Balloon Text" w:semiHidden="1" w:unhideWhenUsed="1"/>
@@ -16915,6 +16649,9 @@
     <w:lsdException w:name="List Table 5 Dark Accent 6" w:uiPriority="50"/>
     <w:lsdException w:name="List Table 6 Colorful Accent 6" w:uiPriority="51"/>
     <w:lsdException w:name="List Table 7 Colorful Accent 6" w:uiPriority="52"/>
+    <w:lsdException w:name="Mention" w:semiHidden="1" w:unhideWhenUsed="1"/>
+    <w:lsdException w:name="Smart Hyperlink" w:semiHidden="1" w:unhideWhenUsed="1"/>
+    <w:lsdException w:name="Hashtag" w:semiHidden="1" w:unhideWhenUsed="1"/>
   </w:latentStyles>
   <w:style w:type="paragraph" w:default="1" w:styleId="Normal">
     <w:name w:val="Normal"/>
@@ -17557,7 +17294,7 @@
 </file>
 
 <file path=customXml/itemProps1.xml><?xml version="1.0" encoding="utf-8"?>
-<ds:datastoreItem xmlns:ds="http://schemas.openxmlformats.org/officeDocument/2006/customXml" ds:itemID="{1256FBEE-31B0-4302-9EFC-FB0346A943B3}">
+<ds:datastoreItem xmlns:ds="http://schemas.openxmlformats.org/officeDocument/2006/customXml" ds:itemID="{D1A7D5DA-95EF-4166-AA4B-3BCBFC875CC8}">
   <ds:schemaRefs>
     <ds:schemaRef ds:uri="http://schemas.openxmlformats.org/officeDocument/2006/bibliography"/>
   </ds:schemaRefs>

</xml_diff>

<commit_message>
changed wording of compareMagnitude documentation
</commit_message>
<xml_diff>
--- a/Docs/MathsLibrary Reference.docx
+++ b/Docs/MathsLibrary Reference.docx
@@ -620,14 +620,27 @@
             <w:tcW w:w="657" w:type="dxa"/>
           </w:tcPr>
           <w:p>
-            <w:fldSimple w:instr=" pageref VectorDtor ">
-              <w:r>
-                <w:rPr>
-                  <w:noProof/>
-                </w:rPr>
-                <w:t>4</w:t>
-              </w:r>
-            </w:fldSimple>
+            <w:r>
+              <w:fldChar w:fldCharType="begin"/>
+            </w:r>
+            <w:r>
+              <w:instrText xml:space="preserve"> pageref VectorDtor </w:instrText>
+            </w:r>
+            <w:r>
+              <w:fldChar w:fldCharType="separate"/>
+            </w:r>
+            <w:r>
+              <w:rPr>
+                <w:noProof/>
+              </w:rPr>
+              <w:t>4</w:t>
+            </w:r>
+            <w:r>
+              <w:rPr>
+                <w:noProof/>
+              </w:rPr>
+              <w:fldChar w:fldCharType="end"/>
+            </w:r>
           </w:p>
         </w:tc>
         <w:tc>
@@ -657,14 +670,27 @@
             <w:tcW w:w="657" w:type="dxa"/>
           </w:tcPr>
           <w:p>
-            <w:fldSimple w:instr=" pageref VectorAccess ">
-              <w:r>
-                <w:rPr>
-                  <w:noProof/>
-                </w:rPr>
-                <w:t>4</w:t>
-              </w:r>
-            </w:fldSimple>
+            <w:r>
+              <w:fldChar w:fldCharType="begin"/>
+            </w:r>
+            <w:r>
+              <w:instrText xml:space="preserve"> pageref VectorAccess </w:instrText>
+            </w:r>
+            <w:r>
+              <w:fldChar w:fldCharType="separate"/>
+            </w:r>
+            <w:r>
+              <w:rPr>
+                <w:noProof/>
+              </w:rPr>
+              <w:t>4</w:t>
+            </w:r>
+            <w:r>
+              <w:rPr>
+                <w:noProof/>
+              </w:rPr>
+              <w:fldChar w:fldCharType="end"/>
+            </w:r>
           </w:p>
         </w:tc>
         <w:tc>
@@ -699,14 +725,27 @@
                 <w:tab w:val="left" w:pos="4920"/>
               </w:tabs>
             </w:pPr>
-            <w:fldSimple w:instr=" PAGEREF VectorCastFloat ">
-              <w:r>
-                <w:rPr>
-                  <w:noProof/>
-                </w:rPr>
-                <w:t>4</w:t>
-              </w:r>
-            </w:fldSimple>
+            <w:r>
+              <w:fldChar w:fldCharType="begin"/>
+            </w:r>
+            <w:r>
+              <w:instrText xml:space="preserve"> PAGEREF VectorCastFloat </w:instrText>
+            </w:r>
+            <w:r>
+              <w:fldChar w:fldCharType="separate"/>
+            </w:r>
+            <w:r>
+              <w:rPr>
+                <w:noProof/>
+              </w:rPr>
+              <w:t>4</w:t>
+            </w:r>
+            <w:r>
+              <w:rPr>
+                <w:noProof/>
+              </w:rPr>
+              <w:fldChar w:fldCharType="end"/>
+            </w:r>
           </w:p>
         </w:tc>
         <w:tc>
@@ -741,14 +780,27 @@
             <w:tcW w:w="657" w:type="dxa"/>
           </w:tcPr>
           <w:p>
-            <w:fldSimple w:instr=" PAGEREF VectorCastVector ">
-              <w:r>
-                <w:rPr>
-                  <w:noProof/>
-                </w:rPr>
-                <w:t>5</w:t>
-              </w:r>
-            </w:fldSimple>
+            <w:r>
+              <w:fldChar w:fldCharType="begin"/>
+            </w:r>
+            <w:r>
+              <w:instrText xml:space="preserve"> PAGEREF VectorCastVector </w:instrText>
+            </w:r>
+            <w:r>
+              <w:fldChar w:fldCharType="separate"/>
+            </w:r>
+            <w:r>
+              <w:rPr>
+                <w:noProof/>
+              </w:rPr>
+              <w:t>5</w:t>
+            </w:r>
+            <w:r>
+              <w:rPr>
+                <w:noProof/>
+              </w:rPr>
+              <w:fldChar w:fldCharType="end"/>
+            </w:r>
           </w:p>
         </w:tc>
         <w:tc>
@@ -778,14 +830,27 @@
             <w:tcW w:w="657" w:type="dxa"/>
           </w:tcPr>
           <w:p>
-            <w:fldSimple w:instr=" PAGEREF VectorDot ">
-              <w:r>
-                <w:rPr>
-                  <w:noProof/>
-                </w:rPr>
-                <w:t>5</w:t>
-              </w:r>
-            </w:fldSimple>
+            <w:r>
+              <w:fldChar w:fldCharType="begin"/>
+            </w:r>
+            <w:r>
+              <w:instrText xml:space="preserve"> PAGEREF VectorDot </w:instrText>
+            </w:r>
+            <w:r>
+              <w:fldChar w:fldCharType="separate"/>
+            </w:r>
+            <w:r>
+              <w:rPr>
+                <w:noProof/>
+              </w:rPr>
+              <w:t>5</w:t>
+            </w:r>
+            <w:r>
+              <w:rPr>
+                <w:noProof/>
+              </w:rPr>
+              <w:fldChar w:fldCharType="end"/>
+            </w:r>
           </w:p>
         </w:tc>
         <w:tc>
@@ -815,14 +880,27 @@
             <w:tcW w:w="657" w:type="dxa"/>
           </w:tcPr>
           <w:p>
-            <w:fldSimple w:instr=" PAGEREF VectorCross ">
-              <w:r>
-                <w:rPr>
-                  <w:noProof/>
-                </w:rPr>
-                <w:t>5</w:t>
-              </w:r>
-            </w:fldSimple>
+            <w:r>
+              <w:fldChar w:fldCharType="begin"/>
+            </w:r>
+            <w:r>
+              <w:instrText xml:space="preserve"> PAGEREF VectorCross </w:instrText>
+            </w:r>
+            <w:r>
+              <w:fldChar w:fldCharType="separate"/>
+            </w:r>
+            <w:r>
+              <w:rPr>
+                <w:noProof/>
+              </w:rPr>
+              <w:t>5</w:t>
+            </w:r>
+            <w:r>
+              <w:rPr>
+                <w:noProof/>
+              </w:rPr>
+              <w:fldChar w:fldCharType="end"/>
+            </w:r>
           </w:p>
         </w:tc>
         <w:tc>
@@ -854,14 +932,27 @@
             <w:tcW w:w="657" w:type="dxa"/>
           </w:tcPr>
           <w:p>
-            <w:fldSimple w:instr=" PAGEREF VectorMagSqr ">
-              <w:r>
-                <w:rPr>
-                  <w:noProof/>
-                </w:rPr>
-                <w:t>6</w:t>
-              </w:r>
-            </w:fldSimple>
+            <w:r>
+              <w:fldChar w:fldCharType="begin"/>
+            </w:r>
+            <w:r>
+              <w:instrText xml:space="preserve"> PAGEREF VectorMagSqr </w:instrText>
+            </w:r>
+            <w:r>
+              <w:fldChar w:fldCharType="separate"/>
+            </w:r>
+            <w:r>
+              <w:rPr>
+                <w:noProof/>
+              </w:rPr>
+              <w:t>6</w:t>
+            </w:r>
+            <w:r>
+              <w:rPr>
+                <w:noProof/>
+              </w:rPr>
+              <w:fldChar w:fldCharType="end"/>
+            </w:r>
           </w:p>
         </w:tc>
         <w:tc>
@@ -891,14 +982,27 @@
             <w:tcW w:w="657" w:type="dxa"/>
           </w:tcPr>
           <w:p>
-            <w:fldSimple w:instr=" PAGEREF VectorMag ">
-              <w:r>
-                <w:rPr>
-                  <w:noProof/>
-                </w:rPr>
-                <w:t>6</w:t>
-              </w:r>
-            </w:fldSimple>
+            <w:r>
+              <w:fldChar w:fldCharType="begin"/>
+            </w:r>
+            <w:r>
+              <w:instrText xml:space="preserve"> PAGEREF VectorMag </w:instrText>
+            </w:r>
+            <w:r>
+              <w:fldChar w:fldCharType="separate"/>
+            </w:r>
+            <w:r>
+              <w:rPr>
+                <w:noProof/>
+              </w:rPr>
+              <w:t>6</w:t>
+            </w:r>
+            <w:r>
+              <w:rPr>
+                <w:noProof/>
+              </w:rPr>
+              <w:fldChar w:fldCharType="end"/>
+            </w:r>
           </w:p>
         </w:tc>
         <w:tc>
@@ -928,14 +1032,30 @@
             <w:tcW w:w="657" w:type="dxa"/>
           </w:tcPr>
           <w:p>
-            <w:fldSimple w:instr=" PAGEREF VectorNormalise ">
-              <w:r>
-                <w:rPr>
-                  <w:noProof/>
-                </w:rPr>
-                <w:t>6</w:t>
-              </w:r>
-            </w:fldSimple>
+            <w:r>
+              <w:fldChar w:fldCharType="begin"/>
+            </w:r>
+            <w:r>
+              <w:instrText xml:space="preserve"> PAGERE</w:instrText>
+            </w:r>
+            <w:r>
+              <w:instrText xml:space="preserve">F VectorNormalise </w:instrText>
+            </w:r>
+            <w:r>
+              <w:fldChar w:fldCharType="separate"/>
+            </w:r>
+            <w:r>
+              <w:rPr>
+                <w:noProof/>
+              </w:rPr>
+              <w:t>6</w:t>
+            </w:r>
+            <w:r>
+              <w:rPr>
+                <w:noProof/>
+              </w:rPr>
+              <w:fldChar w:fldCharType="end"/>
+            </w:r>
           </w:p>
         </w:tc>
         <w:tc>
@@ -967,14 +1087,27 @@
             <w:tcW w:w="657" w:type="dxa"/>
           </w:tcPr>
           <w:p>
-            <w:fldSimple w:instr=" PAGEREF VectorCompare ">
-              <w:r>
-                <w:rPr>
-                  <w:noProof/>
-                </w:rPr>
-                <w:t>6</w:t>
-              </w:r>
-            </w:fldSimple>
+            <w:r>
+              <w:fldChar w:fldCharType="begin"/>
+            </w:r>
+            <w:r>
+              <w:instrText xml:space="preserve"> PAGEREF VectorCompare </w:instrText>
+            </w:r>
+            <w:r>
+              <w:fldChar w:fldCharType="separate"/>
+            </w:r>
+            <w:r>
+              <w:rPr>
+                <w:noProof/>
+              </w:rPr>
+              <w:t>6</w:t>
+            </w:r>
+            <w:r>
+              <w:rPr>
+                <w:noProof/>
+              </w:rPr>
+              <w:fldChar w:fldCharType="end"/>
+            </w:r>
           </w:p>
         </w:tc>
         <w:tc>
@@ -983,7 +1116,13 @@
           </w:tcPr>
           <w:p>
             <w:r>
-              <w:t xml:space="preserve">Compares the vector’s magnitude to a float </w:t>
+              <w:t xml:space="preserve">Compares the vector’s magnitude to </w:t>
+            </w:r>
+            <w:r>
+              <w:t xml:space="preserve">the absolute value of </w:t>
+            </w:r>
+            <w:r>
+              <w:t xml:space="preserve">a float </w:t>
             </w:r>
           </w:p>
         </w:tc>
@@ -1077,14 +1216,27 @@
             <w:tcW w:w="567" w:type="dxa"/>
           </w:tcPr>
           <w:p>
-            <w:fldSimple w:instr=" PAGEREF VectorPlus ">
-              <w:r>
-                <w:rPr>
-                  <w:noProof/>
-                </w:rPr>
-                <w:t>7</w:t>
-              </w:r>
-            </w:fldSimple>
+            <w:r>
+              <w:fldChar w:fldCharType="begin"/>
+            </w:r>
+            <w:r>
+              <w:instrText xml:space="preserve"> PAGEREF VectorPlus </w:instrText>
+            </w:r>
+            <w:r>
+              <w:fldChar w:fldCharType="separate"/>
+            </w:r>
+            <w:r>
+              <w:rPr>
+                <w:noProof/>
+              </w:rPr>
+              <w:t>7</w:t>
+            </w:r>
+            <w:r>
+              <w:rPr>
+                <w:noProof/>
+              </w:rPr>
+              <w:fldChar w:fldCharType="end"/>
+            </w:r>
           </w:p>
         </w:tc>
         <w:tc>
@@ -1114,14 +1266,27 @@
             <w:tcW w:w="567" w:type="dxa"/>
           </w:tcPr>
           <w:p>
-            <w:fldSimple w:instr=" PAGEREF VectorMinus ">
-              <w:r>
-                <w:rPr>
-                  <w:noProof/>
-                </w:rPr>
-                <w:t>7</w:t>
-              </w:r>
-            </w:fldSimple>
+            <w:r>
+              <w:fldChar w:fldCharType="begin"/>
+            </w:r>
+            <w:r>
+              <w:instrText xml:space="preserve"> PAGEREF VectorMinus </w:instrText>
+            </w:r>
+            <w:r>
+              <w:fldChar w:fldCharType="separate"/>
+            </w:r>
+            <w:r>
+              <w:rPr>
+                <w:noProof/>
+              </w:rPr>
+              <w:t>7</w:t>
+            </w:r>
+            <w:r>
+              <w:rPr>
+                <w:noProof/>
+              </w:rPr>
+              <w:fldChar w:fldCharType="end"/>
+            </w:r>
           </w:p>
         </w:tc>
         <w:tc>
@@ -1151,14 +1316,27 @@
             <w:tcW w:w="567" w:type="dxa"/>
           </w:tcPr>
           <w:p>
-            <w:fldSimple w:instr=" PAGEREF VectorMultiply ">
-              <w:r>
-                <w:rPr>
-                  <w:noProof/>
-                </w:rPr>
-                <w:t>7</w:t>
-              </w:r>
-            </w:fldSimple>
+            <w:r>
+              <w:fldChar w:fldCharType="begin"/>
+            </w:r>
+            <w:r>
+              <w:instrText xml:space="preserve"> PAGEREF VectorMultiply </w:instrText>
+            </w:r>
+            <w:r>
+              <w:fldChar w:fldCharType="separate"/>
+            </w:r>
+            <w:r>
+              <w:rPr>
+                <w:noProof/>
+              </w:rPr>
+              <w:t>7</w:t>
+            </w:r>
+            <w:r>
+              <w:rPr>
+                <w:noProof/>
+              </w:rPr>
+              <w:fldChar w:fldCharType="end"/>
+            </w:r>
           </w:p>
         </w:tc>
         <w:tc>
@@ -1188,14 +1366,27 @@
             <w:tcW w:w="567" w:type="dxa"/>
           </w:tcPr>
           <w:p>
-            <w:fldSimple w:instr=" PAGEREF VectorCompOperator ">
-              <w:r>
-                <w:rPr>
-                  <w:noProof/>
-                </w:rPr>
-                <w:t>8</w:t>
-              </w:r>
-            </w:fldSimple>
+            <w:r>
+              <w:fldChar w:fldCharType="begin"/>
+            </w:r>
+            <w:r>
+              <w:instrText xml:space="preserve"> PAGEREF VectorCompOperator </w:instrText>
+            </w:r>
+            <w:r>
+              <w:fldChar w:fldCharType="separate"/>
+            </w:r>
+            <w:r>
+              <w:rPr>
+                <w:noProof/>
+              </w:rPr>
+              <w:t>8</w:t>
+            </w:r>
+            <w:r>
+              <w:rPr>
+                <w:noProof/>
+              </w:rPr>
+              <w:fldChar w:fldCharType="end"/>
+            </w:r>
           </w:p>
         </w:tc>
         <w:tc>
@@ -1225,14 +1416,27 @@
             <w:tcW w:w="567" w:type="dxa"/>
           </w:tcPr>
           <w:p>
-            <w:fldSimple w:instr=" PAGEREF VectorCompOperator ">
-              <w:r>
-                <w:rPr>
-                  <w:noProof/>
-                </w:rPr>
-                <w:t>8</w:t>
-              </w:r>
-            </w:fldSimple>
+            <w:r>
+              <w:fldChar w:fldCharType="begin"/>
+            </w:r>
+            <w:r>
+              <w:instrText xml:space="preserve"> PAGEREF VectorCompOperator </w:instrText>
+            </w:r>
+            <w:r>
+              <w:fldChar w:fldCharType="separate"/>
+            </w:r>
+            <w:r>
+              <w:rPr>
+                <w:noProof/>
+              </w:rPr>
+              <w:t>8</w:t>
+            </w:r>
+            <w:r>
+              <w:rPr>
+                <w:noProof/>
+              </w:rPr>
+              <w:fldChar w:fldCharType="end"/>
+            </w:r>
           </w:p>
         </w:tc>
         <w:tc>
@@ -1262,14 +1466,27 @@
             <w:tcW w:w="567" w:type="dxa"/>
           </w:tcPr>
           <w:p>
-            <w:fldSimple w:instr=" PAGEREF VectorCompOperator ">
-              <w:r>
-                <w:rPr>
-                  <w:noProof/>
-                </w:rPr>
-                <w:t>8</w:t>
-              </w:r>
-            </w:fldSimple>
+            <w:r>
+              <w:fldChar w:fldCharType="begin"/>
+            </w:r>
+            <w:r>
+              <w:instrText xml:space="preserve"> PAGEREF VectorCompOperator </w:instrText>
+            </w:r>
+            <w:r>
+              <w:fldChar w:fldCharType="separate"/>
+            </w:r>
+            <w:r>
+              <w:rPr>
+                <w:noProof/>
+              </w:rPr>
+              <w:t>8</w:t>
+            </w:r>
+            <w:r>
+              <w:rPr>
+                <w:noProof/>
+              </w:rPr>
+              <w:fldChar w:fldCharType="end"/>
+            </w:r>
           </w:p>
         </w:tc>
         <w:tc>
@@ -1299,14 +1516,27 @@
             <w:tcW w:w="567" w:type="dxa"/>
           </w:tcPr>
           <w:p>
-            <w:fldSimple w:instr=" PAGEREF VectorCompOperator ">
-              <w:r>
-                <w:rPr>
-                  <w:noProof/>
-                </w:rPr>
-                <w:t>8</w:t>
-              </w:r>
-            </w:fldSimple>
+            <w:r>
+              <w:fldChar w:fldCharType="begin"/>
+            </w:r>
+            <w:r>
+              <w:instrText xml:space="preserve"> PAGEREF VectorCompOperator </w:instrText>
+            </w:r>
+            <w:r>
+              <w:fldChar w:fldCharType="separate"/>
+            </w:r>
+            <w:r>
+              <w:rPr>
+                <w:noProof/>
+              </w:rPr>
+              <w:t>8</w:t>
+            </w:r>
+            <w:r>
+              <w:rPr>
+                <w:noProof/>
+              </w:rPr>
+              <w:fldChar w:fldCharType="end"/>
+            </w:r>
           </w:p>
         </w:tc>
         <w:tc>
@@ -1336,14 +1566,27 @@
             <w:tcW w:w="567" w:type="dxa"/>
           </w:tcPr>
           <w:p>
-            <w:fldSimple w:instr=" PAGEREF VectorEqOperator ">
-              <w:r>
-                <w:rPr>
-                  <w:noProof/>
-                </w:rPr>
-                <w:t>8</w:t>
-              </w:r>
-            </w:fldSimple>
+            <w:r>
+              <w:fldChar w:fldCharType="begin"/>
+            </w:r>
+            <w:r>
+              <w:instrText xml:space="preserve"> PAGEREF VectorEqOperator </w:instrText>
+            </w:r>
+            <w:r>
+              <w:fldChar w:fldCharType="separate"/>
+            </w:r>
+            <w:r>
+              <w:rPr>
+                <w:noProof/>
+              </w:rPr>
+              <w:t>8</w:t>
+            </w:r>
+            <w:r>
+              <w:rPr>
+                <w:noProof/>
+              </w:rPr>
+              <w:fldChar w:fldCharType="end"/>
+            </w:r>
           </w:p>
         </w:tc>
         <w:tc>
@@ -1373,14 +1616,27 @@
             <w:tcW w:w="567" w:type="dxa"/>
           </w:tcPr>
           <w:p>
-            <w:fldSimple w:instr=" PAGEREF VectorEqOperator ">
-              <w:r>
-                <w:rPr>
-                  <w:noProof/>
-                </w:rPr>
-                <w:t>8</w:t>
-              </w:r>
-            </w:fldSimple>
+            <w:r>
+              <w:fldChar w:fldCharType="begin"/>
+            </w:r>
+            <w:r>
+              <w:instrText xml:space="preserve"> PAGEREF VectorEqOperator </w:instrText>
+            </w:r>
+            <w:r>
+              <w:fldChar w:fldCharType="separate"/>
+            </w:r>
+            <w:r>
+              <w:rPr>
+                <w:noProof/>
+              </w:rPr>
+              <w:t>8</w:t>
+            </w:r>
+            <w:r>
+              <w:rPr>
+                <w:noProof/>
+              </w:rPr>
+              <w:fldChar w:fldCharType="end"/>
+            </w:r>
           </w:p>
         </w:tc>
         <w:tc>
@@ -3507,15 +3763,13 @@
       <w:r>
         <w:t xml:space="preserve"> If the vector’s magnitude is zero, instead nothing happens.</w:t>
       </w:r>
-      <w:bookmarkStart w:id="20" w:name="_GoBack"/>
-      <w:bookmarkEnd w:id="20"/>
     </w:p>
     <w:p/>
     <w:p>
       <w:pPr>
         <w:pStyle w:val="Heading2"/>
       </w:pPr>
-      <w:bookmarkStart w:id="21" w:name="VectorCompare"/>
+      <w:bookmarkStart w:id="20" w:name="VectorCompare"/>
       <w:proofErr w:type="gramStart"/>
       <w:r>
         <w:t>Vector::</w:t>
@@ -3527,7 +3781,7 @@
       </w:r>
       <w:proofErr w:type="spellEnd"/>
     </w:p>
-    <w:bookmarkEnd w:id="21"/>
+    <w:bookmarkEnd w:id="20"/>
     <w:p>
       <w:pPr>
         <w:rPr>
@@ -3649,7 +3903,15 @@
     </w:p>
     <w:p>
       <w:r>
-        <w:t>Compares the vector’s magnitude with the float value passed.</w:t>
+        <w:t xml:space="preserve">Compares the vector’s magnitude with the </w:t>
+      </w:r>
+      <w:r>
+        <w:t>absolute value of the float passed</w:t>
+      </w:r>
+      <w:bookmarkStart w:id="21" w:name="_GoBack"/>
+      <w:bookmarkEnd w:id="21"/>
+      <w:r>
+        <w:t>.</w:t>
       </w:r>
       <w:r>
         <w:t xml:space="preserve"> This is done by comparing </w:t>
@@ -3698,7 +3960,13 @@
     </w:p>
     <w:p>
       <w:r>
-        <w:t>Returns 0 if the vector’s magnitude is equal to the float. Otherwise, returns 1 if the magnitude is greater, and -1 if the float is greater.</w:t>
+        <w:t>Returns 0 if the vector’s magnitude is equal to the</w:t>
+      </w:r>
+      <w:r>
+        <w:t xml:space="preserve"> absolute value of the</w:t>
+      </w:r>
+      <w:r>
+        <w:t xml:space="preserve"> float. Otherwise, returns 1 if the magnitude is greater, and -1 if the float is greater.</w:t>
       </w:r>
     </w:p>
     <w:p/>
@@ -13657,7 +13925,7 @@
           <w:rPr>
             <w:noProof/>
           </w:rPr>
-          <w:t>6</w:t>
+          <w:t>7</w:t>
         </w:r>
         <w:r>
           <w:rPr>
@@ -16385,6 +16653,7 @@
     <w:lsdException w:name="HTML Sample" w:semiHidden="1" w:unhideWhenUsed="1"/>
     <w:lsdException w:name="HTML Typewriter" w:semiHidden="1" w:unhideWhenUsed="1"/>
     <w:lsdException w:name="HTML Variable" w:semiHidden="1" w:unhideWhenUsed="1"/>
+    <w:lsdException w:name="Normal Table" w:semiHidden="1" w:unhideWhenUsed="1"/>
     <w:lsdException w:name="annotation subject" w:semiHidden="1" w:unhideWhenUsed="1"/>
     <w:lsdException w:name="No List" w:semiHidden="1" w:unhideWhenUsed="1"/>
     <w:lsdException w:name="Outline List 1" w:semiHidden="1" w:unhideWhenUsed="1"/>
@@ -16429,6 +16698,7 @@
     <w:lsdException w:name="Table Professional" w:semiHidden="1" w:unhideWhenUsed="1"/>
     <w:lsdException w:name="Table Subtle 1" w:semiHidden="1" w:unhideWhenUsed="1"/>
     <w:lsdException w:name="Table Subtle 2" w:semiHidden="1" w:unhideWhenUsed="1"/>
+    <w:lsdException w:name="Table Web 1" w:semiHidden="1" w:unhideWhenUsed="1"/>
     <w:lsdException w:name="Table Web 2" w:semiHidden="1" w:unhideWhenUsed="1"/>
     <w:lsdException w:name="Table Web 3" w:semiHidden="1" w:unhideWhenUsed="1"/>
     <w:lsdException w:name="Balloon Text" w:semiHidden="1" w:unhideWhenUsed="1"/>
@@ -17294,7 +17564,7 @@
 </file>
 
 <file path=customXml/itemProps1.xml><?xml version="1.0" encoding="utf-8"?>
-<ds:datastoreItem xmlns:ds="http://schemas.openxmlformats.org/officeDocument/2006/customXml" ds:itemID="{D1A7D5DA-95EF-4166-AA4B-3BCBFC875CC8}">
+<ds:datastoreItem xmlns:ds="http://schemas.openxmlformats.org/officeDocument/2006/customXml" ds:itemID="{3ED1F577-0A9E-42A3-AC59-E417D7D81203}">
   <ds:schemaRefs>
     <ds:schemaRef ds:uri="http://schemas.openxmlformats.org/officeDocument/2006/bibliography"/>
   </ds:schemaRefs>

</xml_diff>

<commit_message>
Added argument exceptions to [] operator, Matrix row operations
</commit_message>
<xml_diff>
--- a/Docs/MathsLibrary Reference.docx
+++ b/Docs/MathsLibrary Reference.docx
@@ -1,6 +1,6 @@
 
 <file path=word/document.xml><?xml version="1.0" encoding="utf-8"?>
-<w:document xmlns:wpc="http://schemas.microsoft.com/office/word/2010/wordprocessingCanvas" xmlns:cx="http://schemas.microsoft.com/office/drawing/2014/chartex" xmlns:cx1="http://schemas.microsoft.com/office/drawing/2015/9/8/chartex" xmlns:cx2="http://schemas.microsoft.com/office/drawing/2015/10/21/chartex" xmlns:cx3="http://schemas.microsoft.com/office/drawing/2016/5/9/chartex" xmlns:cx4="http://schemas.microsoft.com/office/drawing/2016/5/10/chartex" xmlns:cx5="http://schemas.microsoft.com/office/drawing/2016/5/11/chartex" xmlns:mc="http://schemas.openxmlformats.org/markup-compatibility/2006" xmlns:o="urn:schemas-microsoft-com:office:office" xmlns:r="http://schemas.openxmlformats.org/officeDocument/2006/relationships" xmlns:m="http://schemas.openxmlformats.org/officeDocument/2006/math" xmlns:v="urn:schemas-microsoft-com:vml" xmlns:wp14="http://schemas.microsoft.com/office/word/2010/wordprocessingDrawing" xmlns:wp="http://schemas.openxmlformats.org/drawingml/2006/wordprocessingDrawing" xmlns:w10="urn:schemas-microsoft-com:office:word" xmlns:w="http://schemas.openxmlformats.org/wordprocessingml/2006/main" xmlns:w14="http://schemas.microsoft.com/office/word/2010/wordml" xmlns:w15="http://schemas.microsoft.com/office/word/2012/wordml" xmlns:w16se="http://schemas.microsoft.com/office/word/2015/wordml/symex" xmlns:wpg="http://schemas.microsoft.com/office/word/2010/wordprocessingGroup" xmlns:wpi="http://schemas.microsoft.com/office/word/2010/wordprocessingInk" xmlns:wne="http://schemas.microsoft.com/office/word/2006/wordml" xmlns:wps="http://schemas.microsoft.com/office/word/2010/wordprocessingShape" mc:Ignorable="w14 w15 w16se wp14">
+<w:document xmlns:wpc="http://schemas.microsoft.com/office/word/2010/wordprocessingCanvas" xmlns:cx="http://schemas.microsoft.com/office/drawing/2014/chartex" xmlns:mc="http://schemas.openxmlformats.org/markup-compatibility/2006" xmlns:o="urn:schemas-microsoft-com:office:office" xmlns:r="http://schemas.openxmlformats.org/officeDocument/2006/relationships" xmlns:m="http://schemas.openxmlformats.org/officeDocument/2006/math" xmlns:v="urn:schemas-microsoft-com:vml" xmlns:wp14="http://schemas.microsoft.com/office/word/2010/wordprocessingDrawing" xmlns:wp="http://schemas.openxmlformats.org/drawingml/2006/wordprocessingDrawing" xmlns:w10="urn:schemas-microsoft-com:office:word" xmlns:w="http://schemas.openxmlformats.org/wordprocessingml/2006/main" xmlns:w14="http://schemas.microsoft.com/office/word/2010/wordml" xmlns:w15="http://schemas.microsoft.com/office/word/2012/wordml" xmlns:w16se="http://schemas.microsoft.com/office/word/2015/wordml/symex" xmlns:wpg="http://schemas.microsoft.com/office/word/2010/wordprocessingGroup" xmlns:wpi="http://schemas.microsoft.com/office/word/2010/wordprocessingInk" xmlns:wne="http://schemas.microsoft.com/office/word/2006/wordml" xmlns:wps="http://schemas.microsoft.com/office/word/2010/wordprocessingShape" mc:Ignorable="w14 w15 w16se wp14">
   <w:body>
     <w:p>
       <w:pPr>
@@ -1036,10 +1036,7 @@
               <w:fldChar w:fldCharType="begin"/>
             </w:r>
             <w:r>
-              <w:instrText xml:space="preserve"> PAGERE</w:instrText>
-            </w:r>
-            <w:r>
-              <w:instrText xml:space="preserve">F VectorNormalise </w:instrText>
+              <w:instrText xml:space="preserve"> PAGEREF VectorNormalise </w:instrText>
             </w:r>
             <w:r>
               <w:fldChar w:fldCharType="separate"/>
@@ -1124,6 +1121,158 @@
             <w:r>
               <w:t xml:space="preserve">a float </w:t>
             </w:r>
+          </w:p>
+        </w:tc>
+      </w:tr>
+      <w:tr>
+        <w:tc>
+          <w:tcPr>
+            <w:tcW w:w="2046" w:type="dxa"/>
+          </w:tcPr>
+          <w:p>
+            <w:proofErr w:type="spellStart"/>
+            <w:r>
+              <w:t>isZeroVector</w:t>
+            </w:r>
+            <w:proofErr w:type="spellEnd"/>
+          </w:p>
+        </w:tc>
+        <w:tc>
+          <w:tcPr>
+            <w:tcW w:w="657" w:type="dxa"/>
+          </w:tcPr>
+          <w:p>
+            <w:r>
+              <w:fldChar w:fldCharType="begin"/>
+            </w:r>
+            <w:r>
+              <w:instrText xml:space="preserve"> PAGEREF _Ref481395931 \h </w:instrText>
+            </w:r>
+            <w:r>
+              <w:fldChar w:fldCharType="separate"/>
+            </w:r>
+            <w:r>
+              <w:rPr>
+                <w:noProof/>
+              </w:rPr>
+              <w:t>9</w:t>
+            </w:r>
+            <w:r>
+              <w:fldChar w:fldCharType="end"/>
+            </w:r>
+          </w:p>
+        </w:tc>
+        <w:tc>
+          <w:tcPr>
+            <w:tcW w:w="6647" w:type="dxa"/>
+          </w:tcPr>
+          <w:p>
+            <w:r>
+              <w:t>Checks if all components are zero</w:t>
+            </w:r>
+          </w:p>
+        </w:tc>
+      </w:tr>
+      <w:tr>
+        <w:tc>
+          <w:tcPr>
+            <w:tcW w:w="2046" w:type="dxa"/>
+          </w:tcPr>
+          <w:p>
+            <w:proofErr w:type="spellStart"/>
+            <w:r>
+              <w:t>isInfinite</w:t>
+            </w:r>
+            <w:proofErr w:type="spellEnd"/>
+          </w:p>
+        </w:tc>
+        <w:tc>
+          <w:tcPr>
+            <w:tcW w:w="657" w:type="dxa"/>
+          </w:tcPr>
+          <w:p>
+            <w:r>
+              <w:fldChar w:fldCharType="begin"/>
+            </w:r>
+            <w:r>
+              <w:instrText xml:space="preserve"> PAGEREF _Ref481395936 \h </w:instrText>
+            </w:r>
+            <w:r>
+              <w:fldChar w:fldCharType="separate"/>
+            </w:r>
+            <w:r>
+              <w:rPr>
+                <w:noProof/>
+              </w:rPr>
+              <w:t>9</w:t>
+            </w:r>
+            <w:r>
+              <w:fldChar w:fldCharType="end"/>
+            </w:r>
+          </w:p>
+        </w:tc>
+        <w:tc>
+          <w:tcPr>
+            <w:tcW w:w="6647" w:type="dxa"/>
+          </w:tcPr>
+          <w:p>
+            <w:r>
+              <w:t>Check if any components are infinite</w:t>
+            </w:r>
+          </w:p>
+        </w:tc>
+      </w:tr>
+      <w:tr>
+        <w:tc>
+          <w:tcPr>
+            <w:tcW w:w="2046" w:type="dxa"/>
+          </w:tcPr>
+          <w:p>
+            <w:proofErr w:type="spellStart"/>
+            <w:r>
+              <w:t>isNAN</w:t>
+            </w:r>
+            <w:proofErr w:type="spellEnd"/>
+          </w:p>
+        </w:tc>
+        <w:tc>
+          <w:tcPr>
+            <w:tcW w:w="657" w:type="dxa"/>
+          </w:tcPr>
+          <w:p>
+            <w:r>
+              <w:fldChar w:fldCharType="begin"/>
+            </w:r>
+            <w:r>
+              <w:instrText xml:space="preserve"> PAGEREF _Ref481395939 \h </w:instrText>
+            </w:r>
+            <w:r>
+              <w:fldChar w:fldCharType="separate"/>
+            </w:r>
+            <w:r>
+              <w:rPr>
+                <w:noProof/>
+              </w:rPr>
+              <w:t>9</w:t>
+            </w:r>
+            <w:r>
+              <w:fldChar w:fldCharType="end"/>
+            </w:r>
+          </w:p>
+        </w:tc>
+        <w:tc>
+          <w:tcPr>
+            <w:tcW w:w="6647" w:type="dxa"/>
+          </w:tcPr>
+          <w:p>
+            <w:r>
+              <w:t xml:space="preserve">Checks if any components are </w:t>
+            </w:r>
+            <w:proofErr w:type="spellStart"/>
+            <w:r>
+              <w:t>NaN</w:t>
+            </w:r>
+            <w:proofErr w:type="spellEnd"/>
           </w:p>
         </w:tc>
       </w:tr>
@@ -2557,6 +2706,22 @@
     </w:p>
     <w:p>
       <w:pPr>
+        <w:pStyle w:val="Heading3"/>
+      </w:pPr>
+      <w:r>
+        <w:t>Exceptions</w:t>
+      </w:r>
+    </w:p>
+    <w:p>
+      <w:r>
+        <w:t xml:space="preserve">Throws range exception if n </w:t>
+      </w:r>
+      <w:r>
+        <w:t>is greater than or equal to vector size</w:t>
+      </w:r>
+    </w:p>
+    <w:p>
+      <w:pPr>
         <w:tabs>
           <w:tab w:val="left" w:pos="7155"/>
         </w:tabs>
@@ -2641,6 +2806,7 @@
     </w:p>
     <w:p>
       <w:r>
+        <w:lastRenderedPageBreak/>
         <w:t>Casts vector as a pointer to its first component, allowing it to be treated as an array</w:t>
       </w:r>
     </w:p>
@@ -2649,7 +2815,6 @@
         <w:pStyle w:val="Heading3"/>
       </w:pPr>
       <w:r>
-        <w:lastRenderedPageBreak/>
         <w:t>Return Value</w:t>
       </w:r>
     </w:p>
@@ -3718,7 +3883,7 @@
           <w:szCs w:val="19"/>
           <w:lang w:val="en-AU"/>
         </w:rPr>
-        <w:t>void</w:t>
+        <w:t>bool</w:t>
       </w:r>
       <w:r>
         <w:rPr>
@@ -3761,10 +3926,33 @@
         <w:t xml:space="preserve"> inverse of the vector’s magnitude is calculated, and all components are multiplied by this value.</w:t>
       </w:r>
       <w:r>
-        <w:t xml:space="preserve"> If the vector’s magnitude is zero, instead nothing happens.</w:t>
-      </w:r>
-    </w:p>
-    <w:p/>
+        <w:t xml:space="preserve"> If the vector’s magnitude is zero</w:t>
+      </w:r>
+      <w:r>
+        <w:t xml:space="preserve">, infinite, or </w:t>
+      </w:r>
+      <w:proofErr w:type="spellStart"/>
+      <w:r>
+        <w:t>NaN</w:t>
+      </w:r>
+      <w:proofErr w:type="spellEnd"/>
+      <w:r>
+        <w:t>, instead nothing happens.</w:t>
+      </w:r>
+    </w:p>
+    <w:p>
+      <w:pPr>
+        <w:pStyle w:val="Heading3"/>
+      </w:pPr>
+      <w:r>
+        <w:t>Return Value</w:t>
+      </w:r>
+    </w:p>
+    <w:p>
+      <w:r>
+        <w:t>True if vector can be normalized. False if zero vector, any component is infinite or not a number, or an overflow makes magnitude infinite.</w:t>
+      </w:r>
+    </w:p>
     <w:p>
       <w:pPr>
         <w:pStyle w:val="Heading2"/>
@@ -3908,8 +4096,6 @@
       <w:r>
         <w:t>absolute value of the float passed</w:t>
       </w:r>
-      <w:bookmarkStart w:id="21" w:name="_GoBack"/>
-      <w:bookmarkEnd w:id="21"/>
       <w:r>
         <w:t>.</w:t>
       </w:r>
@@ -3969,18 +4155,173 @@
         <w:t xml:space="preserve"> float. Otherwise, returns 1 if the magnitude is greater, and -1 if the float is greater.</w:t>
       </w:r>
     </w:p>
-    <w:p/>
     <w:p>
       <w:pPr>
         <w:pStyle w:val="Heading2"/>
-      </w:pPr>
-      <w:bookmarkStart w:id="22" w:name="VectorPlus"/>
-      <w:r>
+        <w:rPr>
+          <w:lang w:val="en-AU"/>
+        </w:rPr>
+      </w:pPr>
+      <w:bookmarkStart w:id="21" w:name="_Ref481395931"/>
+      <w:proofErr w:type="spellStart"/>
+      <w:r>
+        <w:rPr>
+          <w:lang w:val="en-AU"/>
+        </w:rPr>
         <w:lastRenderedPageBreak/>
-        <w:t>operator+ (Vector)</w:t>
-      </w:r>
-    </w:p>
-    <w:bookmarkEnd w:id="22"/>
+        <w:t>isZeroVector</w:t>
+      </w:r>
+      <w:bookmarkEnd w:id="21"/>
+      <w:proofErr w:type="spellEnd"/>
+    </w:p>
+    <w:p>
+      <w:pPr>
+        <w:rPr>
+          <w:rFonts w:ascii="Consolas" w:hAnsi="Consolas" w:cs="Consolas"/>
+          <w:sz w:val="19"/>
+          <w:szCs w:val="19"/>
+        </w:rPr>
+      </w:pPr>
+      <w:r>
+        <w:rPr>
+          <w:rFonts w:ascii="Consolas" w:hAnsi="Consolas" w:cs="Consolas"/>
+          <w:color w:val="0000FF"/>
+          <w:sz w:val="19"/>
+          <w:szCs w:val="19"/>
+          <w:highlight w:val="white"/>
+        </w:rPr>
+        <w:t>bool</w:t>
+      </w:r>
+      <w:r>
+        <w:rPr>
+          <w:rFonts w:ascii="Consolas" w:hAnsi="Consolas" w:cs="Consolas"/>
+          <w:color w:val="000000"/>
+          <w:sz w:val="19"/>
+          <w:szCs w:val="19"/>
+          <w:highlight w:val="white"/>
+        </w:rPr>
+        <w:t xml:space="preserve"> </w:t>
+      </w:r>
+      <w:proofErr w:type="spellStart"/>
+      <w:proofErr w:type="gramStart"/>
+      <w:r>
+        <w:rPr>
+          <w:rFonts w:ascii="Consolas" w:hAnsi="Consolas" w:cs="Consolas"/>
+          <w:color w:val="000000"/>
+          <w:sz w:val="19"/>
+          <w:szCs w:val="19"/>
+          <w:highlight w:val="white"/>
+        </w:rPr>
+        <w:t>isZeroVector</w:t>
+      </w:r>
+      <w:proofErr w:type="spellEnd"/>
+      <w:r>
+        <w:rPr>
+          <w:rFonts w:ascii="Consolas" w:hAnsi="Consolas" w:cs="Consolas"/>
+          <w:color w:val="000000"/>
+          <w:sz w:val="19"/>
+          <w:szCs w:val="19"/>
+          <w:highlight w:val="white"/>
+        </w:rPr>
+        <w:t>(</w:t>
+      </w:r>
+      <w:proofErr w:type="gramEnd"/>
+      <w:r>
+        <w:rPr>
+          <w:rFonts w:ascii="Consolas" w:hAnsi="Consolas" w:cs="Consolas"/>
+          <w:color w:val="000000"/>
+          <w:sz w:val="19"/>
+          <w:szCs w:val="19"/>
+          <w:highlight w:val="white"/>
+        </w:rPr>
+        <w:t xml:space="preserve">) </w:t>
+      </w:r>
+      <w:proofErr w:type="spellStart"/>
+      <w:r>
+        <w:rPr>
+          <w:rFonts w:ascii="Consolas" w:hAnsi="Consolas" w:cs="Consolas"/>
+          <w:color w:val="0000FF"/>
+          <w:sz w:val="19"/>
+          <w:szCs w:val="19"/>
+          <w:highlight w:val="white"/>
+        </w:rPr>
+        <w:t>const</w:t>
+      </w:r>
+      <w:proofErr w:type="spellEnd"/>
+      <w:r>
+        <w:rPr>
+          <w:rFonts w:ascii="Consolas" w:hAnsi="Consolas" w:cs="Consolas"/>
+          <w:sz w:val="19"/>
+          <w:szCs w:val="19"/>
+        </w:rPr>
+        <w:t>;</w:t>
+      </w:r>
+    </w:p>
+    <w:p>
+      <w:pPr>
+        <w:rPr>
+          <w:lang w:val="en-AU"/>
+        </w:rPr>
+      </w:pPr>
+      <w:r>
+        <w:rPr>
+          <w:lang w:val="en-AU"/>
+        </w:rPr>
+        <w:t xml:space="preserve">Checks if all components of vector are zero. </w:t>
+      </w:r>
+    </w:p>
+    <w:p>
+      <w:pPr>
+        <w:pStyle w:val="Heading3"/>
+        <w:rPr>
+          <w:lang w:val="en-AU"/>
+        </w:rPr>
+      </w:pPr>
+      <w:r>
+        <w:rPr>
+          <w:lang w:val="en-AU"/>
+        </w:rPr>
+        <w:t>Return Value</w:t>
+      </w:r>
+    </w:p>
+    <w:p>
+      <w:pPr>
+        <w:rPr>
+          <w:lang w:val="en-AU"/>
+        </w:rPr>
+      </w:pPr>
+      <w:r>
+        <w:rPr>
+          <w:lang w:val="en-AU"/>
+        </w:rPr>
+        <w:t>Returns true if all components are zero, false if any are non-zero.</w:t>
+      </w:r>
+    </w:p>
+    <w:p>
+      <w:pPr>
+        <w:rPr>
+          <w:lang w:val="en-AU"/>
+        </w:rPr>
+      </w:pPr>
+    </w:p>
+    <w:p>
+      <w:pPr>
+        <w:pStyle w:val="Heading2"/>
+        <w:rPr>
+          <w:lang w:val="en-AU"/>
+        </w:rPr>
+      </w:pPr>
+      <w:bookmarkStart w:id="22" w:name="_Ref481395936"/>
+      <w:proofErr w:type="spellStart"/>
+      <w:r>
+        <w:rPr>
+          <w:lang w:val="en-AU"/>
+        </w:rPr>
+        <w:t>isInfinite</w:t>
+      </w:r>
+      <w:bookmarkEnd w:id="22"/>
+      <w:proofErr w:type="spellEnd"/>
+    </w:p>
     <w:p>
       <w:pPr>
         <w:autoSpaceDE w:val="0"/>
@@ -3992,7 +4333,6 @@
           <w:color w:val="000000"/>
           <w:sz w:val="19"/>
           <w:szCs w:val="19"/>
-          <w:lang w:val="en-AU"/>
         </w:rPr>
       </w:pPr>
       <w:r>
@@ -4001,30 +4341,31 @@
           <w:color w:val="0000FF"/>
           <w:sz w:val="19"/>
           <w:szCs w:val="19"/>
-          <w:lang w:val="en-AU"/>
-        </w:rPr>
-        <w:t>template</w:t>
-      </w:r>
-      <w:r>
-        <w:rPr>
-          <w:rFonts w:ascii="Consolas" w:hAnsi="Consolas" w:cs="Consolas"/>
-          <w:color w:val="000000"/>
-          <w:sz w:val="19"/>
-          <w:szCs w:val="19"/>
-          <w:lang w:val="en-AU"/>
-        </w:rPr>
-        <w:t>&lt;</w:t>
+          <w:highlight w:val="white"/>
+        </w:rPr>
+        <w:t>bool</w:t>
+      </w:r>
+      <w:r>
+        <w:rPr>
+          <w:rFonts w:ascii="Consolas" w:hAnsi="Consolas" w:cs="Consolas"/>
+          <w:color w:val="000000"/>
+          <w:sz w:val="19"/>
+          <w:szCs w:val="19"/>
+          <w:highlight w:val="white"/>
+        </w:rPr>
+        <w:t xml:space="preserve"> </w:t>
       </w:r>
       <w:proofErr w:type="spellStart"/>
-      <w:r>
-        <w:rPr>
-          <w:rFonts w:ascii="Consolas" w:hAnsi="Consolas" w:cs="Consolas"/>
-          <w:color w:val="2B91AF"/>
-          <w:sz w:val="19"/>
-          <w:szCs w:val="19"/>
-          <w:lang w:val="en-AU"/>
-        </w:rPr>
-        <w:t>size_t</w:t>
+      <w:proofErr w:type="gramStart"/>
+      <w:r>
+        <w:rPr>
+          <w:rFonts w:ascii="Consolas" w:hAnsi="Consolas" w:cs="Consolas"/>
+          <w:color w:val="000000"/>
+          <w:sz w:val="19"/>
+          <w:szCs w:val="19"/>
+          <w:highlight w:val="white"/>
+        </w:rPr>
+        <w:t>isInfinite</w:t>
       </w:r>
       <w:proofErr w:type="spellEnd"/>
       <w:r>
@@ -4033,61 +4374,29 @@
           <w:color w:val="000000"/>
           <w:sz w:val="19"/>
           <w:szCs w:val="19"/>
-          <w:lang w:val="en-AU"/>
-        </w:rPr>
-        <w:t xml:space="preserve"> DIM&gt;</w:t>
-      </w:r>
-    </w:p>
-    <w:p>
-      <w:pPr>
-        <w:rPr>
-          <w:rFonts w:ascii="Consolas" w:hAnsi="Consolas" w:cs="Consolas"/>
-          <w:color w:val="000000"/>
-          <w:sz w:val="19"/>
-          <w:szCs w:val="19"/>
-          <w:lang w:val="en-AU"/>
-        </w:rPr>
-      </w:pPr>
-      <w:r>
-        <w:rPr>
-          <w:rFonts w:ascii="Consolas" w:hAnsi="Consolas" w:cs="Consolas"/>
-          <w:color w:val="2B91AF"/>
-          <w:sz w:val="19"/>
-          <w:szCs w:val="19"/>
-          <w:lang w:val="en-AU"/>
-        </w:rPr>
-        <w:t>Vector</w:t>
-      </w:r>
-      <w:r>
-        <w:rPr>
-          <w:rFonts w:ascii="Consolas" w:hAnsi="Consolas" w:cs="Consolas"/>
-          <w:color w:val="000000"/>
-          <w:sz w:val="19"/>
-          <w:szCs w:val="19"/>
-          <w:lang w:val="en-AU"/>
-        </w:rPr>
-        <w:t>&lt;DIM&gt; operator</w:t>
-      </w:r>
-      <w:proofErr w:type="gramStart"/>
-      <w:r>
-        <w:rPr>
-          <w:rFonts w:ascii="Consolas" w:hAnsi="Consolas" w:cs="Consolas"/>
-          <w:color w:val="000000"/>
-          <w:sz w:val="19"/>
-          <w:szCs w:val="19"/>
-          <w:lang w:val="en-AU"/>
-        </w:rPr>
-        <w:t>+(</w:t>
+          <w:highlight w:val="white"/>
+        </w:rPr>
+        <w:t>(</w:t>
+      </w:r>
+      <w:proofErr w:type="gramEnd"/>
+      <w:r>
+        <w:rPr>
+          <w:rFonts w:ascii="Consolas" w:hAnsi="Consolas" w:cs="Consolas"/>
+          <w:color w:val="000000"/>
+          <w:sz w:val="19"/>
+          <w:szCs w:val="19"/>
+          <w:highlight w:val="white"/>
+        </w:rPr>
+        <w:t xml:space="preserve">) </w:t>
       </w:r>
       <w:proofErr w:type="spellStart"/>
-      <w:proofErr w:type="gramEnd"/>
       <w:r>
         <w:rPr>
           <w:rFonts w:ascii="Consolas" w:hAnsi="Consolas" w:cs="Consolas"/>
           <w:color w:val="0000FF"/>
           <w:sz w:val="19"/>
           <w:szCs w:val="19"/>
-          <w:lang w:val="en-AU"/>
+          <w:highlight w:val="white"/>
         </w:rPr>
         <w:t>const</w:t>
       </w:r>
@@ -4098,188 +4407,10 @@
           <w:color w:val="000000"/>
           <w:sz w:val="19"/>
           <w:szCs w:val="19"/>
-          <w:lang w:val="en-AU"/>
-        </w:rPr>
-        <w:t xml:space="preserve"> </w:t>
-      </w:r>
-      <w:r>
-        <w:rPr>
-          <w:rFonts w:ascii="Consolas" w:hAnsi="Consolas" w:cs="Consolas"/>
-          <w:color w:val="2B91AF"/>
-          <w:sz w:val="19"/>
-          <w:szCs w:val="19"/>
-          <w:lang w:val="en-AU"/>
-        </w:rPr>
-        <w:t>Vector</w:t>
-      </w:r>
-      <w:r>
-        <w:rPr>
-          <w:rFonts w:ascii="Consolas" w:hAnsi="Consolas" w:cs="Consolas"/>
-          <w:color w:val="000000"/>
-          <w:sz w:val="19"/>
-          <w:szCs w:val="19"/>
-          <w:lang w:val="en-AU"/>
-        </w:rPr>
-        <w:t xml:space="preserve">&lt;DIM&gt;&amp; </w:t>
-      </w:r>
-      <w:r>
-        <w:rPr>
-          <w:rFonts w:ascii="Consolas" w:hAnsi="Consolas" w:cs="Consolas"/>
-          <w:color w:val="808080"/>
-          <w:sz w:val="19"/>
-          <w:szCs w:val="19"/>
-          <w:lang w:val="en-AU"/>
-        </w:rPr>
-        <w:t>a</w:t>
-      </w:r>
-      <w:r>
-        <w:rPr>
-          <w:rFonts w:ascii="Consolas" w:hAnsi="Consolas" w:cs="Consolas"/>
-          <w:color w:val="000000"/>
-          <w:sz w:val="19"/>
-          <w:szCs w:val="19"/>
-          <w:lang w:val="en-AU"/>
-        </w:rPr>
-        <w:t xml:space="preserve">, </w:t>
-      </w:r>
-      <w:proofErr w:type="spellStart"/>
-      <w:r>
-        <w:rPr>
-          <w:rFonts w:ascii="Consolas" w:hAnsi="Consolas" w:cs="Consolas"/>
-          <w:color w:val="0000FF"/>
-          <w:sz w:val="19"/>
-          <w:szCs w:val="19"/>
-          <w:lang w:val="en-AU"/>
-        </w:rPr>
-        <w:t>const</w:t>
-      </w:r>
-      <w:proofErr w:type="spellEnd"/>
-      <w:r>
-        <w:rPr>
-          <w:rFonts w:ascii="Consolas" w:hAnsi="Consolas" w:cs="Consolas"/>
-          <w:color w:val="000000"/>
-          <w:sz w:val="19"/>
-          <w:szCs w:val="19"/>
-          <w:lang w:val="en-AU"/>
-        </w:rPr>
-        <w:t xml:space="preserve"> </w:t>
-      </w:r>
-      <w:r>
-        <w:rPr>
-          <w:rFonts w:ascii="Consolas" w:hAnsi="Consolas" w:cs="Consolas"/>
-          <w:color w:val="2B91AF"/>
-          <w:sz w:val="19"/>
-          <w:szCs w:val="19"/>
-          <w:lang w:val="en-AU"/>
-        </w:rPr>
-        <w:t>Vector</w:t>
-      </w:r>
-      <w:r>
-        <w:rPr>
-          <w:rFonts w:ascii="Consolas" w:hAnsi="Consolas" w:cs="Consolas"/>
-          <w:color w:val="000000"/>
-          <w:sz w:val="19"/>
-          <w:szCs w:val="19"/>
-          <w:lang w:val="en-AU"/>
-        </w:rPr>
-        <w:t xml:space="preserve">&lt;DIM&gt;&amp; </w:t>
-      </w:r>
-      <w:r>
-        <w:rPr>
-          <w:rFonts w:ascii="Consolas" w:hAnsi="Consolas" w:cs="Consolas"/>
-          <w:color w:val="808080"/>
-          <w:sz w:val="19"/>
-          <w:szCs w:val="19"/>
-          <w:lang w:val="en-AU"/>
-        </w:rPr>
-        <w:t>b</w:t>
-      </w:r>
-      <w:r>
-        <w:rPr>
-          <w:rFonts w:ascii="Consolas" w:hAnsi="Consolas" w:cs="Consolas"/>
-          <w:color w:val="000000"/>
-          <w:sz w:val="19"/>
-          <w:szCs w:val="19"/>
-          <w:lang w:val="en-AU"/>
-        </w:rPr>
-        <w:t>);</w:t>
-      </w:r>
-    </w:p>
-    <w:p>
-      <w:r>
-        <w:t>Adds two vectors with the same dimensions together</w:t>
-      </w:r>
-      <w:r>
-        <w:t>. Each component of the returned vector is equal to the sum of the corresponding components of the vectors</w:t>
-      </w:r>
-    </w:p>
-    <w:p>
-      <w:pPr>
-        <w:pStyle w:val="Heading3"/>
-      </w:pPr>
-      <w:r>
-        <w:t>Template Parameters</w:t>
-      </w:r>
-    </w:p>
-    <w:p>
-      <w:r>
-        <w:t>DIM</w:t>
-      </w:r>
-      <w:r>
-        <w:tab/>
-        <w:t>dimensions of the vectors</w:t>
-      </w:r>
-    </w:p>
-    <w:p>
-      <w:pPr>
-        <w:pStyle w:val="Heading3"/>
-      </w:pPr>
-      <w:r>
-        <w:t>Function Parameters</w:t>
-      </w:r>
-    </w:p>
-    <w:p>
-      <w:r>
-        <w:t>a</w:t>
-      </w:r>
-      <w:r>
-        <w:t>, b</w:t>
-      </w:r>
-      <w:r>
-        <w:tab/>
-        <w:t>Vector</w:t>
-      </w:r>
-      <w:r>
-        <w:t>s</w:t>
-      </w:r>
-      <w:r>
-        <w:t xml:space="preserve"> to be added</w:t>
-      </w:r>
-    </w:p>
-    <w:p>
-      <w:pPr>
-        <w:pStyle w:val="Heading3"/>
-      </w:pPr>
-      <w:r>
-        <w:t>Return Value</w:t>
-      </w:r>
-    </w:p>
-    <w:p>
-      <w:r>
-        <w:t>Vector equal to the sum of a and b</w:t>
-      </w:r>
-    </w:p>
-    <w:p/>
-    <w:p>
-      <w:pPr>
-        <w:pStyle w:val="Heading2"/>
-      </w:pPr>
-      <w:bookmarkStart w:id="23" w:name="VectorMinus"/>
-      <w:r>
-        <w:t>operator- (Vector)</w:t>
-      </w:r>
-    </w:p>
-    <w:bookmarkEnd w:id="23"/>
+        </w:rPr>
+        <w:t>;</w:t>
+      </w:r>
+    </w:p>
     <w:p>
       <w:pPr>
         <w:autoSpaceDE w:val="0"/>
@@ -4291,15 +4422,213 @@
           <w:color w:val="000000"/>
           <w:sz w:val="19"/>
           <w:szCs w:val="19"/>
-          <w:lang w:val="en-AU"/>
-        </w:rPr>
-      </w:pPr>
-      <w:r>
-        <w:rPr>
-          <w:rFonts w:ascii="Consolas" w:hAnsi="Consolas" w:cs="Consolas"/>
+        </w:rPr>
+      </w:pPr>
+    </w:p>
+    <w:p>
+      <w:pPr>
+        <w:autoSpaceDE w:val="0"/>
+        <w:autoSpaceDN w:val="0"/>
+        <w:adjustRightInd w:val="0"/>
+        <w:spacing w:after="0" w:line="240" w:lineRule="auto"/>
+        <w:rPr>
+          <w:lang w:val="en-AU"/>
+        </w:rPr>
+      </w:pPr>
+      <w:r>
+        <w:rPr>
+          <w:lang w:val="en-AU"/>
+        </w:rPr>
+        <w:t>Checks if any components of vector are infinite</w:t>
+      </w:r>
+    </w:p>
+    <w:p>
+      <w:pPr>
+        <w:autoSpaceDE w:val="0"/>
+        <w:autoSpaceDN w:val="0"/>
+        <w:adjustRightInd w:val="0"/>
+        <w:spacing w:after="0" w:line="240" w:lineRule="auto"/>
+        <w:rPr>
+          <w:lang w:val="en-AU"/>
+        </w:rPr>
+      </w:pPr>
+    </w:p>
+    <w:p>
+      <w:pPr>
+        <w:pStyle w:val="Heading3"/>
+      </w:pPr>
+      <w:r>
+        <w:t>Return Value</w:t>
+      </w:r>
+    </w:p>
+    <w:p>
+      <w:r>
+        <w:t>Returns true if any component is infinite, false otherwise.</w:t>
+      </w:r>
+    </w:p>
+    <w:p/>
+    <w:p>
+      <w:pPr>
+        <w:pStyle w:val="Heading2"/>
+      </w:pPr>
+      <w:bookmarkStart w:id="23" w:name="_Ref481395939"/>
+      <w:proofErr w:type="spellStart"/>
+      <w:r>
+        <w:t>isNAN</w:t>
+      </w:r>
+      <w:bookmarkEnd w:id="23"/>
+      <w:proofErr w:type="spellEnd"/>
+    </w:p>
+    <w:p>
+      <w:pPr>
+        <w:pStyle w:val="Heading2"/>
+        <w:rPr>
+          <w:rFonts w:asciiTheme="minorHAnsi" w:eastAsiaTheme="minorHAnsi" w:hAnsiTheme="minorHAnsi" w:cstheme="minorBidi"/>
+          <w:b w:val="0"/>
+          <w:color w:val="auto"/>
+          <w:sz w:val="22"/>
+          <w:szCs w:val="22"/>
+        </w:rPr>
+      </w:pPr>
+      <w:r>
+        <w:rPr>
+          <w:rFonts w:ascii="Consolas" w:hAnsi="Consolas" w:cs="Consolas"/>
+          <w:b w:val="0"/>
           <w:color w:val="0000FF"/>
           <w:sz w:val="19"/>
           <w:szCs w:val="19"/>
+          <w:highlight w:val="white"/>
+        </w:rPr>
+        <w:t>bool</w:t>
+      </w:r>
+      <w:r>
+        <w:rPr>
+          <w:rFonts w:ascii="Consolas" w:hAnsi="Consolas" w:cs="Consolas"/>
+          <w:b w:val="0"/>
+          <w:color w:val="000000"/>
+          <w:sz w:val="19"/>
+          <w:szCs w:val="19"/>
+          <w:highlight w:val="white"/>
+        </w:rPr>
+        <w:t xml:space="preserve"> </w:t>
+      </w:r>
+      <w:proofErr w:type="spellStart"/>
+      <w:proofErr w:type="gramStart"/>
+      <w:r>
+        <w:rPr>
+          <w:rFonts w:ascii="Consolas" w:hAnsi="Consolas" w:cs="Consolas"/>
+          <w:b w:val="0"/>
+          <w:color w:val="000000"/>
+          <w:sz w:val="19"/>
+          <w:szCs w:val="19"/>
+          <w:highlight w:val="white"/>
+        </w:rPr>
+        <w:t>isNAN</w:t>
+      </w:r>
+      <w:proofErr w:type="spellEnd"/>
+      <w:r>
+        <w:rPr>
+          <w:rFonts w:ascii="Consolas" w:hAnsi="Consolas" w:cs="Consolas"/>
+          <w:b w:val="0"/>
+          <w:color w:val="000000"/>
+          <w:sz w:val="19"/>
+          <w:szCs w:val="19"/>
+          <w:highlight w:val="white"/>
+        </w:rPr>
+        <w:t>(</w:t>
+      </w:r>
+      <w:proofErr w:type="gramEnd"/>
+      <w:r>
+        <w:rPr>
+          <w:rFonts w:ascii="Consolas" w:hAnsi="Consolas" w:cs="Consolas"/>
+          <w:b w:val="0"/>
+          <w:color w:val="000000"/>
+          <w:sz w:val="19"/>
+          <w:szCs w:val="19"/>
+          <w:highlight w:val="white"/>
+        </w:rPr>
+        <w:t xml:space="preserve">) </w:t>
+      </w:r>
+      <w:proofErr w:type="spellStart"/>
+      <w:r>
+        <w:rPr>
+          <w:rFonts w:ascii="Consolas" w:hAnsi="Consolas" w:cs="Consolas"/>
+          <w:b w:val="0"/>
+          <w:color w:val="0000FF"/>
+          <w:sz w:val="19"/>
+          <w:szCs w:val="19"/>
+          <w:highlight w:val="white"/>
+        </w:rPr>
+        <w:t>const</w:t>
+      </w:r>
+      <w:proofErr w:type="spellEnd"/>
+      <w:r>
+        <w:rPr>
+          <w:rFonts w:asciiTheme="minorHAnsi" w:eastAsiaTheme="minorHAnsi" w:hAnsiTheme="minorHAnsi" w:cstheme="minorBidi"/>
+          <w:b w:val="0"/>
+          <w:color w:val="auto"/>
+          <w:sz w:val="22"/>
+          <w:szCs w:val="22"/>
+        </w:rPr>
+        <w:t>;</w:t>
+      </w:r>
+    </w:p>
+    <w:p/>
+    <w:p>
+      <w:r>
+        <w:t>Checks if any component of the vector is not a number</w:t>
+      </w:r>
+    </w:p>
+    <w:p>
+      <w:pPr>
+        <w:pStyle w:val="Heading3"/>
+        <w:rPr>
+          <w:rFonts w:eastAsiaTheme="minorHAnsi"/>
+        </w:rPr>
+      </w:pPr>
+      <w:r>
+        <w:rPr>
+          <w:rFonts w:eastAsiaTheme="minorHAnsi"/>
+        </w:rPr>
+        <w:t>Return Value</w:t>
+      </w:r>
+    </w:p>
+    <w:p>
+      <w:r>
+        <w:t>Returns true if any component is not a number, false otherwise.</w:t>
+      </w:r>
+    </w:p>
+    <w:p/>
+    <w:p>
+      <w:pPr>
+        <w:pStyle w:val="Heading2"/>
+      </w:pPr>
+      <w:bookmarkStart w:id="24" w:name="VectorPlus"/>
+      <w:r>
+        <w:t>operator+ (Vector)</w:t>
+      </w:r>
+    </w:p>
+    <w:bookmarkEnd w:id="24"/>
+    <w:p>
+      <w:pPr>
+        <w:autoSpaceDE w:val="0"/>
+        <w:autoSpaceDN w:val="0"/>
+        <w:adjustRightInd w:val="0"/>
+        <w:spacing w:after="0" w:line="240" w:lineRule="auto"/>
+        <w:rPr>
+          <w:rFonts w:ascii="Consolas" w:hAnsi="Consolas" w:cs="Consolas"/>
+          <w:color w:val="000000"/>
+          <w:sz w:val="19"/>
+          <w:szCs w:val="19"/>
+          <w:lang w:val="en-AU"/>
+        </w:rPr>
+      </w:pPr>
+      <w:r>
+        <w:rPr>
+          <w:rFonts w:ascii="Consolas" w:hAnsi="Consolas" w:cs="Consolas"/>
+          <w:color w:val="0000FF"/>
+          <w:sz w:val="19"/>
+          <w:szCs w:val="19"/>
           <w:lang w:val="en-AU"/>
         </w:rPr>
         <w:t>template</w:t>
@@ -4376,7 +4705,7 @@
           <w:szCs w:val="19"/>
           <w:lang w:val="en-AU"/>
         </w:rPr>
-        <w:t>-(</w:t>
+        <w:t>+(</w:t>
       </w:r>
       <w:proofErr w:type="spellStart"/>
       <w:proofErr w:type="gramEnd"/>
@@ -4506,7 +4835,10 @@
     </w:p>
     <w:p>
       <w:r>
-        <w:t>Subtracts one vector from another. Each component of the returned vector is equal to the difference between the corresponding components of the vectors.</w:t>
+        <w:t>Adds two vectors with the same dimensions together</w:t>
+      </w:r>
+      <w:r>
+        <w:t>. Each component of the returned vector is equal to the sum of the corresponding components of the vectors</w:t>
       </w:r>
     </w:p>
     <w:p>
@@ -4539,6 +4871,303 @@
         <w:t>a</w:t>
       </w:r>
       <w:r>
+        <w:t>, b</w:t>
+      </w:r>
+      <w:r>
+        <w:tab/>
+        <w:t>Vector</w:t>
+      </w:r>
+      <w:r>
+        <w:t>s</w:t>
+      </w:r>
+      <w:r>
+        <w:t xml:space="preserve"> to be added</w:t>
+      </w:r>
+    </w:p>
+    <w:p>
+      <w:pPr>
+        <w:pStyle w:val="Heading3"/>
+      </w:pPr>
+      <w:r>
+        <w:t>Return Value</w:t>
+      </w:r>
+    </w:p>
+    <w:p>
+      <w:r>
+        <w:t>Vector equal to the sum of a and b</w:t>
+      </w:r>
+    </w:p>
+    <w:p/>
+    <w:p>
+      <w:pPr>
+        <w:pStyle w:val="Heading2"/>
+      </w:pPr>
+      <w:bookmarkStart w:id="25" w:name="VectorMinus"/>
+      <w:r>
+        <w:t>operator- (Vector)</w:t>
+      </w:r>
+    </w:p>
+    <w:bookmarkEnd w:id="25"/>
+    <w:p>
+      <w:pPr>
+        <w:autoSpaceDE w:val="0"/>
+        <w:autoSpaceDN w:val="0"/>
+        <w:adjustRightInd w:val="0"/>
+        <w:spacing w:after="0" w:line="240" w:lineRule="auto"/>
+        <w:rPr>
+          <w:rFonts w:ascii="Consolas" w:hAnsi="Consolas" w:cs="Consolas"/>
+          <w:color w:val="000000"/>
+          <w:sz w:val="19"/>
+          <w:szCs w:val="19"/>
+          <w:lang w:val="en-AU"/>
+        </w:rPr>
+      </w:pPr>
+      <w:r>
+        <w:rPr>
+          <w:rFonts w:ascii="Consolas" w:hAnsi="Consolas" w:cs="Consolas"/>
+          <w:color w:val="0000FF"/>
+          <w:sz w:val="19"/>
+          <w:szCs w:val="19"/>
+          <w:lang w:val="en-AU"/>
+        </w:rPr>
+        <w:t>template</w:t>
+      </w:r>
+      <w:r>
+        <w:rPr>
+          <w:rFonts w:ascii="Consolas" w:hAnsi="Consolas" w:cs="Consolas"/>
+          <w:color w:val="000000"/>
+          <w:sz w:val="19"/>
+          <w:szCs w:val="19"/>
+          <w:lang w:val="en-AU"/>
+        </w:rPr>
+        <w:t>&lt;</w:t>
+      </w:r>
+      <w:proofErr w:type="spellStart"/>
+      <w:r>
+        <w:rPr>
+          <w:rFonts w:ascii="Consolas" w:hAnsi="Consolas" w:cs="Consolas"/>
+          <w:color w:val="2B91AF"/>
+          <w:sz w:val="19"/>
+          <w:szCs w:val="19"/>
+          <w:lang w:val="en-AU"/>
+        </w:rPr>
+        <w:t>size_t</w:t>
+      </w:r>
+      <w:proofErr w:type="spellEnd"/>
+      <w:r>
+        <w:rPr>
+          <w:rFonts w:ascii="Consolas" w:hAnsi="Consolas" w:cs="Consolas"/>
+          <w:color w:val="000000"/>
+          <w:sz w:val="19"/>
+          <w:szCs w:val="19"/>
+          <w:lang w:val="en-AU"/>
+        </w:rPr>
+        <w:t xml:space="preserve"> DIM&gt;</w:t>
+      </w:r>
+    </w:p>
+    <w:p>
+      <w:pPr>
+        <w:rPr>
+          <w:rFonts w:ascii="Consolas" w:hAnsi="Consolas" w:cs="Consolas"/>
+          <w:color w:val="000000"/>
+          <w:sz w:val="19"/>
+          <w:szCs w:val="19"/>
+          <w:lang w:val="en-AU"/>
+        </w:rPr>
+      </w:pPr>
+      <w:r>
+        <w:rPr>
+          <w:rFonts w:ascii="Consolas" w:hAnsi="Consolas" w:cs="Consolas"/>
+          <w:color w:val="2B91AF"/>
+          <w:sz w:val="19"/>
+          <w:szCs w:val="19"/>
+          <w:lang w:val="en-AU"/>
+        </w:rPr>
+        <w:lastRenderedPageBreak/>
+        <w:t>Vector</w:t>
+      </w:r>
+      <w:r>
+        <w:rPr>
+          <w:rFonts w:ascii="Consolas" w:hAnsi="Consolas" w:cs="Consolas"/>
+          <w:color w:val="000000"/>
+          <w:sz w:val="19"/>
+          <w:szCs w:val="19"/>
+          <w:lang w:val="en-AU"/>
+        </w:rPr>
+        <w:t>&lt;DIM&gt; operator</w:t>
+      </w:r>
+      <w:proofErr w:type="gramStart"/>
+      <w:r>
+        <w:rPr>
+          <w:rFonts w:ascii="Consolas" w:hAnsi="Consolas" w:cs="Consolas"/>
+          <w:color w:val="000000"/>
+          <w:sz w:val="19"/>
+          <w:szCs w:val="19"/>
+          <w:lang w:val="en-AU"/>
+        </w:rPr>
+        <w:t>-(</w:t>
+      </w:r>
+      <w:proofErr w:type="spellStart"/>
+      <w:proofErr w:type="gramEnd"/>
+      <w:r>
+        <w:rPr>
+          <w:rFonts w:ascii="Consolas" w:hAnsi="Consolas" w:cs="Consolas"/>
+          <w:color w:val="0000FF"/>
+          <w:sz w:val="19"/>
+          <w:szCs w:val="19"/>
+          <w:lang w:val="en-AU"/>
+        </w:rPr>
+        <w:t>const</w:t>
+      </w:r>
+      <w:proofErr w:type="spellEnd"/>
+      <w:r>
+        <w:rPr>
+          <w:rFonts w:ascii="Consolas" w:hAnsi="Consolas" w:cs="Consolas"/>
+          <w:color w:val="000000"/>
+          <w:sz w:val="19"/>
+          <w:szCs w:val="19"/>
+          <w:lang w:val="en-AU"/>
+        </w:rPr>
+        <w:t xml:space="preserve"> </w:t>
+      </w:r>
+      <w:r>
+        <w:rPr>
+          <w:rFonts w:ascii="Consolas" w:hAnsi="Consolas" w:cs="Consolas"/>
+          <w:color w:val="2B91AF"/>
+          <w:sz w:val="19"/>
+          <w:szCs w:val="19"/>
+          <w:lang w:val="en-AU"/>
+        </w:rPr>
+        <w:t>Vector</w:t>
+      </w:r>
+      <w:r>
+        <w:rPr>
+          <w:rFonts w:ascii="Consolas" w:hAnsi="Consolas" w:cs="Consolas"/>
+          <w:color w:val="000000"/>
+          <w:sz w:val="19"/>
+          <w:szCs w:val="19"/>
+          <w:lang w:val="en-AU"/>
+        </w:rPr>
+        <w:t xml:space="preserve">&lt;DIM&gt;&amp; </w:t>
+      </w:r>
+      <w:r>
+        <w:rPr>
+          <w:rFonts w:ascii="Consolas" w:hAnsi="Consolas" w:cs="Consolas"/>
+          <w:color w:val="808080"/>
+          <w:sz w:val="19"/>
+          <w:szCs w:val="19"/>
+          <w:lang w:val="en-AU"/>
+        </w:rPr>
+        <w:t>a</w:t>
+      </w:r>
+      <w:r>
+        <w:rPr>
+          <w:rFonts w:ascii="Consolas" w:hAnsi="Consolas" w:cs="Consolas"/>
+          <w:color w:val="000000"/>
+          <w:sz w:val="19"/>
+          <w:szCs w:val="19"/>
+          <w:lang w:val="en-AU"/>
+        </w:rPr>
+        <w:t xml:space="preserve">, </w:t>
+      </w:r>
+      <w:proofErr w:type="spellStart"/>
+      <w:r>
+        <w:rPr>
+          <w:rFonts w:ascii="Consolas" w:hAnsi="Consolas" w:cs="Consolas"/>
+          <w:color w:val="0000FF"/>
+          <w:sz w:val="19"/>
+          <w:szCs w:val="19"/>
+          <w:lang w:val="en-AU"/>
+        </w:rPr>
+        <w:t>const</w:t>
+      </w:r>
+      <w:proofErr w:type="spellEnd"/>
+      <w:r>
+        <w:rPr>
+          <w:rFonts w:ascii="Consolas" w:hAnsi="Consolas" w:cs="Consolas"/>
+          <w:color w:val="000000"/>
+          <w:sz w:val="19"/>
+          <w:szCs w:val="19"/>
+          <w:lang w:val="en-AU"/>
+        </w:rPr>
+        <w:t xml:space="preserve"> </w:t>
+      </w:r>
+      <w:r>
+        <w:rPr>
+          <w:rFonts w:ascii="Consolas" w:hAnsi="Consolas" w:cs="Consolas"/>
+          <w:color w:val="2B91AF"/>
+          <w:sz w:val="19"/>
+          <w:szCs w:val="19"/>
+          <w:lang w:val="en-AU"/>
+        </w:rPr>
+        <w:t>Vector</w:t>
+      </w:r>
+      <w:r>
+        <w:rPr>
+          <w:rFonts w:ascii="Consolas" w:hAnsi="Consolas" w:cs="Consolas"/>
+          <w:color w:val="000000"/>
+          <w:sz w:val="19"/>
+          <w:szCs w:val="19"/>
+          <w:lang w:val="en-AU"/>
+        </w:rPr>
+        <w:t xml:space="preserve">&lt;DIM&gt;&amp; </w:t>
+      </w:r>
+      <w:r>
+        <w:rPr>
+          <w:rFonts w:ascii="Consolas" w:hAnsi="Consolas" w:cs="Consolas"/>
+          <w:color w:val="808080"/>
+          <w:sz w:val="19"/>
+          <w:szCs w:val="19"/>
+          <w:lang w:val="en-AU"/>
+        </w:rPr>
+        <w:t>b</w:t>
+      </w:r>
+      <w:r>
+        <w:rPr>
+          <w:rFonts w:ascii="Consolas" w:hAnsi="Consolas" w:cs="Consolas"/>
+          <w:color w:val="000000"/>
+          <w:sz w:val="19"/>
+          <w:szCs w:val="19"/>
+          <w:lang w:val="en-AU"/>
+        </w:rPr>
+        <w:t>);</w:t>
+      </w:r>
+    </w:p>
+    <w:p>
+      <w:r>
+        <w:t>Subtracts one vector from another. Each component of the returned vector is equal to the difference between the corresponding components of the vectors.</w:t>
+      </w:r>
+    </w:p>
+    <w:p>
+      <w:pPr>
+        <w:pStyle w:val="Heading3"/>
+      </w:pPr>
+      <w:r>
+        <w:t>Template Parameters</w:t>
+      </w:r>
+    </w:p>
+    <w:p>
+      <w:r>
+        <w:t>DIM</w:t>
+      </w:r>
+      <w:r>
+        <w:tab/>
+        <w:t>dimensions of the vectors</w:t>
+      </w:r>
+    </w:p>
+    <w:p>
+      <w:pPr>
+        <w:pStyle w:val="Heading3"/>
+      </w:pPr>
+      <w:r>
+        <w:t>Function Parameters</w:t>
+      </w:r>
+    </w:p>
+    <w:p>
+      <w:r>
+        <w:t>a</w:t>
+      </w:r>
+      <w:r>
         <w:tab/>
         <w:t>Vector being subtracted from</w:t>
       </w:r>
@@ -4570,12 +5199,12 @@
       <w:pPr>
         <w:pStyle w:val="Heading2"/>
       </w:pPr>
-      <w:bookmarkStart w:id="24" w:name="VectorMultiply"/>
+      <w:bookmarkStart w:id="26" w:name="VectorMultiply"/>
       <w:r>
         <w:t>operator* (Vector)</w:t>
       </w:r>
     </w:p>
-    <w:bookmarkEnd w:id="24"/>
+    <w:bookmarkEnd w:id="26"/>
     <w:p>
       <w:pPr>
         <w:pStyle w:val="ListParagraph"/>
@@ -4995,7 +5624,6 @@
         <w:pStyle w:val="Heading3"/>
       </w:pPr>
       <w:r>
-        <w:lastRenderedPageBreak/>
         <w:t>Function Parameters</w:t>
       </w:r>
     </w:p>
@@ -5035,7 +5663,7 @@
       <w:pPr>
         <w:pStyle w:val="Heading2"/>
       </w:pPr>
-      <w:bookmarkStart w:id="25" w:name="VectorCompOperator"/>
+      <w:bookmarkStart w:id="27" w:name="VectorCompOperator"/>
       <w:r>
         <w:t>operator</w:t>
       </w:r>
@@ -5048,7 +5676,7 @@
         <w:t xml:space="preserve"> (Vector)</w:t>
       </w:r>
     </w:p>
-    <w:bookmarkEnd w:id="25"/>
+    <w:bookmarkEnd w:id="27"/>
     <w:p>
       <w:pPr>
         <w:pStyle w:val="ListParagraph"/>
@@ -5566,6 +6194,7 @@
         <w:rPr>
           <w:lang w:val="en-AU"/>
         </w:rPr>
+        <w:lastRenderedPageBreak/>
         <w:t>Function Parameters</w:t>
       </w:r>
     </w:p>
@@ -5653,7 +6282,7 @@
           <w:lang w:val="en-AU"/>
         </w:rPr>
       </w:pPr>
-      <w:bookmarkStart w:id="26" w:name="VectorEqOperator"/>
+      <w:bookmarkStart w:id="28" w:name="VectorEqOperator"/>
       <w:r>
         <w:rPr>
           <w:lang w:val="en-AU"/>
@@ -5675,7 +6304,7 @@
         <w:t>= (Vector)</w:t>
       </w:r>
     </w:p>
-    <w:bookmarkEnd w:id="26"/>
+    <w:bookmarkEnd w:id="28"/>
     <w:p>
       <w:pPr>
         <w:pStyle w:val="ListParagraph"/>
@@ -6275,9 +6904,6 @@
         </w:rPr>
       </w:pPr>
       <w:r>
-        <w:rPr>
-          <w:lang w:val="en-AU"/>
-        </w:rPr>
         <w:br w:type="page"/>
       </w:r>
     </w:p>
@@ -6288,7 +6914,7 @@
           <w:lang w:val="en-AU"/>
         </w:rPr>
       </w:pPr>
-      <w:bookmarkStart w:id="27" w:name="Matrix"/>
+      <w:bookmarkStart w:id="29" w:name="Matrix"/>
       <w:r>
         <w:rPr>
           <w:lang w:val="en-AU"/>
@@ -6297,7 +6923,7 @@
         <w:t>Matrix</w:t>
       </w:r>
     </w:p>
-    <w:bookmarkEnd w:id="27"/>
+    <w:bookmarkEnd w:id="29"/>
     <w:p>
       <w:pPr>
         <w:rPr>
@@ -7515,54 +8141,9 @@
           <w:tcPr>
             <w:tcW w:w="6647" w:type="dxa"/>
           </w:tcPr>
-          <w:p/>
-        </w:tc>
-      </w:tr>
-      <w:tr>
-        <w:tc>
-          <w:tcPr>
-            <w:tcW w:w="2046" w:type="dxa"/>
-          </w:tcPr>
           <w:p>
-            <w:proofErr w:type="spellStart"/>
-            <w:r>
-              <w:t>areColumnsEqual</w:t>
-            </w:r>
-            <w:proofErr w:type="spellEnd"/>
-          </w:p>
-        </w:tc>
-        <w:tc>
-          <w:tcPr>
-            <w:tcW w:w="657" w:type="dxa"/>
-          </w:tcPr>
-          <w:p>
-            <w:r>
-              <w:fldChar w:fldCharType="begin"/>
-            </w:r>
-            <w:r>
-              <w:instrText xml:space="preserve"> PAGEREF _Ref480275805 \h </w:instrText>
-            </w:r>
-            <w:r>
-              <w:fldChar w:fldCharType="separate"/>
-            </w:r>
-            <w:r>
-              <w:rPr>
-                <w:noProof/>
-              </w:rPr>
-              <w:t>14</w:t>
-            </w:r>
-            <w:r>
-              <w:fldChar w:fldCharType="end"/>
-            </w:r>
-          </w:p>
-        </w:tc>
-        <w:tc>
-          <w:tcPr>
-            <w:tcW w:w="6647" w:type="dxa"/>
-          </w:tcPr>
-          <w:p>
-            <w:r>
-              <w:t>Checks if two matrix columns or vectors, passed as float arrays, are equal</w:t>
+            <w:r>
+              <w:t>Performs row operations on matrix, passed as array of floats in column major order, equivalent to multiplying it by the inverse of this matrix</w:t>
             </w:r>
           </w:p>
         </w:tc>
@@ -7575,7 +8156,7 @@
           <w:p>
             <w:proofErr w:type="spellStart"/>
             <w:r>
-              <w:t>swapRows</w:t>
+              <w:t>areColumnsEqual</w:t>
             </w:r>
             <w:proofErr w:type="spellEnd"/>
           </w:p>
@@ -7589,7 +8170,7 @@
               <w:fldChar w:fldCharType="begin"/>
             </w:r>
             <w:r>
-              <w:instrText xml:space="preserve"> PAGEREF _Ref480275807 \h </w:instrText>
+              <w:instrText xml:space="preserve"> PAGEREF _Ref480275805 \h </w:instrText>
             </w:r>
             <w:r>
               <w:fldChar w:fldCharType="separate"/>
@@ -7598,7 +8179,7 @@
               <w:rPr>
                 <w:noProof/>
               </w:rPr>
-              <w:t>11</w:t>
+              <w:t>14</w:t>
             </w:r>
             <w:r>
               <w:fldChar w:fldCharType="end"/>
@@ -7611,7 +8192,7 @@
           </w:tcPr>
           <w:p>
             <w:r>
-              <w:t>Swaps rows of matrix passed as float array</w:t>
+              <w:t>Checks if two matrix columns or vectors, passed as float arrays, are equal</w:t>
             </w:r>
           </w:p>
         </w:tc>
@@ -7624,6 +8205,56 @@
           <w:p>
             <w:proofErr w:type="spellStart"/>
             <w:r>
+              <w:t>swapRows</w:t>
+            </w:r>
+            <w:proofErr w:type="spellEnd"/>
+          </w:p>
+        </w:tc>
+        <w:tc>
+          <w:tcPr>
+            <w:tcW w:w="657" w:type="dxa"/>
+          </w:tcPr>
+          <w:p>
+            <w:r>
+              <w:fldChar w:fldCharType="begin"/>
+            </w:r>
+            <w:r>
+              <w:instrText xml:space="preserve"> PAGEREF _Ref480275807 \h </w:instrText>
+            </w:r>
+            <w:r>
+              <w:fldChar w:fldCharType="separate"/>
+            </w:r>
+            <w:r>
+              <w:rPr>
+                <w:noProof/>
+              </w:rPr>
+              <w:t>11</w:t>
+            </w:r>
+            <w:r>
+              <w:fldChar w:fldCharType="end"/>
+            </w:r>
+          </w:p>
+        </w:tc>
+        <w:tc>
+          <w:tcPr>
+            <w:tcW w:w="6647" w:type="dxa"/>
+          </w:tcPr>
+          <w:p>
+            <w:r>
+              <w:t>Swaps rows of matrix passed as float array</w:t>
+            </w:r>
+          </w:p>
+        </w:tc>
+      </w:tr>
+      <w:tr>
+        <w:tc>
+          <w:tcPr>
+            <w:tcW w:w="2046" w:type="dxa"/>
+          </w:tcPr>
+          <w:p>
+            <w:proofErr w:type="spellStart"/>
+            <w:r>
+              <w:lastRenderedPageBreak/>
               <w:t>multiplyRow</w:t>
             </w:r>
             <w:proofErr w:type="spellEnd"/>
@@ -7683,7 +8314,6 @@
           <w:p>
             <w:proofErr w:type="spellStart"/>
             <w:r>
-              <w:lastRenderedPageBreak/>
               <w:t>addRow</w:t>
             </w:r>
             <w:proofErr w:type="spellEnd"/>
@@ -7740,7 +8370,7 @@
           <w:lang w:val="en-AU"/>
         </w:rPr>
       </w:pPr>
-      <w:bookmarkStart w:id="28" w:name="MatrixCtor"/>
+      <w:bookmarkStart w:id="30" w:name="MatrixCtor"/>
       <w:proofErr w:type="gramStart"/>
       <w:r>
         <w:rPr>
@@ -7756,7 +8386,7 @@
         <w:t>Matrix</w:t>
       </w:r>
     </w:p>
-    <w:bookmarkEnd w:id="28"/>
+    <w:bookmarkEnd w:id="30"/>
     <w:p>
       <w:pPr>
         <w:pStyle w:val="ListParagraph"/>
@@ -8289,8 +8919,8 @@
           <w:lang w:val="en-AU"/>
         </w:rPr>
       </w:pPr>
-      <w:bookmarkStart w:id="29" w:name="_Ref480275757"/>
-      <w:bookmarkStart w:id="30" w:name="MatrixDtor"/>
+      <w:bookmarkStart w:id="31" w:name="_Ref480275757"/>
+      <w:bookmarkStart w:id="32" w:name="MatrixDtor"/>
       <w:proofErr w:type="gramStart"/>
       <w:r>
         <w:rPr>
@@ -8305,9 +8935,9 @@
         </w:rPr>
         <w:t>~Matrix</w:t>
       </w:r>
-      <w:bookmarkEnd w:id="29"/>
-    </w:p>
-    <w:bookmarkEnd w:id="30"/>
+      <w:bookmarkEnd w:id="31"/>
+    </w:p>
+    <w:bookmarkEnd w:id="32"/>
     <w:p>
       <w:pPr>
         <w:rPr>
@@ -8370,7 +9000,7 @@
           <w:lang w:val="en-AU"/>
         </w:rPr>
       </w:pPr>
-      <w:bookmarkStart w:id="31" w:name="_Ref480275763"/>
+      <w:bookmarkStart w:id="33" w:name="_Ref480275763"/>
       <w:proofErr w:type="gramStart"/>
       <w:r>
         <w:rPr>
@@ -8385,7 +9015,7 @@
         </w:rPr>
         <w:t>operator[]</w:t>
       </w:r>
-      <w:bookmarkEnd w:id="31"/>
+      <w:bookmarkEnd w:id="33"/>
     </w:p>
     <w:p>
       <w:pPr>
@@ -8749,12 +9379,47 @@
     </w:p>
     <w:p>
       <w:pPr>
+        <w:pStyle w:val="Heading3"/>
+        <w:rPr>
+          <w:lang w:val="en-AU"/>
+        </w:rPr>
+      </w:pPr>
+      <w:r>
+        <w:rPr>
+          <w:lang w:val="en-AU"/>
+        </w:rPr>
+        <w:t>Exception</w:t>
+      </w:r>
+      <w:r>
+        <w:rPr>
+          <w:lang w:val="en-AU"/>
+        </w:rPr>
+        <w:t>s</w:t>
+      </w:r>
+      <w:bookmarkStart w:id="34" w:name="_GoBack"/>
+      <w:bookmarkEnd w:id="34"/>
+    </w:p>
+    <w:p>
+      <w:pPr>
+        <w:rPr>
+          <w:lang w:val="en-AU"/>
+        </w:rPr>
+      </w:pPr>
+      <w:r>
+        <w:rPr>
+          <w:lang w:val="en-AU"/>
+        </w:rPr>
+        <w:t>Throws range exception if n is greater than or equal to matrix order</w:t>
+      </w:r>
+    </w:p>
+    <w:p>
+      <w:pPr>
         <w:pStyle w:val="Heading2"/>
         <w:rPr>
           <w:lang w:val="en-AU"/>
         </w:rPr>
       </w:pPr>
-      <w:bookmarkStart w:id="32" w:name="_Ref480286235"/>
+      <w:bookmarkStart w:id="35" w:name="_Ref480286235"/>
       <w:proofErr w:type="gramStart"/>
       <w:r>
         <w:rPr>
@@ -8769,7 +9434,7 @@
         </w:rPr>
         <w:t>operator float*</w:t>
       </w:r>
-      <w:bookmarkEnd w:id="32"/>
+      <w:bookmarkEnd w:id="35"/>
     </w:p>
     <w:p>
       <w:pPr>
@@ -8876,6 +9541,7 @@
         <w:pStyle w:val="Heading3"/>
       </w:pPr>
       <w:r>
+        <w:lastRenderedPageBreak/>
         <w:t>Return Value</w:t>
       </w:r>
     </w:p>
@@ -8898,13 +9564,12 @@
           <w:lang w:val="en-AU"/>
         </w:rPr>
       </w:pPr>
-      <w:bookmarkStart w:id="33" w:name="_Ref480275767"/>
+      <w:bookmarkStart w:id="36" w:name="_Ref480275767"/>
       <w:proofErr w:type="gramStart"/>
       <w:r>
         <w:rPr>
           <w:lang w:val="en-AU"/>
         </w:rPr>
-        <w:lastRenderedPageBreak/>
         <w:t>Matrix::</w:t>
       </w:r>
       <w:proofErr w:type="gramEnd"/>
@@ -8914,7 +9579,7 @@
         </w:rPr>
         <w:t>operator*</w:t>
       </w:r>
-      <w:bookmarkEnd w:id="33"/>
+      <w:bookmarkEnd w:id="36"/>
     </w:p>
     <w:p>
       <w:pPr>
@@ -9321,7 +9986,7 @@
           <w:lang w:val="en-AU"/>
         </w:rPr>
       </w:pPr>
-      <w:bookmarkStart w:id="34" w:name="_Ref480275771"/>
+      <w:bookmarkStart w:id="37" w:name="_Ref480275771"/>
       <w:proofErr w:type="gramStart"/>
       <w:r>
         <w:rPr>
@@ -9337,7 +10002,7 @@
         </w:rPr>
         <w:t>setIdentity</w:t>
       </w:r>
-      <w:bookmarkEnd w:id="34"/>
+      <w:bookmarkEnd w:id="37"/>
       <w:proofErr w:type="spellEnd"/>
     </w:p>
     <w:p>
@@ -9433,7 +10098,7 @@
           <w:lang w:val="en-AU"/>
         </w:rPr>
       </w:pPr>
-      <w:bookmarkStart w:id="35" w:name="_Ref480275776"/>
+      <w:bookmarkStart w:id="38" w:name="_Ref480275776"/>
       <w:proofErr w:type="gramStart"/>
       <w:r>
         <w:rPr>
@@ -9449,7 +10114,7 @@
         </w:rPr>
         <w:t>setRotate</w:t>
       </w:r>
-      <w:bookmarkEnd w:id="35"/>
+      <w:bookmarkEnd w:id="38"/>
       <w:proofErr w:type="spellEnd"/>
     </w:p>
     <w:p>
@@ -9465,7 +10130,7 @@
           <w:szCs w:val="19"/>
         </w:rPr>
       </w:pPr>
-      <w:bookmarkStart w:id="36" w:name="_Ref480275779"/>
+      <w:bookmarkStart w:id="39" w:name="_Ref480275779"/>
       <w:r>
         <w:rPr>
           <w:rFonts w:ascii="Consolas" w:hAnsi="Consolas" w:cs="Consolas"/>
@@ -9837,7 +10502,7 @@
         </w:rPr>
         <w:t>setRotateX,setRotateY,setRotateZ</w:t>
       </w:r>
-      <w:bookmarkEnd w:id="36"/>
+      <w:bookmarkEnd w:id="39"/>
       <w:proofErr w:type="spellEnd"/>
     </w:p>
     <w:p>
@@ -10609,7 +11274,6 @@
         <w:rPr>
           <w:lang w:val="en-AU"/>
         </w:rPr>
-        <w:lastRenderedPageBreak/>
         <w:t>Template Parameters</w:t>
       </w:r>
     </w:p>
@@ -10698,7 +11362,7 @@
           <w:lang w:val="en-AU"/>
         </w:rPr>
       </w:pPr>
-      <w:bookmarkStart w:id="37" w:name="_Ref480275790"/>
+      <w:bookmarkStart w:id="40" w:name="_Ref480275790"/>
       <w:proofErr w:type="gramStart"/>
       <w:r>
         <w:rPr>
@@ -10714,7 +11378,7 @@
         </w:rPr>
         <w:t>setEulerRotate,setTaitBryanRotate</w:t>
       </w:r>
-      <w:bookmarkEnd w:id="37"/>
+      <w:bookmarkEnd w:id="40"/>
       <w:proofErr w:type="spellEnd"/>
     </w:p>
     <w:p>
@@ -11655,7 +12319,7 @@
           <w:lang w:val="en-AU"/>
         </w:rPr>
       </w:pPr>
-      <w:bookmarkStart w:id="38" w:name="_Ref480275797"/>
+      <w:bookmarkStart w:id="41" w:name="_Ref480275797"/>
       <w:proofErr w:type="gramStart"/>
       <w:r>
         <w:rPr>
@@ -11671,7 +12335,7 @@
         </w:rPr>
         <w:t>calculateInverse</w:t>
       </w:r>
-      <w:bookmarkEnd w:id="38"/>
+      <w:bookmarkEnd w:id="41"/>
       <w:proofErr w:type="spellEnd"/>
     </w:p>
     <w:p>
@@ -11907,6 +12571,7 @@
         <w:rPr>
           <w:lang w:val="en-AU"/>
         </w:rPr>
+        <w:lastRenderedPageBreak/>
         <w:t>Function Parameters</w:t>
       </w:r>
     </w:p>
@@ -11943,7 +12608,6 @@
         <w:rPr>
           <w:lang w:val="en-AU"/>
         </w:rPr>
-        <w:lastRenderedPageBreak/>
         <w:t>Return Value</w:t>
       </w:r>
     </w:p>
@@ -11967,7 +12631,7 @@
           <w:lang w:val="en-AU"/>
         </w:rPr>
       </w:pPr>
-      <w:bookmarkStart w:id="39" w:name="_Ref480285339"/>
+      <w:bookmarkStart w:id="42" w:name="_Ref480285339"/>
       <w:proofErr w:type="gramStart"/>
       <w:r>
         <w:rPr>
@@ -11983,7 +12647,7 @@
         </w:rPr>
         <w:t>transformByInverse</w:t>
       </w:r>
-      <w:bookmarkEnd w:id="39"/>
+      <w:bookmarkEnd w:id="42"/>
       <w:proofErr w:type="spellEnd"/>
     </w:p>
     <w:p>
@@ -12323,7 +12987,7 @@
           <w:lang w:val="en-AU"/>
         </w:rPr>
       </w:pPr>
-      <w:bookmarkStart w:id="40" w:name="_Ref480275802"/>
+      <w:bookmarkStart w:id="43" w:name="_Ref480275802"/>
       <w:proofErr w:type="gramStart"/>
       <w:r>
         <w:rPr>
@@ -12339,7 +13003,7 @@
         </w:rPr>
         <w:t>invertTransform</w:t>
       </w:r>
-      <w:bookmarkEnd w:id="40"/>
+      <w:bookmarkEnd w:id="43"/>
       <w:proofErr w:type="spellEnd"/>
     </w:p>
     <w:p>
@@ -12574,6 +13238,7 @@
         <w:pStyle w:val="Heading3"/>
       </w:pPr>
       <w:r>
+        <w:lastRenderedPageBreak/>
         <w:t>Return Value</w:t>
       </w:r>
     </w:p>
@@ -12594,7 +13259,7 @@
           <w:lang w:val="en-AU"/>
         </w:rPr>
       </w:pPr>
-      <w:bookmarkStart w:id="41" w:name="_Ref480275805"/>
+      <w:bookmarkStart w:id="44" w:name="_Ref480275805"/>
       <w:proofErr w:type="gramStart"/>
       <w:r>
         <w:rPr>
@@ -12610,7 +13275,7 @@
         </w:rPr>
         <w:t>areColumnsEqual</w:t>
       </w:r>
-      <w:bookmarkEnd w:id="41"/>
+      <w:bookmarkEnd w:id="44"/>
       <w:proofErr w:type="spellEnd"/>
     </w:p>
     <w:p>
@@ -12839,6 +13504,132 @@
           <w:lang w:val="en-AU"/>
         </w:rPr>
       </w:pPr>
+      <w:r>
+        <w:rPr>
+          <w:lang w:val="en-AU"/>
+        </w:rPr>
+        <w:t xml:space="preserve">Checks if two float arrays have equal </w:t>
+      </w:r>
+      <w:r>
+        <w:rPr>
+          <w:lang w:val="en-AU"/>
+        </w:rPr>
+        <w:t>values.</w:t>
+      </w:r>
+    </w:p>
+    <w:p>
+      <w:pPr>
+        <w:pStyle w:val="Heading3"/>
+        <w:rPr>
+          <w:lang w:val="en-AU"/>
+        </w:rPr>
+      </w:pPr>
+      <w:r>
+        <w:rPr>
+          <w:lang w:val="en-AU"/>
+        </w:rPr>
+        <w:t>Template Parameters</w:t>
+      </w:r>
+    </w:p>
+    <w:p>
+      <w:pPr>
+        <w:rPr>
+          <w:lang w:val="en-AU"/>
+        </w:rPr>
+      </w:pPr>
+      <w:r>
+        <w:rPr>
+          <w:lang w:val="en-AU"/>
+        </w:rPr>
+        <w:t>ROWS</w:t>
+      </w:r>
+      <w:r>
+        <w:rPr>
+          <w:lang w:val="en-AU"/>
+        </w:rPr>
+        <w:tab/>
+      </w:r>
+      <w:r>
+        <w:rPr>
+          <w:lang w:val="en-AU"/>
+        </w:rPr>
+        <w:tab/>
+        <w:t>Number of elements to check in each array</w:t>
+      </w:r>
+    </w:p>
+    <w:p>
+      <w:pPr>
+        <w:pStyle w:val="Heading3"/>
+        <w:rPr>
+          <w:lang w:val="en-AU"/>
+        </w:rPr>
+      </w:pPr>
+      <w:r>
+        <w:rPr>
+          <w:lang w:val="en-AU"/>
+        </w:rPr>
+        <w:t>Function Parameters</w:t>
+      </w:r>
+    </w:p>
+    <w:p>
+      <w:pPr>
+        <w:rPr>
+          <w:lang w:val="en-AU"/>
+        </w:rPr>
+      </w:pPr>
+      <w:r>
+        <w:rPr>
+          <w:lang w:val="en-AU"/>
+        </w:rPr>
+        <w:t>first, second</w:t>
+      </w:r>
+      <w:r>
+        <w:rPr>
+          <w:lang w:val="en-AU"/>
+        </w:rPr>
+        <w:tab/>
+      </w:r>
+      <w:r>
+        <w:rPr>
+          <w:lang w:val="en-AU"/>
+        </w:rPr>
+        <w:tab/>
+        <w:t>Pointer to the first element of arrays to compare</w:t>
+      </w:r>
+    </w:p>
+    <w:p>
+      <w:pPr>
+        <w:pStyle w:val="Heading3"/>
+        <w:rPr>
+          <w:lang w:val="en-AU"/>
+        </w:rPr>
+      </w:pPr>
+      <w:r>
+        <w:rPr>
+          <w:lang w:val="en-AU"/>
+        </w:rPr>
+        <w:t>Return Value</w:t>
+      </w:r>
+    </w:p>
+    <w:p>
+      <w:pPr>
+        <w:rPr>
+          <w:lang w:val="en-AU"/>
+        </w:rPr>
+      </w:pPr>
+      <w:r>
+        <w:rPr>
+          <w:lang w:val="en-AU"/>
+        </w:rPr>
+        <w:t>Returns true if the members of each array (up to ROW-1) are equal. False otherwise.</w:t>
+      </w:r>
+    </w:p>
+    <w:p>
+      <w:pPr>
+        <w:rPr>
+          <w:lang w:val="en-AU"/>
+        </w:rPr>
+      </w:pPr>
     </w:p>
     <w:p>
       <w:pPr>
@@ -12847,7 +13638,7 @@
           <w:lang w:val="en-AU"/>
         </w:rPr>
       </w:pPr>
-      <w:bookmarkStart w:id="42" w:name="_Ref480275807"/>
+      <w:bookmarkStart w:id="45" w:name="_Ref480275807"/>
       <w:proofErr w:type="gramStart"/>
       <w:r>
         <w:rPr>
@@ -12863,7 +13654,7 @@
         </w:rPr>
         <w:t>swapRows</w:t>
       </w:r>
-      <w:bookmarkEnd w:id="42"/>
+      <w:bookmarkEnd w:id="45"/>
       <w:proofErr w:type="spellEnd"/>
     </w:p>
     <w:p>
@@ -13160,6 +13951,202 @@
           <w:lang w:val="en-AU"/>
         </w:rPr>
       </w:pPr>
+      <w:r>
+        <w:rPr>
+          <w:lang w:val="en-AU"/>
+        </w:rPr>
+        <w:t xml:space="preserve">Swaps the rows in a column major </w:t>
+      </w:r>
+      <w:proofErr w:type="spellStart"/>
+      <w:r>
+        <w:rPr>
+          <w:lang w:val="en-AU"/>
+        </w:rPr>
+        <w:t>ROW</w:t>
+      </w:r>
+      <w:r>
+        <w:rPr>
+          <w:lang w:val="en-AU"/>
+        </w:rPr>
+        <w:t>S</w:t>
+      </w:r>
+      <w:r>
+        <w:rPr>
+          <w:lang w:val="en-AU"/>
+        </w:rPr>
+        <w:t>xCOLUMNS</w:t>
+      </w:r>
+      <w:proofErr w:type="spellEnd"/>
+      <w:r>
+        <w:rPr>
+          <w:lang w:val="en-AU"/>
+        </w:rPr>
+        <w:t xml:space="preserve"> matrix. </w:t>
+      </w:r>
+    </w:p>
+    <w:p>
+      <w:pPr>
+        <w:pStyle w:val="Heading3"/>
+        <w:rPr>
+          <w:lang w:val="en-AU"/>
+        </w:rPr>
+      </w:pPr>
+      <w:r>
+        <w:rPr>
+          <w:lang w:val="en-AU"/>
+        </w:rPr>
+        <w:t>Template Parameters</w:t>
+      </w:r>
+    </w:p>
+    <w:p>
+      <w:pPr>
+        <w:rPr>
+          <w:lang w:val="en-AU"/>
+        </w:rPr>
+      </w:pPr>
+      <w:r>
+        <w:rPr>
+          <w:lang w:val="en-AU"/>
+        </w:rPr>
+        <w:t>ROWS</w:t>
+      </w:r>
+      <w:r>
+        <w:rPr>
+          <w:lang w:val="en-AU"/>
+        </w:rPr>
+        <w:tab/>
+      </w:r>
+      <w:r>
+        <w:rPr>
+          <w:lang w:val="en-AU"/>
+        </w:rPr>
+        <w:tab/>
+        <w:t>Number of elements in each column</w:t>
+      </w:r>
+    </w:p>
+    <w:p>
+      <w:pPr>
+        <w:rPr>
+          <w:lang w:val="en-AU"/>
+        </w:rPr>
+      </w:pPr>
+      <w:r>
+        <w:rPr>
+          <w:lang w:val="en-AU"/>
+        </w:rPr>
+        <w:t>COLUMNS</w:t>
+      </w:r>
+      <w:r>
+        <w:rPr>
+          <w:lang w:val="en-AU"/>
+        </w:rPr>
+        <w:tab/>
+        <w:t>Number of columns in matrix.</w:t>
+      </w:r>
+    </w:p>
+    <w:p>
+      <w:pPr>
+        <w:pStyle w:val="Heading3"/>
+        <w:rPr>
+          <w:lang w:val="en-AU"/>
+        </w:rPr>
+      </w:pPr>
+      <w:r>
+        <w:rPr>
+          <w:lang w:val="en-AU"/>
+        </w:rPr>
+        <w:t>Function Parameters</w:t>
+      </w:r>
+    </w:p>
+    <w:p>
+      <w:pPr>
+        <w:ind w:left="1440" w:hanging="1440"/>
+        <w:rPr>
+          <w:lang w:val="en-AU"/>
+        </w:rPr>
+      </w:pPr>
+      <w:proofErr w:type="spellStart"/>
+      <w:r>
+        <w:rPr>
+          <w:lang w:val="en-AU"/>
+        </w:rPr>
+        <w:t>theMatrix</w:t>
+      </w:r>
+      <w:proofErr w:type="spellEnd"/>
+      <w:r>
+        <w:rPr>
+          <w:lang w:val="en-AU"/>
+        </w:rPr>
+        <w:t xml:space="preserve"> </w:t>
+      </w:r>
+      <w:r>
+        <w:rPr>
+          <w:lang w:val="en-AU"/>
+        </w:rPr>
+        <w:tab/>
+      </w:r>
+      <w:r>
+        <w:rPr>
+          <w:lang w:val="en-AU"/>
+        </w:rPr>
+        <w:t>Pointer to first element of matrix to have rows swapped. If COLUMNS is 1, this could be a pointer to the first element of a Vector object</w:t>
+      </w:r>
+    </w:p>
+    <w:p>
+      <w:pPr>
+        <w:ind w:left="1440" w:hanging="1440"/>
+        <w:rPr>
+          <w:lang w:val="en-AU"/>
+        </w:rPr>
+      </w:pPr>
+      <w:r>
+        <w:rPr>
+          <w:lang w:val="en-AU"/>
+        </w:rPr>
+        <w:t>first, second</w:t>
+      </w:r>
+      <w:r>
+        <w:rPr>
+          <w:lang w:val="en-AU"/>
+        </w:rPr>
+        <w:tab/>
+        <w:t>Index of rows to be swapped</w:t>
+      </w:r>
+    </w:p>
+    <w:p>
+      <w:pPr>
+        <w:pStyle w:val="Heading3"/>
+        <w:rPr>
+          <w:lang w:val="en-AU"/>
+        </w:rPr>
+      </w:pPr>
+      <w:r>
+        <w:rPr>
+          <w:lang w:val="en-AU"/>
+        </w:rPr>
+        <w:t>Exceptions</w:t>
+      </w:r>
+    </w:p>
+    <w:p>
+      <w:pPr>
+        <w:rPr>
+          <w:lang w:val="en-AU"/>
+        </w:rPr>
+      </w:pPr>
+      <w:r>
+        <w:rPr>
+          <w:lang w:val="en-AU"/>
+        </w:rPr>
+        <w:t>Throws range exception if first or second is greater than or equal to ROWS</w:t>
+      </w:r>
+    </w:p>
+    <w:p>
+      <w:pPr>
+        <w:ind w:left="1440" w:hanging="1440"/>
+        <w:rPr>
+          <w:lang w:val="en-AU"/>
+        </w:rPr>
+      </w:pPr>
     </w:p>
     <w:p>
       <w:pPr>
@@ -13168,7 +14155,7 @@
           <w:lang w:val="en-AU"/>
         </w:rPr>
       </w:pPr>
-      <w:bookmarkStart w:id="43" w:name="_Ref480275811"/>
+      <w:bookmarkStart w:id="46" w:name="_Ref480275811"/>
       <w:proofErr w:type="gramStart"/>
       <w:r>
         <w:rPr>
@@ -13184,7 +14171,7 @@
         </w:rPr>
         <w:t>multiplyRow</w:t>
       </w:r>
-      <w:bookmarkEnd w:id="43"/>
+      <w:bookmarkEnd w:id="46"/>
       <w:proofErr w:type="spellEnd"/>
     </w:p>
     <w:p>
@@ -13269,7 +14256,10 @@
     <w:p>
       <w:pPr>
         <w:rPr>
-          <w:lang w:val="en-AU"/>
+          <w:rFonts w:ascii="Consolas" w:hAnsi="Consolas" w:cs="Consolas"/>
+          <w:color w:val="000000"/>
+          <w:sz w:val="19"/>
+          <w:szCs w:val="19"/>
         </w:rPr>
       </w:pPr>
       <w:r>
@@ -13468,6 +14458,182 @@
           <w:szCs w:val="19"/>
         </w:rPr>
         <w:t>;</w:t>
+      </w:r>
+    </w:p>
+    <w:p>
+      <w:r>
+        <w:t xml:space="preserve">Multiplies all elements in a row of a column major </w:t>
+      </w:r>
+      <w:proofErr w:type="spellStart"/>
+      <w:r>
+        <w:t>ROWSxCOLUMNS</w:t>
+      </w:r>
+      <w:proofErr w:type="spellEnd"/>
+      <w:r>
+        <w:t xml:space="preserve"> matrix by some given value.</w:t>
+      </w:r>
+    </w:p>
+    <w:p>
+      <w:pPr>
+        <w:pStyle w:val="Heading3"/>
+      </w:pPr>
+      <w:r>
+        <w:lastRenderedPageBreak/>
+        <w:t>Template Parameters</w:t>
+      </w:r>
+    </w:p>
+    <w:p>
+      <w:pPr>
+        <w:rPr>
+          <w:lang w:val="en-AU"/>
+        </w:rPr>
+      </w:pPr>
+      <w:r>
+        <w:rPr>
+          <w:lang w:val="en-AU"/>
+        </w:rPr>
+        <w:t>ROWS</w:t>
+      </w:r>
+      <w:r>
+        <w:rPr>
+          <w:lang w:val="en-AU"/>
+        </w:rPr>
+        <w:tab/>
+      </w:r>
+      <w:r>
+        <w:rPr>
+          <w:lang w:val="en-AU"/>
+        </w:rPr>
+        <w:tab/>
+        <w:t>Number of elements in each column</w:t>
+      </w:r>
+    </w:p>
+    <w:p>
+      <w:pPr>
+        <w:rPr>
+          <w:lang w:val="en-AU"/>
+        </w:rPr>
+      </w:pPr>
+      <w:r>
+        <w:rPr>
+          <w:lang w:val="en-AU"/>
+        </w:rPr>
+        <w:t>COLUMNS</w:t>
+      </w:r>
+      <w:r>
+        <w:rPr>
+          <w:lang w:val="en-AU"/>
+        </w:rPr>
+        <w:tab/>
+        <w:t>Number of columns in matrix.</w:t>
+      </w:r>
+    </w:p>
+    <w:p>
+      <w:pPr>
+        <w:pStyle w:val="Heading3"/>
+        <w:rPr>
+          <w:lang w:val="en-AU"/>
+        </w:rPr>
+      </w:pPr>
+      <w:r>
+        <w:rPr>
+          <w:lang w:val="en-AU"/>
+        </w:rPr>
+        <w:t>Function Parameters</w:t>
+      </w:r>
+    </w:p>
+    <w:p>
+      <w:pPr>
+        <w:ind w:left="1440" w:hanging="1440"/>
+        <w:rPr>
+          <w:lang w:val="en-AU"/>
+        </w:rPr>
+      </w:pPr>
+      <w:proofErr w:type="spellStart"/>
+      <w:r>
+        <w:rPr>
+          <w:lang w:val="en-AU"/>
+        </w:rPr>
+        <w:t>theMatrix</w:t>
+      </w:r>
+      <w:proofErr w:type="spellEnd"/>
+      <w:r>
+        <w:rPr>
+          <w:lang w:val="en-AU"/>
+        </w:rPr>
+        <w:t xml:space="preserve"> </w:t>
+      </w:r>
+      <w:r>
+        <w:rPr>
+          <w:lang w:val="en-AU"/>
+        </w:rPr>
+        <w:tab/>
+        <w:t>Pointer to first element of matrix to have rows swapped. If COLUMNS is 1, this could be a pointer to the first element of a Vector object</w:t>
+      </w:r>
+    </w:p>
+    <w:p>
+      <w:pPr>
+        <w:rPr>
+          <w:lang w:val="en-AU"/>
+        </w:rPr>
+      </w:pPr>
+      <w:r>
+        <w:rPr>
+          <w:lang w:val="en-AU"/>
+        </w:rPr>
+        <w:t>row</w:t>
+      </w:r>
+      <w:r>
+        <w:rPr>
+          <w:lang w:val="en-AU"/>
+        </w:rPr>
+        <w:tab/>
+      </w:r>
+      <w:r>
+        <w:rPr>
+          <w:lang w:val="en-AU"/>
+        </w:rPr>
+        <w:tab/>
+        <w:t>Index of row to multiply</w:t>
+      </w:r>
+    </w:p>
+    <w:p>
+      <w:pPr>
+        <w:rPr>
+          <w:lang w:val="en-AU"/>
+        </w:rPr>
+      </w:pPr>
+      <w:r>
+        <w:rPr>
+          <w:lang w:val="en-AU"/>
+        </w:rPr>
+        <w:t>factor</w:t>
+      </w:r>
+      <w:r>
+        <w:rPr>
+          <w:lang w:val="en-AU"/>
+        </w:rPr>
+        <w:tab/>
+      </w:r>
+      <w:r>
+        <w:rPr>
+          <w:lang w:val="en-AU"/>
+        </w:rPr>
+        <w:tab/>
+        <w:t>Value which multiplies all elements in row</w:t>
+      </w:r>
+    </w:p>
+    <w:p>
+      <w:pPr>
+        <w:pStyle w:val="Heading3"/>
+      </w:pPr>
+      <w:r>
+        <w:t>Exceptions</w:t>
+      </w:r>
+    </w:p>
+    <w:p>
+      <w:r>
+        <w:t>Throws range exception if row greater than or equal to ROWS</w:t>
       </w:r>
     </w:p>
     <w:p>
@@ -13582,7 +14748,10 @@
     <w:p>
       <w:pPr>
         <w:rPr>
-          <w:lang w:val="en-AU"/>
+          <w:rFonts w:ascii="Consolas" w:hAnsi="Consolas" w:cs="Consolas"/>
+          <w:color w:val="000000"/>
+          <w:sz w:val="19"/>
+          <w:szCs w:val="19"/>
         </w:rPr>
       </w:pPr>
       <w:r>
@@ -13828,6 +14997,214 @@
         </w:rPr>
         <w:t>;</w:t>
       </w:r>
+    </w:p>
+    <w:p>
+      <w:r>
+        <w:t>Adds each element in one row, multiplied by a constant factor, to the corresponding element in another row.</w:t>
+      </w:r>
+    </w:p>
+    <w:p>
+      <w:pPr>
+        <w:pStyle w:val="Heading3"/>
+      </w:pPr>
+      <w:r>
+        <w:t>Template Parameters</w:t>
+      </w:r>
+    </w:p>
+    <w:p>
+      <w:pPr>
+        <w:rPr>
+          <w:lang w:val="en-AU"/>
+        </w:rPr>
+      </w:pPr>
+      <w:r>
+        <w:rPr>
+          <w:lang w:val="en-AU"/>
+        </w:rPr>
+        <w:t>ROWS</w:t>
+      </w:r>
+      <w:r>
+        <w:rPr>
+          <w:lang w:val="en-AU"/>
+        </w:rPr>
+        <w:tab/>
+      </w:r>
+      <w:r>
+        <w:rPr>
+          <w:lang w:val="en-AU"/>
+        </w:rPr>
+        <w:tab/>
+        <w:t>Number of elements in each column</w:t>
+      </w:r>
+    </w:p>
+    <w:p>
+      <w:pPr>
+        <w:rPr>
+          <w:lang w:val="en-AU"/>
+        </w:rPr>
+      </w:pPr>
+      <w:r>
+        <w:rPr>
+          <w:lang w:val="en-AU"/>
+        </w:rPr>
+        <w:t>COLUMNS</w:t>
+      </w:r>
+      <w:r>
+        <w:rPr>
+          <w:lang w:val="en-AU"/>
+        </w:rPr>
+        <w:tab/>
+        <w:t>Number of columns in matrix.</w:t>
+      </w:r>
+    </w:p>
+    <w:p>
+      <w:pPr>
+        <w:pStyle w:val="Heading3"/>
+        <w:rPr>
+          <w:lang w:val="en-AU"/>
+        </w:rPr>
+      </w:pPr>
+      <w:r>
+        <w:rPr>
+          <w:lang w:val="en-AU"/>
+        </w:rPr>
+        <w:t>Function Parameters</w:t>
+      </w:r>
+    </w:p>
+    <w:p>
+      <w:pPr>
+        <w:ind w:left="1440" w:hanging="1440"/>
+        <w:rPr>
+          <w:lang w:val="en-AU"/>
+        </w:rPr>
+      </w:pPr>
+      <w:proofErr w:type="spellStart"/>
+      <w:r>
+        <w:rPr>
+          <w:lang w:val="en-AU"/>
+        </w:rPr>
+        <w:t>theMatrix</w:t>
+      </w:r>
+      <w:proofErr w:type="spellEnd"/>
+      <w:r>
+        <w:rPr>
+          <w:lang w:val="en-AU"/>
+        </w:rPr>
+        <w:t xml:space="preserve"> </w:t>
+      </w:r>
+      <w:r>
+        <w:rPr>
+          <w:lang w:val="en-AU"/>
+        </w:rPr>
+        <w:tab/>
+        <w:t>Pointer to first element of matrix to have rows swapped. If COLUMNS is 1, this could be a pointer to the first element of a Vector object</w:t>
+      </w:r>
+    </w:p>
+    <w:p>
+      <w:pPr>
+        <w:rPr>
+          <w:lang w:val="en-AU"/>
+        </w:rPr>
+      </w:pPr>
+      <w:proofErr w:type="spellStart"/>
+      <w:r>
+        <w:rPr>
+          <w:lang w:val="en-AU"/>
+        </w:rPr>
+        <w:t>sourceRow</w:t>
+      </w:r>
+      <w:proofErr w:type="spellEnd"/>
+      <w:r>
+        <w:rPr>
+          <w:lang w:val="en-AU"/>
+        </w:rPr>
+        <w:tab/>
+        <w:t>Index of row to take values from</w:t>
+      </w:r>
+    </w:p>
+    <w:p>
+      <w:pPr>
+        <w:rPr>
+          <w:lang w:val="en-AU"/>
+        </w:rPr>
+      </w:pPr>
+      <w:proofErr w:type="spellStart"/>
+      <w:r>
+        <w:rPr>
+          <w:lang w:val="en-AU"/>
+        </w:rPr>
+        <w:t>targetRow</w:t>
+      </w:r>
+      <w:proofErr w:type="spellEnd"/>
+      <w:r>
+        <w:rPr>
+          <w:lang w:val="en-AU"/>
+        </w:rPr>
+        <w:tab/>
+        <w:t>Index of row to which values will be added</w:t>
+      </w:r>
+    </w:p>
+    <w:p>
+      <w:pPr>
+        <w:rPr>
+          <w:lang w:val="en-AU"/>
+        </w:rPr>
+      </w:pPr>
+      <w:r>
+        <w:rPr>
+          <w:lang w:val="en-AU"/>
+        </w:rPr>
+        <w:t>factor</w:t>
+      </w:r>
+      <w:r>
+        <w:rPr>
+          <w:lang w:val="en-AU"/>
+        </w:rPr>
+        <w:tab/>
+      </w:r>
+      <w:r>
+        <w:rPr>
+          <w:lang w:val="en-AU"/>
+        </w:rPr>
+        <w:tab/>
+        <w:t>Value which multiplies all elements in row</w:t>
+      </w:r>
+    </w:p>
+    <w:p>
+      <w:pPr>
+        <w:pStyle w:val="Heading3"/>
+      </w:pPr>
+      <w:r>
+        <w:t>Exceptions</w:t>
+      </w:r>
+    </w:p>
+    <w:p>
+      <w:r>
+        <w:t xml:space="preserve">Throws range exception if </w:t>
+      </w:r>
+      <w:proofErr w:type="spellStart"/>
+      <w:r>
+        <w:t>sourceRow</w:t>
+      </w:r>
+      <w:proofErr w:type="spellEnd"/>
+      <w:r>
+        <w:t xml:space="preserve"> or </w:t>
+      </w:r>
+      <w:proofErr w:type="spellStart"/>
+      <w:r>
+        <w:t>targetRow</w:t>
+      </w:r>
+      <w:proofErr w:type="spellEnd"/>
+      <w:r>
+        <w:t xml:space="preserve"> greater than or equal to ROWS</w:t>
+      </w:r>
+    </w:p>
+    <w:p>
+      <w:pPr>
+        <w:rPr>
+          <w:lang w:val="en-AU"/>
+        </w:rPr>
+      </w:pPr>
     </w:p>
     <w:sectPr>
       <w:headerReference w:type="default" r:id="rId8"/>
@@ -13842,7 +15219,7 @@
 </file>
 
 <file path=word/endnotes.xml><?xml version="1.0" encoding="utf-8"?>
-<w:endnotes xmlns:wpc="http://schemas.microsoft.com/office/word/2010/wordprocessingCanvas" xmlns:cx="http://schemas.microsoft.com/office/drawing/2014/chartex" xmlns:cx1="http://schemas.microsoft.com/office/drawing/2015/9/8/chartex" xmlns:cx2="http://schemas.microsoft.com/office/drawing/2015/10/21/chartex" xmlns:cx3="http://schemas.microsoft.com/office/drawing/2016/5/9/chartex" xmlns:cx4="http://schemas.microsoft.com/office/drawing/2016/5/10/chartex" xmlns:cx5="http://schemas.microsoft.com/office/drawing/2016/5/11/chartex" xmlns:mc="http://schemas.openxmlformats.org/markup-compatibility/2006" xmlns:o="urn:schemas-microsoft-com:office:office" xmlns:r="http://schemas.openxmlformats.org/officeDocument/2006/relationships" xmlns:m="http://schemas.openxmlformats.org/officeDocument/2006/math" xmlns:v="urn:schemas-microsoft-com:vml" xmlns:wp14="http://schemas.microsoft.com/office/word/2010/wordprocessingDrawing" xmlns:wp="http://schemas.openxmlformats.org/drawingml/2006/wordprocessingDrawing" xmlns:w10="urn:schemas-microsoft-com:office:word" xmlns:w="http://schemas.openxmlformats.org/wordprocessingml/2006/main" xmlns:w14="http://schemas.microsoft.com/office/word/2010/wordml" xmlns:w15="http://schemas.microsoft.com/office/word/2012/wordml" xmlns:w16se="http://schemas.microsoft.com/office/word/2015/wordml/symex" xmlns:wpg="http://schemas.microsoft.com/office/word/2010/wordprocessingGroup" xmlns:wpi="http://schemas.microsoft.com/office/word/2010/wordprocessingInk" xmlns:wne="http://schemas.microsoft.com/office/word/2006/wordml" xmlns:wps="http://schemas.microsoft.com/office/word/2010/wordprocessingShape" mc:Ignorable="w14 w15 w16se wp14">
+<w:endnotes xmlns:wpc="http://schemas.microsoft.com/office/word/2010/wordprocessingCanvas" xmlns:cx="http://schemas.microsoft.com/office/drawing/2014/chartex" xmlns:mc="http://schemas.openxmlformats.org/markup-compatibility/2006" xmlns:o="urn:schemas-microsoft-com:office:office" xmlns:r="http://schemas.openxmlformats.org/officeDocument/2006/relationships" xmlns:m="http://schemas.openxmlformats.org/officeDocument/2006/math" xmlns:v="urn:schemas-microsoft-com:vml" xmlns:wp14="http://schemas.microsoft.com/office/word/2010/wordprocessingDrawing" xmlns:wp="http://schemas.openxmlformats.org/drawingml/2006/wordprocessingDrawing" xmlns:w10="urn:schemas-microsoft-com:office:word" xmlns:w="http://schemas.openxmlformats.org/wordprocessingml/2006/main" xmlns:w14="http://schemas.microsoft.com/office/word/2010/wordml" xmlns:w15="http://schemas.microsoft.com/office/word/2012/wordml" xmlns:w16se="http://schemas.microsoft.com/office/word/2015/wordml/symex" xmlns:wpg="http://schemas.microsoft.com/office/word/2010/wordprocessingGroup" xmlns:wpi="http://schemas.microsoft.com/office/word/2010/wordprocessingInk" xmlns:wne="http://schemas.microsoft.com/office/word/2006/wordml" xmlns:wps="http://schemas.microsoft.com/office/word/2010/wordprocessingShape" mc:Ignorable="w14 w15 w16se wp14">
   <w:endnote w:type="separator" w:id="-1">
     <w:p>
       <w:pPr>
@@ -13867,7 +15244,7 @@
 </file>
 
 <file path=word/footnotes.xml><?xml version="1.0" encoding="utf-8"?>
-<w:footnotes xmlns:wpc="http://schemas.microsoft.com/office/word/2010/wordprocessingCanvas" xmlns:cx="http://schemas.microsoft.com/office/drawing/2014/chartex" xmlns:cx1="http://schemas.microsoft.com/office/drawing/2015/9/8/chartex" xmlns:cx2="http://schemas.microsoft.com/office/drawing/2015/10/21/chartex" xmlns:cx3="http://schemas.microsoft.com/office/drawing/2016/5/9/chartex" xmlns:cx4="http://schemas.microsoft.com/office/drawing/2016/5/10/chartex" xmlns:cx5="http://schemas.microsoft.com/office/drawing/2016/5/11/chartex" xmlns:mc="http://schemas.openxmlformats.org/markup-compatibility/2006" xmlns:o="urn:schemas-microsoft-com:office:office" xmlns:r="http://schemas.openxmlformats.org/officeDocument/2006/relationships" xmlns:m="http://schemas.openxmlformats.org/officeDocument/2006/math" xmlns:v="urn:schemas-microsoft-com:vml" xmlns:wp14="http://schemas.microsoft.com/office/word/2010/wordprocessingDrawing" xmlns:wp="http://schemas.openxmlformats.org/drawingml/2006/wordprocessingDrawing" xmlns:w10="urn:schemas-microsoft-com:office:word" xmlns:w="http://schemas.openxmlformats.org/wordprocessingml/2006/main" xmlns:w14="http://schemas.microsoft.com/office/word/2010/wordml" xmlns:w15="http://schemas.microsoft.com/office/word/2012/wordml" xmlns:w16se="http://schemas.microsoft.com/office/word/2015/wordml/symex" xmlns:wpg="http://schemas.microsoft.com/office/word/2010/wordprocessingGroup" xmlns:wpi="http://schemas.microsoft.com/office/word/2010/wordprocessingInk" xmlns:wne="http://schemas.microsoft.com/office/word/2006/wordml" xmlns:wps="http://schemas.microsoft.com/office/word/2010/wordprocessingShape" mc:Ignorable="w14 w15 w16se wp14">
+<w:footnotes xmlns:wpc="http://schemas.microsoft.com/office/word/2010/wordprocessingCanvas" xmlns:cx="http://schemas.microsoft.com/office/drawing/2014/chartex" xmlns:mc="http://schemas.openxmlformats.org/markup-compatibility/2006" xmlns:o="urn:schemas-microsoft-com:office:office" xmlns:r="http://schemas.openxmlformats.org/officeDocument/2006/relationships" xmlns:m="http://schemas.openxmlformats.org/officeDocument/2006/math" xmlns:v="urn:schemas-microsoft-com:vml" xmlns:wp14="http://schemas.microsoft.com/office/word/2010/wordprocessingDrawing" xmlns:wp="http://schemas.openxmlformats.org/drawingml/2006/wordprocessingDrawing" xmlns:w10="urn:schemas-microsoft-com:office:word" xmlns:w="http://schemas.openxmlformats.org/wordprocessingml/2006/main" xmlns:w14="http://schemas.microsoft.com/office/word/2010/wordml" xmlns:w15="http://schemas.microsoft.com/office/word/2012/wordml" xmlns:w16se="http://schemas.microsoft.com/office/word/2015/wordml/symex" xmlns:wpg="http://schemas.microsoft.com/office/word/2010/wordprocessingGroup" xmlns:wpi="http://schemas.microsoft.com/office/word/2010/wordprocessingInk" xmlns:wne="http://schemas.microsoft.com/office/word/2006/wordml" xmlns:wps="http://schemas.microsoft.com/office/word/2010/wordprocessingShape" mc:Ignorable="w14 w15 w16se wp14">
   <w:footnote w:type="separator" w:id="-1">
     <w:p>
       <w:pPr>
@@ -13892,7 +15269,7 @@
 </file>
 
 <file path=word/header1.xml><?xml version="1.0" encoding="utf-8"?>
-<w:hdr xmlns:wpc="http://schemas.microsoft.com/office/word/2010/wordprocessingCanvas" xmlns:cx="http://schemas.microsoft.com/office/drawing/2014/chartex" xmlns:cx1="http://schemas.microsoft.com/office/drawing/2015/9/8/chartex" xmlns:cx2="http://schemas.microsoft.com/office/drawing/2015/10/21/chartex" xmlns:cx3="http://schemas.microsoft.com/office/drawing/2016/5/9/chartex" xmlns:cx4="http://schemas.microsoft.com/office/drawing/2016/5/10/chartex" xmlns:cx5="http://schemas.microsoft.com/office/drawing/2016/5/11/chartex" xmlns:mc="http://schemas.openxmlformats.org/markup-compatibility/2006" xmlns:o="urn:schemas-microsoft-com:office:office" xmlns:r="http://schemas.openxmlformats.org/officeDocument/2006/relationships" xmlns:m="http://schemas.openxmlformats.org/officeDocument/2006/math" xmlns:v="urn:schemas-microsoft-com:vml" xmlns:wp14="http://schemas.microsoft.com/office/word/2010/wordprocessingDrawing" xmlns:wp="http://schemas.openxmlformats.org/drawingml/2006/wordprocessingDrawing" xmlns:w10="urn:schemas-microsoft-com:office:word" xmlns:w="http://schemas.openxmlformats.org/wordprocessingml/2006/main" xmlns:w14="http://schemas.microsoft.com/office/word/2010/wordml" xmlns:w15="http://schemas.microsoft.com/office/word/2012/wordml" xmlns:w16se="http://schemas.microsoft.com/office/word/2015/wordml/symex" xmlns:wpg="http://schemas.microsoft.com/office/word/2010/wordprocessingGroup" xmlns:wpi="http://schemas.microsoft.com/office/word/2010/wordprocessingInk" xmlns:wne="http://schemas.microsoft.com/office/word/2006/wordml" xmlns:wps="http://schemas.microsoft.com/office/word/2010/wordprocessingShape" mc:Ignorable="w14 w15 w16se wp14">
+<w:hdr xmlns:wpc="http://schemas.microsoft.com/office/word/2010/wordprocessingCanvas" xmlns:cx="http://schemas.microsoft.com/office/drawing/2014/chartex" xmlns:mc="http://schemas.openxmlformats.org/markup-compatibility/2006" xmlns:o="urn:schemas-microsoft-com:office:office" xmlns:r="http://schemas.openxmlformats.org/officeDocument/2006/relationships" xmlns:m="http://schemas.openxmlformats.org/officeDocument/2006/math" xmlns:v="urn:schemas-microsoft-com:vml" xmlns:wp14="http://schemas.microsoft.com/office/word/2010/wordprocessingDrawing" xmlns:wp="http://schemas.openxmlformats.org/drawingml/2006/wordprocessingDrawing" xmlns:w10="urn:schemas-microsoft-com:office:word" xmlns:w="http://schemas.openxmlformats.org/wordprocessingml/2006/main" xmlns:w14="http://schemas.microsoft.com/office/word/2010/wordml" xmlns:w15="http://schemas.microsoft.com/office/word/2012/wordml" xmlns:w16se="http://schemas.microsoft.com/office/word/2015/wordml/symex" xmlns:wpg="http://schemas.microsoft.com/office/word/2010/wordprocessingGroup" xmlns:wpi="http://schemas.microsoft.com/office/word/2010/wordprocessingInk" xmlns:wne="http://schemas.microsoft.com/office/word/2006/wordml" xmlns:wps="http://schemas.microsoft.com/office/word/2010/wordprocessingShape" mc:Ignorable="w14 w15 w16se wp14">
   <w:sdt>
     <w:sdtPr>
       <w:id w:val="325484360"/>
@@ -13925,7 +15302,7 @@
           <w:rPr>
             <w:noProof/>
           </w:rPr>
-          <w:t>7</w:t>
+          <w:t>12</w:t>
         </w:r>
         <w:r>
           <w:rPr>
@@ -13945,7 +15322,7 @@
 </file>
 
 <file path=word/numbering.xml><?xml version="1.0" encoding="utf-8"?>
-<w:numbering xmlns:wpc="http://schemas.microsoft.com/office/word/2010/wordprocessingCanvas" xmlns:cx="http://schemas.microsoft.com/office/drawing/2014/chartex" xmlns:cx1="http://schemas.microsoft.com/office/drawing/2015/9/8/chartex" xmlns:cx2="http://schemas.microsoft.com/office/drawing/2015/10/21/chartex" xmlns:cx3="http://schemas.microsoft.com/office/drawing/2016/5/9/chartex" xmlns:cx4="http://schemas.microsoft.com/office/drawing/2016/5/10/chartex" xmlns:cx5="http://schemas.microsoft.com/office/drawing/2016/5/11/chartex" xmlns:mc="http://schemas.openxmlformats.org/markup-compatibility/2006" xmlns:o="urn:schemas-microsoft-com:office:office" xmlns:r="http://schemas.openxmlformats.org/officeDocument/2006/relationships" xmlns:m="http://schemas.openxmlformats.org/officeDocument/2006/math" xmlns:v="urn:schemas-microsoft-com:vml" xmlns:wp14="http://schemas.microsoft.com/office/word/2010/wordprocessingDrawing" xmlns:wp="http://schemas.openxmlformats.org/drawingml/2006/wordprocessingDrawing" xmlns:w10="urn:schemas-microsoft-com:office:word" xmlns:w="http://schemas.openxmlformats.org/wordprocessingml/2006/main" xmlns:w14="http://schemas.microsoft.com/office/word/2010/wordml" xmlns:w15="http://schemas.microsoft.com/office/word/2012/wordml" xmlns:w16se="http://schemas.microsoft.com/office/word/2015/wordml/symex" xmlns:wpg="http://schemas.microsoft.com/office/word/2010/wordprocessingGroup" xmlns:wpi="http://schemas.microsoft.com/office/word/2010/wordprocessingInk" xmlns:wne="http://schemas.microsoft.com/office/word/2006/wordml" xmlns:wps="http://schemas.microsoft.com/office/word/2010/wordprocessingShape" mc:Ignorable="w14 w15 w16se wp14">
+<w:numbering xmlns:wpc="http://schemas.microsoft.com/office/word/2010/wordprocessingCanvas" xmlns:cx="http://schemas.microsoft.com/office/drawing/2014/chartex" xmlns:mc="http://schemas.openxmlformats.org/markup-compatibility/2006" xmlns:o="urn:schemas-microsoft-com:office:office" xmlns:r="http://schemas.openxmlformats.org/officeDocument/2006/relationships" xmlns:m="http://schemas.openxmlformats.org/officeDocument/2006/math" xmlns:v="urn:schemas-microsoft-com:vml" xmlns:wp14="http://schemas.microsoft.com/office/word/2010/wordprocessingDrawing" xmlns:wp="http://schemas.openxmlformats.org/drawingml/2006/wordprocessingDrawing" xmlns:w10="urn:schemas-microsoft-com:office:word" xmlns:w="http://schemas.openxmlformats.org/wordprocessingml/2006/main" xmlns:w14="http://schemas.microsoft.com/office/word/2010/wordml" xmlns:w15="http://schemas.microsoft.com/office/word/2012/wordml" xmlns:w16se="http://schemas.microsoft.com/office/word/2015/wordml/symex" xmlns:wpg="http://schemas.microsoft.com/office/word/2010/wordprocessingGroup" xmlns:wpi="http://schemas.microsoft.com/office/word/2010/wordprocessingInk" xmlns:wne="http://schemas.microsoft.com/office/word/2006/wordml" xmlns:wps="http://schemas.microsoft.com/office/word/2010/wordprocessingShape" mc:Ignorable="w14 w15 w16se wp14">
   <w:abstractNum w:abstractNumId="0" w15:restartNumberingAfterBreak="0">
     <w:nsid w:val="05594EFF"/>
     <w:multiLevelType w:val="hybridMultilevel"/>
@@ -16547,7 +17924,7 @@
       </w:pPr>
     </w:pPrDefault>
   </w:docDefaults>
-  <w:latentStyles w:defLockedState="0" w:defUIPriority="99" w:defSemiHidden="0" w:defUnhideWhenUsed="0" w:defQFormat="0" w:count="374">
+  <w:latentStyles w:defLockedState="0" w:defUIPriority="99" w:defSemiHidden="0" w:defUnhideWhenUsed="0" w:defQFormat="0" w:count="371">
     <w:lsdException w:name="Normal" w:uiPriority="0" w:qFormat="1"/>
     <w:lsdException w:name="heading 1" w:uiPriority="9" w:qFormat="1"/>
     <w:lsdException w:name="heading 2" w:semiHidden="1" w:uiPriority="9" w:unhideWhenUsed="1" w:qFormat="1"/>
@@ -16919,9 +18296,6 @@
     <w:lsdException w:name="List Table 5 Dark Accent 6" w:uiPriority="50"/>
     <w:lsdException w:name="List Table 6 Colorful Accent 6" w:uiPriority="51"/>
     <w:lsdException w:name="List Table 7 Colorful Accent 6" w:uiPriority="52"/>
-    <w:lsdException w:name="Mention" w:semiHidden="1" w:unhideWhenUsed="1"/>
-    <w:lsdException w:name="Smart Hyperlink" w:semiHidden="1" w:unhideWhenUsed="1"/>
-    <w:lsdException w:name="Hashtag" w:semiHidden="1" w:unhideWhenUsed="1"/>
   </w:latentStyles>
   <w:style w:type="paragraph" w:default="1" w:styleId="Normal">
     <w:name w:val="Normal"/>
@@ -17564,7 +18938,7 @@
 </file>
 
 <file path=customXml/itemProps1.xml><?xml version="1.0" encoding="utf-8"?>
-<ds:datastoreItem xmlns:ds="http://schemas.openxmlformats.org/officeDocument/2006/customXml" ds:itemID="{3ED1F577-0A9E-42A3-AC59-E417D7D81203}">
+<ds:datastoreItem xmlns:ds="http://schemas.openxmlformats.org/officeDocument/2006/customXml" ds:itemID="{84BF5340-03BB-47D7-908D-B1949C275053}">
   <ds:schemaRefs>
     <ds:schemaRef ds:uri="http://schemas.openxmlformats.org/officeDocument/2006/bibliography"/>
   </ds:schemaRefs>

</xml_diff>

<commit_message>
casting between vector types is constant method
</commit_message>
<xml_diff>
--- a/Docs/MathsLibrary Reference.docx
+++ b/Docs/MathsLibrary Reference.docx
@@ -1,6 +1,6 @@
 
 <file path=word/document.xml><?xml version="1.0" encoding="utf-8"?>
-<w:document xmlns:wpc="http://schemas.microsoft.com/office/word/2010/wordprocessingCanvas" xmlns:cx="http://schemas.microsoft.com/office/drawing/2014/chartex" xmlns:mc="http://schemas.openxmlformats.org/markup-compatibility/2006" xmlns:o="urn:schemas-microsoft-com:office:office" xmlns:r="http://schemas.openxmlformats.org/officeDocument/2006/relationships" xmlns:m="http://schemas.openxmlformats.org/officeDocument/2006/math" xmlns:v="urn:schemas-microsoft-com:vml" xmlns:wp14="http://schemas.microsoft.com/office/word/2010/wordprocessingDrawing" xmlns:wp="http://schemas.openxmlformats.org/drawingml/2006/wordprocessingDrawing" xmlns:w10="urn:schemas-microsoft-com:office:word" xmlns:w="http://schemas.openxmlformats.org/wordprocessingml/2006/main" xmlns:w14="http://schemas.microsoft.com/office/word/2010/wordml" xmlns:w15="http://schemas.microsoft.com/office/word/2012/wordml" xmlns:w16se="http://schemas.microsoft.com/office/word/2015/wordml/symex" xmlns:wpg="http://schemas.microsoft.com/office/word/2010/wordprocessingGroup" xmlns:wpi="http://schemas.microsoft.com/office/word/2010/wordprocessingInk" xmlns:wne="http://schemas.microsoft.com/office/word/2006/wordml" xmlns:wps="http://schemas.microsoft.com/office/word/2010/wordprocessingShape" mc:Ignorable="w14 w15 w16se wp14">
+<w:document xmlns:wpc="http://schemas.microsoft.com/office/word/2010/wordprocessingCanvas" xmlns:cx="http://schemas.microsoft.com/office/drawing/2014/chartex" xmlns:cx1="http://schemas.microsoft.com/office/drawing/2015/9/8/chartex" xmlns:cx2="http://schemas.microsoft.com/office/drawing/2015/10/21/chartex" xmlns:cx3="http://schemas.microsoft.com/office/drawing/2016/5/9/chartex" xmlns:cx4="http://schemas.microsoft.com/office/drawing/2016/5/10/chartex" xmlns:cx5="http://schemas.microsoft.com/office/drawing/2016/5/11/chartex" xmlns:mc="http://schemas.openxmlformats.org/markup-compatibility/2006" xmlns:o="urn:schemas-microsoft-com:office:office" xmlns:r="http://schemas.openxmlformats.org/officeDocument/2006/relationships" xmlns:m="http://schemas.openxmlformats.org/officeDocument/2006/math" xmlns:v="urn:schemas-microsoft-com:vml" xmlns:wp14="http://schemas.microsoft.com/office/word/2010/wordprocessingDrawing" xmlns:wp="http://schemas.openxmlformats.org/drawingml/2006/wordprocessingDrawing" xmlns:w10="urn:schemas-microsoft-com:office:word" xmlns:w="http://schemas.openxmlformats.org/wordprocessingml/2006/main" xmlns:w14="http://schemas.microsoft.com/office/word/2010/wordml" xmlns:w15="http://schemas.microsoft.com/office/word/2012/wordml" xmlns:w16se="http://schemas.microsoft.com/office/word/2015/wordml/symex" xmlns:wpg="http://schemas.microsoft.com/office/word/2010/wordprocessingGroup" xmlns:wpi="http://schemas.microsoft.com/office/word/2010/wordprocessingInk" xmlns:wne="http://schemas.microsoft.com/office/word/2006/wordml" xmlns:wps="http://schemas.microsoft.com/office/word/2010/wordprocessingShape" mc:Ignorable="w14 w15 w16se wp14">
   <w:body>
     <w:p>
       <w:pPr>
@@ -620,27 +620,14 @@
             <w:tcW w:w="657" w:type="dxa"/>
           </w:tcPr>
           <w:p>
-            <w:r>
-              <w:fldChar w:fldCharType="begin"/>
-            </w:r>
-            <w:r>
-              <w:instrText xml:space="preserve"> pageref VectorDtor </w:instrText>
-            </w:r>
-            <w:r>
-              <w:fldChar w:fldCharType="separate"/>
-            </w:r>
-            <w:r>
-              <w:rPr>
-                <w:noProof/>
-              </w:rPr>
-              <w:t>4</w:t>
-            </w:r>
-            <w:r>
-              <w:rPr>
-                <w:noProof/>
-              </w:rPr>
-              <w:fldChar w:fldCharType="end"/>
-            </w:r>
+            <w:fldSimple w:instr=" pageref VectorDtor ">
+              <w:r>
+                <w:rPr>
+                  <w:noProof/>
+                </w:rPr>
+                <w:t>4</w:t>
+              </w:r>
+            </w:fldSimple>
           </w:p>
         </w:tc>
         <w:tc>
@@ -670,27 +657,14 @@
             <w:tcW w:w="657" w:type="dxa"/>
           </w:tcPr>
           <w:p>
-            <w:r>
-              <w:fldChar w:fldCharType="begin"/>
-            </w:r>
-            <w:r>
-              <w:instrText xml:space="preserve"> pageref VectorAccess </w:instrText>
-            </w:r>
-            <w:r>
-              <w:fldChar w:fldCharType="separate"/>
-            </w:r>
-            <w:r>
-              <w:rPr>
-                <w:noProof/>
-              </w:rPr>
-              <w:t>4</w:t>
-            </w:r>
-            <w:r>
-              <w:rPr>
-                <w:noProof/>
-              </w:rPr>
-              <w:fldChar w:fldCharType="end"/>
-            </w:r>
+            <w:fldSimple w:instr=" pageref VectorAccess ">
+              <w:r>
+                <w:rPr>
+                  <w:noProof/>
+                </w:rPr>
+                <w:t>4</w:t>
+              </w:r>
+            </w:fldSimple>
           </w:p>
         </w:tc>
         <w:tc>
@@ -725,27 +699,14 @@
                 <w:tab w:val="left" w:pos="4920"/>
               </w:tabs>
             </w:pPr>
-            <w:r>
-              <w:fldChar w:fldCharType="begin"/>
-            </w:r>
-            <w:r>
-              <w:instrText xml:space="preserve"> PAGEREF VectorCastFloat </w:instrText>
-            </w:r>
-            <w:r>
-              <w:fldChar w:fldCharType="separate"/>
-            </w:r>
-            <w:r>
-              <w:rPr>
-                <w:noProof/>
-              </w:rPr>
-              <w:t>4</w:t>
-            </w:r>
-            <w:r>
-              <w:rPr>
-                <w:noProof/>
-              </w:rPr>
-              <w:fldChar w:fldCharType="end"/>
-            </w:r>
+            <w:fldSimple w:instr=" PAGEREF VectorCastFloat ">
+              <w:r>
+                <w:rPr>
+                  <w:noProof/>
+                </w:rPr>
+                <w:t>4</w:t>
+              </w:r>
+            </w:fldSimple>
           </w:p>
         </w:tc>
         <w:tc>
@@ -780,27 +741,14 @@
             <w:tcW w:w="657" w:type="dxa"/>
           </w:tcPr>
           <w:p>
-            <w:r>
-              <w:fldChar w:fldCharType="begin"/>
-            </w:r>
-            <w:r>
-              <w:instrText xml:space="preserve"> PAGEREF VectorCastVector </w:instrText>
-            </w:r>
-            <w:r>
-              <w:fldChar w:fldCharType="separate"/>
-            </w:r>
-            <w:r>
-              <w:rPr>
-                <w:noProof/>
-              </w:rPr>
-              <w:t>5</w:t>
-            </w:r>
-            <w:r>
-              <w:rPr>
-                <w:noProof/>
-              </w:rPr>
-              <w:fldChar w:fldCharType="end"/>
-            </w:r>
+            <w:fldSimple w:instr=" PAGEREF VectorCastVector ">
+              <w:r>
+                <w:rPr>
+                  <w:noProof/>
+                </w:rPr>
+                <w:t>5</w:t>
+              </w:r>
+            </w:fldSimple>
           </w:p>
         </w:tc>
         <w:tc>
@@ -830,27 +778,14 @@
             <w:tcW w:w="657" w:type="dxa"/>
           </w:tcPr>
           <w:p>
-            <w:r>
-              <w:fldChar w:fldCharType="begin"/>
-            </w:r>
-            <w:r>
-              <w:instrText xml:space="preserve"> PAGEREF VectorDot </w:instrText>
-            </w:r>
-            <w:r>
-              <w:fldChar w:fldCharType="separate"/>
-            </w:r>
-            <w:r>
-              <w:rPr>
-                <w:noProof/>
-              </w:rPr>
-              <w:t>5</w:t>
-            </w:r>
-            <w:r>
-              <w:rPr>
-                <w:noProof/>
-              </w:rPr>
-              <w:fldChar w:fldCharType="end"/>
-            </w:r>
+            <w:fldSimple w:instr=" PAGEREF VectorDot ">
+              <w:r>
+                <w:rPr>
+                  <w:noProof/>
+                </w:rPr>
+                <w:t>5</w:t>
+              </w:r>
+            </w:fldSimple>
           </w:p>
         </w:tc>
         <w:tc>
@@ -880,27 +815,14 @@
             <w:tcW w:w="657" w:type="dxa"/>
           </w:tcPr>
           <w:p>
-            <w:r>
-              <w:fldChar w:fldCharType="begin"/>
-            </w:r>
-            <w:r>
-              <w:instrText xml:space="preserve"> PAGEREF VectorCross </w:instrText>
-            </w:r>
-            <w:r>
-              <w:fldChar w:fldCharType="separate"/>
-            </w:r>
-            <w:r>
-              <w:rPr>
-                <w:noProof/>
-              </w:rPr>
-              <w:t>5</w:t>
-            </w:r>
-            <w:r>
-              <w:rPr>
-                <w:noProof/>
-              </w:rPr>
-              <w:fldChar w:fldCharType="end"/>
-            </w:r>
+            <w:fldSimple w:instr=" PAGEREF VectorCross ">
+              <w:r>
+                <w:rPr>
+                  <w:noProof/>
+                </w:rPr>
+                <w:t>5</w:t>
+              </w:r>
+            </w:fldSimple>
           </w:p>
         </w:tc>
         <w:tc>
@@ -932,27 +854,14 @@
             <w:tcW w:w="657" w:type="dxa"/>
           </w:tcPr>
           <w:p>
-            <w:r>
-              <w:fldChar w:fldCharType="begin"/>
-            </w:r>
-            <w:r>
-              <w:instrText xml:space="preserve"> PAGEREF VectorMagSqr </w:instrText>
-            </w:r>
-            <w:r>
-              <w:fldChar w:fldCharType="separate"/>
-            </w:r>
-            <w:r>
-              <w:rPr>
-                <w:noProof/>
-              </w:rPr>
-              <w:t>6</w:t>
-            </w:r>
-            <w:r>
-              <w:rPr>
-                <w:noProof/>
-              </w:rPr>
-              <w:fldChar w:fldCharType="end"/>
-            </w:r>
+            <w:fldSimple w:instr=" PAGEREF VectorMagSqr ">
+              <w:r>
+                <w:rPr>
+                  <w:noProof/>
+                </w:rPr>
+                <w:t>6</w:t>
+              </w:r>
+            </w:fldSimple>
           </w:p>
         </w:tc>
         <w:tc>
@@ -982,27 +891,14 @@
             <w:tcW w:w="657" w:type="dxa"/>
           </w:tcPr>
           <w:p>
-            <w:r>
-              <w:fldChar w:fldCharType="begin"/>
-            </w:r>
-            <w:r>
-              <w:instrText xml:space="preserve"> PAGEREF VectorMag </w:instrText>
-            </w:r>
-            <w:r>
-              <w:fldChar w:fldCharType="separate"/>
-            </w:r>
-            <w:r>
-              <w:rPr>
-                <w:noProof/>
-              </w:rPr>
-              <w:t>6</w:t>
-            </w:r>
-            <w:r>
-              <w:rPr>
-                <w:noProof/>
-              </w:rPr>
-              <w:fldChar w:fldCharType="end"/>
-            </w:r>
+            <w:fldSimple w:instr=" PAGEREF VectorMag ">
+              <w:r>
+                <w:rPr>
+                  <w:noProof/>
+                </w:rPr>
+                <w:t>6</w:t>
+              </w:r>
+            </w:fldSimple>
           </w:p>
         </w:tc>
         <w:tc>
@@ -1032,27 +928,14 @@
             <w:tcW w:w="657" w:type="dxa"/>
           </w:tcPr>
           <w:p>
-            <w:r>
-              <w:fldChar w:fldCharType="begin"/>
-            </w:r>
-            <w:r>
-              <w:instrText xml:space="preserve"> PAGEREF VectorNormalise </w:instrText>
-            </w:r>
-            <w:r>
-              <w:fldChar w:fldCharType="separate"/>
-            </w:r>
-            <w:r>
-              <w:rPr>
-                <w:noProof/>
-              </w:rPr>
-              <w:t>6</w:t>
-            </w:r>
-            <w:r>
-              <w:rPr>
-                <w:noProof/>
-              </w:rPr>
-              <w:fldChar w:fldCharType="end"/>
-            </w:r>
+            <w:fldSimple w:instr=" PAGEREF VectorNormalise ">
+              <w:r>
+                <w:rPr>
+                  <w:noProof/>
+                </w:rPr>
+                <w:t>6</w:t>
+              </w:r>
+            </w:fldSimple>
           </w:p>
         </w:tc>
         <w:tc>
@@ -1084,27 +967,14 @@
             <w:tcW w:w="657" w:type="dxa"/>
           </w:tcPr>
           <w:p>
-            <w:r>
-              <w:fldChar w:fldCharType="begin"/>
-            </w:r>
-            <w:r>
-              <w:instrText xml:space="preserve"> PAGEREF VectorCompare </w:instrText>
-            </w:r>
-            <w:r>
-              <w:fldChar w:fldCharType="separate"/>
-            </w:r>
-            <w:r>
-              <w:rPr>
-                <w:noProof/>
-              </w:rPr>
-              <w:t>6</w:t>
-            </w:r>
-            <w:r>
-              <w:rPr>
-                <w:noProof/>
-              </w:rPr>
-              <w:fldChar w:fldCharType="end"/>
-            </w:r>
+            <w:fldSimple w:instr=" PAGEREF VectorCompare ">
+              <w:r>
+                <w:rPr>
+                  <w:noProof/>
+                </w:rPr>
+                <w:t>6</w:t>
+              </w:r>
+            </w:fldSimple>
           </w:p>
         </w:tc>
         <w:tc>
@@ -1365,27 +1235,14 @@
             <w:tcW w:w="567" w:type="dxa"/>
           </w:tcPr>
           <w:p>
-            <w:r>
-              <w:fldChar w:fldCharType="begin"/>
-            </w:r>
-            <w:r>
-              <w:instrText xml:space="preserve"> PAGEREF VectorPlus </w:instrText>
-            </w:r>
-            <w:r>
-              <w:fldChar w:fldCharType="separate"/>
-            </w:r>
-            <w:r>
-              <w:rPr>
-                <w:noProof/>
-              </w:rPr>
-              <w:t>7</w:t>
-            </w:r>
-            <w:r>
-              <w:rPr>
-                <w:noProof/>
-              </w:rPr>
-              <w:fldChar w:fldCharType="end"/>
-            </w:r>
+            <w:fldSimple w:instr=" PAGEREF VectorPlus ">
+              <w:r>
+                <w:rPr>
+                  <w:noProof/>
+                </w:rPr>
+                <w:t>7</w:t>
+              </w:r>
+            </w:fldSimple>
           </w:p>
         </w:tc>
         <w:tc>
@@ -1415,27 +1272,14 @@
             <w:tcW w:w="567" w:type="dxa"/>
           </w:tcPr>
           <w:p>
-            <w:r>
-              <w:fldChar w:fldCharType="begin"/>
-            </w:r>
-            <w:r>
-              <w:instrText xml:space="preserve"> PAGEREF VectorMinus </w:instrText>
-            </w:r>
-            <w:r>
-              <w:fldChar w:fldCharType="separate"/>
-            </w:r>
-            <w:r>
-              <w:rPr>
-                <w:noProof/>
-              </w:rPr>
-              <w:t>7</w:t>
-            </w:r>
-            <w:r>
-              <w:rPr>
-                <w:noProof/>
-              </w:rPr>
-              <w:fldChar w:fldCharType="end"/>
-            </w:r>
+            <w:fldSimple w:instr=" PAGEREF VectorMinus ">
+              <w:r>
+                <w:rPr>
+                  <w:noProof/>
+                </w:rPr>
+                <w:t>7</w:t>
+              </w:r>
+            </w:fldSimple>
           </w:p>
         </w:tc>
         <w:tc>
@@ -1465,27 +1309,14 @@
             <w:tcW w:w="567" w:type="dxa"/>
           </w:tcPr>
           <w:p>
-            <w:r>
-              <w:fldChar w:fldCharType="begin"/>
-            </w:r>
-            <w:r>
-              <w:instrText xml:space="preserve"> PAGEREF VectorMultiply </w:instrText>
-            </w:r>
-            <w:r>
-              <w:fldChar w:fldCharType="separate"/>
-            </w:r>
-            <w:r>
-              <w:rPr>
-                <w:noProof/>
-              </w:rPr>
-              <w:t>7</w:t>
-            </w:r>
-            <w:r>
-              <w:rPr>
-                <w:noProof/>
-              </w:rPr>
-              <w:fldChar w:fldCharType="end"/>
-            </w:r>
+            <w:fldSimple w:instr=" PAGEREF VectorMultiply ">
+              <w:r>
+                <w:rPr>
+                  <w:noProof/>
+                </w:rPr>
+                <w:t>7</w:t>
+              </w:r>
+            </w:fldSimple>
           </w:p>
         </w:tc>
         <w:tc>
@@ -1515,27 +1346,14 @@
             <w:tcW w:w="567" w:type="dxa"/>
           </w:tcPr>
           <w:p>
-            <w:r>
-              <w:fldChar w:fldCharType="begin"/>
-            </w:r>
-            <w:r>
-              <w:instrText xml:space="preserve"> PAGEREF VectorCompOperator </w:instrText>
-            </w:r>
-            <w:r>
-              <w:fldChar w:fldCharType="separate"/>
-            </w:r>
-            <w:r>
-              <w:rPr>
-                <w:noProof/>
-              </w:rPr>
-              <w:t>8</w:t>
-            </w:r>
-            <w:r>
-              <w:rPr>
-                <w:noProof/>
-              </w:rPr>
-              <w:fldChar w:fldCharType="end"/>
-            </w:r>
+            <w:fldSimple w:instr=" PAGEREF VectorCompOperator ">
+              <w:r>
+                <w:rPr>
+                  <w:noProof/>
+                </w:rPr>
+                <w:t>8</w:t>
+              </w:r>
+            </w:fldSimple>
           </w:p>
         </w:tc>
         <w:tc>
@@ -1565,27 +1383,14 @@
             <w:tcW w:w="567" w:type="dxa"/>
           </w:tcPr>
           <w:p>
-            <w:r>
-              <w:fldChar w:fldCharType="begin"/>
-            </w:r>
-            <w:r>
-              <w:instrText xml:space="preserve"> PAGEREF VectorCompOperator </w:instrText>
-            </w:r>
-            <w:r>
-              <w:fldChar w:fldCharType="separate"/>
-            </w:r>
-            <w:r>
-              <w:rPr>
-                <w:noProof/>
-              </w:rPr>
-              <w:t>8</w:t>
-            </w:r>
-            <w:r>
-              <w:rPr>
-                <w:noProof/>
-              </w:rPr>
-              <w:fldChar w:fldCharType="end"/>
-            </w:r>
+            <w:fldSimple w:instr=" PAGEREF VectorCompOperator ">
+              <w:r>
+                <w:rPr>
+                  <w:noProof/>
+                </w:rPr>
+                <w:t>8</w:t>
+              </w:r>
+            </w:fldSimple>
           </w:p>
         </w:tc>
         <w:tc>
@@ -1615,27 +1420,14 @@
             <w:tcW w:w="567" w:type="dxa"/>
           </w:tcPr>
           <w:p>
-            <w:r>
-              <w:fldChar w:fldCharType="begin"/>
-            </w:r>
-            <w:r>
-              <w:instrText xml:space="preserve"> PAGEREF VectorCompOperator </w:instrText>
-            </w:r>
-            <w:r>
-              <w:fldChar w:fldCharType="separate"/>
-            </w:r>
-            <w:r>
-              <w:rPr>
-                <w:noProof/>
-              </w:rPr>
-              <w:t>8</w:t>
-            </w:r>
-            <w:r>
-              <w:rPr>
-                <w:noProof/>
-              </w:rPr>
-              <w:fldChar w:fldCharType="end"/>
-            </w:r>
+            <w:fldSimple w:instr=" PAGEREF VectorCompOperator ">
+              <w:r>
+                <w:rPr>
+                  <w:noProof/>
+                </w:rPr>
+                <w:t>8</w:t>
+              </w:r>
+            </w:fldSimple>
           </w:p>
         </w:tc>
         <w:tc>
@@ -1665,27 +1457,14 @@
             <w:tcW w:w="567" w:type="dxa"/>
           </w:tcPr>
           <w:p>
-            <w:r>
-              <w:fldChar w:fldCharType="begin"/>
-            </w:r>
-            <w:r>
-              <w:instrText xml:space="preserve"> PAGEREF VectorCompOperator </w:instrText>
-            </w:r>
-            <w:r>
-              <w:fldChar w:fldCharType="separate"/>
-            </w:r>
-            <w:r>
-              <w:rPr>
-                <w:noProof/>
-              </w:rPr>
-              <w:t>8</w:t>
-            </w:r>
-            <w:r>
-              <w:rPr>
-                <w:noProof/>
-              </w:rPr>
-              <w:fldChar w:fldCharType="end"/>
-            </w:r>
+            <w:fldSimple w:instr=" PAGEREF VectorCompOperator ">
+              <w:r>
+                <w:rPr>
+                  <w:noProof/>
+                </w:rPr>
+                <w:t>8</w:t>
+              </w:r>
+            </w:fldSimple>
           </w:p>
         </w:tc>
         <w:tc>
@@ -1715,27 +1494,14 @@
             <w:tcW w:w="567" w:type="dxa"/>
           </w:tcPr>
           <w:p>
-            <w:r>
-              <w:fldChar w:fldCharType="begin"/>
-            </w:r>
-            <w:r>
-              <w:instrText xml:space="preserve"> PAGEREF VectorEqOperator </w:instrText>
-            </w:r>
-            <w:r>
-              <w:fldChar w:fldCharType="separate"/>
-            </w:r>
-            <w:r>
-              <w:rPr>
-                <w:noProof/>
-              </w:rPr>
-              <w:t>8</w:t>
-            </w:r>
-            <w:r>
-              <w:rPr>
-                <w:noProof/>
-              </w:rPr>
-              <w:fldChar w:fldCharType="end"/>
-            </w:r>
+            <w:fldSimple w:instr=" PAGEREF VectorEqOperator ">
+              <w:r>
+                <w:rPr>
+                  <w:noProof/>
+                </w:rPr>
+                <w:t>8</w:t>
+              </w:r>
+            </w:fldSimple>
           </w:p>
         </w:tc>
         <w:tc>
@@ -1765,27 +1531,14 @@
             <w:tcW w:w="567" w:type="dxa"/>
           </w:tcPr>
           <w:p>
-            <w:r>
-              <w:fldChar w:fldCharType="begin"/>
-            </w:r>
-            <w:r>
-              <w:instrText xml:space="preserve"> PAGEREF VectorEqOperator </w:instrText>
-            </w:r>
-            <w:r>
-              <w:fldChar w:fldCharType="separate"/>
-            </w:r>
-            <w:r>
-              <w:rPr>
-                <w:noProof/>
-              </w:rPr>
-              <w:t>8</w:t>
-            </w:r>
-            <w:r>
-              <w:rPr>
-                <w:noProof/>
-              </w:rPr>
-              <w:fldChar w:fldCharType="end"/>
-            </w:r>
+            <w:fldSimple w:instr=" PAGEREF VectorEqOperator ">
+              <w:r>
+                <w:rPr>
+                  <w:noProof/>
+                </w:rPr>
+                <w:t>8</w:t>
+              </w:r>
+            </w:fldSimple>
           </w:p>
         </w:tc>
         <w:tc>
@@ -2967,29 +2720,39 @@
           <w:szCs w:val="19"/>
           <w:lang w:val="en-AU"/>
         </w:rPr>
-        <w:t>&lt;D</w:t>
-      </w:r>
-      <w:proofErr w:type="gramStart"/>
-      <w:r>
-        <w:rPr>
-          <w:rFonts w:ascii="Consolas" w:hAnsi="Consolas" w:cs="Consolas"/>
-          <w:color w:val="000000"/>
-          <w:sz w:val="19"/>
-          <w:szCs w:val="19"/>
-          <w:lang w:val="en-AU"/>
-        </w:rPr>
-        <w:t>&gt;(</w:t>
-      </w:r>
-      <w:proofErr w:type="gramEnd"/>
-      <w:r>
-        <w:rPr>
-          <w:rFonts w:ascii="Consolas" w:hAnsi="Consolas" w:cs="Consolas"/>
-          <w:color w:val="000000"/>
-          <w:sz w:val="19"/>
-          <w:szCs w:val="19"/>
-          <w:lang w:val="en-AU"/>
-        </w:rPr>
-        <w:t>);</w:t>
+        <w:t>&lt;D&gt;()</w:t>
+      </w:r>
+      <w:r>
+        <w:rPr>
+          <w:rFonts w:ascii="Consolas" w:hAnsi="Consolas" w:cs="Consolas"/>
+          <w:color w:val="000000"/>
+          <w:sz w:val="19"/>
+          <w:szCs w:val="19"/>
+          <w:lang w:val="en-AU"/>
+        </w:rPr>
+        <w:t xml:space="preserve"> </w:t>
+      </w:r>
+      <w:bookmarkStart w:id="15" w:name="_GoBack"/>
+      <w:bookmarkEnd w:id="15"/>
+      <w:r>
+        <w:rPr>
+          <w:rFonts w:ascii="Consolas" w:hAnsi="Consolas" w:cs="Consolas"/>
+          <w:color w:val="0000FF"/>
+          <w:sz w:val="19"/>
+          <w:szCs w:val="19"/>
+          <w:lang w:val="en-AU"/>
+        </w:rPr>
+        <w:t>const</w:t>
+      </w:r>
+      <w:r>
+        <w:rPr>
+          <w:rFonts w:ascii="Consolas" w:hAnsi="Consolas" w:cs="Consolas"/>
+          <w:color w:val="000000"/>
+          <w:sz w:val="19"/>
+          <w:szCs w:val="19"/>
+          <w:lang w:val="en-AU"/>
+        </w:rPr>
+        <w:t>;</w:t>
       </w:r>
       <w:r>
         <w:rPr>
@@ -3045,7 +2808,7 @@
       <w:pPr>
         <w:pStyle w:val="Heading2"/>
       </w:pPr>
-      <w:bookmarkStart w:id="15" w:name="VectorDot"/>
+      <w:bookmarkStart w:id="16" w:name="VectorDot"/>
       <w:proofErr w:type="gramStart"/>
       <w:r>
         <w:t>Vector::</w:t>
@@ -3055,7 +2818,7 @@
         <w:t>dot</w:t>
       </w:r>
     </w:p>
-    <w:bookmarkEnd w:id="15"/>
+    <w:bookmarkEnd w:id="16"/>
     <w:p>
       <w:pPr>
         <w:rPr>
@@ -3243,7 +3006,7 @@
       <w:pPr>
         <w:pStyle w:val="Heading2"/>
       </w:pPr>
-      <w:bookmarkStart w:id="16" w:name="VectorCross"/>
+      <w:bookmarkStart w:id="17" w:name="VectorCross"/>
       <w:proofErr w:type="gramStart"/>
       <w:r>
         <w:t>Vector::</w:t>
@@ -3253,7 +3016,7 @@
         <w:t>cross</w:t>
       </w:r>
     </w:p>
-    <w:bookmarkEnd w:id="16"/>
+    <w:bookmarkEnd w:id="17"/>
     <w:p>
       <w:pPr>
         <w:autoSpaceDE w:val="0"/>
@@ -3615,7 +3378,7 @@
       <w:pPr>
         <w:pStyle w:val="Heading2"/>
       </w:pPr>
-      <w:bookmarkStart w:id="17" w:name="VectorMagSqr"/>
+      <w:bookmarkStart w:id="18" w:name="VectorMagSqr"/>
       <w:proofErr w:type="gramStart"/>
       <w:r>
         <w:t>Vector::</w:t>
@@ -3627,7 +3390,7 @@
       </w:r>
       <w:proofErr w:type="spellEnd"/>
     </w:p>
-    <w:bookmarkEnd w:id="17"/>
+    <w:bookmarkEnd w:id="18"/>
     <w:p>
       <w:pPr>
         <w:rPr>
@@ -3731,7 +3494,7 @@
       <w:pPr>
         <w:pStyle w:val="Heading2"/>
       </w:pPr>
-      <w:bookmarkStart w:id="18" w:name="VectorMag"/>
+      <w:bookmarkStart w:id="19" w:name="VectorMag"/>
       <w:proofErr w:type="gramStart"/>
       <w:r>
         <w:t>Vector::</w:t>
@@ -3741,7 +3504,7 @@
         <w:t>magnitude</w:t>
       </w:r>
     </w:p>
-    <w:bookmarkEnd w:id="18"/>
+    <w:bookmarkEnd w:id="19"/>
     <w:p>
       <w:pPr>
         <w:rPr>
@@ -3854,7 +3617,7 @@
       <w:pPr>
         <w:pStyle w:val="Heading2"/>
       </w:pPr>
-      <w:bookmarkStart w:id="19" w:name="VectorNormalise"/>
+      <w:bookmarkStart w:id="20" w:name="VectorNormalise"/>
       <w:proofErr w:type="gramStart"/>
       <w:r>
         <w:t>Vector::</w:t>
@@ -3864,7 +3627,7 @@
         <w:t>normalise</w:t>
       </w:r>
     </w:p>
-    <w:bookmarkEnd w:id="19"/>
+    <w:bookmarkEnd w:id="20"/>
     <w:p>
       <w:pPr>
         <w:rPr>
@@ -3957,7 +3720,7 @@
       <w:pPr>
         <w:pStyle w:val="Heading2"/>
       </w:pPr>
-      <w:bookmarkStart w:id="20" w:name="VectorCompare"/>
+      <w:bookmarkStart w:id="21" w:name="VectorCompare"/>
       <w:proofErr w:type="gramStart"/>
       <w:r>
         <w:t>Vector::</w:t>
@@ -3969,7 +3732,7 @@
       </w:r>
       <w:proofErr w:type="spellEnd"/>
     </w:p>
-    <w:bookmarkEnd w:id="20"/>
+    <w:bookmarkEnd w:id="21"/>
     <w:p>
       <w:pPr>
         <w:rPr>
@@ -4162,7 +3925,7 @@
           <w:lang w:val="en-AU"/>
         </w:rPr>
       </w:pPr>
-      <w:bookmarkStart w:id="21" w:name="_Ref481395931"/>
+      <w:bookmarkStart w:id="22" w:name="_Ref481395931"/>
       <w:proofErr w:type="spellStart"/>
       <w:r>
         <w:rPr>
@@ -4171,7 +3934,7 @@
         <w:lastRenderedPageBreak/>
         <w:t>isZeroVector</w:t>
       </w:r>
-      <w:bookmarkEnd w:id="21"/>
+      <w:bookmarkEnd w:id="22"/>
       <w:proofErr w:type="spellEnd"/>
     </w:p>
     <w:p>
@@ -4311,7 +4074,7 @@
           <w:lang w:val="en-AU"/>
         </w:rPr>
       </w:pPr>
-      <w:bookmarkStart w:id="22" w:name="_Ref481395936"/>
+      <w:bookmarkStart w:id="23" w:name="_Ref481395936"/>
       <w:proofErr w:type="spellStart"/>
       <w:r>
         <w:rPr>
@@ -4319,7 +4082,7 @@
         </w:rPr>
         <w:t>isInfinite</w:t>
       </w:r>
-      <w:bookmarkEnd w:id="22"/>
+      <w:bookmarkEnd w:id="23"/>
       <w:proofErr w:type="spellEnd"/>
     </w:p>
     <w:p>
@@ -4471,12 +4234,12 @@
       <w:pPr>
         <w:pStyle w:val="Heading2"/>
       </w:pPr>
-      <w:bookmarkStart w:id="23" w:name="_Ref481395939"/>
+      <w:bookmarkStart w:id="24" w:name="_Ref481395939"/>
       <w:proofErr w:type="spellStart"/>
       <w:r>
         <w:t>isNAN</w:t>
       </w:r>
-      <w:bookmarkEnd w:id="23"/>
+      <w:bookmarkEnd w:id="24"/>
       <w:proofErr w:type="spellEnd"/>
     </w:p>
     <w:p>
@@ -4603,12 +4366,12 @@
       <w:pPr>
         <w:pStyle w:val="Heading2"/>
       </w:pPr>
-      <w:bookmarkStart w:id="24" w:name="VectorPlus"/>
+      <w:bookmarkStart w:id="25" w:name="VectorPlus"/>
       <w:r>
         <w:t>operator+ (Vector)</w:t>
       </w:r>
     </w:p>
-    <w:bookmarkEnd w:id="24"/>
+    <w:bookmarkEnd w:id="25"/>
     <w:p>
       <w:pPr>
         <w:autoSpaceDE w:val="0"/>
@@ -4902,12 +4665,12 @@
       <w:pPr>
         <w:pStyle w:val="Heading2"/>
       </w:pPr>
-      <w:bookmarkStart w:id="25" w:name="VectorMinus"/>
+      <w:bookmarkStart w:id="26" w:name="VectorMinus"/>
       <w:r>
         <w:t>operator- (Vector)</w:t>
       </w:r>
     </w:p>
-    <w:bookmarkEnd w:id="25"/>
+    <w:bookmarkEnd w:id="26"/>
     <w:p>
       <w:pPr>
         <w:autoSpaceDE w:val="0"/>
@@ -5199,12 +4962,12 @@
       <w:pPr>
         <w:pStyle w:val="Heading2"/>
       </w:pPr>
-      <w:bookmarkStart w:id="26" w:name="VectorMultiply"/>
+      <w:bookmarkStart w:id="27" w:name="VectorMultiply"/>
       <w:r>
         <w:t>operator* (Vector)</w:t>
       </w:r>
     </w:p>
-    <w:bookmarkEnd w:id="26"/>
+    <w:bookmarkEnd w:id="27"/>
     <w:p>
       <w:pPr>
         <w:pStyle w:val="ListParagraph"/>
@@ -5663,7 +5426,7 @@
       <w:pPr>
         <w:pStyle w:val="Heading2"/>
       </w:pPr>
-      <w:bookmarkStart w:id="27" w:name="VectorCompOperator"/>
+      <w:bookmarkStart w:id="28" w:name="VectorCompOperator"/>
       <w:r>
         <w:t>operator</w:t>
       </w:r>
@@ -5676,7 +5439,7 @@
         <w:t xml:space="preserve"> (Vector)</w:t>
       </w:r>
     </w:p>
-    <w:bookmarkEnd w:id="27"/>
+    <w:bookmarkEnd w:id="28"/>
     <w:p>
       <w:pPr>
         <w:pStyle w:val="ListParagraph"/>
@@ -6282,7 +6045,7 @@
           <w:lang w:val="en-AU"/>
         </w:rPr>
       </w:pPr>
-      <w:bookmarkStart w:id="28" w:name="VectorEqOperator"/>
+      <w:bookmarkStart w:id="29" w:name="VectorEqOperator"/>
       <w:r>
         <w:rPr>
           <w:lang w:val="en-AU"/>
@@ -6304,7 +6067,7 @@
         <w:t>= (Vector)</w:t>
       </w:r>
     </w:p>
-    <w:bookmarkEnd w:id="28"/>
+    <w:bookmarkEnd w:id="29"/>
     <w:p>
       <w:pPr>
         <w:pStyle w:val="ListParagraph"/>
@@ -6914,7 +6677,7 @@
           <w:lang w:val="en-AU"/>
         </w:rPr>
       </w:pPr>
-      <w:bookmarkStart w:id="29" w:name="Matrix"/>
+      <w:bookmarkStart w:id="30" w:name="Matrix"/>
       <w:r>
         <w:rPr>
           <w:lang w:val="en-AU"/>
@@ -6923,7 +6686,7 @@
         <w:t>Matrix</w:t>
       </w:r>
     </w:p>
-    <w:bookmarkEnd w:id="29"/>
+    <w:bookmarkEnd w:id="30"/>
     <w:p>
       <w:pPr>
         <w:rPr>
@@ -8370,7 +8133,7 @@
           <w:lang w:val="en-AU"/>
         </w:rPr>
       </w:pPr>
-      <w:bookmarkStart w:id="30" w:name="MatrixCtor"/>
+      <w:bookmarkStart w:id="31" w:name="MatrixCtor"/>
       <w:proofErr w:type="gramStart"/>
       <w:r>
         <w:rPr>
@@ -8386,7 +8149,7 @@
         <w:t>Matrix</w:t>
       </w:r>
     </w:p>
-    <w:bookmarkEnd w:id="30"/>
+    <w:bookmarkEnd w:id="31"/>
     <w:p>
       <w:pPr>
         <w:pStyle w:val="ListParagraph"/>
@@ -8919,8 +8682,8 @@
           <w:lang w:val="en-AU"/>
         </w:rPr>
       </w:pPr>
-      <w:bookmarkStart w:id="31" w:name="_Ref480275757"/>
-      <w:bookmarkStart w:id="32" w:name="MatrixDtor"/>
+      <w:bookmarkStart w:id="32" w:name="_Ref480275757"/>
+      <w:bookmarkStart w:id="33" w:name="MatrixDtor"/>
       <w:proofErr w:type="gramStart"/>
       <w:r>
         <w:rPr>
@@ -8935,9 +8698,9 @@
         </w:rPr>
         <w:t>~Matrix</w:t>
       </w:r>
-      <w:bookmarkEnd w:id="31"/>
-    </w:p>
-    <w:bookmarkEnd w:id="32"/>
+      <w:bookmarkEnd w:id="32"/>
+    </w:p>
+    <w:bookmarkEnd w:id="33"/>
     <w:p>
       <w:pPr>
         <w:rPr>
@@ -9000,7 +8763,7 @@
           <w:lang w:val="en-AU"/>
         </w:rPr>
       </w:pPr>
-      <w:bookmarkStart w:id="33" w:name="_Ref480275763"/>
+      <w:bookmarkStart w:id="34" w:name="_Ref480275763"/>
       <w:proofErr w:type="gramStart"/>
       <w:r>
         <w:rPr>
@@ -9015,7 +8778,7 @@
         </w:rPr>
         <w:t>operator[]</w:t>
       </w:r>
-      <w:bookmarkEnd w:id="33"/>
+      <w:bookmarkEnd w:id="34"/>
     </w:p>
     <w:p>
       <w:pPr>
@@ -9396,8 +9159,6 @@
         </w:rPr>
         <w:t>s</w:t>
       </w:r>
-      <w:bookmarkStart w:id="34" w:name="_GoBack"/>
-      <w:bookmarkEnd w:id="34"/>
     </w:p>
     <w:p>
       <w:pPr>
@@ -15219,7 +14980,7 @@
 </file>
 
 <file path=word/endnotes.xml><?xml version="1.0" encoding="utf-8"?>
-<w:endnotes xmlns:wpc="http://schemas.microsoft.com/office/word/2010/wordprocessingCanvas" xmlns:cx="http://schemas.microsoft.com/office/drawing/2014/chartex" xmlns:mc="http://schemas.openxmlformats.org/markup-compatibility/2006" xmlns:o="urn:schemas-microsoft-com:office:office" xmlns:r="http://schemas.openxmlformats.org/officeDocument/2006/relationships" xmlns:m="http://schemas.openxmlformats.org/officeDocument/2006/math" xmlns:v="urn:schemas-microsoft-com:vml" xmlns:wp14="http://schemas.microsoft.com/office/word/2010/wordprocessingDrawing" xmlns:wp="http://schemas.openxmlformats.org/drawingml/2006/wordprocessingDrawing" xmlns:w10="urn:schemas-microsoft-com:office:word" xmlns:w="http://schemas.openxmlformats.org/wordprocessingml/2006/main" xmlns:w14="http://schemas.microsoft.com/office/word/2010/wordml" xmlns:w15="http://schemas.microsoft.com/office/word/2012/wordml" xmlns:w16se="http://schemas.microsoft.com/office/word/2015/wordml/symex" xmlns:wpg="http://schemas.microsoft.com/office/word/2010/wordprocessingGroup" xmlns:wpi="http://schemas.microsoft.com/office/word/2010/wordprocessingInk" xmlns:wne="http://schemas.microsoft.com/office/word/2006/wordml" xmlns:wps="http://schemas.microsoft.com/office/word/2010/wordprocessingShape" mc:Ignorable="w14 w15 w16se wp14">
+<w:endnotes xmlns:wpc="http://schemas.microsoft.com/office/word/2010/wordprocessingCanvas" xmlns:cx="http://schemas.microsoft.com/office/drawing/2014/chartex" xmlns:cx1="http://schemas.microsoft.com/office/drawing/2015/9/8/chartex" xmlns:cx2="http://schemas.microsoft.com/office/drawing/2015/10/21/chartex" xmlns:cx3="http://schemas.microsoft.com/office/drawing/2016/5/9/chartex" xmlns:cx4="http://schemas.microsoft.com/office/drawing/2016/5/10/chartex" xmlns:cx5="http://schemas.microsoft.com/office/drawing/2016/5/11/chartex" xmlns:mc="http://schemas.openxmlformats.org/markup-compatibility/2006" xmlns:o="urn:schemas-microsoft-com:office:office" xmlns:r="http://schemas.openxmlformats.org/officeDocument/2006/relationships" xmlns:m="http://schemas.openxmlformats.org/officeDocument/2006/math" xmlns:v="urn:schemas-microsoft-com:vml" xmlns:wp14="http://schemas.microsoft.com/office/word/2010/wordprocessingDrawing" xmlns:wp="http://schemas.openxmlformats.org/drawingml/2006/wordprocessingDrawing" xmlns:w10="urn:schemas-microsoft-com:office:word" xmlns:w="http://schemas.openxmlformats.org/wordprocessingml/2006/main" xmlns:w14="http://schemas.microsoft.com/office/word/2010/wordml" xmlns:w15="http://schemas.microsoft.com/office/word/2012/wordml" xmlns:w16se="http://schemas.microsoft.com/office/word/2015/wordml/symex" xmlns:wpg="http://schemas.microsoft.com/office/word/2010/wordprocessingGroup" xmlns:wpi="http://schemas.microsoft.com/office/word/2010/wordprocessingInk" xmlns:wne="http://schemas.microsoft.com/office/word/2006/wordml" xmlns:wps="http://schemas.microsoft.com/office/word/2010/wordprocessingShape" mc:Ignorable="w14 w15 w16se wp14">
   <w:endnote w:type="separator" w:id="-1">
     <w:p>
       <w:pPr>
@@ -15244,7 +15005,7 @@
 </file>
 
 <file path=word/footnotes.xml><?xml version="1.0" encoding="utf-8"?>
-<w:footnotes xmlns:wpc="http://schemas.microsoft.com/office/word/2010/wordprocessingCanvas" xmlns:cx="http://schemas.microsoft.com/office/drawing/2014/chartex" xmlns:mc="http://schemas.openxmlformats.org/markup-compatibility/2006" xmlns:o="urn:schemas-microsoft-com:office:office" xmlns:r="http://schemas.openxmlformats.org/officeDocument/2006/relationships" xmlns:m="http://schemas.openxmlformats.org/officeDocument/2006/math" xmlns:v="urn:schemas-microsoft-com:vml" xmlns:wp14="http://schemas.microsoft.com/office/word/2010/wordprocessingDrawing" xmlns:wp="http://schemas.openxmlformats.org/drawingml/2006/wordprocessingDrawing" xmlns:w10="urn:schemas-microsoft-com:office:word" xmlns:w="http://schemas.openxmlformats.org/wordprocessingml/2006/main" xmlns:w14="http://schemas.microsoft.com/office/word/2010/wordml" xmlns:w15="http://schemas.microsoft.com/office/word/2012/wordml" xmlns:w16se="http://schemas.microsoft.com/office/word/2015/wordml/symex" xmlns:wpg="http://schemas.microsoft.com/office/word/2010/wordprocessingGroup" xmlns:wpi="http://schemas.microsoft.com/office/word/2010/wordprocessingInk" xmlns:wne="http://schemas.microsoft.com/office/word/2006/wordml" xmlns:wps="http://schemas.microsoft.com/office/word/2010/wordprocessingShape" mc:Ignorable="w14 w15 w16se wp14">
+<w:footnotes xmlns:wpc="http://schemas.microsoft.com/office/word/2010/wordprocessingCanvas" xmlns:cx="http://schemas.microsoft.com/office/drawing/2014/chartex" xmlns:cx1="http://schemas.microsoft.com/office/drawing/2015/9/8/chartex" xmlns:cx2="http://schemas.microsoft.com/office/drawing/2015/10/21/chartex" xmlns:cx3="http://schemas.microsoft.com/office/drawing/2016/5/9/chartex" xmlns:cx4="http://schemas.microsoft.com/office/drawing/2016/5/10/chartex" xmlns:cx5="http://schemas.microsoft.com/office/drawing/2016/5/11/chartex" xmlns:mc="http://schemas.openxmlformats.org/markup-compatibility/2006" xmlns:o="urn:schemas-microsoft-com:office:office" xmlns:r="http://schemas.openxmlformats.org/officeDocument/2006/relationships" xmlns:m="http://schemas.openxmlformats.org/officeDocument/2006/math" xmlns:v="urn:schemas-microsoft-com:vml" xmlns:wp14="http://schemas.microsoft.com/office/word/2010/wordprocessingDrawing" xmlns:wp="http://schemas.openxmlformats.org/drawingml/2006/wordprocessingDrawing" xmlns:w10="urn:schemas-microsoft-com:office:word" xmlns:w="http://schemas.openxmlformats.org/wordprocessingml/2006/main" xmlns:w14="http://schemas.microsoft.com/office/word/2010/wordml" xmlns:w15="http://schemas.microsoft.com/office/word/2012/wordml" xmlns:w16se="http://schemas.microsoft.com/office/word/2015/wordml/symex" xmlns:wpg="http://schemas.microsoft.com/office/word/2010/wordprocessingGroup" xmlns:wpi="http://schemas.microsoft.com/office/word/2010/wordprocessingInk" xmlns:wne="http://schemas.microsoft.com/office/word/2006/wordml" xmlns:wps="http://schemas.microsoft.com/office/word/2010/wordprocessingShape" mc:Ignorable="w14 w15 w16se wp14">
   <w:footnote w:type="separator" w:id="-1">
     <w:p>
       <w:pPr>
@@ -15269,7 +15030,7 @@
 </file>
 
 <file path=word/header1.xml><?xml version="1.0" encoding="utf-8"?>
-<w:hdr xmlns:wpc="http://schemas.microsoft.com/office/word/2010/wordprocessingCanvas" xmlns:cx="http://schemas.microsoft.com/office/drawing/2014/chartex" xmlns:mc="http://schemas.openxmlformats.org/markup-compatibility/2006" xmlns:o="urn:schemas-microsoft-com:office:office" xmlns:r="http://schemas.openxmlformats.org/officeDocument/2006/relationships" xmlns:m="http://schemas.openxmlformats.org/officeDocument/2006/math" xmlns:v="urn:schemas-microsoft-com:vml" xmlns:wp14="http://schemas.microsoft.com/office/word/2010/wordprocessingDrawing" xmlns:wp="http://schemas.openxmlformats.org/drawingml/2006/wordprocessingDrawing" xmlns:w10="urn:schemas-microsoft-com:office:word" xmlns:w="http://schemas.openxmlformats.org/wordprocessingml/2006/main" xmlns:w14="http://schemas.microsoft.com/office/word/2010/wordml" xmlns:w15="http://schemas.microsoft.com/office/word/2012/wordml" xmlns:w16se="http://schemas.microsoft.com/office/word/2015/wordml/symex" xmlns:wpg="http://schemas.microsoft.com/office/word/2010/wordprocessingGroup" xmlns:wpi="http://schemas.microsoft.com/office/word/2010/wordprocessingInk" xmlns:wne="http://schemas.microsoft.com/office/word/2006/wordml" xmlns:wps="http://schemas.microsoft.com/office/word/2010/wordprocessingShape" mc:Ignorable="w14 w15 w16se wp14">
+<w:hdr xmlns:wpc="http://schemas.microsoft.com/office/word/2010/wordprocessingCanvas" xmlns:cx="http://schemas.microsoft.com/office/drawing/2014/chartex" xmlns:cx1="http://schemas.microsoft.com/office/drawing/2015/9/8/chartex" xmlns:cx2="http://schemas.microsoft.com/office/drawing/2015/10/21/chartex" xmlns:cx3="http://schemas.microsoft.com/office/drawing/2016/5/9/chartex" xmlns:cx4="http://schemas.microsoft.com/office/drawing/2016/5/10/chartex" xmlns:cx5="http://schemas.microsoft.com/office/drawing/2016/5/11/chartex" xmlns:mc="http://schemas.openxmlformats.org/markup-compatibility/2006" xmlns:o="urn:schemas-microsoft-com:office:office" xmlns:r="http://schemas.openxmlformats.org/officeDocument/2006/relationships" xmlns:m="http://schemas.openxmlformats.org/officeDocument/2006/math" xmlns:v="urn:schemas-microsoft-com:vml" xmlns:wp14="http://schemas.microsoft.com/office/word/2010/wordprocessingDrawing" xmlns:wp="http://schemas.openxmlformats.org/drawingml/2006/wordprocessingDrawing" xmlns:w10="urn:schemas-microsoft-com:office:word" xmlns:w="http://schemas.openxmlformats.org/wordprocessingml/2006/main" xmlns:w14="http://schemas.microsoft.com/office/word/2010/wordml" xmlns:w15="http://schemas.microsoft.com/office/word/2012/wordml" xmlns:w16se="http://schemas.microsoft.com/office/word/2015/wordml/symex" xmlns:wpg="http://schemas.microsoft.com/office/word/2010/wordprocessingGroup" xmlns:wpi="http://schemas.microsoft.com/office/word/2010/wordprocessingInk" xmlns:wne="http://schemas.microsoft.com/office/word/2006/wordml" xmlns:wps="http://schemas.microsoft.com/office/word/2010/wordprocessingShape" mc:Ignorable="w14 w15 w16se wp14">
   <w:sdt>
     <w:sdtPr>
       <w:id w:val="325484360"/>
@@ -15302,7 +15063,7 @@
           <w:rPr>
             <w:noProof/>
           </w:rPr>
-          <w:t>12</w:t>
+          <w:t>5</w:t>
         </w:r>
         <w:r>
           <w:rPr>
@@ -15322,7 +15083,7 @@
 </file>
 
 <file path=word/numbering.xml><?xml version="1.0" encoding="utf-8"?>
-<w:numbering xmlns:wpc="http://schemas.microsoft.com/office/word/2010/wordprocessingCanvas" xmlns:cx="http://schemas.microsoft.com/office/drawing/2014/chartex" xmlns:mc="http://schemas.openxmlformats.org/markup-compatibility/2006" xmlns:o="urn:schemas-microsoft-com:office:office" xmlns:r="http://schemas.openxmlformats.org/officeDocument/2006/relationships" xmlns:m="http://schemas.openxmlformats.org/officeDocument/2006/math" xmlns:v="urn:schemas-microsoft-com:vml" xmlns:wp14="http://schemas.microsoft.com/office/word/2010/wordprocessingDrawing" xmlns:wp="http://schemas.openxmlformats.org/drawingml/2006/wordprocessingDrawing" xmlns:w10="urn:schemas-microsoft-com:office:word" xmlns:w="http://schemas.openxmlformats.org/wordprocessingml/2006/main" xmlns:w14="http://schemas.microsoft.com/office/word/2010/wordml" xmlns:w15="http://schemas.microsoft.com/office/word/2012/wordml" xmlns:w16se="http://schemas.microsoft.com/office/word/2015/wordml/symex" xmlns:wpg="http://schemas.microsoft.com/office/word/2010/wordprocessingGroup" xmlns:wpi="http://schemas.microsoft.com/office/word/2010/wordprocessingInk" xmlns:wne="http://schemas.microsoft.com/office/word/2006/wordml" xmlns:wps="http://schemas.microsoft.com/office/word/2010/wordprocessingShape" mc:Ignorable="w14 w15 w16se wp14">
+<w:numbering xmlns:wpc="http://schemas.microsoft.com/office/word/2010/wordprocessingCanvas" xmlns:cx="http://schemas.microsoft.com/office/drawing/2014/chartex" xmlns:cx1="http://schemas.microsoft.com/office/drawing/2015/9/8/chartex" xmlns:cx2="http://schemas.microsoft.com/office/drawing/2015/10/21/chartex" xmlns:cx3="http://schemas.microsoft.com/office/drawing/2016/5/9/chartex" xmlns:cx4="http://schemas.microsoft.com/office/drawing/2016/5/10/chartex" xmlns:cx5="http://schemas.microsoft.com/office/drawing/2016/5/11/chartex" xmlns:mc="http://schemas.openxmlformats.org/markup-compatibility/2006" xmlns:o="urn:schemas-microsoft-com:office:office" xmlns:r="http://schemas.openxmlformats.org/officeDocument/2006/relationships" xmlns:m="http://schemas.openxmlformats.org/officeDocument/2006/math" xmlns:v="urn:schemas-microsoft-com:vml" xmlns:wp14="http://schemas.microsoft.com/office/word/2010/wordprocessingDrawing" xmlns:wp="http://schemas.openxmlformats.org/drawingml/2006/wordprocessingDrawing" xmlns:w10="urn:schemas-microsoft-com:office:word" xmlns:w="http://schemas.openxmlformats.org/wordprocessingml/2006/main" xmlns:w14="http://schemas.microsoft.com/office/word/2010/wordml" xmlns:w15="http://schemas.microsoft.com/office/word/2012/wordml" xmlns:w16se="http://schemas.microsoft.com/office/word/2015/wordml/symex" xmlns:wpg="http://schemas.microsoft.com/office/word/2010/wordprocessingGroup" xmlns:wpi="http://schemas.microsoft.com/office/word/2010/wordprocessingInk" xmlns:wne="http://schemas.microsoft.com/office/word/2006/wordml" xmlns:wps="http://schemas.microsoft.com/office/word/2010/wordprocessingShape" mc:Ignorable="w14 w15 w16se wp14">
   <w:abstractNum w:abstractNumId="0" w15:restartNumberingAfterBreak="0">
     <w:nsid w:val="05594EFF"/>
     <w:multiLevelType w:val="hybridMultilevel"/>
@@ -17924,7 +17685,7 @@
       </w:pPr>
     </w:pPrDefault>
   </w:docDefaults>
-  <w:latentStyles w:defLockedState="0" w:defUIPriority="99" w:defSemiHidden="0" w:defUnhideWhenUsed="0" w:defQFormat="0" w:count="371">
+  <w:latentStyles w:defLockedState="0" w:defUIPriority="99" w:defSemiHidden="0" w:defUnhideWhenUsed="0" w:defQFormat="0" w:count="374">
     <w:lsdException w:name="Normal" w:uiPriority="0" w:qFormat="1"/>
     <w:lsdException w:name="heading 1" w:uiPriority="9" w:qFormat="1"/>
     <w:lsdException w:name="heading 2" w:semiHidden="1" w:uiPriority="9" w:unhideWhenUsed="1" w:qFormat="1"/>
@@ -18030,7 +17791,6 @@
     <w:lsdException w:name="HTML Sample" w:semiHidden="1" w:unhideWhenUsed="1"/>
     <w:lsdException w:name="HTML Typewriter" w:semiHidden="1" w:unhideWhenUsed="1"/>
     <w:lsdException w:name="HTML Variable" w:semiHidden="1" w:unhideWhenUsed="1"/>
-    <w:lsdException w:name="Normal Table" w:semiHidden="1" w:unhideWhenUsed="1"/>
     <w:lsdException w:name="annotation subject" w:semiHidden="1" w:unhideWhenUsed="1"/>
     <w:lsdException w:name="No List" w:semiHidden="1" w:unhideWhenUsed="1"/>
     <w:lsdException w:name="Outline List 1" w:semiHidden="1" w:unhideWhenUsed="1"/>
@@ -18075,7 +17835,6 @@
     <w:lsdException w:name="Table Professional" w:semiHidden="1" w:unhideWhenUsed="1"/>
     <w:lsdException w:name="Table Subtle 1" w:semiHidden="1" w:unhideWhenUsed="1"/>
     <w:lsdException w:name="Table Subtle 2" w:semiHidden="1" w:unhideWhenUsed="1"/>
-    <w:lsdException w:name="Table Web 1" w:semiHidden="1" w:unhideWhenUsed="1"/>
     <w:lsdException w:name="Table Web 2" w:semiHidden="1" w:unhideWhenUsed="1"/>
     <w:lsdException w:name="Table Web 3" w:semiHidden="1" w:unhideWhenUsed="1"/>
     <w:lsdException w:name="Balloon Text" w:semiHidden="1" w:unhideWhenUsed="1"/>
@@ -18296,6 +18055,9 @@
     <w:lsdException w:name="List Table 5 Dark Accent 6" w:uiPriority="50"/>
     <w:lsdException w:name="List Table 6 Colorful Accent 6" w:uiPriority="51"/>
     <w:lsdException w:name="List Table 7 Colorful Accent 6" w:uiPriority="52"/>
+    <w:lsdException w:name="Mention" w:semiHidden="1" w:unhideWhenUsed="1"/>
+    <w:lsdException w:name="Smart Hyperlink" w:semiHidden="1" w:unhideWhenUsed="1"/>
+    <w:lsdException w:name="Hashtag" w:semiHidden="1" w:unhideWhenUsed="1"/>
   </w:latentStyles>
   <w:style w:type="paragraph" w:default="1" w:styleId="Normal">
     <w:name w:val="Normal"/>
@@ -18938,7 +18700,7 @@
 </file>
 
 <file path=customXml/itemProps1.xml><?xml version="1.0" encoding="utf-8"?>
-<ds:datastoreItem xmlns:ds="http://schemas.openxmlformats.org/officeDocument/2006/customXml" ds:itemID="{84BF5340-03BB-47D7-908D-B1949C275053}">
+<ds:datastoreItem xmlns:ds="http://schemas.openxmlformats.org/officeDocument/2006/customXml" ds:itemID="{C34FA029-6A56-4B9B-8E6C-590EE0F82588}">
   <ds:schemaRefs>
     <ds:schemaRef ds:uri="http://schemas.openxmlformats.org/officeDocument/2006/bibliography"/>
   </ds:schemaRefs>

</xml_diff>

<commit_message>
vector conversion no longer marked const, added euler angle functions to documentation
</commit_message>
<xml_diff>
--- a/Docs/MathsLibrary Reference.docx
+++ b/Docs/MathsLibrary Reference.docx
@@ -1,6 +1,6 @@
 
 <file path=word/document.xml><?xml version="1.0" encoding="utf-8"?>
-<w:document xmlns:wpc="http://schemas.microsoft.com/office/word/2010/wordprocessingCanvas" xmlns:cx="http://schemas.microsoft.com/office/drawing/2014/chartex" xmlns:cx1="http://schemas.microsoft.com/office/drawing/2015/9/8/chartex" xmlns:cx2="http://schemas.microsoft.com/office/drawing/2015/10/21/chartex" xmlns:cx3="http://schemas.microsoft.com/office/drawing/2016/5/9/chartex" xmlns:cx4="http://schemas.microsoft.com/office/drawing/2016/5/10/chartex" xmlns:cx5="http://schemas.microsoft.com/office/drawing/2016/5/11/chartex" xmlns:mc="http://schemas.openxmlformats.org/markup-compatibility/2006" xmlns:o="urn:schemas-microsoft-com:office:office" xmlns:r="http://schemas.openxmlformats.org/officeDocument/2006/relationships" xmlns:m="http://schemas.openxmlformats.org/officeDocument/2006/math" xmlns:v="urn:schemas-microsoft-com:vml" xmlns:wp14="http://schemas.microsoft.com/office/word/2010/wordprocessingDrawing" xmlns:wp="http://schemas.openxmlformats.org/drawingml/2006/wordprocessingDrawing" xmlns:w10="urn:schemas-microsoft-com:office:word" xmlns:w="http://schemas.openxmlformats.org/wordprocessingml/2006/main" xmlns:w14="http://schemas.microsoft.com/office/word/2010/wordml" xmlns:w15="http://schemas.microsoft.com/office/word/2012/wordml" xmlns:w16se="http://schemas.microsoft.com/office/word/2015/wordml/symex" xmlns:wpg="http://schemas.microsoft.com/office/word/2010/wordprocessingGroup" xmlns:wpi="http://schemas.microsoft.com/office/word/2010/wordprocessingInk" xmlns:wne="http://schemas.microsoft.com/office/word/2006/wordml" xmlns:wps="http://schemas.microsoft.com/office/word/2010/wordprocessingShape" mc:Ignorable="w14 w15 w16se wp14">
+<w:document xmlns:wpc="http://schemas.microsoft.com/office/word/2010/wordprocessingCanvas" xmlns:cx="http://schemas.microsoft.com/office/drawing/2014/chartex" xmlns:mc="http://schemas.openxmlformats.org/markup-compatibility/2006" xmlns:o="urn:schemas-microsoft-com:office:office" xmlns:r="http://schemas.openxmlformats.org/officeDocument/2006/relationships" xmlns:m="http://schemas.openxmlformats.org/officeDocument/2006/math" xmlns:v="urn:schemas-microsoft-com:vml" xmlns:wp14="http://schemas.microsoft.com/office/word/2010/wordprocessingDrawing" xmlns:wp="http://schemas.openxmlformats.org/drawingml/2006/wordprocessingDrawing" xmlns:w10="urn:schemas-microsoft-com:office:word" xmlns:w="http://schemas.openxmlformats.org/wordprocessingml/2006/main" xmlns:w14="http://schemas.microsoft.com/office/word/2010/wordml" xmlns:w15="http://schemas.microsoft.com/office/word/2012/wordml" xmlns:w16se="http://schemas.microsoft.com/office/word/2015/wordml/symex" xmlns:wpg="http://schemas.microsoft.com/office/word/2010/wordprocessingGroup" xmlns:wpi="http://schemas.microsoft.com/office/word/2010/wordprocessingInk" xmlns:wne="http://schemas.microsoft.com/office/word/2006/wordml" xmlns:wps="http://schemas.microsoft.com/office/word/2010/wordprocessingShape" mc:Ignorable="w14 w15 w16se wp14">
   <w:body>
     <w:p>
       <w:pPr>
@@ -2720,30 +2720,20 @@
           <w:szCs w:val="19"/>
           <w:lang w:val="en-AU"/>
         </w:rPr>
-        <w:t>&lt;D&gt;()</w:t>
-      </w:r>
-      <w:r>
-        <w:rPr>
-          <w:rFonts w:ascii="Consolas" w:hAnsi="Consolas" w:cs="Consolas"/>
-          <w:color w:val="000000"/>
-          <w:sz w:val="19"/>
-          <w:szCs w:val="19"/>
-          <w:lang w:val="en-AU"/>
-        </w:rPr>
-        <w:t xml:space="preserve"> </w:t>
-      </w:r>
-      <w:bookmarkStart w:id="15" w:name="_GoBack"/>
-      <w:bookmarkEnd w:id="15"/>
-      <w:r>
-        <w:rPr>
-          <w:rFonts w:ascii="Consolas" w:hAnsi="Consolas" w:cs="Consolas"/>
-          <w:color w:val="0000FF"/>
-          <w:sz w:val="19"/>
-          <w:szCs w:val="19"/>
-          <w:lang w:val="en-AU"/>
-        </w:rPr>
-        <w:t>const</w:t>
-      </w:r>
+        <w:t>&lt;D</w:t>
+      </w:r>
+      <w:proofErr w:type="gramStart"/>
+      <w:r>
+        <w:rPr>
+          <w:rFonts w:ascii="Consolas" w:hAnsi="Consolas" w:cs="Consolas"/>
+          <w:color w:val="000000"/>
+          <w:sz w:val="19"/>
+          <w:szCs w:val="19"/>
+          <w:lang w:val="en-AU"/>
+        </w:rPr>
+        <w:t>&gt;(</w:t>
+      </w:r>
+      <w:proofErr w:type="gramEnd"/>
       <w:r>
         <w:rPr>
           <w:rFonts w:ascii="Consolas" w:hAnsi="Consolas" w:cs="Consolas"/>
@@ -2808,7 +2798,7 @@
       <w:pPr>
         <w:pStyle w:val="Heading2"/>
       </w:pPr>
-      <w:bookmarkStart w:id="16" w:name="VectorDot"/>
+      <w:bookmarkStart w:id="15" w:name="VectorDot"/>
       <w:proofErr w:type="gramStart"/>
       <w:r>
         <w:t>Vector::</w:t>
@@ -2818,7 +2808,7 @@
         <w:t>dot</w:t>
       </w:r>
     </w:p>
-    <w:bookmarkEnd w:id="16"/>
+    <w:bookmarkEnd w:id="15"/>
     <w:p>
       <w:pPr>
         <w:rPr>
@@ -3006,7 +2996,7 @@
       <w:pPr>
         <w:pStyle w:val="Heading2"/>
       </w:pPr>
-      <w:bookmarkStart w:id="17" w:name="VectorCross"/>
+      <w:bookmarkStart w:id="16" w:name="VectorCross"/>
       <w:proofErr w:type="gramStart"/>
       <w:r>
         <w:t>Vector::</w:t>
@@ -3016,7 +3006,7 @@
         <w:t>cross</w:t>
       </w:r>
     </w:p>
-    <w:bookmarkEnd w:id="17"/>
+    <w:bookmarkEnd w:id="16"/>
     <w:p>
       <w:pPr>
         <w:autoSpaceDE w:val="0"/>
@@ -3378,7 +3368,7 @@
       <w:pPr>
         <w:pStyle w:val="Heading2"/>
       </w:pPr>
-      <w:bookmarkStart w:id="18" w:name="VectorMagSqr"/>
+      <w:bookmarkStart w:id="17" w:name="VectorMagSqr"/>
       <w:proofErr w:type="gramStart"/>
       <w:r>
         <w:t>Vector::</w:t>
@@ -3390,6 +3380,120 @@
       </w:r>
       <w:proofErr w:type="spellEnd"/>
     </w:p>
+    <w:bookmarkEnd w:id="17"/>
+    <w:p>
+      <w:pPr>
+        <w:rPr>
+          <w:rFonts w:ascii="Consolas" w:hAnsi="Consolas" w:cs="Consolas"/>
+          <w:color w:val="0000FF"/>
+          <w:sz w:val="19"/>
+          <w:szCs w:val="19"/>
+          <w:lang w:val="en-AU"/>
+        </w:rPr>
+      </w:pPr>
+      <w:r>
+        <w:rPr>
+          <w:rFonts w:ascii="Consolas" w:hAnsi="Consolas" w:cs="Consolas"/>
+          <w:color w:val="0000FF"/>
+          <w:sz w:val="19"/>
+          <w:szCs w:val="19"/>
+          <w:lang w:val="en-AU"/>
+        </w:rPr>
+        <w:t>float</w:t>
+      </w:r>
+      <w:r>
+        <w:rPr>
+          <w:rFonts w:ascii="Consolas" w:hAnsi="Consolas" w:cs="Consolas"/>
+          <w:color w:val="000000"/>
+          <w:sz w:val="19"/>
+          <w:szCs w:val="19"/>
+          <w:lang w:val="en-AU"/>
+        </w:rPr>
+        <w:t xml:space="preserve"> </w:t>
+      </w:r>
+      <w:proofErr w:type="spellStart"/>
+      <w:proofErr w:type="gramStart"/>
+      <w:r>
+        <w:rPr>
+          <w:rFonts w:ascii="Consolas" w:hAnsi="Consolas" w:cs="Consolas"/>
+          <w:color w:val="000000"/>
+          <w:sz w:val="19"/>
+          <w:szCs w:val="19"/>
+          <w:lang w:val="en-AU"/>
+        </w:rPr>
+        <w:t>magnitudeSquared</w:t>
+      </w:r>
+      <w:proofErr w:type="spellEnd"/>
+      <w:r>
+        <w:rPr>
+          <w:rFonts w:ascii="Consolas" w:hAnsi="Consolas" w:cs="Consolas"/>
+          <w:color w:val="000000"/>
+          <w:sz w:val="19"/>
+          <w:szCs w:val="19"/>
+          <w:lang w:val="en-AU"/>
+        </w:rPr>
+        <w:t>(</w:t>
+      </w:r>
+      <w:proofErr w:type="gramEnd"/>
+      <w:r>
+        <w:rPr>
+          <w:rFonts w:ascii="Consolas" w:hAnsi="Consolas" w:cs="Consolas"/>
+          <w:color w:val="000000"/>
+          <w:sz w:val="19"/>
+          <w:szCs w:val="19"/>
+          <w:lang w:val="en-AU"/>
+        </w:rPr>
+        <w:t xml:space="preserve">) </w:t>
+      </w:r>
+      <w:proofErr w:type="spellStart"/>
+      <w:r>
+        <w:rPr>
+          <w:rFonts w:ascii="Consolas" w:hAnsi="Consolas" w:cs="Consolas"/>
+          <w:color w:val="0000FF"/>
+          <w:sz w:val="19"/>
+          <w:szCs w:val="19"/>
+          <w:lang w:val="en-AU"/>
+        </w:rPr>
+        <w:t>const</w:t>
+      </w:r>
+      <w:proofErr w:type="spellEnd"/>
+    </w:p>
+    <w:p>
+      <w:r>
+        <w:t xml:space="preserve">Calculates the </w:t>
+      </w:r>
+      <w:r>
+        <w:t xml:space="preserve">square of the vector’s magnitude. This is equal to the sum of the square of each component. This value can be used to compare the vector’s magnitude to other values without having to calculate a square root. </w:t>
+      </w:r>
+    </w:p>
+    <w:p>
+      <w:pPr>
+        <w:pStyle w:val="Heading3"/>
+      </w:pPr>
+      <w:r>
+        <w:t>Return Value</w:t>
+      </w:r>
+    </w:p>
+    <w:p>
+      <w:r>
+        <w:t>float equal to the square of this vector’s magnitude</w:t>
+      </w:r>
+    </w:p>
+    <w:p/>
+    <w:p>
+      <w:pPr>
+        <w:pStyle w:val="Heading2"/>
+      </w:pPr>
+      <w:bookmarkStart w:id="18" w:name="VectorMag"/>
+      <w:proofErr w:type="gramStart"/>
+      <w:r>
+        <w:t>Vector::</w:t>
+      </w:r>
+      <w:proofErr w:type="gramEnd"/>
+      <w:r>
+        <w:t>magnitude</w:t>
+      </w:r>
+    </w:p>
     <w:bookmarkEnd w:id="18"/>
     <w:p>
       <w:pPr>
@@ -3421,7 +3525,6 @@
         </w:rPr>
         <w:t xml:space="preserve"> </w:t>
       </w:r>
-      <w:proofErr w:type="spellStart"/>
       <w:proofErr w:type="gramStart"/>
       <w:r>
         <w:rPr>
@@ -3431,31 +3534,100 @@
           <w:szCs w:val="19"/>
           <w:lang w:val="en-AU"/>
         </w:rPr>
+        <w:t>magnitude(</w:t>
+      </w:r>
+      <w:proofErr w:type="gramEnd"/>
+      <w:r>
+        <w:rPr>
+          <w:rFonts w:ascii="Consolas" w:hAnsi="Consolas" w:cs="Consolas"/>
+          <w:color w:val="000000"/>
+          <w:sz w:val="19"/>
+          <w:szCs w:val="19"/>
+          <w:lang w:val="en-AU"/>
+        </w:rPr>
+        <w:t xml:space="preserve">) </w:t>
+      </w:r>
+      <w:proofErr w:type="spellStart"/>
+      <w:r>
+        <w:rPr>
+          <w:rFonts w:ascii="Consolas" w:hAnsi="Consolas" w:cs="Consolas"/>
+          <w:color w:val="0000FF"/>
+          <w:sz w:val="19"/>
+          <w:szCs w:val="19"/>
+          <w:lang w:val="en-AU"/>
+        </w:rPr>
+        <w:t>const</w:t>
+      </w:r>
+      <w:proofErr w:type="spellEnd"/>
+      <w:r>
+        <w:rPr>
+          <w:rFonts w:ascii="Consolas" w:hAnsi="Consolas" w:cs="Consolas"/>
+          <w:color w:val="0000FF"/>
+          <w:sz w:val="19"/>
+          <w:szCs w:val="19"/>
+          <w:lang w:val="en-AU"/>
+        </w:rPr>
+        <w:t>;</w:t>
+      </w:r>
+    </w:p>
+    <w:p>
+      <w:r>
+        <w:rPr>
+          <w:lang w:val="en-AU"/>
+        </w:rPr>
+        <w:t>Calculates the</w:t>
+      </w:r>
+      <w:r>
+        <w:t xml:space="preserve"> magnitude of this vector. This is done by taking the square root of </w:t>
+      </w:r>
+      <w:proofErr w:type="spellStart"/>
+      <w:r>
         <w:t>magnitudeSquared</w:t>
       </w:r>
       <w:proofErr w:type="spellEnd"/>
       <w:r>
-        <w:rPr>
-          <w:rFonts w:ascii="Consolas" w:hAnsi="Consolas" w:cs="Consolas"/>
-          <w:color w:val="000000"/>
-          <w:sz w:val="19"/>
-          <w:szCs w:val="19"/>
-          <w:lang w:val="en-AU"/>
-        </w:rPr>
-        <w:t>(</w:t>
+        <w:t xml:space="preserve">. </w:t>
+      </w:r>
+    </w:p>
+    <w:p>
+      <w:pPr>
+        <w:pStyle w:val="Heading3"/>
+      </w:pPr>
+      <w:r>
+        <w:t>Return Value</w:t>
+      </w:r>
+    </w:p>
+    <w:p>
+      <w:r>
+        <w:t>Float equal to this vector’s magnitude</w:t>
+      </w:r>
+    </w:p>
+    <w:p/>
+    <w:p>
+      <w:pPr>
+        <w:pStyle w:val="Heading2"/>
+      </w:pPr>
+      <w:bookmarkStart w:id="19" w:name="VectorNormalise"/>
+      <w:proofErr w:type="gramStart"/>
+      <w:r>
+        <w:t>Vector::</w:t>
       </w:r>
       <w:proofErr w:type="gramEnd"/>
       <w:r>
-        <w:rPr>
-          <w:rFonts w:ascii="Consolas" w:hAnsi="Consolas" w:cs="Consolas"/>
-          <w:color w:val="000000"/>
-          <w:sz w:val="19"/>
-          <w:szCs w:val="19"/>
-          <w:lang w:val="en-AU"/>
-        </w:rPr>
-        <w:t xml:space="preserve">) </w:t>
-      </w:r>
-      <w:proofErr w:type="spellStart"/>
+        <w:t>normalise</w:t>
+      </w:r>
+    </w:p>
+    <w:bookmarkEnd w:id="19"/>
+    <w:p>
+      <w:pPr>
+        <w:rPr>
+          <w:rFonts w:ascii="Consolas" w:hAnsi="Consolas" w:cs="Consolas"/>
+          <w:color w:val="000000"/>
+          <w:sz w:val="19"/>
+          <w:szCs w:val="19"/>
+          <w:lang w:val="en-AU"/>
+        </w:rPr>
+      </w:pPr>
       <w:r>
         <w:rPr>
           <w:rFonts w:ascii="Consolas" w:hAnsi="Consolas" w:cs="Consolas"/>
@@ -3464,16 +3636,61 @@
           <w:szCs w:val="19"/>
           <w:lang w:val="en-AU"/>
         </w:rPr>
-        <w:t>const</w:t>
-      </w:r>
-      <w:proofErr w:type="spellEnd"/>
-    </w:p>
-    <w:p>
-      <w:r>
-        <w:t xml:space="preserve">Calculates the </w:t>
-      </w:r>
-      <w:r>
-        <w:t xml:space="preserve">square of the vector’s magnitude. This is equal to the sum of the square of each component. This value can be used to compare the vector’s magnitude to other values without having to calculate a square root. </w:t>
+        <w:t>bool</w:t>
+      </w:r>
+      <w:r>
+        <w:rPr>
+          <w:rFonts w:ascii="Consolas" w:hAnsi="Consolas" w:cs="Consolas"/>
+          <w:color w:val="000000"/>
+          <w:sz w:val="19"/>
+          <w:szCs w:val="19"/>
+          <w:lang w:val="en-AU"/>
+        </w:rPr>
+        <w:t xml:space="preserve"> </w:t>
+      </w:r>
+      <w:proofErr w:type="gramStart"/>
+      <w:r>
+        <w:rPr>
+          <w:rFonts w:ascii="Consolas" w:hAnsi="Consolas" w:cs="Consolas"/>
+          <w:color w:val="000000"/>
+          <w:sz w:val="19"/>
+          <w:szCs w:val="19"/>
+          <w:lang w:val="en-AU"/>
+        </w:rPr>
+        <w:t>normalise(</w:t>
+      </w:r>
+      <w:proofErr w:type="gramEnd"/>
+      <w:r>
+        <w:rPr>
+          <w:rFonts w:ascii="Consolas" w:hAnsi="Consolas" w:cs="Consolas"/>
+          <w:color w:val="000000"/>
+          <w:sz w:val="19"/>
+          <w:szCs w:val="19"/>
+          <w:lang w:val="en-AU"/>
+        </w:rPr>
+        <w:t>);</w:t>
+      </w:r>
+    </w:p>
+    <w:p>
+      <w:r>
+        <w:t>Converts this vector to its normalised form, by scaling it to a magnitude of 1. The</w:t>
+      </w:r>
+      <w:r>
+        <w:t xml:space="preserve"> inverse of the vector’s magnitude is calculated, and all components are multiplied by this value.</w:t>
+      </w:r>
+      <w:r>
+        <w:t xml:space="preserve"> If the vector’s magnitude is zero</w:t>
+      </w:r>
+      <w:r>
+        <w:t xml:space="preserve">, infinite, or </w:t>
+      </w:r>
+      <w:proofErr w:type="spellStart"/>
+      <w:r>
+        <w:t>NaN</w:t>
+      </w:r>
+      <w:proofErr w:type="spellEnd"/>
+      <w:r>
+        <w:t>, instead nothing happens.</w:t>
       </w:r>
     </w:p>
     <w:p>
@@ -3486,253 +3703,26 @@
     </w:p>
     <w:p>
       <w:r>
-        <w:t>float equal to the square of this vector’s magnitude</w:t>
-      </w:r>
-    </w:p>
-    <w:p/>
+        <w:t>True if vector can be normalized. False if zero vector, any component is infinite or not a number, or an overflow makes magnitude infinite.</w:t>
+      </w:r>
+    </w:p>
     <w:p>
       <w:pPr>
         <w:pStyle w:val="Heading2"/>
       </w:pPr>
-      <w:bookmarkStart w:id="19" w:name="VectorMag"/>
+      <w:bookmarkStart w:id="20" w:name="VectorCompare"/>
       <w:proofErr w:type="gramStart"/>
       <w:r>
         <w:t>Vector::</w:t>
       </w:r>
+      <w:proofErr w:type="spellStart"/>
       <w:proofErr w:type="gramEnd"/>
       <w:r>
-        <w:t>magnitude</w:t>
-      </w:r>
-    </w:p>
-    <w:bookmarkEnd w:id="19"/>
-    <w:p>
-      <w:pPr>
-        <w:rPr>
-          <w:rFonts w:ascii="Consolas" w:hAnsi="Consolas" w:cs="Consolas"/>
-          <w:color w:val="0000FF"/>
-          <w:sz w:val="19"/>
-          <w:szCs w:val="19"/>
-          <w:lang w:val="en-AU"/>
-        </w:rPr>
-      </w:pPr>
-      <w:r>
-        <w:rPr>
-          <w:rFonts w:ascii="Consolas" w:hAnsi="Consolas" w:cs="Consolas"/>
-          <w:color w:val="0000FF"/>
-          <w:sz w:val="19"/>
-          <w:szCs w:val="19"/>
-          <w:lang w:val="en-AU"/>
-        </w:rPr>
-        <w:t>float</w:t>
-      </w:r>
-      <w:r>
-        <w:rPr>
-          <w:rFonts w:ascii="Consolas" w:hAnsi="Consolas" w:cs="Consolas"/>
-          <w:color w:val="000000"/>
-          <w:sz w:val="19"/>
-          <w:szCs w:val="19"/>
-          <w:lang w:val="en-AU"/>
-        </w:rPr>
-        <w:t xml:space="preserve"> </w:t>
-      </w:r>
-      <w:proofErr w:type="gramStart"/>
-      <w:r>
-        <w:rPr>
-          <w:rFonts w:ascii="Consolas" w:hAnsi="Consolas" w:cs="Consolas"/>
-          <w:color w:val="000000"/>
-          <w:sz w:val="19"/>
-          <w:szCs w:val="19"/>
-          <w:lang w:val="en-AU"/>
-        </w:rPr>
-        <w:t>magnitude(</w:t>
-      </w:r>
-      <w:proofErr w:type="gramEnd"/>
-      <w:r>
-        <w:rPr>
-          <w:rFonts w:ascii="Consolas" w:hAnsi="Consolas" w:cs="Consolas"/>
-          <w:color w:val="000000"/>
-          <w:sz w:val="19"/>
-          <w:szCs w:val="19"/>
-          <w:lang w:val="en-AU"/>
-        </w:rPr>
-        <w:t xml:space="preserve">) </w:t>
-      </w:r>
-      <w:proofErr w:type="spellStart"/>
-      <w:r>
-        <w:rPr>
-          <w:rFonts w:ascii="Consolas" w:hAnsi="Consolas" w:cs="Consolas"/>
-          <w:color w:val="0000FF"/>
-          <w:sz w:val="19"/>
-          <w:szCs w:val="19"/>
-          <w:lang w:val="en-AU"/>
-        </w:rPr>
-        <w:t>const</w:t>
-      </w:r>
-      <w:proofErr w:type="spellEnd"/>
-      <w:r>
-        <w:rPr>
-          <w:rFonts w:ascii="Consolas" w:hAnsi="Consolas" w:cs="Consolas"/>
-          <w:color w:val="0000FF"/>
-          <w:sz w:val="19"/>
-          <w:szCs w:val="19"/>
-          <w:lang w:val="en-AU"/>
-        </w:rPr>
-        <w:t>;</w:t>
-      </w:r>
-    </w:p>
-    <w:p>
-      <w:r>
-        <w:rPr>
-          <w:lang w:val="en-AU"/>
-        </w:rPr>
-        <w:t>Calculates the</w:t>
-      </w:r>
-      <w:r>
-        <w:t xml:space="preserve"> magnitude of this vector. This is done by taking the square root of </w:t>
-      </w:r>
-      <w:proofErr w:type="spellStart"/>
-      <w:r>
-        <w:t>magnitudeSquared</w:t>
-      </w:r>
-      <w:proofErr w:type="spellEnd"/>
-      <w:r>
-        <w:t xml:space="preserve">. </w:t>
-      </w:r>
-    </w:p>
-    <w:p>
-      <w:pPr>
-        <w:pStyle w:val="Heading3"/>
-      </w:pPr>
-      <w:r>
-        <w:t>Return Value</w:t>
-      </w:r>
-    </w:p>
-    <w:p>
-      <w:r>
-        <w:t>Float equal to this vector’s magnitude</w:t>
-      </w:r>
-    </w:p>
-    <w:p/>
-    <w:p>
-      <w:pPr>
-        <w:pStyle w:val="Heading2"/>
-      </w:pPr>
-      <w:bookmarkStart w:id="20" w:name="VectorNormalise"/>
-      <w:proofErr w:type="gramStart"/>
-      <w:r>
-        <w:t>Vector::</w:t>
-      </w:r>
-      <w:proofErr w:type="gramEnd"/>
-      <w:r>
-        <w:t>normalise</w:t>
-      </w:r>
+        <w:t>compareMagnitude</w:t>
+      </w:r>
+      <w:proofErr w:type="spellEnd"/>
     </w:p>
     <w:bookmarkEnd w:id="20"/>
-    <w:p>
-      <w:pPr>
-        <w:rPr>
-          <w:rFonts w:ascii="Consolas" w:hAnsi="Consolas" w:cs="Consolas"/>
-          <w:color w:val="000000"/>
-          <w:sz w:val="19"/>
-          <w:szCs w:val="19"/>
-          <w:lang w:val="en-AU"/>
-        </w:rPr>
-      </w:pPr>
-      <w:r>
-        <w:rPr>
-          <w:rFonts w:ascii="Consolas" w:hAnsi="Consolas" w:cs="Consolas"/>
-          <w:color w:val="0000FF"/>
-          <w:sz w:val="19"/>
-          <w:szCs w:val="19"/>
-          <w:lang w:val="en-AU"/>
-        </w:rPr>
-        <w:t>bool</w:t>
-      </w:r>
-      <w:r>
-        <w:rPr>
-          <w:rFonts w:ascii="Consolas" w:hAnsi="Consolas" w:cs="Consolas"/>
-          <w:color w:val="000000"/>
-          <w:sz w:val="19"/>
-          <w:szCs w:val="19"/>
-          <w:lang w:val="en-AU"/>
-        </w:rPr>
-        <w:t xml:space="preserve"> </w:t>
-      </w:r>
-      <w:proofErr w:type="gramStart"/>
-      <w:r>
-        <w:rPr>
-          <w:rFonts w:ascii="Consolas" w:hAnsi="Consolas" w:cs="Consolas"/>
-          <w:color w:val="000000"/>
-          <w:sz w:val="19"/>
-          <w:szCs w:val="19"/>
-          <w:lang w:val="en-AU"/>
-        </w:rPr>
-        <w:t>normalise(</w:t>
-      </w:r>
-      <w:proofErr w:type="gramEnd"/>
-      <w:r>
-        <w:rPr>
-          <w:rFonts w:ascii="Consolas" w:hAnsi="Consolas" w:cs="Consolas"/>
-          <w:color w:val="000000"/>
-          <w:sz w:val="19"/>
-          <w:szCs w:val="19"/>
-          <w:lang w:val="en-AU"/>
-        </w:rPr>
-        <w:t>);</w:t>
-      </w:r>
-    </w:p>
-    <w:p>
-      <w:r>
-        <w:t>Converts this vector to its normalised form, by scaling it to a magnitude of 1. The</w:t>
-      </w:r>
-      <w:r>
-        <w:t xml:space="preserve"> inverse of the vector’s magnitude is calculated, and all components are multiplied by this value.</w:t>
-      </w:r>
-      <w:r>
-        <w:t xml:space="preserve"> If the vector’s magnitude is zero</w:t>
-      </w:r>
-      <w:r>
-        <w:t xml:space="preserve">, infinite, or </w:t>
-      </w:r>
-      <w:proofErr w:type="spellStart"/>
-      <w:r>
-        <w:t>NaN</w:t>
-      </w:r>
-      <w:proofErr w:type="spellEnd"/>
-      <w:r>
-        <w:t>, instead nothing happens.</w:t>
-      </w:r>
-    </w:p>
-    <w:p>
-      <w:pPr>
-        <w:pStyle w:val="Heading3"/>
-      </w:pPr>
-      <w:r>
-        <w:t>Return Value</w:t>
-      </w:r>
-    </w:p>
-    <w:p>
-      <w:r>
-        <w:t>True if vector can be normalized. False if zero vector, any component is infinite or not a number, or an overflow makes magnitude infinite.</w:t>
-      </w:r>
-    </w:p>
-    <w:p>
-      <w:pPr>
-        <w:pStyle w:val="Heading2"/>
-      </w:pPr>
-      <w:bookmarkStart w:id="21" w:name="VectorCompare"/>
-      <w:proofErr w:type="gramStart"/>
-      <w:r>
-        <w:t>Vector::</w:t>
-      </w:r>
-      <w:proofErr w:type="spellStart"/>
-      <w:proofErr w:type="gramEnd"/>
-      <w:r>
-        <w:t>compareMagnitude</w:t>
-      </w:r>
-      <w:proofErr w:type="spellEnd"/>
-    </w:p>
-    <w:bookmarkEnd w:id="21"/>
     <w:p>
       <w:pPr>
         <w:rPr>
@@ -3925,7 +3915,7 @@
           <w:lang w:val="en-AU"/>
         </w:rPr>
       </w:pPr>
-      <w:bookmarkStart w:id="22" w:name="_Ref481395931"/>
+      <w:bookmarkStart w:id="21" w:name="_Ref481395931"/>
       <w:proofErr w:type="spellStart"/>
       <w:r>
         <w:rPr>
@@ -3934,155 +3924,155 @@
         <w:lastRenderedPageBreak/>
         <w:t>isZeroVector</w:t>
       </w:r>
+      <w:bookmarkEnd w:id="21"/>
+      <w:proofErr w:type="spellEnd"/>
+    </w:p>
+    <w:p>
+      <w:pPr>
+        <w:rPr>
+          <w:rFonts w:ascii="Consolas" w:hAnsi="Consolas" w:cs="Consolas"/>
+          <w:sz w:val="19"/>
+          <w:szCs w:val="19"/>
+        </w:rPr>
+      </w:pPr>
+      <w:r>
+        <w:rPr>
+          <w:rFonts w:ascii="Consolas" w:hAnsi="Consolas" w:cs="Consolas"/>
+          <w:color w:val="0000FF"/>
+          <w:sz w:val="19"/>
+          <w:szCs w:val="19"/>
+          <w:highlight w:val="white"/>
+        </w:rPr>
+        <w:t>bool</w:t>
+      </w:r>
+      <w:r>
+        <w:rPr>
+          <w:rFonts w:ascii="Consolas" w:hAnsi="Consolas" w:cs="Consolas"/>
+          <w:color w:val="000000"/>
+          <w:sz w:val="19"/>
+          <w:szCs w:val="19"/>
+          <w:highlight w:val="white"/>
+        </w:rPr>
+        <w:t xml:space="preserve"> </w:t>
+      </w:r>
+      <w:proofErr w:type="spellStart"/>
+      <w:proofErr w:type="gramStart"/>
+      <w:r>
+        <w:rPr>
+          <w:rFonts w:ascii="Consolas" w:hAnsi="Consolas" w:cs="Consolas"/>
+          <w:color w:val="000000"/>
+          <w:sz w:val="19"/>
+          <w:szCs w:val="19"/>
+          <w:highlight w:val="white"/>
+        </w:rPr>
+        <w:t>isZeroVector</w:t>
+      </w:r>
+      <w:proofErr w:type="spellEnd"/>
+      <w:r>
+        <w:rPr>
+          <w:rFonts w:ascii="Consolas" w:hAnsi="Consolas" w:cs="Consolas"/>
+          <w:color w:val="000000"/>
+          <w:sz w:val="19"/>
+          <w:szCs w:val="19"/>
+          <w:highlight w:val="white"/>
+        </w:rPr>
+        <w:t>(</w:t>
+      </w:r>
+      <w:proofErr w:type="gramEnd"/>
+      <w:r>
+        <w:rPr>
+          <w:rFonts w:ascii="Consolas" w:hAnsi="Consolas" w:cs="Consolas"/>
+          <w:color w:val="000000"/>
+          <w:sz w:val="19"/>
+          <w:szCs w:val="19"/>
+          <w:highlight w:val="white"/>
+        </w:rPr>
+        <w:t xml:space="preserve">) </w:t>
+      </w:r>
+      <w:proofErr w:type="spellStart"/>
+      <w:r>
+        <w:rPr>
+          <w:rFonts w:ascii="Consolas" w:hAnsi="Consolas" w:cs="Consolas"/>
+          <w:color w:val="0000FF"/>
+          <w:sz w:val="19"/>
+          <w:szCs w:val="19"/>
+          <w:highlight w:val="white"/>
+        </w:rPr>
+        <w:t>const</w:t>
+      </w:r>
+      <w:proofErr w:type="spellEnd"/>
+      <w:r>
+        <w:rPr>
+          <w:rFonts w:ascii="Consolas" w:hAnsi="Consolas" w:cs="Consolas"/>
+          <w:sz w:val="19"/>
+          <w:szCs w:val="19"/>
+        </w:rPr>
+        <w:t>;</w:t>
+      </w:r>
+    </w:p>
+    <w:p>
+      <w:pPr>
+        <w:rPr>
+          <w:lang w:val="en-AU"/>
+        </w:rPr>
+      </w:pPr>
+      <w:r>
+        <w:rPr>
+          <w:lang w:val="en-AU"/>
+        </w:rPr>
+        <w:t xml:space="preserve">Checks if all components of vector are zero. </w:t>
+      </w:r>
+    </w:p>
+    <w:p>
+      <w:pPr>
+        <w:pStyle w:val="Heading3"/>
+        <w:rPr>
+          <w:lang w:val="en-AU"/>
+        </w:rPr>
+      </w:pPr>
+      <w:r>
+        <w:rPr>
+          <w:lang w:val="en-AU"/>
+        </w:rPr>
+        <w:t>Return Value</w:t>
+      </w:r>
+    </w:p>
+    <w:p>
+      <w:pPr>
+        <w:rPr>
+          <w:lang w:val="en-AU"/>
+        </w:rPr>
+      </w:pPr>
+      <w:r>
+        <w:rPr>
+          <w:lang w:val="en-AU"/>
+        </w:rPr>
+        <w:t>Returns true if all components are zero, false if any are non-zero.</w:t>
+      </w:r>
+    </w:p>
+    <w:p>
+      <w:pPr>
+        <w:rPr>
+          <w:lang w:val="en-AU"/>
+        </w:rPr>
+      </w:pPr>
+    </w:p>
+    <w:p>
+      <w:pPr>
+        <w:pStyle w:val="Heading2"/>
+        <w:rPr>
+          <w:lang w:val="en-AU"/>
+        </w:rPr>
+      </w:pPr>
+      <w:bookmarkStart w:id="22" w:name="_Ref481395936"/>
+      <w:proofErr w:type="spellStart"/>
+      <w:r>
+        <w:rPr>
+          <w:lang w:val="en-AU"/>
+        </w:rPr>
+        <w:t>isInfinite</w:t>
+      </w:r>
       <w:bookmarkEnd w:id="22"/>
-      <w:proofErr w:type="spellEnd"/>
-    </w:p>
-    <w:p>
-      <w:pPr>
-        <w:rPr>
-          <w:rFonts w:ascii="Consolas" w:hAnsi="Consolas" w:cs="Consolas"/>
-          <w:sz w:val="19"/>
-          <w:szCs w:val="19"/>
-        </w:rPr>
-      </w:pPr>
-      <w:r>
-        <w:rPr>
-          <w:rFonts w:ascii="Consolas" w:hAnsi="Consolas" w:cs="Consolas"/>
-          <w:color w:val="0000FF"/>
-          <w:sz w:val="19"/>
-          <w:szCs w:val="19"/>
-          <w:highlight w:val="white"/>
-        </w:rPr>
-        <w:t>bool</w:t>
-      </w:r>
-      <w:r>
-        <w:rPr>
-          <w:rFonts w:ascii="Consolas" w:hAnsi="Consolas" w:cs="Consolas"/>
-          <w:color w:val="000000"/>
-          <w:sz w:val="19"/>
-          <w:szCs w:val="19"/>
-          <w:highlight w:val="white"/>
-        </w:rPr>
-        <w:t xml:space="preserve"> </w:t>
-      </w:r>
-      <w:proofErr w:type="spellStart"/>
-      <w:proofErr w:type="gramStart"/>
-      <w:r>
-        <w:rPr>
-          <w:rFonts w:ascii="Consolas" w:hAnsi="Consolas" w:cs="Consolas"/>
-          <w:color w:val="000000"/>
-          <w:sz w:val="19"/>
-          <w:szCs w:val="19"/>
-          <w:highlight w:val="white"/>
-        </w:rPr>
-        <w:t>isZeroVector</w:t>
-      </w:r>
-      <w:proofErr w:type="spellEnd"/>
-      <w:r>
-        <w:rPr>
-          <w:rFonts w:ascii="Consolas" w:hAnsi="Consolas" w:cs="Consolas"/>
-          <w:color w:val="000000"/>
-          <w:sz w:val="19"/>
-          <w:szCs w:val="19"/>
-          <w:highlight w:val="white"/>
-        </w:rPr>
-        <w:t>(</w:t>
-      </w:r>
-      <w:proofErr w:type="gramEnd"/>
-      <w:r>
-        <w:rPr>
-          <w:rFonts w:ascii="Consolas" w:hAnsi="Consolas" w:cs="Consolas"/>
-          <w:color w:val="000000"/>
-          <w:sz w:val="19"/>
-          <w:szCs w:val="19"/>
-          <w:highlight w:val="white"/>
-        </w:rPr>
-        <w:t xml:space="preserve">) </w:t>
-      </w:r>
-      <w:proofErr w:type="spellStart"/>
-      <w:r>
-        <w:rPr>
-          <w:rFonts w:ascii="Consolas" w:hAnsi="Consolas" w:cs="Consolas"/>
-          <w:color w:val="0000FF"/>
-          <w:sz w:val="19"/>
-          <w:szCs w:val="19"/>
-          <w:highlight w:val="white"/>
-        </w:rPr>
-        <w:t>const</w:t>
-      </w:r>
-      <w:proofErr w:type="spellEnd"/>
-      <w:r>
-        <w:rPr>
-          <w:rFonts w:ascii="Consolas" w:hAnsi="Consolas" w:cs="Consolas"/>
-          <w:sz w:val="19"/>
-          <w:szCs w:val="19"/>
-        </w:rPr>
-        <w:t>;</w:t>
-      </w:r>
-    </w:p>
-    <w:p>
-      <w:pPr>
-        <w:rPr>
-          <w:lang w:val="en-AU"/>
-        </w:rPr>
-      </w:pPr>
-      <w:r>
-        <w:rPr>
-          <w:lang w:val="en-AU"/>
-        </w:rPr>
-        <w:t xml:space="preserve">Checks if all components of vector are zero. </w:t>
-      </w:r>
-    </w:p>
-    <w:p>
-      <w:pPr>
-        <w:pStyle w:val="Heading3"/>
-        <w:rPr>
-          <w:lang w:val="en-AU"/>
-        </w:rPr>
-      </w:pPr>
-      <w:r>
-        <w:rPr>
-          <w:lang w:val="en-AU"/>
-        </w:rPr>
-        <w:t>Return Value</w:t>
-      </w:r>
-    </w:p>
-    <w:p>
-      <w:pPr>
-        <w:rPr>
-          <w:lang w:val="en-AU"/>
-        </w:rPr>
-      </w:pPr>
-      <w:r>
-        <w:rPr>
-          <w:lang w:val="en-AU"/>
-        </w:rPr>
-        <w:t>Returns true if all components are zero, false if any are non-zero.</w:t>
-      </w:r>
-    </w:p>
-    <w:p>
-      <w:pPr>
-        <w:rPr>
-          <w:lang w:val="en-AU"/>
-        </w:rPr>
-      </w:pPr>
-    </w:p>
-    <w:p>
-      <w:pPr>
-        <w:pStyle w:val="Heading2"/>
-        <w:rPr>
-          <w:lang w:val="en-AU"/>
-        </w:rPr>
-      </w:pPr>
-      <w:bookmarkStart w:id="23" w:name="_Ref481395936"/>
-      <w:proofErr w:type="spellStart"/>
-      <w:r>
-        <w:rPr>
-          <w:lang w:val="en-AU"/>
-        </w:rPr>
-        <w:t>isInfinite</w:t>
-      </w:r>
-      <w:bookmarkEnd w:id="23"/>
       <w:proofErr w:type="spellEnd"/>
     </w:p>
     <w:p>
@@ -4234,12 +4224,12 @@
       <w:pPr>
         <w:pStyle w:val="Heading2"/>
       </w:pPr>
-      <w:bookmarkStart w:id="24" w:name="_Ref481395939"/>
+      <w:bookmarkStart w:id="23" w:name="_Ref481395939"/>
       <w:proofErr w:type="spellStart"/>
       <w:r>
         <w:t>isNAN</w:t>
       </w:r>
-      <w:bookmarkEnd w:id="24"/>
+      <w:bookmarkEnd w:id="23"/>
       <w:proofErr w:type="spellEnd"/>
     </w:p>
     <w:p>
@@ -4366,12 +4356,12 @@
       <w:pPr>
         <w:pStyle w:val="Heading2"/>
       </w:pPr>
-      <w:bookmarkStart w:id="25" w:name="VectorPlus"/>
+      <w:bookmarkStart w:id="24" w:name="VectorPlus"/>
       <w:r>
         <w:t>operator+ (Vector)</w:t>
       </w:r>
     </w:p>
-    <w:bookmarkEnd w:id="25"/>
+    <w:bookmarkEnd w:id="24"/>
     <w:p>
       <w:pPr>
         <w:autoSpaceDE w:val="0"/>
@@ -4665,12 +4655,12 @@
       <w:pPr>
         <w:pStyle w:val="Heading2"/>
       </w:pPr>
-      <w:bookmarkStart w:id="26" w:name="VectorMinus"/>
+      <w:bookmarkStart w:id="25" w:name="VectorMinus"/>
       <w:r>
         <w:t>operator- (Vector)</w:t>
       </w:r>
     </w:p>
-    <w:bookmarkEnd w:id="26"/>
+    <w:bookmarkEnd w:id="25"/>
     <w:p>
       <w:pPr>
         <w:autoSpaceDE w:val="0"/>
@@ -4962,12 +4952,12 @@
       <w:pPr>
         <w:pStyle w:val="Heading2"/>
       </w:pPr>
-      <w:bookmarkStart w:id="27" w:name="VectorMultiply"/>
+      <w:bookmarkStart w:id="26" w:name="VectorMultiply"/>
       <w:r>
         <w:t>operator* (Vector)</w:t>
       </w:r>
     </w:p>
-    <w:bookmarkEnd w:id="27"/>
+    <w:bookmarkEnd w:id="26"/>
     <w:p>
       <w:pPr>
         <w:pStyle w:val="ListParagraph"/>
@@ -5426,7 +5416,7 @@
       <w:pPr>
         <w:pStyle w:val="Heading2"/>
       </w:pPr>
-      <w:bookmarkStart w:id="28" w:name="VectorCompOperator"/>
+      <w:bookmarkStart w:id="27" w:name="VectorCompOperator"/>
       <w:r>
         <w:t>operator</w:t>
       </w:r>
@@ -5439,7 +5429,7 @@
         <w:t xml:space="preserve"> (Vector)</w:t>
       </w:r>
     </w:p>
-    <w:bookmarkEnd w:id="28"/>
+    <w:bookmarkEnd w:id="27"/>
     <w:p>
       <w:pPr>
         <w:pStyle w:val="ListParagraph"/>
@@ -6045,7 +6035,7 @@
           <w:lang w:val="en-AU"/>
         </w:rPr>
       </w:pPr>
-      <w:bookmarkStart w:id="29" w:name="VectorEqOperator"/>
+      <w:bookmarkStart w:id="28" w:name="VectorEqOperator"/>
       <w:r>
         <w:rPr>
           <w:lang w:val="en-AU"/>
@@ -6067,7 +6057,7 @@
         <w:t>= (Vector)</w:t>
       </w:r>
     </w:p>
-    <w:bookmarkEnd w:id="29"/>
+    <w:bookmarkEnd w:id="28"/>
     <w:p>
       <w:pPr>
         <w:pStyle w:val="ListParagraph"/>
@@ -6677,7 +6667,7 @@
           <w:lang w:val="en-AU"/>
         </w:rPr>
       </w:pPr>
-      <w:bookmarkStart w:id="30" w:name="Matrix"/>
+      <w:bookmarkStart w:id="29" w:name="Matrix"/>
       <w:r>
         <w:rPr>
           <w:lang w:val="en-AU"/>
@@ -6686,7 +6676,7 @@
         <w:t>Matrix</w:t>
       </w:r>
     </w:p>
-    <w:bookmarkEnd w:id="30"/>
+    <w:bookmarkEnd w:id="29"/>
     <w:p>
       <w:pPr>
         <w:rPr>
@@ -7029,9 +7019,9 @@
         <w:tblLook w:val="04A0" w:firstRow="1" w:lastRow="0" w:firstColumn="1" w:lastColumn="0" w:noHBand="0" w:noVBand="1"/>
       </w:tblPr>
       <w:tblGrid>
-        <w:gridCol w:w="2046"/>
+        <w:gridCol w:w="2316"/>
         <w:gridCol w:w="657"/>
-        <w:gridCol w:w="6647"/>
+        <w:gridCol w:w="6377"/>
       </w:tblGrid>
       <w:tr>
         <w:tc>
@@ -7677,6 +7667,118 @@
           <w:p>
             <w:r>
               <w:t>Sets Matrix&lt;3&gt; or Matrix&lt;4&gt; as transformation matrix rotating to an orientation defined by Euler angles given in Tait-Bryan notation</w:t>
+            </w:r>
+          </w:p>
+        </w:tc>
+      </w:tr>
+      <w:tr>
+        <w:tc>
+          <w:tcPr>
+            <w:tcW w:w="2046" w:type="dxa"/>
+          </w:tcPr>
+          <w:p>
+            <w:proofErr w:type="spellStart"/>
+            <w:r>
+              <w:t>getEulerOrientation</w:t>
+            </w:r>
+            <w:proofErr w:type="spellEnd"/>
+          </w:p>
+        </w:tc>
+        <w:tc>
+          <w:tcPr>
+            <w:tcW w:w="657" w:type="dxa"/>
+          </w:tcPr>
+          <w:p>
+            <w:r>
+              <w:fldChar w:fldCharType="begin"/>
+            </w:r>
+            <w:r>
+              <w:instrText xml:space="preserve"> REF _Ref481499208 \h </w:instrText>
+            </w:r>
+            <w:r>
+              <w:fldChar w:fldCharType="separate"/>
+            </w:r>
+            <w:r>
+              <w:fldChar w:fldCharType="end"/>
+            </w:r>
+            <w:r>
+              <w:fldChar w:fldCharType="begin"/>
+            </w:r>
+            <w:r>
+              <w:instrText xml:space="preserve"> PAGEREF _Ref481499208 \h </w:instrText>
+            </w:r>
+            <w:r>
+              <w:fldChar w:fldCharType="separate"/>
+            </w:r>
+            <w:r>
+              <w:rPr>
+                <w:noProof/>
+              </w:rPr>
+              <w:t>14</w:t>
+            </w:r>
+            <w:r>
+              <w:fldChar w:fldCharType="end"/>
+            </w:r>
+          </w:p>
+        </w:tc>
+        <w:tc>
+          <w:tcPr>
+            <w:tcW w:w="6647" w:type="dxa"/>
+          </w:tcPr>
+          <w:p>
+            <w:r>
+              <w:t>Calculates Euler angles for the orientation of this matrix’s axes</w:t>
+            </w:r>
+            <w:bookmarkStart w:id="30" w:name="_GoBack"/>
+            <w:bookmarkEnd w:id="30"/>
+          </w:p>
+        </w:tc>
+      </w:tr>
+      <w:tr>
+        <w:tc>
+          <w:tcPr>
+            <w:tcW w:w="2046" w:type="dxa"/>
+          </w:tcPr>
+          <w:p>
+            <w:proofErr w:type="spellStart"/>
+            <w:r>
+              <w:t>getTaitBryanOrienation</w:t>
+            </w:r>
+            <w:proofErr w:type="spellEnd"/>
+          </w:p>
+        </w:tc>
+        <w:tc>
+          <w:tcPr>
+            <w:tcW w:w="657" w:type="dxa"/>
+          </w:tcPr>
+          <w:p>
+            <w:r>
+              <w:fldChar w:fldCharType="begin"/>
+            </w:r>
+            <w:r>
+              <w:instrText xml:space="preserve"> PAGEREF _Ref481499208 \h </w:instrText>
+            </w:r>
+            <w:r>
+              <w:fldChar w:fldCharType="separate"/>
+            </w:r>
+            <w:r>
+              <w:rPr>
+                <w:noProof/>
+              </w:rPr>
+              <w:t>14</w:t>
+            </w:r>
+            <w:r>
+              <w:fldChar w:fldCharType="end"/>
+            </w:r>
+          </w:p>
+        </w:tc>
+        <w:tc>
+          <w:tcPr>
+            <w:tcW w:w="6647" w:type="dxa"/>
+          </w:tcPr>
+          <w:p>
+            <w:r>
+              <w:t>Calculates Euler angles given in Tait-Bryan notation for the orientation of this matrix’s axes</w:t>
             </w:r>
           </w:p>
         </w:tc>
@@ -7919,6 +8021,7 @@
           <w:p>
             <w:proofErr w:type="spellStart"/>
             <w:r>
+              <w:lastRenderedPageBreak/>
               <w:t>areColumnsEqual</w:t>
             </w:r>
             <w:proofErr w:type="spellEnd"/>
@@ -8017,7 +8120,6 @@
           <w:p>
             <w:proofErr w:type="spellStart"/>
             <w:r>
-              <w:lastRenderedPageBreak/>
               <w:t>multiplyRow</w:t>
             </w:r>
             <w:proofErr w:type="spellEnd"/>
@@ -9278,6 +9380,7 @@
     </w:p>
     <w:p>
       <w:r>
+        <w:lastRenderedPageBreak/>
         <w:t xml:space="preserve">Casts matrix as pointer to its first element. As a column-major matrix, the element at column </w:t>
       </w:r>
       <w:proofErr w:type="spellStart"/>
@@ -9302,7 +9405,6 @@
         <w:pStyle w:val="Heading3"/>
       </w:pPr>
       <w:r>
-        <w:lastRenderedPageBreak/>
         <w:t>Return Value</w:t>
       </w:r>
     </w:p>
@@ -10529,6 +10631,7 @@
           <w:szCs w:val="19"/>
           <w:highlight w:val="white"/>
         </w:rPr>
+        <w:lastRenderedPageBreak/>
         <w:t>template</w:t>
       </w:r>
       <w:r>
@@ -12068,19 +12171,12 @@
     </w:p>
     <w:p>
       <w:pPr>
-        <w:rPr>
-          <w:lang w:val="en-AU"/>
-        </w:rPr>
-      </w:pPr>
-    </w:p>
-    <w:p>
-      <w:pPr>
         <w:pStyle w:val="Heading2"/>
         <w:rPr>
           <w:lang w:val="en-AU"/>
         </w:rPr>
       </w:pPr>
-      <w:bookmarkStart w:id="41" w:name="_Ref480275797"/>
+      <w:bookmarkStart w:id="41" w:name="_Ref481499208"/>
       <w:proofErr w:type="gramStart"/>
       <w:r>
         <w:rPr>
@@ -12094,9 +12190,950 @@
         <w:rPr>
           <w:lang w:val="en-AU"/>
         </w:rPr>
+        <w:t>getEulerOrientation,getTaitBryanOrientation</w:t>
+      </w:r>
+      <w:bookmarkEnd w:id="41"/>
+      <w:proofErr w:type="spellEnd"/>
+    </w:p>
+    <w:p>
+      <w:pPr>
+        <w:pStyle w:val="ListParagraph"/>
+        <w:numPr>
+          <w:ilvl w:val="0"/>
+          <w:numId w:val="31"/>
+        </w:numPr>
+        <w:autoSpaceDE w:val="0"/>
+        <w:autoSpaceDN w:val="0"/>
+        <w:adjustRightInd w:val="0"/>
+        <w:spacing w:after="0" w:line="240" w:lineRule="auto"/>
+        <w:rPr>
+          <w:rFonts w:ascii="Consolas" w:hAnsi="Consolas" w:cs="Consolas"/>
+          <w:color w:val="000000"/>
+          <w:sz w:val="19"/>
+          <w:szCs w:val="19"/>
+          <w:highlight w:val="white"/>
+        </w:rPr>
+      </w:pPr>
+      <w:r>
+        <w:rPr>
+          <w:rFonts w:ascii="Consolas" w:hAnsi="Consolas" w:cs="Consolas"/>
+          <w:color w:val="0000FF"/>
+          <w:sz w:val="19"/>
+          <w:szCs w:val="19"/>
+          <w:highlight w:val="white"/>
+        </w:rPr>
+        <w:t>template</w:t>
+      </w:r>
+      <w:r>
+        <w:rPr>
+          <w:rFonts w:ascii="Consolas" w:hAnsi="Consolas" w:cs="Consolas"/>
+          <w:color w:val="000000"/>
+          <w:sz w:val="19"/>
+          <w:szCs w:val="19"/>
+          <w:highlight w:val="white"/>
+        </w:rPr>
+        <w:t>&lt;</w:t>
+      </w:r>
+      <w:proofErr w:type="spellStart"/>
+      <w:r>
+        <w:rPr>
+          <w:rFonts w:ascii="Consolas" w:hAnsi="Consolas" w:cs="Consolas"/>
+          <w:color w:val="2B91AF"/>
+          <w:sz w:val="19"/>
+          <w:szCs w:val="19"/>
+          <w:highlight w:val="white"/>
+        </w:rPr>
+        <w:t>size_t</w:t>
+      </w:r>
+      <w:proofErr w:type="spellEnd"/>
+      <w:r>
+        <w:rPr>
+          <w:rFonts w:ascii="Consolas" w:hAnsi="Consolas" w:cs="Consolas"/>
+          <w:color w:val="000000"/>
+          <w:sz w:val="19"/>
+          <w:szCs w:val="19"/>
+          <w:highlight w:val="white"/>
+        </w:rPr>
+        <w:t xml:space="preserve"> ORD = ORDER&gt;</w:t>
+      </w:r>
+      <w:r>
+        <w:rPr>
+          <w:rFonts w:ascii="Consolas" w:hAnsi="Consolas" w:cs="Consolas"/>
+          <w:color w:val="000000"/>
+          <w:sz w:val="19"/>
+          <w:szCs w:val="19"/>
+          <w:highlight w:val="white"/>
+        </w:rPr>
+        <w:br/>
+      </w:r>
+      <w:proofErr w:type="spellStart"/>
+      <w:r>
+        <w:rPr>
+          <w:rFonts w:ascii="Consolas" w:hAnsi="Consolas" w:cs="Consolas"/>
+          <w:color w:val="0000FF"/>
+          <w:sz w:val="19"/>
+          <w:szCs w:val="19"/>
+          <w:highlight w:val="white"/>
+        </w:rPr>
+        <w:t>typename</w:t>
+      </w:r>
+      <w:proofErr w:type="spellEnd"/>
+      <w:r>
+        <w:rPr>
+          <w:rFonts w:ascii="Consolas" w:hAnsi="Consolas" w:cs="Consolas"/>
+          <w:color w:val="000000"/>
+          <w:sz w:val="19"/>
+          <w:szCs w:val="19"/>
+          <w:highlight w:val="white"/>
+        </w:rPr>
+        <w:t xml:space="preserve"> </w:t>
+      </w:r>
+      <w:proofErr w:type="spellStart"/>
+      <w:r>
+        <w:rPr>
+          <w:rFonts w:ascii="Consolas" w:hAnsi="Consolas" w:cs="Consolas"/>
+          <w:color w:val="000000"/>
+          <w:sz w:val="19"/>
+          <w:szCs w:val="19"/>
+          <w:highlight w:val="white"/>
+        </w:rPr>
+        <w:t>std</w:t>
+      </w:r>
+      <w:proofErr w:type="spellEnd"/>
+      <w:r>
+        <w:rPr>
+          <w:rFonts w:ascii="Consolas" w:hAnsi="Consolas" w:cs="Consolas"/>
+          <w:color w:val="000000"/>
+          <w:sz w:val="19"/>
+          <w:szCs w:val="19"/>
+          <w:highlight w:val="white"/>
+        </w:rPr>
+        <w:t>::</w:t>
+      </w:r>
+      <w:proofErr w:type="spellStart"/>
+      <w:r>
+        <w:rPr>
+          <w:rFonts w:ascii="Consolas" w:hAnsi="Consolas" w:cs="Consolas"/>
+          <w:color w:val="2B91AF"/>
+          <w:sz w:val="19"/>
+          <w:szCs w:val="19"/>
+          <w:highlight w:val="white"/>
+        </w:rPr>
+        <w:t>enable_if</w:t>
+      </w:r>
+      <w:proofErr w:type="spellEnd"/>
+      <w:r>
+        <w:rPr>
+          <w:rFonts w:ascii="Consolas" w:hAnsi="Consolas" w:cs="Consolas"/>
+          <w:color w:val="000000"/>
+          <w:sz w:val="19"/>
+          <w:szCs w:val="19"/>
+          <w:highlight w:val="white"/>
+        </w:rPr>
+        <w:t xml:space="preserve">&lt;ORD == 3 || ORD == 4, </w:t>
+      </w:r>
+      <w:proofErr w:type="spellStart"/>
+      <w:r>
+        <w:rPr>
+          <w:rFonts w:ascii="Consolas" w:hAnsi="Consolas" w:cs="Consolas"/>
+          <w:color w:val="000000"/>
+          <w:sz w:val="19"/>
+          <w:szCs w:val="19"/>
+          <w:highlight w:val="white"/>
+        </w:rPr>
+        <w:t>std</w:t>
+      </w:r>
+      <w:proofErr w:type="spellEnd"/>
+      <w:r>
+        <w:rPr>
+          <w:rFonts w:ascii="Consolas" w:hAnsi="Consolas" w:cs="Consolas"/>
+          <w:color w:val="000000"/>
+          <w:sz w:val="19"/>
+          <w:szCs w:val="19"/>
+          <w:highlight w:val="white"/>
+        </w:rPr>
+        <w:t>::</w:t>
+      </w:r>
+      <w:r>
+        <w:rPr>
+          <w:rFonts w:ascii="Consolas" w:hAnsi="Consolas" w:cs="Consolas"/>
+          <w:color w:val="2B91AF"/>
+          <w:sz w:val="19"/>
+          <w:szCs w:val="19"/>
+          <w:highlight w:val="white"/>
+        </w:rPr>
+        <w:t>tuple</w:t>
+      </w:r>
+      <w:r>
+        <w:rPr>
+          <w:rFonts w:ascii="Consolas" w:hAnsi="Consolas" w:cs="Consolas"/>
+          <w:color w:val="000000"/>
+          <w:sz w:val="19"/>
+          <w:szCs w:val="19"/>
+          <w:highlight w:val="white"/>
+        </w:rPr>
+        <w:t>&lt;</w:t>
+      </w:r>
+      <w:r>
+        <w:rPr>
+          <w:rFonts w:ascii="Consolas" w:hAnsi="Consolas" w:cs="Consolas"/>
+          <w:color w:val="0000FF"/>
+          <w:sz w:val="19"/>
+          <w:szCs w:val="19"/>
+          <w:highlight w:val="white"/>
+        </w:rPr>
+        <w:t>float</w:t>
+      </w:r>
+      <w:r>
+        <w:rPr>
+          <w:rFonts w:ascii="Consolas" w:hAnsi="Consolas" w:cs="Consolas"/>
+          <w:color w:val="000000"/>
+          <w:sz w:val="19"/>
+          <w:szCs w:val="19"/>
+          <w:highlight w:val="white"/>
+        </w:rPr>
+        <w:t xml:space="preserve">, </w:t>
+      </w:r>
+      <w:r>
+        <w:rPr>
+          <w:rFonts w:ascii="Consolas" w:hAnsi="Consolas" w:cs="Consolas"/>
+          <w:color w:val="0000FF"/>
+          <w:sz w:val="19"/>
+          <w:szCs w:val="19"/>
+          <w:highlight w:val="white"/>
+        </w:rPr>
+        <w:t>float</w:t>
+      </w:r>
+      <w:r>
+        <w:rPr>
+          <w:rFonts w:ascii="Consolas" w:hAnsi="Consolas" w:cs="Consolas"/>
+          <w:color w:val="000000"/>
+          <w:sz w:val="19"/>
+          <w:szCs w:val="19"/>
+          <w:highlight w:val="white"/>
+        </w:rPr>
+        <w:t xml:space="preserve">, </w:t>
+      </w:r>
+      <w:r>
+        <w:rPr>
+          <w:rFonts w:ascii="Consolas" w:hAnsi="Consolas" w:cs="Consolas"/>
+          <w:color w:val="0000FF"/>
+          <w:sz w:val="19"/>
+          <w:szCs w:val="19"/>
+          <w:highlight w:val="white"/>
+        </w:rPr>
+        <w:t>float</w:t>
+      </w:r>
+      <w:r>
+        <w:rPr>
+          <w:rFonts w:ascii="Consolas" w:hAnsi="Consolas" w:cs="Consolas"/>
+          <w:color w:val="000000"/>
+          <w:sz w:val="19"/>
+          <w:szCs w:val="19"/>
+          <w:highlight w:val="white"/>
+        </w:rPr>
+        <w:t>&gt;&gt;::</w:t>
+      </w:r>
+      <w:r>
+        <w:rPr>
+          <w:rFonts w:ascii="Consolas" w:hAnsi="Consolas" w:cs="Consolas"/>
+          <w:color w:val="2B91AF"/>
+          <w:sz w:val="19"/>
+          <w:szCs w:val="19"/>
+          <w:highlight w:val="white"/>
+        </w:rPr>
+        <w:t>type</w:t>
+      </w:r>
+      <w:r>
+        <w:rPr>
+          <w:rFonts w:ascii="Consolas" w:hAnsi="Consolas" w:cs="Consolas"/>
+          <w:color w:val="000000"/>
+          <w:sz w:val="19"/>
+          <w:szCs w:val="19"/>
+          <w:highlight w:val="white"/>
+        </w:rPr>
+        <w:t xml:space="preserve"> </w:t>
+      </w:r>
+      <w:proofErr w:type="spellStart"/>
+      <w:r>
+        <w:rPr>
+          <w:rFonts w:ascii="Consolas" w:hAnsi="Consolas" w:cs="Consolas"/>
+          <w:color w:val="000000"/>
+          <w:sz w:val="19"/>
+          <w:szCs w:val="19"/>
+          <w:highlight w:val="white"/>
+        </w:rPr>
+        <w:t>getEulerOrientation</w:t>
+      </w:r>
+      <w:proofErr w:type="spellEnd"/>
+      <w:r>
+        <w:rPr>
+          <w:rFonts w:ascii="Consolas" w:hAnsi="Consolas" w:cs="Consolas"/>
+          <w:color w:val="000000"/>
+          <w:sz w:val="19"/>
+          <w:szCs w:val="19"/>
+          <w:highlight w:val="white"/>
+        </w:rPr>
+        <w:t>()</w:t>
+      </w:r>
+      <w:r>
+        <w:rPr>
+          <w:rFonts w:ascii="Consolas" w:hAnsi="Consolas" w:cs="Consolas"/>
+          <w:color w:val="000000"/>
+          <w:sz w:val="19"/>
+          <w:szCs w:val="19"/>
+          <w:highlight w:val="white"/>
+        </w:rPr>
+        <w:t>;</w:t>
+      </w:r>
+    </w:p>
+    <w:p>
+      <w:pPr>
+        <w:pStyle w:val="ListParagraph"/>
+        <w:numPr>
+          <w:ilvl w:val="0"/>
+          <w:numId w:val="31"/>
+        </w:numPr>
+        <w:autoSpaceDE w:val="0"/>
+        <w:autoSpaceDN w:val="0"/>
+        <w:adjustRightInd w:val="0"/>
+        <w:spacing w:after="0" w:line="240" w:lineRule="auto"/>
+        <w:rPr>
+          <w:rFonts w:ascii="Consolas" w:hAnsi="Consolas" w:cs="Consolas"/>
+          <w:color w:val="000000"/>
+          <w:sz w:val="19"/>
+          <w:szCs w:val="19"/>
+          <w:highlight w:val="white"/>
+        </w:rPr>
+      </w:pPr>
+      <w:r>
+        <w:rPr>
+          <w:rFonts w:ascii="Consolas" w:hAnsi="Consolas" w:cs="Consolas"/>
+          <w:color w:val="0000FF"/>
+          <w:sz w:val="19"/>
+          <w:szCs w:val="19"/>
+          <w:highlight w:val="white"/>
+        </w:rPr>
+        <w:t>template</w:t>
+      </w:r>
+      <w:r>
+        <w:rPr>
+          <w:rFonts w:ascii="Consolas" w:hAnsi="Consolas" w:cs="Consolas"/>
+          <w:color w:val="000000"/>
+          <w:sz w:val="19"/>
+          <w:szCs w:val="19"/>
+          <w:highlight w:val="white"/>
+        </w:rPr>
+        <w:t>&lt;</w:t>
+      </w:r>
+      <w:proofErr w:type="spellStart"/>
+      <w:r>
+        <w:rPr>
+          <w:rFonts w:ascii="Consolas" w:hAnsi="Consolas" w:cs="Consolas"/>
+          <w:color w:val="2B91AF"/>
+          <w:sz w:val="19"/>
+          <w:szCs w:val="19"/>
+          <w:highlight w:val="white"/>
+        </w:rPr>
+        <w:t>size_t</w:t>
+      </w:r>
+      <w:proofErr w:type="spellEnd"/>
+      <w:r>
+        <w:rPr>
+          <w:rFonts w:ascii="Consolas" w:hAnsi="Consolas" w:cs="Consolas"/>
+          <w:color w:val="000000"/>
+          <w:sz w:val="19"/>
+          <w:szCs w:val="19"/>
+          <w:highlight w:val="white"/>
+        </w:rPr>
+        <w:t xml:space="preserve"> ORD = ORDER&gt;</w:t>
+      </w:r>
+      <w:r>
+        <w:rPr>
+          <w:rFonts w:ascii="Consolas" w:hAnsi="Consolas" w:cs="Consolas"/>
+          <w:color w:val="000000"/>
+          <w:sz w:val="19"/>
+          <w:szCs w:val="19"/>
+          <w:highlight w:val="white"/>
+        </w:rPr>
+        <w:br/>
+      </w:r>
+      <w:proofErr w:type="spellStart"/>
+      <w:r>
+        <w:rPr>
+          <w:rFonts w:ascii="Consolas" w:hAnsi="Consolas" w:cs="Consolas"/>
+          <w:color w:val="0000FF"/>
+          <w:sz w:val="19"/>
+          <w:szCs w:val="19"/>
+          <w:highlight w:val="white"/>
+        </w:rPr>
+        <w:t>typename</w:t>
+      </w:r>
+      <w:proofErr w:type="spellEnd"/>
+      <w:r>
+        <w:rPr>
+          <w:rFonts w:ascii="Consolas" w:hAnsi="Consolas" w:cs="Consolas"/>
+          <w:color w:val="000000"/>
+          <w:sz w:val="19"/>
+          <w:szCs w:val="19"/>
+          <w:highlight w:val="white"/>
+        </w:rPr>
+        <w:t xml:space="preserve"> </w:t>
+      </w:r>
+      <w:proofErr w:type="spellStart"/>
+      <w:r>
+        <w:rPr>
+          <w:rFonts w:ascii="Consolas" w:hAnsi="Consolas" w:cs="Consolas"/>
+          <w:color w:val="000000"/>
+          <w:sz w:val="19"/>
+          <w:szCs w:val="19"/>
+          <w:highlight w:val="white"/>
+        </w:rPr>
+        <w:t>std</w:t>
+      </w:r>
+      <w:proofErr w:type="spellEnd"/>
+      <w:r>
+        <w:rPr>
+          <w:rFonts w:ascii="Consolas" w:hAnsi="Consolas" w:cs="Consolas"/>
+          <w:color w:val="000000"/>
+          <w:sz w:val="19"/>
+          <w:szCs w:val="19"/>
+          <w:highlight w:val="white"/>
+        </w:rPr>
+        <w:t>::</w:t>
+      </w:r>
+      <w:proofErr w:type="spellStart"/>
+      <w:r>
+        <w:rPr>
+          <w:rFonts w:ascii="Consolas" w:hAnsi="Consolas" w:cs="Consolas"/>
+          <w:color w:val="2B91AF"/>
+          <w:sz w:val="19"/>
+          <w:szCs w:val="19"/>
+          <w:highlight w:val="white"/>
+        </w:rPr>
+        <w:t>enable_if</w:t>
+      </w:r>
+      <w:proofErr w:type="spellEnd"/>
+      <w:r>
+        <w:rPr>
+          <w:rFonts w:ascii="Consolas" w:hAnsi="Consolas" w:cs="Consolas"/>
+          <w:color w:val="000000"/>
+          <w:sz w:val="19"/>
+          <w:szCs w:val="19"/>
+          <w:highlight w:val="white"/>
+        </w:rPr>
+        <w:t xml:space="preserve">&lt;ORD == 3 || ORD == 4, </w:t>
+      </w:r>
+      <w:proofErr w:type="spellStart"/>
+      <w:r>
+        <w:rPr>
+          <w:rFonts w:ascii="Consolas" w:hAnsi="Consolas" w:cs="Consolas"/>
+          <w:color w:val="000000"/>
+          <w:sz w:val="19"/>
+          <w:szCs w:val="19"/>
+          <w:highlight w:val="white"/>
+        </w:rPr>
+        <w:t>std</w:t>
+      </w:r>
+      <w:proofErr w:type="spellEnd"/>
+      <w:r>
+        <w:rPr>
+          <w:rFonts w:ascii="Consolas" w:hAnsi="Consolas" w:cs="Consolas"/>
+          <w:color w:val="000000"/>
+          <w:sz w:val="19"/>
+          <w:szCs w:val="19"/>
+          <w:highlight w:val="white"/>
+        </w:rPr>
+        <w:t>::</w:t>
+      </w:r>
+      <w:r>
+        <w:rPr>
+          <w:rFonts w:ascii="Consolas" w:hAnsi="Consolas" w:cs="Consolas"/>
+          <w:color w:val="2B91AF"/>
+          <w:sz w:val="19"/>
+          <w:szCs w:val="19"/>
+          <w:highlight w:val="white"/>
+        </w:rPr>
+        <w:t>tuple</w:t>
+      </w:r>
+      <w:r>
+        <w:rPr>
+          <w:rFonts w:ascii="Consolas" w:hAnsi="Consolas" w:cs="Consolas"/>
+          <w:color w:val="000000"/>
+          <w:sz w:val="19"/>
+          <w:szCs w:val="19"/>
+          <w:highlight w:val="white"/>
+        </w:rPr>
+        <w:t>&lt;</w:t>
+      </w:r>
+      <w:r>
+        <w:rPr>
+          <w:rFonts w:ascii="Consolas" w:hAnsi="Consolas" w:cs="Consolas"/>
+          <w:color w:val="0000FF"/>
+          <w:sz w:val="19"/>
+          <w:szCs w:val="19"/>
+          <w:highlight w:val="white"/>
+        </w:rPr>
+        <w:t>float</w:t>
+      </w:r>
+      <w:r>
+        <w:rPr>
+          <w:rFonts w:ascii="Consolas" w:hAnsi="Consolas" w:cs="Consolas"/>
+          <w:color w:val="000000"/>
+          <w:sz w:val="19"/>
+          <w:szCs w:val="19"/>
+          <w:highlight w:val="white"/>
+        </w:rPr>
+        <w:t xml:space="preserve">, </w:t>
+      </w:r>
+      <w:r>
+        <w:rPr>
+          <w:rFonts w:ascii="Consolas" w:hAnsi="Consolas" w:cs="Consolas"/>
+          <w:color w:val="0000FF"/>
+          <w:sz w:val="19"/>
+          <w:szCs w:val="19"/>
+          <w:highlight w:val="white"/>
+        </w:rPr>
+        <w:t>float</w:t>
+      </w:r>
+      <w:r>
+        <w:rPr>
+          <w:rFonts w:ascii="Consolas" w:hAnsi="Consolas" w:cs="Consolas"/>
+          <w:color w:val="000000"/>
+          <w:sz w:val="19"/>
+          <w:szCs w:val="19"/>
+          <w:highlight w:val="white"/>
+        </w:rPr>
+        <w:t xml:space="preserve">, </w:t>
+      </w:r>
+      <w:r>
+        <w:rPr>
+          <w:rFonts w:ascii="Consolas" w:hAnsi="Consolas" w:cs="Consolas"/>
+          <w:color w:val="0000FF"/>
+          <w:sz w:val="19"/>
+          <w:szCs w:val="19"/>
+          <w:highlight w:val="white"/>
+        </w:rPr>
+        <w:t>float</w:t>
+      </w:r>
+      <w:r>
+        <w:rPr>
+          <w:rFonts w:ascii="Consolas" w:hAnsi="Consolas" w:cs="Consolas"/>
+          <w:color w:val="000000"/>
+          <w:sz w:val="19"/>
+          <w:szCs w:val="19"/>
+          <w:highlight w:val="white"/>
+        </w:rPr>
+        <w:t>&gt;&gt;::</w:t>
+      </w:r>
+      <w:r>
+        <w:rPr>
+          <w:rFonts w:ascii="Consolas" w:hAnsi="Consolas" w:cs="Consolas"/>
+          <w:color w:val="2B91AF"/>
+          <w:sz w:val="19"/>
+          <w:szCs w:val="19"/>
+          <w:highlight w:val="white"/>
+        </w:rPr>
+        <w:t>type</w:t>
+      </w:r>
+      <w:r>
+        <w:rPr>
+          <w:rFonts w:ascii="Consolas" w:hAnsi="Consolas" w:cs="Consolas"/>
+          <w:color w:val="000000"/>
+          <w:sz w:val="19"/>
+          <w:szCs w:val="19"/>
+          <w:highlight w:val="white"/>
+        </w:rPr>
+        <w:t xml:space="preserve"> </w:t>
+      </w:r>
+      <w:proofErr w:type="spellStart"/>
+      <w:r>
+        <w:rPr>
+          <w:rFonts w:ascii="Consolas" w:hAnsi="Consolas" w:cs="Consolas"/>
+          <w:color w:val="000000"/>
+          <w:sz w:val="19"/>
+          <w:szCs w:val="19"/>
+          <w:highlight w:val="white"/>
+        </w:rPr>
+        <w:t>getTaitBryanOrientation</w:t>
+      </w:r>
+      <w:proofErr w:type="spellEnd"/>
+      <w:r>
+        <w:rPr>
+          <w:rFonts w:ascii="Consolas" w:hAnsi="Consolas" w:cs="Consolas"/>
+          <w:color w:val="000000"/>
+          <w:sz w:val="19"/>
+          <w:szCs w:val="19"/>
+          <w:highlight w:val="white"/>
+        </w:rPr>
+        <w:t>();</w:t>
+      </w:r>
+    </w:p>
+    <w:p>
+      <w:pPr>
+        <w:rPr>
+          <w:highlight w:val="white"/>
+        </w:rPr>
+      </w:pPr>
+      <w:r>
+        <w:rPr>
+          <w:highlight w:val="white"/>
+        </w:rPr>
+        <w:lastRenderedPageBreak/>
+        <w:t xml:space="preserve">Calculate Euler angles for the orientation of </w:t>
+      </w:r>
+      <w:r>
+        <w:rPr>
+          <w:highlight w:val="white"/>
+        </w:rPr>
+        <w:t xml:space="preserve">a Matrix&lt;3&gt; or Matrix&lt;4&gt;. </w:t>
+      </w:r>
+      <w:r>
+        <w:rPr>
+          <w:highlight w:val="white"/>
+        </w:rPr>
+        <w:t xml:space="preserve">For (1) these are in Proper Euler form with z-x-z axes, and for (2) these are in Tait-Bryan form with z-y-x axes. In both cases, the axes of the matrix are copied and </w:t>
+      </w:r>
+      <w:proofErr w:type="spellStart"/>
+      <w:r>
+        <w:rPr>
+          <w:highlight w:val="white"/>
+        </w:rPr>
+        <w:t>normalised</w:t>
+      </w:r>
+      <w:proofErr w:type="spellEnd"/>
+      <w:r>
+        <w:rPr>
+          <w:highlight w:val="white"/>
+        </w:rPr>
+        <w:t>. Based on the components of these axes, the angles can be calculated</w:t>
+      </w:r>
+      <w:r>
+        <w:rPr>
+          <w:highlight w:val="white"/>
+        </w:rPr>
+        <w:t xml:space="preserve"> </w:t>
+      </w:r>
+    </w:p>
+    <w:p>
+      <w:pPr>
+        <w:pStyle w:val="Heading3"/>
+        <w:rPr>
+          <w:lang w:val="en-AU"/>
+        </w:rPr>
+      </w:pPr>
+      <w:bookmarkStart w:id="42" w:name="_Ref480275797"/>
+      <w:r>
+        <w:rPr>
+          <w:lang w:val="en-AU"/>
+        </w:rPr>
+        <w:t>Template Parameters</w:t>
+      </w:r>
+    </w:p>
+    <w:p>
+      <w:pPr>
+        <w:ind w:left="720" w:hanging="720"/>
+      </w:pPr>
+      <w:r>
+        <w:rPr>
+          <w:lang w:val="en-AU"/>
+        </w:rPr>
+        <w:t>ORD</w:t>
+      </w:r>
+      <w:r>
+        <w:rPr>
+          <w:lang w:val="en-AU"/>
+        </w:rPr>
+        <w:tab/>
+      </w:r>
+      <w:r>
+        <w:rPr>
+          <w:highlight w:val="white"/>
+        </w:rPr>
+        <w:t xml:space="preserve">Order of the matrix. Used by </w:t>
+      </w:r>
+      <w:proofErr w:type="spellStart"/>
+      <w:r>
+        <w:rPr>
+          <w:highlight w:val="white"/>
+        </w:rPr>
+        <w:t>enable_if</w:t>
+      </w:r>
+      <w:proofErr w:type="spellEnd"/>
+      <w:r>
+        <w:rPr>
+          <w:highlight w:val="white"/>
+        </w:rPr>
+        <w:t xml:space="preserve"> to prevent this function from being compiled for Matrix classes of invalid order</w:t>
+      </w:r>
+    </w:p>
+    <w:p>
+      <w:pPr>
+        <w:pStyle w:val="Heading3"/>
+        <w:rPr>
+          <w:lang w:val="en-AU"/>
+        </w:rPr>
+      </w:pPr>
+      <w:r>
+        <w:rPr>
+          <w:lang w:val="en-AU"/>
+        </w:rPr>
+        <w:t>Return Value</w:t>
+      </w:r>
+    </w:p>
+    <w:p>
+      <w:pPr>
+        <w:rPr>
+          <w:lang w:val="en-AU"/>
+        </w:rPr>
+      </w:pPr>
+      <w:r>
+        <w:rPr>
+          <w:lang w:val="en-AU"/>
+        </w:rPr>
+        <w:t xml:space="preserve">Returns a tuple </w:t>
+      </w:r>
+      <w:r>
+        <w:rPr>
+          <w:lang w:val="en-AU"/>
+        </w:rPr>
+        <w:t>of three float values</w:t>
+      </w:r>
+    </w:p>
+    <w:p>
+      <w:pPr>
+        <w:pStyle w:val="ListParagraph"/>
+        <w:numPr>
+          <w:ilvl w:val="0"/>
+          <w:numId w:val="33"/>
+        </w:numPr>
+        <w:rPr>
+          <w:lang w:val="en-AU"/>
+        </w:rPr>
+      </w:pPr>
+      <w:r>
+        <w:rPr>
+          <w:lang w:val="en-AU"/>
+        </w:rPr>
+        <w:t>Returns a tuple containing the alpha, beta, and gamma angles.</w:t>
+      </w:r>
+      <w:r>
+        <w:rPr>
+          <w:lang w:val="en-AU"/>
+        </w:rPr>
+        <w:t xml:space="preserve"> Alpha is within the range [-</w:t>
+      </w:r>
+      <w:proofErr w:type="spellStart"/>
+      <w:proofErr w:type="gramStart"/>
+      <w:r>
+        <w:rPr>
+          <w:lang w:val="en-AU"/>
+        </w:rPr>
+        <w:t>pi,pi</w:t>
+      </w:r>
+      <w:proofErr w:type="spellEnd"/>
+      <w:proofErr w:type="gramEnd"/>
+      <w:r>
+        <w:rPr>
+          <w:lang w:val="en-AU"/>
+        </w:rPr>
+        <w:t>] radians.</w:t>
+      </w:r>
+      <w:r>
+        <w:rPr>
+          <w:lang w:val="en-AU"/>
+        </w:rPr>
+        <w:t xml:space="preserve"> Beta is within the range [</w:t>
+      </w:r>
+      <w:proofErr w:type="gramStart"/>
+      <w:r>
+        <w:rPr>
+          <w:lang w:val="en-AU"/>
+        </w:rPr>
+        <w:t>0,pi</w:t>
+      </w:r>
+      <w:proofErr w:type="gramEnd"/>
+      <w:r>
+        <w:rPr>
+          <w:lang w:val="en-AU"/>
+        </w:rPr>
+        <w:t>] radians</w:t>
+      </w:r>
+      <w:r>
+        <w:rPr>
+          <w:lang w:val="en-AU"/>
+        </w:rPr>
+        <w:t>.</w:t>
+      </w:r>
+      <w:r>
+        <w:rPr>
+          <w:lang w:val="en-AU"/>
+        </w:rPr>
+        <w:t xml:space="preserve"> </w:t>
+      </w:r>
+      <w:r>
+        <w:rPr>
+          <w:lang w:val="en-AU"/>
+        </w:rPr>
+        <w:t>Gamma is within the range[-</w:t>
+      </w:r>
+      <w:proofErr w:type="spellStart"/>
+      <w:proofErr w:type="gramStart"/>
+      <w:r>
+        <w:rPr>
+          <w:lang w:val="en-AU"/>
+        </w:rPr>
+        <w:t>pi,pi</w:t>
+      </w:r>
+      <w:proofErr w:type="spellEnd"/>
+      <w:proofErr w:type="gramEnd"/>
+      <w:r>
+        <w:rPr>
+          <w:lang w:val="en-AU"/>
+        </w:rPr>
+        <w:t>] radians, however if Beta is 0 or pi, Alpha and Gamma are gimbal locked, and Gamma is 0.</w:t>
+      </w:r>
+    </w:p>
+    <w:p>
+      <w:pPr>
+        <w:pStyle w:val="ListParagraph"/>
+        <w:numPr>
+          <w:ilvl w:val="0"/>
+          <w:numId w:val="33"/>
+        </w:numPr>
+        <w:rPr>
+          <w:lang w:val="en-AU"/>
+        </w:rPr>
+      </w:pPr>
+      <w:r>
+        <w:rPr>
+          <w:lang w:val="en-AU"/>
+        </w:rPr>
+        <w:t>Returns a tuple containing the yaw, pitch, and roll angles. Yaw is within the range [-</w:t>
+      </w:r>
+      <w:proofErr w:type="spellStart"/>
+      <w:proofErr w:type="gramStart"/>
+      <w:r>
+        <w:rPr>
+          <w:lang w:val="en-AU"/>
+        </w:rPr>
+        <w:t>pi,pi</w:t>
+      </w:r>
+      <w:proofErr w:type="spellEnd"/>
+      <w:proofErr w:type="gramEnd"/>
+      <w:r>
+        <w:rPr>
+          <w:lang w:val="en-AU"/>
+        </w:rPr>
+        <w:t>] radians. Pitch is within the range [-pi/</w:t>
+      </w:r>
+      <w:proofErr w:type="gramStart"/>
+      <w:r>
+        <w:rPr>
+          <w:lang w:val="en-AU"/>
+        </w:rPr>
+        <w:t>2,pi</w:t>
+      </w:r>
+      <w:proofErr w:type="gramEnd"/>
+      <w:r>
+        <w:rPr>
+          <w:lang w:val="en-AU"/>
+        </w:rPr>
+        <w:t>/2]. Roll is within the range [-</w:t>
+      </w:r>
+      <w:proofErr w:type="spellStart"/>
+      <w:proofErr w:type="gramStart"/>
+      <w:r>
+        <w:rPr>
+          <w:lang w:val="en-AU"/>
+        </w:rPr>
+        <w:t>pi,pi</w:t>
+      </w:r>
+      <w:proofErr w:type="spellEnd"/>
+      <w:proofErr w:type="gramEnd"/>
+      <w:r>
+        <w:rPr>
+          <w:lang w:val="en-AU"/>
+        </w:rPr>
+        <w:t>] radians, however if Pitch is –pi/2 or pi/2, Yaw and Roll are gimbal locked, and Roll is 0.</w:t>
+      </w:r>
+    </w:p>
+    <w:p>
+      <w:pPr>
+        <w:pStyle w:val="Heading3"/>
+        <w:rPr>
+          <w:lang w:val="en-AU"/>
+        </w:rPr>
+      </w:pPr>
+      <w:r>
+        <w:rPr>
+          <w:lang w:val="en-AU"/>
+        </w:rPr>
+        <w:t>Exceptions</w:t>
+      </w:r>
+    </w:p>
+    <w:p>
+      <w:pPr>
+        <w:rPr>
+          <w:lang w:val="en-AU"/>
+        </w:rPr>
+      </w:pPr>
+      <w:r>
+        <w:rPr>
+          <w:lang w:val="en-AU"/>
+        </w:rPr>
+        <w:t xml:space="preserve">Throws a Domain Error exception if the X, Y, and Z axes are not independent. </w:t>
+      </w:r>
+    </w:p>
+    <w:p>
+      <w:pPr>
+        <w:rPr>
+          <w:lang w:val="en-AU"/>
+        </w:rPr>
+      </w:pPr>
+      <w:r>
+        <w:rPr>
+          <w:lang w:val="en-AU"/>
+        </w:rPr>
+        <w:t>Throws a Domain Error exception if normalisation of any axis fails</w:t>
+      </w:r>
+      <w:r>
+        <w:rPr>
+          <w:lang w:val="en-AU"/>
+        </w:rPr>
+        <w:t>.</w:t>
+      </w:r>
+    </w:p>
+    <w:p>
+      <w:pPr>
+        <w:rPr>
+          <w:lang w:val="en-AU"/>
+        </w:rPr>
+      </w:pPr>
+    </w:p>
+    <w:p>
+      <w:pPr>
+        <w:pStyle w:val="Heading2"/>
+        <w:rPr>
+          <w:lang w:val="en-AU"/>
+        </w:rPr>
+      </w:pPr>
+      <w:proofErr w:type="gramStart"/>
+      <w:r>
+        <w:rPr>
+          <w:lang w:val="en-AU"/>
+        </w:rPr>
+        <w:t>Matrix::</w:t>
+      </w:r>
+      <w:proofErr w:type="spellStart"/>
+      <w:proofErr w:type="gramEnd"/>
+      <w:r>
+        <w:rPr>
+          <w:lang w:val="en-AU"/>
+        </w:rPr>
         <w:t>calculateInverse</w:t>
       </w:r>
-      <w:bookmarkEnd w:id="41"/>
+      <w:bookmarkEnd w:id="42"/>
       <w:proofErr w:type="spellEnd"/>
     </w:p>
     <w:p>
@@ -12332,7 +13369,6 @@
         <w:rPr>
           <w:lang w:val="en-AU"/>
         </w:rPr>
-        <w:lastRenderedPageBreak/>
         <w:t>Function Parameters</w:t>
       </w:r>
     </w:p>
@@ -12392,7 +13428,7 @@
           <w:lang w:val="en-AU"/>
         </w:rPr>
       </w:pPr>
-      <w:bookmarkStart w:id="42" w:name="_Ref480285339"/>
+      <w:bookmarkStart w:id="43" w:name="_Ref480285339"/>
       <w:proofErr w:type="gramStart"/>
       <w:r>
         <w:rPr>
@@ -12408,7 +13444,7 @@
         </w:rPr>
         <w:t>transformByInverse</w:t>
       </w:r>
-      <w:bookmarkEnd w:id="42"/>
+      <w:bookmarkEnd w:id="43"/>
       <w:proofErr w:type="spellEnd"/>
     </w:p>
     <w:p>
@@ -12718,6 +13754,7 @@
         <w:rPr>
           <w:lang w:val="en-AU"/>
         </w:rPr>
+        <w:lastRenderedPageBreak/>
         <w:t>Return Value</w:t>
       </w:r>
     </w:p>
@@ -12748,7 +13785,7 @@
           <w:lang w:val="en-AU"/>
         </w:rPr>
       </w:pPr>
-      <w:bookmarkStart w:id="43" w:name="_Ref480275802"/>
+      <w:bookmarkStart w:id="44" w:name="_Ref480275802"/>
       <w:proofErr w:type="gramStart"/>
       <w:r>
         <w:rPr>
@@ -12764,7 +13801,7 @@
         </w:rPr>
         <w:t>invertTransform</w:t>
       </w:r>
-      <w:bookmarkEnd w:id="43"/>
+      <w:bookmarkEnd w:id="44"/>
       <w:proofErr w:type="spellEnd"/>
     </w:p>
     <w:p>
@@ -12999,7 +14036,6 @@
         <w:pStyle w:val="Heading3"/>
       </w:pPr>
       <w:r>
-        <w:lastRenderedPageBreak/>
         <w:t>Return Value</w:t>
       </w:r>
     </w:p>
@@ -13020,7 +14056,7 @@
           <w:lang w:val="en-AU"/>
         </w:rPr>
       </w:pPr>
-      <w:bookmarkStart w:id="44" w:name="_Ref480275805"/>
+      <w:bookmarkStart w:id="45" w:name="_Ref480275805"/>
       <w:proofErr w:type="gramStart"/>
       <w:r>
         <w:rPr>
@@ -13036,7 +14072,7 @@
         </w:rPr>
         <w:t>areColumnsEqual</w:t>
       </w:r>
-      <w:bookmarkEnd w:id="44"/>
+      <w:bookmarkEnd w:id="45"/>
       <w:proofErr w:type="spellEnd"/>
     </w:p>
     <w:p>
@@ -13369,6 +14405,7 @@
         <w:rPr>
           <w:lang w:val="en-AU"/>
         </w:rPr>
+        <w:lastRenderedPageBreak/>
         <w:t>Return Value</w:t>
       </w:r>
     </w:p>
@@ -13399,7 +14436,7 @@
           <w:lang w:val="en-AU"/>
         </w:rPr>
       </w:pPr>
-      <w:bookmarkStart w:id="45" w:name="_Ref480275807"/>
+      <w:bookmarkStart w:id="46" w:name="_Ref480275807"/>
       <w:proofErr w:type="gramStart"/>
       <w:r>
         <w:rPr>
@@ -13415,7 +14452,7 @@
         </w:rPr>
         <w:t>swapRows</w:t>
       </w:r>
-      <w:bookmarkEnd w:id="45"/>
+      <w:bookmarkEnd w:id="46"/>
       <w:proofErr w:type="spellEnd"/>
     </w:p>
     <w:p>
@@ -13916,7 +14953,7 @@
           <w:lang w:val="en-AU"/>
         </w:rPr>
       </w:pPr>
-      <w:bookmarkStart w:id="46" w:name="_Ref480275811"/>
+      <w:bookmarkStart w:id="47" w:name="_Ref480275811"/>
       <w:proofErr w:type="gramStart"/>
       <w:r>
         <w:rPr>
@@ -13932,7 +14969,7 @@
         </w:rPr>
         <w:t>multiplyRow</w:t>
       </w:r>
-      <w:bookmarkEnd w:id="46"/>
+      <w:bookmarkEnd w:id="47"/>
       <w:proofErr w:type="spellEnd"/>
     </w:p>
     <w:p>
@@ -14239,7 +15276,6 @@
         <w:pStyle w:val="Heading3"/>
       </w:pPr>
       <w:r>
-        <w:lastRenderedPageBreak/>
         <w:t>Template Parameters</w:t>
       </w:r>
     </w:p>
@@ -14523,6 +15559,7 @@
           <w:szCs w:val="19"/>
           <w:highlight w:val="white"/>
         </w:rPr>
+        <w:lastRenderedPageBreak/>
         <w:t>static</w:t>
       </w:r>
       <w:r>
@@ -14980,7 +16017,7 @@
 </file>
 
 <file path=word/endnotes.xml><?xml version="1.0" encoding="utf-8"?>
-<w:endnotes xmlns:wpc="http://schemas.microsoft.com/office/word/2010/wordprocessingCanvas" xmlns:cx="http://schemas.microsoft.com/office/drawing/2014/chartex" xmlns:cx1="http://schemas.microsoft.com/office/drawing/2015/9/8/chartex" xmlns:cx2="http://schemas.microsoft.com/office/drawing/2015/10/21/chartex" xmlns:cx3="http://schemas.microsoft.com/office/drawing/2016/5/9/chartex" xmlns:cx4="http://schemas.microsoft.com/office/drawing/2016/5/10/chartex" xmlns:cx5="http://schemas.microsoft.com/office/drawing/2016/5/11/chartex" xmlns:mc="http://schemas.openxmlformats.org/markup-compatibility/2006" xmlns:o="urn:schemas-microsoft-com:office:office" xmlns:r="http://schemas.openxmlformats.org/officeDocument/2006/relationships" xmlns:m="http://schemas.openxmlformats.org/officeDocument/2006/math" xmlns:v="urn:schemas-microsoft-com:vml" xmlns:wp14="http://schemas.microsoft.com/office/word/2010/wordprocessingDrawing" xmlns:wp="http://schemas.openxmlformats.org/drawingml/2006/wordprocessingDrawing" xmlns:w10="urn:schemas-microsoft-com:office:word" xmlns:w="http://schemas.openxmlformats.org/wordprocessingml/2006/main" xmlns:w14="http://schemas.microsoft.com/office/word/2010/wordml" xmlns:w15="http://schemas.microsoft.com/office/word/2012/wordml" xmlns:w16se="http://schemas.microsoft.com/office/word/2015/wordml/symex" xmlns:wpg="http://schemas.microsoft.com/office/word/2010/wordprocessingGroup" xmlns:wpi="http://schemas.microsoft.com/office/word/2010/wordprocessingInk" xmlns:wne="http://schemas.microsoft.com/office/word/2006/wordml" xmlns:wps="http://schemas.microsoft.com/office/word/2010/wordprocessingShape" mc:Ignorable="w14 w15 w16se wp14">
+<w:endnotes xmlns:wpc="http://schemas.microsoft.com/office/word/2010/wordprocessingCanvas" xmlns:cx="http://schemas.microsoft.com/office/drawing/2014/chartex" xmlns:mc="http://schemas.openxmlformats.org/markup-compatibility/2006" xmlns:o="urn:schemas-microsoft-com:office:office" xmlns:r="http://schemas.openxmlformats.org/officeDocument/2006/relationships" xmlns:m="http://schemas.openxmlformats.org/officeDocument/2006/math" xmlns:v="urn:schemas-microsoft-com:vml" xmlns:wp14="http://schemas.microsoft.com/office/word/2010/wordprocessingDrawing" xmlns:wp="http://schemas.openxmlformats.org/drawingml/2006/wordprocessingDrawing" xmlns:w10="urn:schemas-microsoft-com:office:word" xmlns:w="http://schemas.openxmlformats.org/wordprocessingml/2006/main" xmlns:w14="http://schemas.microsoft.com/office/word/2010/wordml" xmlns:w15="http://schemas.microsoft.com/office/word/2012/wordml" xmlns:w16se="http://schemas.microsoft.com/office/word/2015/wordml/symex" xmlns:wpg="http://schemas.microsoft.com/office/word/2010/wordprocessingGroup" xmlns:wpi="http://schemas.microsoft.com/office/word/2010/wordprocessingInk" xmlns:wne="http://schemas.microsoft.com/office/word/2006/wordml" xmlns:wps="http://schemas.microsoft.com/office/word/2010/wordprocessingShape" mc:Ignorable="w14 w15 w16se wp14">
   <w:endnote w:type="separator" w:id="-1">
     <w:p>
       <w:pPr>
@@ -15005,7 +16042,7 @@
 </file>
 
 <file path=word/footnotes.xml><?xml version="1.0" encoding="utf-8"?>
-<w:footnotes xmlns:wpc="http://schemas.microsoft.com/office/word/2010/wordprocessingCanvas" xmlns:cx="http://schemas.microsoft.com/office/drawing/2014/chartex" xmlns:cx1="http://schemas.microsoft.com/office/drawing/2015/9/8/chartex" xmlns:cx2="http://schemas.microsoft.com/office/drawing/2015/10/21/chartex" xmlns:cx3="http://schemas.microsoft.com/office/drawing/2016/5/9/chartex" xmlns:cx4="http://schemas.microsoft.com/office/drawing/2016/5/10/chartex" xmlns:cx5="http://schemas.microsoft.com/office/drawing/2016/5/11/chartex" xmlns:mc="http://schemas.openxmlformats.org/markup-compatibility/2006" xmlns:o="urn:schemas-microsoft-com:office:office" xmlns:r="http://schemas.openxmlformats.org/officeDocument/2006/relationships" xmlns:m="http://schemas.openxmlformats.org/officeDocument/2006/math" xmlns:v="urn:schemas-microsoft-com:vml" xmlns:wp14="http://schemas.microsoft.com/office/word/2010/wordprocessingDrawing" xmlns:wp="http://schemas.openxmlformats.org/drawingml/2006/wordprocessingDrawing" xmlns:w10="urn:schemas-microsoft-com:office:word" xmlns:w="http://schemas.openxmlformats.org/wordprocessingml/2006/main" xmlns:w14="http://schemas.microsoft.com/office/word/2010/wordml" xmlns:w15="http://schemas.microsoft.com/office/word/2012/wordml" xmlns:w16se="http://schemas.microsoft.com/office/word/2015/wordml/symex" xmlns:wpg="http://schemas.microsoft.com/office/word/2010/wordprocessingGroup" xmlns:wpi="http://schemas.microsoft.com/office/word/2010/wordprocessingInk" xmlns:wne="http://schemas.microsoft.com/office/word/2006/wordml" xmlns:wps="http://schemas.microsoft.com/office/word/2010/wordprocessingShape" mc:Ignorable="w14 w15 w16se wp14">
+<w:footnotes xmlns:wpc="http://schemas.microsoft.com/office/word/2010/wordprocessingCanvas" xmlns:cx="http://schemas.microsoft.com/office/drawing/2014/chartex" xmlns:mc="http://schemas.openxmlformats.org/markup-compatibility/2006" xmlns:o="urn:schemas-microsoft-com:office:office" xmlns:r="http://schemas.openxmlformats.org/officeDocument/2006/relationships" xmlns:m="http://schemas.openxmlformats.org/officeDocument/2006/math" xmlns:v="urn:schemas-microsoft-com:vml" xmlns:wp14="http://schemas.microsoft.com/office/word/2010/wordprocessingDrawing" xmlns:wp="http://schemas.openxmlformats.org/drawingml/2006/wordprocessingDrawing" xmlns:w10="urn:schemas-microsoft-com:office:word" xmlns:w="http://schemas.openxmlformats.org/wordprocessingml/2006/main" xmlns:w14="http://schemas.microsoft.com/office/word/2010/wordml" xmlns:w15="http://schemas.microsoft.com/office/word/2012/wordml" xmlns:w16se="http://schemas.microsoft.com/office/word/2015/wordml/symex" xmlns:wpg="http://schemas.microsoft.com/office/word/2010/wordprocessingGroup" xmlns:wpi="http://schemas.microsoft.com/office/word/2010/wordprocessingInk" xmlns:wne="http://schemas.microsoft.com/office/word/2006/wordml" xmlns:wps="http://schemas.microsoft.com/office/word/2010/wordprocessingShape" mc:Ignorable="w14 w15 w16se wp14">
   <w:footnote w:type="separator" w:id="-1">
     <w:p>
       <w:pPr>
@@ -15030,7 +16067,7 @@
 </file>
 
 <file path=word/header1.xml><?xml version="1.0" encoding="utf-8"?>
-<w:hdr xmlns:wpc="http://schemas.microsoft.com/office/word/2010/wordprocessingCanvas" xmlns:cx="http://schemas.microsoft.com/office/drawing/2014/chartex" xmlns:cx1="http://schemas.microsoft.com/office/drawing/2015/9/8/chartex" xmlns:cx2="http://schemas.microsoft.com/office/drawing/2015/10/21/chartex" xmlns:cx3="http://schemas.microsoft.com/office/drawing/2016/5/9/chartex" xmlns:cx4="http://schemas.microsoft.com/office/drawing/2016/5/10/chartex" xmlns:cx5="http://schemas.microsoft.com/office/drawing/2016/5/11/chartex" xmlns:mc="http://schemas.openxmlformats.org/markup-compatibility/2006" xmlns:o="urn:schemas-microsoft-com:office:office" xmlns:r="http://schemas.openxmlformats.org/officeDocument/2006/relationships" xmlns:m="http://schemas.openxmlformats.org/officeDocument/2006/math" xmlns:v="urn:schemas-microsoft-com:vml" xmlns:wp14="http://schemas.microsoft.com/office/word/2010/wordprocessingDrawing" xmlns:wp="http://schemas.openxmlformats.org/drawingml/2006/wordprocessingDrawing" xmlns:w10="urn:schemas-microsoft-com:office:word" xmlns:w="http://schemas.openxmlformats.org/wordprocessingml/2006/main" xmlns:w14="http://schemas.microsoft.com/office/word/2010/wordml" xmlns:w15="http://schemas.microsoft.com/office/word/2012/wordml" xmlns:w16se="http://schemas.microsoft.com/office/word/2015/wordml/symex" xmlns:wpg="http://schemas.microsoft.com/office/word/2010/wordprocessingGroup" xmlns:wpi="http://schemas.microsoft.com/office/word/2010/wordprocessingInk" xmlns:wne="http://schemas.microsoft.com/office/word/2006/wordml" xmlns:wps="http://schemas.microsoft.com/office/word/2010/wordprocessingShape" mc:Ignorable="w14 w15 w16se wp14">
+<w:hdr xmlns:wpc="http://schemas.microsoft.com/office/word/2010/wordprocessingCanvas" xmlns:cx="http://schemas.microsoft.com/office/drawing/2014/chartex" xmlns:mc="http://schemas.openxmlformats.org/markup-compatibility/2006" xmlns:o="urn:schemas-microsoft-com:office:office" xmlns:r="http://schemas.openxmlformats.org/officeDocument/2006/relationships" xmlns:m="http://schemas.openxmlformats.org/officeDocument/2006/math" xmlns:v="urn:schemas-microsoft-com:vml" xmlns:wp14="http://schemas.microsoft.com/office/word/2010/wordprocessingDrawing" xmlns:wp="http://schemas.openxmlformats.org/drawingml/2006/wordprocessingDrawing" xmlns:w10="urn:schemas-microsoft-com:office:word" xmlns:w="http://schemas.openxmlformats.org/wordprocessingml/2006/main" xmlns:w14="http://schemas.microsoft.com/office/word/2010/wordml" xmlns:w15="http://schemas.microsoft.com/office/word/2012/wordml" xmlns:w16se="http://schemas.microsoft.com/office/word/2015/wordml/symex" xmlns:wpg="http://schemas.microsoft.com/office/word/2010/wordprocessingGroup" xmlns:wpi="http://schemas.microsoft.com/office/word/2010/wordprocessingInk" xmlns:wne="http://schemas.microsoft.com/office/word/2006/wordml" xmlns:wps="http://schemas.microsoft.com/office/word/2010/wordprocessingShape" mc:Ignorable="w14 w15 w16se wp14">
   <w:sdt>
     <w:sdtPr>
       <w:id w:val="325484360"/>
@@ -15063,7 +16100,7 @@
           <w:rPr>
             <w:noProof/>
           </w:rPr>
-          <w:t>5</w:t>
+          <w:t>11</w:t>
         </w:r>
         <w:r>
           <w:rPr>
@@ -15083,7 +16120,7 @@
 </file>
 
 <file path=word/numbering.xml><?xml version="1.0" encoding="utf-8"?>
-<w:numbering xmlns:wpc="http://schemas.microsoft.com/office/word/2010/wordprocessingCanvas" xmlns:cx="http://schemas.microsoft.com/office/drawing/2014/chartex" xmlns:cx1="http://schemas.microsoft.com/office/drawing/2015/9/8/chartex" xmlns:cx2="http://schemas.microsoft.com/office/drawing/2015/10/21/chartex" xmlns:cx3="http://schemas.microsoft.com/office/drawing/2016/5/9/chartex" xmlns:cx4="http://schemas.microsoft.com/office/drawing/2016/5/10/chartex" xmlns:cx5="http://schemas.microsoft.com/office/drawing/2016/5/11/chartex" xmlns:mc="http://schemas.openxmlformats.org/markup-compatibility/2006" xmlns:o="urn:schemas-microsoft-com:office:office" xmlns:r="http://schemas.openxmlformats.org/officeDocument/2006/relationships" xmlns:m="http://schemas.openxmlformats.org/officeDocument/2006/math" xmlns:v="urn:schemas-microsoft-com:vml" xmlns:wp14="http://schemas.microsoft.com/office/word/2010/wordprocessingDrawing" xmlns:wp="http://schemas.openxmlformats.org/drawingml/2006/wordprocessingDrawing" xmlns:w10="urn:schemas-microsoft-com:office:word" xmlns:w="http://schemas.openxmlformats.org/wordprocessingml/2006/main" xmlns:w14="http://schemas.microsoft.com/office/word/2010/wordml" xmlns:w15="http://schemas.microsoft.com/office/word/2012/wordml" xmlns:w16se="http://schemas.microsoft.com/office/word/2015/wordml/symex" xmlns:wpg="http://schemas.microsoft.com/office/word/2010/wordprocessingGroup" xmlns:wpi="http://schemas.microsoft.com/office/word/2010/wordprocessingInk" xmlns:wne="http://schemas.microsoft.com/office/word/2006/wordml" xmlns:wps="http://schemas.microsoft.com/office/word/2010/wordprocessingShape" mc:Ignorable="w14 w15 w16se wp14">
+<w:numbering xmlns:wpc="http://schemas.microsoft.com/office/word/2010/wordprocessingCanvas" xmlns:cx="http://schemas.microsoft.com/office/drawing/2014/chartex" xmlns:mc="http://schemas.openxmlformats.org/markup-compatibility/2006" xmlns:o="urn:schemas-microsoft-com:office:office" xmlns:r="http://schemas.openxmlformats.org/officeDocument/2006/relationships" xmlns:m="http://schemas.openxmlformats.org/officeDocument/2006/math" xmlns:v="urn:schemas-microsoft-com:vml" xmlns:wp14="http://schemas.microsoft.com/office/word/2010/wordprocessingDrawing" xmlns:wp="http://schemas.openxmlformats.org/drawingml/2006/wordprocessingDrawing" xmlns:w10="urn:schemas-microsoft-com:office:word" xmlns:w="http://schemas.openxmlformats.org/wordprocessingml/2006/main" xmlns:w14="http://schemas.microsoft.com/office/word/2010/wordml" xmlns:w15="http://schemas.microsoft.com/office/word/2012/wordml" xmlns:w16se="http://schemas.microsoft.com/office/word/2015/wordml/symex" xmlns:wpg="http://schemas.microsoft.com/office/word/2010/wordprocessingGroup" xmlns:wpi="http://schemas.microsoft.com/office/word/2010/wordprocessingInk" xmlns:wne="http://schemas.microsoft.com/office/word/2006/wordml" xmlns:wps="http://schemas.microsoft.com/office/word/2010/wordprocessingShape" mc:Ignorable="w14 w15 w16se wp14">
   <w:abstractNum w:abstractNumId="0" w15:restartNumberingAfterBreak="0">
     <w:nsid w:val="05594EFF"/>
     <w:multiLevelType w:val="hybridMultilevel"/>
@@ -15429,6 +16466,92 @@
     </w:lvl>
   </w:abstractNum>
   <w:abstractNum w:abstractNumId="4" w15:restartNumberingAfterBreak="0">
+    <w:nsid w:val="0FDE65AA"/>
+    <w:multiLevelType w:val="hybridMultilevel"/>
+    <w:tmpl w:val="87D21EB8"/>
+    <w:lvl w:ilvl="0" w:tplc="0409000F">
+      <w:start w:val="1"/>
+      <w:numFmt w:val="decimal"/>
+      <w:lvlText w:val="%1."/>
+      <w:lvlJc w:val="left"/>
+      <w:pPr>
+        <w:ind w:left="720" w:hanging="360"/>
+      </w:pPr>
+    </w:lvl>
+    <w:lvl w:ilvl="1" w:tplc="04090019" w:tentative="1">
+      <w:start w:val="1"/>
+      <w:numFmt w:val="lowerLetter"/>
+      <w:lvlText w:val="%2."/>
+      <w:lvlJc w:val="left"/>
+      <w:pPr>
+        <w:ind w:left="1440" w:hanging="360"/>
+      </w:pPr>
+    </w:lvl>
+    <w:lvl w:ilvl="2" w:tplc="0409001B" w:tentative="1">
+      <w:start w:val="1"/>
+      <w:numFmt w:val="lowerRoman"/>
+      <w:lvlText w:val="%3."/>
+      <w:lvlJc w:val="right"/>
+      <w:pPr>
+        <w:ind w:left="2160" w:hanging="180"/>
+      </w:pPr>
+    </w:lvl>
+    <w:lvl w:ilvl="3" w:tplc="0409000F" w:tentative="1">
+      <w:start w:val="1"/>
+      <w:numFmt w:val="decimal"/>
+      <w:lvlText w:val="%4."/>
+      <w:lvlJc w:val="left"/>
+      <w:pPr>
+        <w:ind w:left="2880" w:hanging="360"/>
+      </w:pPr>
+    </w:lvl>
+    <w:lvl w:ilvl="4" w:tplc="04090019" w:tentative="1">
+      <w:start w:val="1"/>
+      <w:numFmt w:val="lowerLetter"/>
+      <w:lvlText w:val="%5."/>
+      <w:lvlJc w:val="left"/>
+      <w:pPr>
+        <w:ind w:left="3600" w:hanging="360"/>
+      </w:pPr>
+    </w:lvl>
+    <w:lvl w:ilvl="5" w:tplc="0409001B" w:tentative="1">
+      <w:start w:val="1"/>
+      <w:numFmt w:val="lowerRoman"/>
+      <w:lvlText w:val="%6."/>
+      <w:lvlJc w:val="right"/>
+      <w:pPr>
+        <w:ind w:left="4320" w:hanging="180"/>
+      </w:pPr>
+    </w:lvl>
+    <w:lvl w:ilvl="6" w:tplc="0409000F" w:tentative="1">
+      <w:start w:val="1"/>
+      <w:numFmt w:val="decimal"/>
+      <w:lvlText w:val="%7."/>
+      <w:lvlJc w:val="left"/>
+      <w:pPr>
+        <w:ind w:left="5040" w:hanging="360"/>
+      </w:pPr>
+    </w:lvl>
+    <w:lvl w:ilvl="7" w:tplc="04090019" w:tentative="1">
+      <w:start w:val="1"/>
+      <w:numFmt w:val="lowerLetter"/>
+      <w:lvlText w:val="%8."/>
+      <w:lvlJc w:val="left"/>
+      <w:pPr>
+        <w:ind w:left="5760" w:hanging="360"/>
+      </w:pPr>
+    </w:lvl>
+    <w:lvl w:ilvl="8" w:tplc="0409001B" w:tentative="1">
+      <w:start w:val="1"/>
+      <w:numFmt w:val="lowerRoman"/>
+      <w:lvlText w:val="%9."/>
+      <w:lvlJc w:val="right"/>
+      <w:pPr>
+        <w:ind w:left="6480" w:hanging="180"/>
+      </w:pPr>
+    </w:lvl>
+  </w:abstractNum>
+  <w:abstractNum w:abstractNumId="5" w15:restartNumberingAfterBreak="0">
     <w:nsid w:val="138E573C"/>
     <w:multiLevelType w:val="hybridMultilevel"/>
     <w:tmpl w:val="9C865580"/>
@@ -15514,7 +16637,179 @@
       </w:pPr>
     </w:lvl>
   </w:abstractNum>
-  <w:abstractNum w:abstractNumId="5" w15:restartNumberingAfterBreak="0">
+  <w:abstractNum w:abstractNumId="6" w15:restartNumberingAfterBreak="0">
+    <w:nsid w:val="158F3934"/>
+    <w:multiLevelType w:val="hybridMultilevel"/>
+    <w:tmpl w:val="87D21EB8"/>
+    <w:lvl w:ilvl="0" w:tplc="0409000F">
+      <w:start w:val="1"/>
+      <w:numFmt w:val="decimal"/>
+      <w:lvlText w:val="%1."/>
+      <w:lvlJc w:val="left"/>
+      <w:pPr>
+        <w:ind w:left="720" w:hanging="360"/>
+      </w:pPr>
+    </w:lvl>
+    <w:lvl w:ilvl="1" w:tplc="04090019" w:tentative="1">
+      <w:start w:val="1"/>
+      <w:numFmt w:val="lowerLetter"/>
+      <w:lvlText w:val="%2."/>
+      <w:lvlJc w:val="left"/>
+      <w:pPr>
+        <w:ind w:left="1440" w:hanging="360"/>
+      </w:pPr>
+    </w:lvl>
+    <w:lvl w:ilvl="2" w:tplc="0409001B" w:tentative="1">
+      <w:start w:val="1"/>
+      <w:numFmt w:val="lowerRoman"/>
+      <w:lvlText w:val="%3."/>
+      <w:lvlJc w:val="right"/>
+      <w:pPr>
+        <w:ind w:left="2160" w:hanging="180"/>
+      </w:pPr>
+    </w:lvl>
+    <w:lvl w:ilvl="3" w:tplc="0409000F" w:tentative="1">
+      <w:start w:val="1"/>
+      <w:numFmt w:val="decimal"/>
+      <w:lvlText w:val="%4."/>
+      <w:lvlJc w:val="left"/>
+      <w:pPr>
+        <w:ind w:left="2880" w:hanging="360"/>
+      </w:pPr>
+    </w:lvl>
+    <w:lvl w:ilvl="4" w:tplc="04090019" w:tentative="1">
+      <w:start w:val="1"/>
+      <w:numFmt w:val="lowerLetter"/>
+      <w:lvlText w:val="%5."/>
+      <w:lvlJc w:val="left"/>
+      <w:pPr>
+        <w:ind w:left="3600" w:hanging="360"/>
+      </w:pPr>
+    </w:lvl>
+    <w:lvl w:ilvl="5" w:tplc="0409001B" w:tentative="1">
+      <w:start w:val="1"/>
+      <w:numFmt w:val="lowerRoman"/>
+      <w:lvlText w:val="%6."/>
+      <w:lvlJc w:val="right"/>
+      <w:pPr>
+        <w:ind w:left="4320" w:hanging="180"/>
+      </w:pPr>
+    </w:lvl>
+    <w:lvl w:ilvl="6" w:tplc="0409000F" w:tentative="1">
+      <w:start w:val="1"/>
+      <w:numFmt w:val="decimal"/>
+      <w:lvlText w:val="%7."/>
+      <w:lvlJc w:val="left"/>
+      <w:pPr>
+        <w:ind w:left="5040" w:hanging="360"/>
+      </w:pPr>
+    </w:lvl>
+    <w:lvl w:ilvl="7" w:tplc="04090019" w:tentative="1">
+      <w:start w:val="1"/>
+      <w:numFmt w:val="lowerLetter"/>
+      <w:lvlText w:val="%8."/>
+      <w:lvlJc w:val="left"/>
+      <w:pPr>
+        <w:ind w:left="5760" w:hanging="360"/>
+      </w:pPr>
+    </w:lvl>
+    <w:lvl w:ilvl="8" w:tplc="0409001B" w:tentative="1">
+      <w:start w:val="1"/>
+      <w:numFmt w:val="lowerRoman"/>
+      <w:lvlText w:val="%9."/>
+      <w:lvlJc w:val="right"/>
+      <w:pPr>
+        <w:ind w:left="6480" w:hanging="180"/>
+      </w:pPr>
+    </w:lvl>
+  </w:abstractNum>
+  <w:abstractNum w:abstractNumId="7" w15:restartNumberingAfterBreak="0">
+    <w:nsid w:val="1BBF1F04"/>
+    <w:multiLevelType w:val="hybridMultilevel"/>
+    <w:tmpl w:val="42C03F2E"/>
+    <w:lvl w:ilvl="0" w:tplc="0409000F">
+      <w:start w:val="1"/>
+      <w:numFmt w:val="decimal"/>
+      <w:lvlText w:val="%1."/>
+      <w:lvlJc w:val="left"/>
+      <w:pPr>
+        <w:ind w:left="720" w:hanging="360"/>
+      </w:pPr>
+    </w:lvl>
+    <w:lvl w:ilvl="1" w:tplc="04090019" w:tentative="1">
+      <w:start w:val="1"/>
+      <w:numFmt w:val="lowerLetter"/>
+      <w:lvlText w:val="%2."/>
+      <w:lvlJc w:val="left"/>
+      <w:pPr>
+        <w:ind w:left="1440" w:hanging="360"/>
+      </w:pPr>
+    </w:lvl>
+    <w:lvl w:ilvl="2" w:tplc="0409001B" w:tentative="1">
+      <w:start w:val="1"/>
+      <w:numFmt w:val="lowerRoman"/>
+      <w:lvlText w:val="%3."/>
+      <w:lvlJc w:val="right"/>
+      <w:pPr>
+        <w:ind w:left="2160" w:hanging="180"/>
+      </w:pPr>
+    </w:lvl>
+    <w:lvl w:ilvl="3" w:tplc="0409000F" w:tentative="1">
+      <w:start w:val="1"/>
+      <w:numFmt w:val="decimal"/>
+      <w:lvlText w:val="%4."/>
+      <w:lvlJc w:val="left"/>
+      <w:pPr>
+        <w:ind w:left="2880" w:hanging="360"/>
+      </w:pPr>
+    </w:lvl>
+    <w:lvl w:ilvl="4" w:tplc="04090019" w:tentative="1">
+      <w:start w:val="1"/>
+      <w:numFmt w:val="lowerLetter"/>
+      <w:lvlText w:val="%5."/>
+      <w:lvlJc w:val="left"/>
+      <w:pPr>
+        <w:ind w:left="3600" w:hanging="360"/>
+      </w:pPr>
+    </w:lvl>
+    <w:lvl w:ilvl="5" w:tplc="0409001B" w:tentative="1">
+      <w:start w:val="1"/>
+      <w:numFmt w:val="lowerRoman"/>
+      <w:lvlText w:val="%6."/>
+      <w:lvlJc w:val="right"/>
+      <w:pPr>
+        <w:ind w:left="4320" w:hanging="180"/>
+      </w:pPr>
+    </w:lvl>
+    <w:lvl w:ilvl="6" w:tplc="0409000F" w:tentative="1">
+      <w:start w:val="1"/>
+      <w:numFmt w:val="decimal"/>
+      <w:lvlText w:val="%7."/>
+      <w:lvlJc w:val="left"/>
+      <w:pPr>
+        <w:ind w:left="5040" w:hanging="360"/>
+      </w:pPr>
+    </w:lvl>
+    <w:lvl w:ilvl="7" w:tplc="04090019" w:tentative="1">
+      <w:start w:val="1"/>
+      <w:numFmt w:val="lowerLetter"/>
+      <w:lvlText w:val="%8."/>
+      <w:lvlJc w:val="left"/>
+      <w:pPr>
+        <w:ind w:left="5760" w:hanging="360"/>
+      </w:pPr>
+    </w:lvl>
+    <w:lvl w:ilvl="8" w:tplc="0409001B" w:tentative="1">
+      <w:start w:val="1"/>
+      <w:numFmt w:val="lowerRoman"/>
+      <w:lvlText w:val="%9."/>
+      <w:lvlJc w:val="right"/>
+      <w:pPr>
+        <w:ind w:left="6480" w:hanging="180"/>
+      </w:pPr>
+    </w:lvl>
+  </w:abstractNum>
+  <w:abstractNum w:abstractNumId="8" w15:restartNumberingAfterBreak="0">
     <w:nsid w:val="207F6BC1"/>
     <w:multiLevelType w:val="hybridMultilevel"/>
     <w:tmpl w:val="5E4AAA1A"/>
@@ -15600,7 +16895,7 @@
       </w:pPr>
     </w:lvl>
   </w:abstractNum>
-  <w:abstractNum w:abstractNumId="6" w15:restartNumberingAfterBreak="0">
+  <w:abstractNum w:abstractNumId="9" w15:restartNumberingAfterBreak="0">
     <w:nsid w:val="24D112FD"/>
     <w:multiLevelType w:val="hybridMultilevel"/>
     <w:tmpl w:val="46E4EBD4"/>
@@ -15686,7 +16981,7 @@
       </w:pPr>
     </w:lvl>
   </w:abstractNum>
-  <w:abstractNum w:abstractNumId="7" w15:restartNumberingAfterBreak="0">
+  <w:abstractNum w:abstractNumId="10" w15:restartNumberingAfterBreak="0">
     <w:nsid w:val="25F02196"/>
     <w:multiLevelType w:val="hybridMultilevel"/>
     <w:tmpl w:val="BACA5202"/>
@@ -15772,7 +17067,93 @@
       </w:pPr>
     </w:lvl>
   </w:abstractNum>
-  <w:abstractNum w:abstractNumId="8" w15:restartNumberingAfterBreak="0">
+  <w:abstractNum w:abstractNumId="11" w15:restartNumberingAfterBreak="0">
+    <w:nsid w:val="2642748C"/>
+    <w:multiLevelType w:val="hybridMultilevel"/>
+    <w:tmpl w:val="D3BED76A"/>
+    <w:lvl w:ilvl="0" w:tplc="0409000F">
+      <w:start w:val="1"/>
+      <w:numFmt w:val="decimal"/>
+      <w:lvlText w:val="%1."/>
+      <w:lvlJc w:val="left"/>
+      <w:pPr>
+        <w:ind w:left="720" w:hanging="360"/>
+      </w:pPr>
+    </w:lvl>
+    <w:lvl w:ilvl="1" w:tplc="04090019" w:tentative="1">
+      <w:start w:val="1"/>
+      <w:numFmt w:val="lowerLetter"/>
+      <w:lvlText w:val="%2."/>
+      <w:lvlJc w:val="left"/>
+      <w:pPr>
+        <w:ind w:left="1440" w:hanging="360"/>
+      </w:pPr>
+    </w:lvl>
+    <w:lvl w:ilvl="2" w:tplc="0409001B" w:tentative="1">
+      <w:start w:val="1"/>
+      <w:numFmt w:val="lowerRoman"/>
+      <w:lvlText w:val="%3."/>
+      <w:lvlJc w:val="right"/>
+      <w:pPr>
+        <w:ind w:left="2160" w:hanging="180"/>
+      </w:pPr>
+    </w:lvl>
+    <w:lvl w:ilvl="3" w:tplc="0409000F" w:tentative="1">
+      <w:start w:val="1"/>
+      <w:numFmt w:val="decimal"/>
+      <w:lvlText w:val="%4."/>
+      <w:lvlJc w:val="left"/>
+      <w:pPr>
+        <w:ind w:left="2880" w:hanging="360"/>
+      </w:pPr>
+    </w:lvl>
+    <w:lvl w:ilvl="4" w:tplc="04090019" w:tentative="1">
+      <w:start w:val="1"/>
+      <w:numFmt w:val="lowerLetter"/>
+      <w:lvlText w:val="%5."/>
+      <w:lvlJc w:val="left"/>
+      <w:pPr>
+        <w:ind w:left="3600" w:hanging="360"/>
+      </w:pPr>
+    </w:lvl>
+    <w:lvl w:ilvl="5" w:tplc="0409001B" w:tentative="1">
+      <w:start w:val="1"/>
+      <w:numFmt w:val="lowerRoman"/>
+      <w:lvlText w:val="%6."/>
+      <w:lvlJc w:val="right"/>
+      <w:pPr>
+        <w:ind w:left="4320" w:hanging="180"/>
+      </w:pPr>
+    </w:lvl>
+    <w:lvl w:ilvl="6" w:tplc="0409000F" w:tentative="1">
+      <w:start w:val="1"/>
+      <w:numFmt w:val="decimal"/>
+      <w:lvlText w:val="%7."/>
+      <w:lvlJc w:val="left"/>
+      <w:pPr>
+        <w:ind w:left="5040" w:hanging="360"/>
+      </w:pPr>
+    </w:lvl>
+    <w:lvl w:ilvl="7" w:tplc="04090019" w:tentative="1">
+      <w:start w:val="1"/>
+      <w:numFmt w:val="lowerLetter"/>
+      <w:lvlText w:val="%8."/>
+      <w:lvlJc w:val="left"/>
+      <w:pPr>
+        <w:ind w:left="5760" w:hanging="360"/>
+      </w:pPr>
+    </w:lvl>
+    <w:lvl w:ilvl="8" w:tplc="0409001B" w:tentative="1">
+      <w:start w:val="1"/>
+      <w:numFmt w:val="lowerRoman"/>
+      <w:lvlText w:val="%9."/>
+      <w:lvlJc w:val="right"/>
+      <w:pPr>
+        <w:ind w:left="6480" w:hanging="180"/>
+      </w:pPr>
+    </w:lvl>
+  </w:abstractNum>
+  <w:abstractNum w:abstractNumId="12" w15:restartNumberingAfterBreak="0">
     <w:nsid w:val="26A53227"/>
     <w:multiLevelType w:val="hybridMultilevel"/>
     <w:tmpl w:val="5E4AAA1A"/>
@@ -15858,7 +17239,7 @@
       </w:pPr>
     </w:lvl>
   </w:abstractNum>
-  <w:abstractNum w:abstractNumId="9" w15:restartNumberingAfterBreak="0">
+  <w:abstractNum w:abstractNumId="13" w15:restartNumberingAfterBreak="0">
     <w:nsid w:val="291E1954"/>
     <w:multiLevelType w:val="hybridMultilevel"/>
     <w:tmpl w:val="9BA460D0"/>
@@ -15944,7 +17325,7 @@
       </w:pPr>
     </w:lvl>
   </w:abstractNum>
-  <w:abstractNum w:abstractNumId="10" w15:restartNumberingAfterBreak="0">
+  <w:abstractNum w:abstractNumId="14" w15:restartNumberingAfterBreak="0">
     <w:nsid w:val="2D861B67"/>
     <w:multiLevelType w:val="hybridMultilevel"/>
     <w:tmpl w:val="C5025C9C"/>
@@ -16030,7 +17411,7 @@
       </w:pPr>
     </w:lvl>
   </w:abstractNum>
-  <w:abstractNum w:abstractNumId="11" w15:restartNumberingAfterBreak="0">
+  <w:abstractNum w:abstractNumId="15" w15:restartNumberingAfterBreak="0">
     <w:nsid w:val="32AC2719"/>
     <w:multiLevelType w:val="hybridMultilevel"/>
     <w:tmpl w:val="84809D1C"/>
@@ -16116,7 +17497,7 @@
       </w:pPr>
     </w:lvl>
   </w:abstractNum>
-  <w:abstractNum w:abstractNumId="12" w15:restartNumberingAfterBreak="0">
+  <w:abstractNum w:abstractNumId="16" w15:restartNumberingAfterBreak="0">
     <w:nsid w:val="32B32F45"/>
     <w:multiLevelType w:val="hybridMultilevel"/>
     <w:tmpl w:val="4CB648CC"/>
@@ -16202,7 +17583,7 @@
       </w:pPr>
     </w:lvl>
   </w:abstractNum>
-  <w:abstractNum w:abstractNumId="13" w15:restartNumberingAfterBreak="0">
+  <w:abstractNum w:abstractNumId="17" w15:restartNumberingAfterBreak="0">
     <w:nsid w:val="34AE3047"/>
     <w:multiLevelType w:val="hybridMultilevel"/>
     <w:tmpl w:val="AF2A7C74"/>
@@ -16288,7 +17669,7 @@
       </w:pPr>
     </w:lvl>
   </w:abstractNum>
-  <w:abstractNum w:abstractNumId="14" w15:restartNumberingAfterBreak="0">
+  <w:abstractNum w:abstractNumId="18" w15:restartNumberingAfterBreak="0">
     <w:nsid w:val="38890DFD"/>
     <w:multiLevelType w:val="hybridMultilevel"/>
     <w:tmpl w:val="9BA460D0"/>
@@ -16374,7 +17755,7 @@
       </w:pPr>
     </w:lvl>
   </w:abstractNum>
-  <w:abstractNum w:abstractNumId="15" w15:restartNumberingAfterBreak="0">
+  <w:abstractNum w:abstractNumId="19" w15:restartNumberingAfterBreak="0">
     <w:nsid w:val="3C8F6FB9"/>
     <w:multiLevelType w:val="hybridMultilevel"/>
     <w:tmpl w:val="BACA5202"/>
@@ -16460,7 +17841,7 @@
       </w:pPr>
     </w:lvl>
   </w:abstractNum>
-  <w:abstractNum w:abstractNumId="16" w15:restartNumberingAfterBreak="0">
+  <w:abstractNum w:abstractNumId="20" w15:restartNumberingAfterBreak="0">
     <w:nsid w:val="3CEB5241"/>
     <w:multiLevelType w:val="hybridMultilevel"/>
     <w:tmpl w:val="B94E56AA"/>
@@ -16546,7 +17927,7 @@
       </w:pPr>
     </w:lvl>
   </w:abstractNum>
-  <w:abstractNum w:abstractNumId="17" w15:restartNumberingAfterBreak="0">
+  <w:abstractNum w:abstractNumId="21" w15:restartNumberingAfterBreak="0">
     <w:nsid w:val="3E85416E"/>
     <w:multiLevelType w:val="hybridMultilevel"/>
     <w:tmpl w:val="B14E920C"/>
@@ -16632,7 +18013,7 @@
       </w:pPr>
     </w:lvl>
   </w:abstractNum>
-  <w:abstractNum w:abstractNumId="18" w15:restartNumberingAfterBreak="0">
+  <w:abstractNum w:abstractNumId="22" w15:restartNumberingAfterBreak="0">
     <w:nsid w:val="3F991381"/>
     <w:multiLevelType w:val="hybridMultilevel"/>
     <w:tmpl w:val="02C209B8"/>
@@ -16718,7 +18099,7 @@
       </w:pPr>
     </w:lvl>
   </w:abstractNum>
-  <w:abstractNum w:abstractNumId="19" w15:restartNumberingAfterBreak="0">
+  <w:abstractNum w:abstractNumId="23" w15:restartNumberingAfterBreak="0">
     <w:nsid w:val="45504CD6"/>
     <w:multiLevelType w:val="hybridMultilevel"/>
     <w:tmpl w:val="F4E47076"/>
@@ -16804,7 +18185,7 @@
       </w:pPr>
     </w:lvl>
   </w:abstractNum>
-  <w:abstractNum w:abstractNumId="20" w15:restartNumberingAfterBreak="0">
+  <w:abstractNum w:abstractNumId="24" w15:restartNumberingAfterBreak="0">
     <w:nsid w:val="46BD765F"/>
     <w:multiLevelType w:val="hybridMultilevel"/>
     <w:tmpl w:val="696CD98A"/>
@@ -16890,7 +18271,7 @@
       </w:pPr>
     </w:lvl>
   </w:abstractNum>
-  <w:abstractNum w:abstractNumId="21" w15:restartNumberingAfterBreak="0">
+  <w:abstractNum w:abstractNumId="25" w15:restartNumberingAfterBreak="0">
     <w:nsid w:val="49593155"/>
     <w:multiLevelType w:val="hybridMultilevel"/>
     <w:tmpl w:val="696CD98A"/>
@@ -16976,7 +18357,7 @@
       </w:pPr>
     </w:lvl>
   </w:abstractNum>
-  <w:abstractNum w:abstractNumId="22" w15:restartNumberingAfterBreak="0">
+  <w:abstractNum w:abstractNumId="26" w15:restartNumberingAfterBreak="0">
     <w:nsid w:val="577605A9"/>
     <w:multiLevelType w:val="hybridMultilevel"/>
     <w:tmpl w:val="9FD67A62"/>
@@ -17062,7 +18443,7 @@
       </w:pPr>
     </w:lvl>
   </w:abstractNum>
-  <w:abstractNum w:abstractNumId="23" w15:restartNumberingAfterBreak="0">
+  <w:abstractNum w:abstractNumId="27" w15:restartNumberingAfterBreak="0">
     <w:nsid w:val="5DFE2ED4"/>
     <w:multiLevelType w:val="hybridMultilevel"/>
     <w:tmpl w:val="84809D1C"/>
@@ -17148,7 +18529,7 @@
       </w:pPr>
     </w:lvl>
   </w:abstractNum>
-  <w:abstractNum w:abstractNumId="24" w15:restartNumberingAfterBreak="0">
+  <w:abstractNum w:abstractNumId="28" w15:restartNumberingAfterBreak="0">
     <w:nsid w:val="6CED070D"/>
     <w:multiLevelType w:val="hybridMultilevel"/>
     <w:tmpl w:val="696CD98A"/>
@@ -17234,7 +18615,7 @@
       </w:pPr>
     </w:lvl>
   </w:abstractNum>
-  <w:abstractNum w:abstractNumId="25" w15:restartNumberingAfterBreak="0">
+  <w:abstractNum w:abstractNumId="29" w15:restartNumberingAfterBreak="0">
     <w:nsid w:val="6F085DD1"/>
     <w:multiLevelType w:val="hybridMultilevel"/>
     <w:tmpl w:val="E1D40156"/>
@@ -17320,7 +18701,7 @@
       </w:pPr>
     </w:lvl>
   </w:abstractNum>
-  <w:abstractNum w:abstractNumId="26" w15:restartNumberingAfterBreak="0">
+  <w:abstractNum w:abstractNumId="30" w15:restartNumberingAfterBreak="0">
     <w:nsid w:val="744B3920"/>
     <w:multiLevelType w:val="hybridMultilevel"/>
     <w:tmpl w:val="8A928912"/>
@@ -17406,7 +18787,7 @@
       </w:pPr>
     </w:lvl>
   </w:abstractNum>
-  <w:abstractNum w:abstractNumId="27" w15:restartNumberingAfterBreak="0">
+  <w:abstractNum w:abstractNumId="31" w15:restartNumberingAfterBreak="0">
     <w:nsid w:val="753E27D4"/>
     <w:multiLevelType w:val="hybridMultilevel"/>
     <w:tmpl w:val="3BFCB61E"/>
@@ -17492,7 +18873,7 @@
       </w:pPr>
     </w:lvl>
   </w:abstractNum>
-  <w:abstractNum w:abstractNumId="28" w15:restartNumberingAfterBreak="0">
+  <w:abstractNum w:abstractNumId="32" w15:restartNumberingAfterBreak="0">
     <w:nsid w:val="7EDB62A5"/>
     <w:multiLevelType w:val="hybridMultilevel"/>
     <w:tmpl w:val="54828C34"/>
@@ -17579,91 +18960,103 @@
     </w:lvl>
   </w:abstractNum>
   <w:num w:numId="1">
-    <w:abstractNumId w:val="15"/>
+    <w:abstractNumId w:val="19"/>
   </w:num>
   <w:num w:numId="2">
     <w:abstractNumId w:val="0"/>
   </w:num>
   <w:num w:numId="3">
-    <w:abstractNumId w:val="6"/>
+    <w:abstractNumId w:val="9"/>
   </w:num>
   <w:num w:numId="4">
-    <w:abstractNumId w:val="7"/>
+    <w:abstractNumId w:val="10"/>
   </w:num>
   <w:num w:numId="5">
-    <w:abstractNumId w:val="14"/>
+    <w:abstractNumId w:val="18"/>
   </w:num>
   <w:num w:numId="6">
-    <w:abstractNumId w:val="9"/>
+    <w:abstractNumId w:val="13"/>
   </w:num>
   <w:num w:numId="7">
-    <w:abstractNumId w:val="18"/>
+    <w:abstractNumId w:val="22"/>
   </w:num>
   <w:num w:numId="8">
+    <w:abstractNumId w:val="12"/>
+  </w:num>
+  <w:num w:numId="9">
     <w:abstractNumId w:val="8"/>
   </w:num>
-  <w:num w:numId="9">
+  <w:num w:numId="10">
     <w:abstractNumId w:val="5"/>
   </w:num>
-  <w:num w:numId="10">
-    <w:abstractNumId w:val="4"/>
-  </w:num>
   <w:num w:numId="11">
-    <w:abstractNumId w:val="17"/>
+    <w:abstractNumId w:val="21"/>
   </w:num>
   <w:num w:numId="12">
     <w:abstractNumId w:val="3"/>
   </w:num>
   <w:num w:numId="13">
-    <w:abstractNumId w:val="19"/>
+    <w:abstractNumId w:val="23"/>
   </w:num>
   <w:num w:numId="14">
+    <w:abstractNumId w:val="31"/>
+  </w:num>
+  <w:num w:numId="15">
+    <w:abstractNumId w:val="16"/>
+  </w:num>
+  <w:num w:numId="16">
+    <w:abstractNumId w:val="30"/>
+  </w:num>
+  <w:num w:numId="17">
     <w:abstractNumId w:val="27"/>
   </w:num>
-  <w:num w:numId="15">
-    <w:abstractNumId w:val="12"/>
+  <w:num w:numId="18">
+    <w:abstractNumId w:val="15"/>
   </w:num>
-  <w:num w:numId="16">
+  <w:num w:numId="19">
     <w:abstractNumId w:val="26"/>
   </w:num>
-  <w:num w:numId="17">
-    <w:abstractNumId w:val="23"/>
-  </w:num>
-  <w:num w:numId="18">
-    <w:abstractNumId w:val="11"/>
-  </w:num>
-  <w:num w:numId="19">
-    <w:abstractNumId w:val="22"/>
-  </w:num>
   <w:num w:numId="20">
-    <w:abstractNumId w:val="28"/>
+    <w:abstractNumId w:val="32"/>
   </w:num>
   <w:num w:numId="21">
-    <w:abstractNumId w:val="10"/>
+    <w:abstractNumId w:val="14"/>
   </w:num>
   <w:num w:numId="22">
     <w:abstractNumId w:val="2"/>
   </w:num>
   <w:num w:numId="23">
-    <w:abstractNumId w:val="21"/>
+    <w:abstractNumId w:val="25"/>
   </w:num>
   <w:num w:numId="24">
+    <w:abstractNumId w:val="28"/>
+  </w:num>
+  <w:num w:numId="25">
     <w:abstractNumId w:val="24"/>
   </w:num>
-  <w:num w:numId="25">
+  <w:num w:numId="26">
     <w:abstractNumId w:val="20"/>
-  </w:num>
-  <w:num w:numId="26">
-    <w:abstractNumId w:val="16"/>
   </w:num>
   <w:num w:numId="27">
     <w:abstractNumId w:val="1"/>
   </w:num>
   <w:num w:numId="28">
-    <w:abstractNumId w:val="13"/>
+    <w:abstractNumId w:val="17"/>
   </w:num>
   <w:num w:numId="29">
-    <w:abstractNumId w:val="25"/>
+    <w:abstractNumId w:val="29"/>
+  </w:num>
+  <w:num w:numId="30">
+    <w:abstractNumId w:val="7"/>
+  </w:num>
+  <w:num w:numId="31">
+    <w:abstractNumId w:val="6"/>
+  </w:num>
+  <w:num w:numId="32">
+    <w:abstractNumId w:val="4"/>
+  </w:num>
+  <w:num w:numId="33">
+    <w:abstractNumId w:val="11"/>
   </w:num>
 </w:numbering>
 </file>
@@ -17685,7 +19078,7 @@
       </w:pPr>
     </w:pPrDefault>
   </w:docDefaults>
-  <w:latentStyles w:defLockedState="0" w:defUIPriority="99" w:defSemiHidden="0" w:defUnhideWhenUsed="0" w:defQFormat="0" w:count="374">
+  <w:latentStyles w:defLockedState="0" w:defUIPriority="99" w:defSemiHidden="0" w:defUnhideWhenUsed="0" w:defQFormat="0" w:count="371">
     <w:lsdException w:name="Normal" w:uiPriority="0" w:qFormat="1"/>
     <w:lsdException w:name="heading 1" w:uiPriority="9" w:qFormat="1"/>
     <w:lsdException w:name="heading 2" w:semiHidden="1" w:uiPriority="9" w:unhideWhenUsed="1" w:qFormat="1"/>
@@ -17791,6 +19184,7 @@
     <w:lsdException w:name="HTML Sample" w:semiHidden="1" w:unhideWhenUsed="1"/>
     <w:lsdException w:name="HTML Typewriter" w:semiHidden="1" w:unhideWhenUsed="1"/>
     <w:lsdException w:name="HTML Variable" w:semiHidden="1" w:unhideWhenUsed="1"/>
+    <w:lsdException w:name="Normal Table" w:semiHidden="1" w:unhideWhenUsed="1"/>
     <w:lsdException w:name="annotation subject" w:semiHidden="1" w:unhideWhenUsed="1"/>
     <w:lsdException w:name="No List" w:semiHidden="1" w:unhideWhenUsed="1"/>
     <w:lsdException w:name="Outline List 1" w:semiHidden="1" w:unhideWhenUsed="1"/>
@@ -17835,6 +19229,7 @@
     <w:lsdException w:name="Table Professional" w:semiHidden="1" w:unhideWhenUsed="1"/>
     <w:lsdException w:name="Table Subtle 1" w:semiHidden="1" w:unhideWhenUsed="1"/>
     <w:lsdException w:name="Table Subtle 2" w:semiHidden="1" w:unhideWhenUsed="1"/>
+    <w:lsdException w:name="Table Web 1" w:semiHidden="1" w:unhideWhenUsed="1"/>
     <w:lsdException w:name="Table Web 2" w:semiHidden="1" w:unhideWhenUsed="1"/>
     <w:lsdException w:name="Table Web 3" w:semiHidden="1" w:unhideWhenUsed="1"/>
     <w:lsdException w:name="Balloon Text" w:semiHidden="1" w:unhideWhenUsed="1"/>
@@ -18055,9 +19450,6 @@
     <w:lsdException w:name="List Table 5 Dark Accent 6" w:uiPriority="50"/>
     <w:lsdException w:name="List Table 6 Colorful Accent 6" w:uiPriority="51"/>
     <w:lsdException w:name="List Table 7 Colorful Accent 6" w:uiPriority="52"/>
-    <w:lsdException w:name="Mention" w:semiHidden="1" w:unhideWhenUsed="1"/>
-    <w:lsdException w:name="Smart Hyperlink" w:semiHidden="1" w:unhideWhenUsed="1"/>
-    <w:lsdException w:name="Hashtag" w:semiHidden="1" w:unhideWhenUsed="1"/>
   </w:latentStyles>
   <w:style w:type="paragraph" w:default="1" w:styleId="Normal">
     <w:name w:val="Normal"/>
@@ -18700,7 +20092,7 @@
 </file>
 
 <file path=customXml/itemProps1.xml><?xml version="1.0" encoding="utf-8"?>
-<ds:datastoreItem xmlns:ds="http://schemas.openxmlformats.org/officeDocument/2006/customXml" ds:itemID="{C34FA029-6A56-4B9B-8E6C-590EE0F82588}">
+<ds:datastoreItem xmlns:ds="http://schemas.openxmlformats.org/officeDocument/2006/customXml" ds:itemID="{87CF4A6A-3EF7-4480-9E19-C1ACEC129601}">
   <ds:schemaRefs>
     <ds:schemaRef ds:uri="http://schemas.openxmlformats.org/officeDocument/2006/bibliography"/>
   </ds:schemaRefs>

</xml_diff>

<commit_message>
Added +=, -=,*= for vector classes. Matrix to euler angles now returns success flag, rather than throwing exceptions
</commit_message>
<xml_diff>
--- a/Docs/MathsLibrary Reference.docx
+++ b/Docs/MathsLibrary Reference.docx
@@ -1,6 +1,6 @@
 
 <file path=word/document.xml><?xml version="1.0" encoding="utf-8"?>
-<w:document xmlns:wpc="http://schemas.microsoft.com/office/word/2010/wordprocessingCanvas" xmlns:cx="http://schemas.microsoft.com/office/drawing/2014/chartex" xmlns:mc="http://schemas.openxmlformats.org/markup-compatibility/2006" xmlns:o="urn:schemas-microsoft-com:office:office" xmlns:r="http://schemas.openxmlformats.org/officeDocument/2006/relationships" xmlns:m="http://schemas.openxmlformats.org/officeDocument/2006/math" xmlns:v="urn:schemas-microsoft-com:vml" xmlns:wp14="http://schemas.microsoft.com/office/word/2010/wordprocessingDrawing" xmlns:wp="http://schemas.openxmlformats.org/drawingml/2006/wordprocessingDrawing" xmlns:w10="urn:schemas-microsoft-com:office:word" xmlns:w="http://schemas.openxmlformats.org/wordprocessingml/2006/main" xmlns:w14="http://schemas.microsoft.com/office/word/2010/wordml" xmlns:w15="http://schemas.microsoft.com/office/word/2012/wordml" xmlns:w16se="http://schemas.microsoft.com/office/word/2015/wordml/symex" xmlns:wpg="http://schemas.microsoft.com/office/word/2010/wordprocessingGroup" xmlns:wpi="http://schemas.microsoft.com/office/word/2010/wordprocessingInk" xmlns:wne="http://schemas.microsoft.com/office/word/2006/wordml" xmlns:wps="http://schemas.microsoft.com/office/word/2010/wordprocessingShape" mc:Ignorable="w14 w15 w16se wp14">
+<w:document xmlns:wpc="http://schemas.microsoft.com/office/word/2010/wordprocessingCanvas" xmlns:cx="http://schemas.microsoft.com/office/drawing/2014/chartex" xmlns:cx1="http://schemas.microsoft.com/office/drawing/2015/9/8/chartex" xmlns:cx2="http://schemas.microsoft.com/office/drawing/2015/10/21/chartex" xmlns:cx3="http://schemas.microsoft.com/office/drawing/2016/5/9/chartex" xmlns:cx4="http://schemas.microsoft.com/office/drawing/2016/5/10/chartex" xmlns:cx5="http://schemas.microsoft.com/office/drawing/2016/5/11/chartex" xmlns:mc="http://schemas.openxmlformats.org/markup-compatibility/2006" xmlns:o="urn:schemas-microsoft-com:office:office" xmlns:r="http://schemas.openxmlformats.org/officeDocument/2006/relationships" xmlns:m="http://schemas.openxmlformats.org/officeDocument/2006/math" xmlns:v="urn:schemas-microsoft-com:vml" xmlns:wp14="http://schemas.microsoft.com/office/word/2010/wordprocessingDrawing" xmlns:wp="http://schemas.openxmlformats.org/drawingml/2006/wordprocessingDrawing" xmlns:w10="urn:schemas-microsoft-com:office:word" xmlns:w="http://schemas.openxmlformats.org/wordprocessingml/2006/main" xmlns:w14="http://schemas.microsoft.com/office/word/2010/wordml" xmlns:w15="http://schemas.microsoft.com/office/word/2012/wordml" xmlns:w16se="http://schemas.microsoft.com/office/word/2015/wordml/symex" xmlns:wpg="http://schemas.microsoft.com/office/word/2010/wordprocessingGroup" xmlns:wpi="http://schemas.microsoft.com/office/word/2010/wordprocessingInk" xmlns:wne="http://schemas.microsoft.com/office/word/2006/wordml" xmlns:wps="http://schemas.microsoft.com/office/word/2010/wordprocessingShape" mc:Ignorable="w14 w15 w16se wp14">
   <w:body>
     <w:p>
       <w:pPr>
@@ -620,14 +620,27 @@
             <w:tcW w:w="657" w:type="dxa"/>
           </w:tcPr>
           <w:p>
-            <w:fldSimple w:instr=" pageref VectorDtor ">
-              <w:r>
-                <w:rPr>
-                  <w:noProof/>
-                </w:rPr>
-                <w:t>4</w:t>
-              </w:r>
-            </w:fldSimple>
+            <w:r>
+              <w:fldChar w:fldCharType="begin"/>
+            </w:r>
+            <w:r>
+              <w:instrText xml:space="preserve"> pageref VectorDtor </w:instrText>
+            </w:r>
+            <w:r>
+              <w:fldChar w:fldCharType="separate"/>
+            </w:r>
+            <w:r>
+              <w:rPr>
+                <w:noProof/>
+              </w:rPr>
+              <w:t>4</w:t>
+            </w:r>
+            <w:r>
+              <w:rPr>
+                <w:noProof/>
+              </w:rPr>
+              <w:fldChar w:fldCharType="end"/>
+            </w:r>
           </w:p>
         </w:tc>
         <w:tc>
@@ -657,14 +670,27 @@
             <w:tcW w:w="657" w:type="dxa"/>
           </w:tcPr>
           <w:p>
-            <w:fldSimple w:instr=" pageref VectorAccess ">
-              <w:r>
-                <w:rPr>
-                  <w:noProof/>
-                </w:rPr>
-                <w:t>4</w:t>
-              </w:r>
-            </w:fldSimple>
+            <w:r>
+              <w:fldChar w:fldCharType="begin"/>
+            </w:r>
+            <w:r>
+              <w:instrText xml:space="preserve"> pageref VectorAccess </w:instrText>
+            </w:r>
+            <w:r>
+              <w:fldChar w:fldCharType="separate"/>
+            </w:r>
+            <w:r>
+              <w:rPr>
+                <w:noProof/>
+              </w:rPr>
+              <w:t>4</w:t>
+            </w:r>
+            <w:r>
+              <w:rPr>
+                <w:noProof/>
+              </w:rPr>
+              <w:fldChar w:fldCharType="end"/>
+            </w:r>
           </w:p>
         </w:tc>
         <w:tc>
@@ -699,14 +725,27 @@
                 <w:tab w:val="left" w:pos="4920"/>
               </w:tabs>
             </w:pPr>
-            <w:fldSimple w:instr=" PAGEREF VectorCastFloat ">
-              <w:r>
-                <w:rPr>
-                  <w:noProof/>
-                </w:rPr>
-                <w:t>4</w:t>
-              </w:r>
-            </w:fldSimple>
+            <w:r>
+              <w:fldChar w:fldCharType="begin"/>
+            </w:r>
+            <w:r>
+              <w:instrText xml:space="preserve"> PAGEREF VectorCastFloat </w:instrText>
+            </w:r>
+            <w:r>
+              <w:fldChar w:fldCharType="separate"/>
+            </w:r>
+            <w:r>
+              <w:rPr>
+                <w:noProof/>
+              </w:rPr>
+              <w:t>4</w:t>
+            </w:r>
+            <w:r>
+              <w:rPr>
+                <w:noProof/>
+              </w:rPr>
+              <w:fldChar w:fldCharType="end"/>
+            </w:r>
           </w:p>
         </w:tc>
         <w:tc>
@@ -741,14 +780,27 @@
             <w:tcW w:w="657" w:type="dxa"/>
           </w:tcPr>
           <w:p>
-            <w:fldSimple w:instr=" PAGEREF VectorCastVector ">
-              <w:r>
-                <w:rPr>
-                  <w:noProof/>
-                </w:rPr>
-                <w:t>5</w:t>
-              </w:r>
-            </w:fldSimple>
+            <w:r>
+              <w:fldChar w:fldCharType="begin"/>
+            </w:r>
+            <w:r>
+              <w:instrText xml:space="preserve"> PAGEREF VectorCastVector </w:instrText>
+            </w:r>
+            <w:r>
+              <w:fldChar w:fldCharType="separate"/>
+            </w:r>
+            <w:r>
+              <w:rPr>
+                <w:noProof/>
+              </w:rPr>
+              <w:t>5</w:t>
+            </w:r>
+            <w:r>
+              <w:rPr>
+                <w:noProof/>
+              </w:rPr>
+              <w:fldChar w:fldCharType="end"/>
+            </w:r>
           </w:p>
         </w:tc>
         <w:tc>
@@ -778,14 +830,27 @@
             <w:tcW w:w="657" w:type="dxa"/>
           </w:tcPr>
           <w:p>
-            <w:fldSimple w:instr=" PAGEREF VectorDot ">
-              <w:r>
-                <w:rPr>
-                  <w:noProof/>
-                </w:rPr>
-                <w:t>5</w:t>
-              </w:r>
-            </w:fldSimple>
+            <w:r>
+              <w:fldChar w:fldCharType="begin"/>
+            </w:r>
+            <w:r>
+              <w:instrText xml:space="preserve"> PAGEREF VectorDot </w:instrText>
+            </w:r>
+            <w:r>
+              <w:fldChar w:fldCharType="separate"/>
+            </w:r>
+            <w:r>
+              <w:rPr>
+                <w:noProof/>
+              </w:rPr>
+              <w:t>5</w:t>
+            </w:r>
+            <w:r>
+              <w:rPr>
+                <w:noProof/>
+              </w:rPr>
+              <w:fldChar w:fldCharType="end"/>
+            </w:r>
           </w:p>
         </w:tc>
         <w:tc>
@@ -815,14 +880,27 @@
             <w:tcW w:w="657" w:type="dxa"/>
           </w:tcPr>
           <w:p>
-            <w:fldSimple w:instr=" PAGEREF VectorCross ">
-              <w:r>
-                <w:rPr>
-                  <w:noProof/>
-                </w:rPr>
-                <w:t>5</w:t>
-              </w:r>
-            </w:fldSimple>
+            <w:r>
+              <w:fldChar w:fldCharType="begin"/>
+            </w:r>
+            <w:r>
+              <w:instrText xml:space="preserve"> PAGEREF VectorCross </w:instrText>
+            </w:r>
+            <w:r>
+              <w:fldChar w:fldCharType="separate"/>
+            </w:r>
+            <w:r>
+              <w:rPr>
+                <w:noProof/>
+              </w:rPr>
+              <w:t>5</w:t>
+            </w:r>
+            <w:r>
+              <w:rPr>
+                <w:noProof/>
+              </w:rPr>
+              <w:fldChar w:fldCharType="end"/>
+            </w:r>
           </w:p>
         </w:tc>
         <w:tc>
@@ -854,14 +932,27 @@
             <w:tcW w:w="657" w:type="dxa"/>
           </w:tcPr>
           <w:p>
-            <w:fldSimple w:instr=" PAGEREF VectorMagSqr ">
-              <w:r>
-                <w:rPr>
-                  <w:noProof/>
-                </w:rPr>
-                <w:t>6</w:t>
-              </w:r>
-            </w:fldSimple>
+            <w:r>
+              <w:fldChar w:fldCharType="begin"/>
+            </w:r>
+            <w:r>
+              <w:instrText xml:space="preserve"> PAGEREF VectorMagSqr </w:instrText>
+            </w:r>
+            <w:r>
+              <w:fldChar w:fldCharType="separate"/>
+            </w:r>
+            <w:r>
+              <w:rPr>
+                <w:noProof/>
+              </w:rPr>
+              <w:t>6</w:t>
+            </w:r>
+            <w:r>
+              <w:rPr>
+                <w:noProof/>
+              </w:rPr>
+              <w:fldChar w:fldCharType="end"/>
+            </w:r>
           </w:p>
         </w:tc>
         <w:tc>
@@ -891,14 +982,27 @@
             <w:tcW w:w="657" w:type="dxa"/>
           </w:tcPr>
           <w:p>
-            <w:fldSimple w:instr=" PAGEREF VectorMag ">
-              <w:r>
-                <w:rPr>
-                  <w:noProof/>
-                </w:rPr>
-                <w:t>6</w:t>
-              </w:r>
-            </w:fldSimple>
+            <w:r>
+              <w:fldChar w:fldCharType="begin"/>
+            </w:r>
+            <w:r>
+              <w:instrText xml:space="preserve"> PAGEREF VectorMag </w:instrText>
+            </w:r>
+            <w:r>
+              <w:fldChar w:fldCharType="separate"/>
+            </w:r>
+            <w:r>
+              <w:rPr>
+                <w:noProof/>
+              </w:rPr>
+              <w:t>6</w:t>
+            </w:r>
+            <w:r>
+              <w:rPr>
+                <w:noProof/>
+              </w:rPr>
+              <w:fldChar w:fldCharType="end"/>
+            </w:r>
           </w:p>
         </w:tc>
         <w:tc>
@@ -928,14 +1032,30 @@
             <w:tcW w:w="657" w:type="dxa"/>
           </w:tcPr>
           <w:p>
-            <w:fldSimple w:instr=" PAGEREF VectorNormalise ">
-              <w:r>
-                <w:rPr>
-                  <w:noProof/>
-                </w:rPr>
-                <w:t>6</w:t>
-              </w:r>
-            </w:fldSimple>
+            <w:r>
+              <w:fldChar w:fldCharType="begin"/>
+            </w:r>
+            <w:r>
+              <w:instrText xml:space="preserve"> PAGERE</w:instrText>
+            </w:r>
+            <w:r>
+              <w:instrText xml:space="preserve">F VectorNormalise </w:instrText>
+            </w:r>
+            <w:r>
+              <w:fldChar w:fldCharType="separate"/>
+            </w:r>
+            <w:r>
+              <w:rPr>
+                <w:noProof/>
+              </w:rPr>
+              <w:t>6</w:t>
+            </w:r>
+            <w:r>
+              <w:rPr>
+                <w:noProof/>
+              </w:rPr>
+              <w:fldChar w:fldCharType="end"/>
+            </w:r>
           </w:p>
         </w:tc>
         <w:tc>
@@ -967,14 +1087,27 @@
             <w:tcW w:w="657" w:type="dxa"/>
           </w:tcPr>
           <w:p>
-            <w:fldSimple w:instr=" PAGEREF VectorCompare ">
-              <w:r>
-                <w:rPr>
-                  <w:noProof/>
-                </w:rPr>
-                <w:t>6</w:t>
-              </w:r>
-            </w:fldSimple>
+            <w:r>
+              <w:fldChar w:fldCharType="begin"/>
+            </w:r>
+            <w:r>
+              <w:instrText xml:space="preserve"> PAGEREF VectorCompare </w:instrText>
+            </w:r>
+            <w:r>
+              <w:fldChar w:fldCharType="separate"/>
+            </w:r>
+            <w:r>
+              <w:rPr>
+                <w:noProof/>
+              </w:rPr>
+              <w:t>6</w:t>
+            </w:r>
+            <w:r>
+              <w:rPr>
+                <w:noProof/>
+              </w:rPr>
+              <w:fldChar w:fldCharType="end"/>
+            </w:r>
           </w:p>
         </w:tc>
         <w:tc>
@@ -1235,14 +1368,27 @@
             <w:tcW w:w="567" w:type="dxa"/>
           </w:tcPr>
           <w:p>
-            <w:fldSimple w:instr=" PAGEREF VectorPlus ">
-              <w:r>
-                <w:rPr>
-                  <w:noProof/>
-                </w:rPr>
-                <w:t>7</w:t>
-              </w:r>
-            </w:fldSimple>
+            <w:r>
+              <w:fldChar w:fldCharType="begin"/>
+            </w:r>
+            <w:r>
+              <w:instrText xml:space="preserve"> PAGEREF VectorPlus </w:instrText>
+            </w:r>
+            <w:r>
+              <w:fldChar w:fldCharType="separate"/>
+            </w:r>
+            <w:r>
+              <w:rPr>
+                <w:noProof/>
+              </w:rPr>
+              <w:t>7</w:t>
+            </w:r>
+            <w:r>
+              <w:rPr>
+                <w:noProof/>
+              </w:rPr>
+              <w:fldChar w:fldCharType="end"/>
+            </w:r>
           </w:p>
         </w:tc>
         <w:tc>
@@ -1272,14 +1418,27 @@
             <w:tcW w:w="567" w:type="dxa"/>
           </w:tcPr>
           <w:p>
-            <w:fldSimple w:instr=" PAGEREF VectorMinus ">
-              <w:r>
-                <w:rPr>
-                  <w:noProof/>
-                </w:rPr>
-                <w:t>7</w:t>
-              </w:r>
-            </w:fldSimple>
+            <w:r>
+              <w:fldChar w:fldCharType="begin"/>
+            </w:r>
+            <w:r>
+              <w:instrText xml:space="preserve"> PAGEREF VectorMinus </w:instrText>
+            </w:r>
+            <w:r>
+              <w:fldChar w:fldCharType="separate"/>
+            </w:r>
+            <w:r>
+              <w:rPr>
+                <w:noProof/>
+              </w:rPr>
+              <w:t>7</w:t>
+            </w:r>
+            <w:r>
+              <w:rPr>
+                <w:noProof/>
+              </w:rPr>
+              <w:fldChar w:fldCharType="end"/>
+            </w:r>
           </w:p>
         </w:tc>
         <w:tc>
@@ -1309,14 +1468,27 @@
             <w:tcW w:w="567" w:type="dxa"/>
           </w:tcPr>
           <w:p>
-            <w:fldSimple w:instr=" PAGEREF VectorMultiply ">
-              <w:r>
-                <w:rPr>
-                  <w:noProof/>
-                </w:rPr>
-                <w:t>7</w:t>
-              </w:r>
-            </w:fldSimple>
+            <w:r>
+              <w:fldChar w:fldCharType="begin"/>
+            </w:r>
+            <w:r>
+              <w:instrText xml:space="preserve"> PAGEREF VectorMultiply </w:instrText>
+            </w:r>
+            <w:r>
+              <w:fldChar w:fldCharType="separate"/>
+            </w:r>
+            <w:r>
+              <w:rPr>
+                <w:noProof/>
+              </w:rPr>
+              <w:t>7</w:t>
+            </w:r>
+            <w:r>
+              <w:rPr>
+                <w:noProof/>
+              </w:rPr>
+              <w:fldChar w:fldCharType="end"/>
+            </w:r>
           </w:p>
         </w:tc>
         <w:tc>
@@ -1346,14 +1518,27 @@
             <w:tcW w:w="567" w:type="dxa"/>
           </w:tcPr>
           <w:p>
-            <w:fldSimple w:instr=" PAGEREF VectorCompOperator ">
-              <w:r>
-                <w:rPr>
-                  <w:noProof/>
-                </w:rPr>
-                <w:t>8</w:t>
-              </w:r>
-            </w:fldSimple>
+            <w:r>
+              <w:fldChar w:fldCharType="begin"/>
+            </w:r>
+            <w:r>
+              <w:instrText xml:space="preserve"> PAGEREF VectorCompOperator </w:instrText>
+            </w:r>
+            <w:r>
+              <w:fldChar w:fldCharType="separate"/>
+            </w:r>
+            <w:r>
+              <w:rPr>
+                <w:noProof/>
+              </w:rPr>
+              <w:t>8</w:t>
+            </w:r>
+            <w:r>
+              <w:rPr>
+                <w:noProof/>
+              </w:rPr>
+              <w:fldChar w:fldCharType="end"/>
+            </w:r>
           </w:p>
         </w:tc>
         <w:tc>
@@ -1383,14 +1568,27 @@
             <w:tcW w:w="567" w:type="dxa"/>
           </w:tcPr>
           <w:p>
-            <w:fldSimple w:instr=" PAGEREF VectorCompOperator ">
-              <w:r>
-                <w:rPr>
-                  <w:noProof/>
-                </w:rPr>
-                <w:t>8</w:t>
-              </w:r>
-            </w:fldSimple>
+            <w:r>
+              <w:fldChar w:fldCharType="begin"/>
+            </w:r>
+            <w:r>
+              <w:instrText xml:space="preserve"> PAGEREF VectorCompOperator </w:instrText>
+            </w:r>
+            <w:r>
+              <w:fldChar w:fldCharType="separate"/>
+            </w:r>
+            <w:r>
+              <w:rPr>
+                <w:noProof/>
+              </w:rPr>
+              <w:t>8</w:t>
+            </w:r>
+            <w:r>
+              <w:rPr>
+                <w:noProof/>
+              </w:rPr>
+              <w:fldChar w:fldCharType="end"/>
+            </w:r>
           </w:p>
         </w:tc>
         <w:tc>
@@ -1420,14 +1618,27 @@
             <w:tcW w:w="567" w:type="dxa"/>
           </w:tcPr>
           <w:p>
-            <w:fldSimple w:instr=" PAGEREF VectorCompOperator ">
-              <w:r>
-                <w:rPr>
-                  <w:noProof/>
-                </w:rPr>
-                <w:t>8</w:t>
-              </w:r>
-            </w:fldSimple>
+            <w:r>
+              <w:fldChar w:fldCharType="begin"/>
+            </w:r>
+            <w:r>
+              <w:instrText xml:space="preserve"> PAGEREF VectorCompOperator </w:instrText>
+            </w:r>
+            <w:r>
+              <w:fldChar w:fldCharType="separate"/>
+            </w:r>
+            <w:r>
+              <w:rPr>
+                <w:noProof/>
+              </w:rPr>
+              <w:t>8</w:t>
+            </w:r>
+            <w:r>
+              <w:rPr>
+                <w:noProof/>
+              </w:rPr>
+              <w:fldChar w:fldCharType="end"/>
+            </w:r>
           </w:p>
         </w:tc>
         <w:tc>
@@ -1457,14 +1668,27 @@
             <w:tcW w:w="567" w:type="dxa"/>
           </w:tcPr>
           <w:p>
-            <w:fldSimple w:instr=" PAGEREF VectorCompOperator ">
-              <w:r>
-                <w:rPr>
-                  <w:noProof/>
-                </w:rPr>
-                <w:t>8</w:t>
-              </w:r>
-            </w:fldSimple>
+            <w:r>
+              <w:fldChar w:fldCharType="begin"/>
+            </w:r>
+            <w:r>
+              <w:instrText xml:space="preserve"> PAGEREF VectorCompOperator </w:instrText>
+            </w:r>
+            <w:r>
+              <w:fldChar w:fldCharType="separate"/>
+            </w:r>
+            <w:r>
+              <w:rPr>
+                <w:noProof/>
+              </w:rPr>
+              <w:t>8</w:t>
+            </w:r>
+            <w:r>
+              <w:rPr>
+                <w:noProof/>
+              </w:rPr>
+              <w:fldChar w:fldCharType="end"/>
+            </w:r>
           </w:p>
         </w:tc>
         <w:tc>
@@ -1494,14 +1718,27 @@
             <w:tcW w:w="567" w:type="dxa"/>
           </w:tcPr>
           <w:p>
-            <w:fldSimple w:instr=" PAGEREF VectorEqOperator ">
-              <w:r>
-                <w:rPr>
-                  <w:noProof/>
-                </w:rPr>
-                <w:t>8</w:t>
-              </w:r>
-            </w:fldSimple>
+            <w:r>
+              <w:fldChar w:fldCharType="begin"/>
+            </w:r>
+            <w:r>
+              <w:instrText xml:space="preserve"> PAGEREF VectorEqOperator </w:instrText>
+            </w:r>
+            <w:r>
+              <w:fldChar w:fldCharType="separate"/>
+            </w:r>
+            <w:r>
+              <w:rPr>
+                <w:noProof/>
+              </w:rPr>
+              <w:t>8</w:t>
+            </w:r>
+            <w:r>
+              <w:rPr>
+                <w:noProof/>
+              </w:rPr>
+              <w:fldChar w:fldCharType="end"/>
+            </w:r>
           </w:p>
         </w:tc>
         <w:tc>
@@ -1531,14 +1768,27 @@
             <w:tcW w:w="567" w:type="dxa"/>
           </w:tcPr>
           <w:p>
-            <w:fldSimple w:instr=" PAGEREF VectorEqOperator ">
-              <w:r>
-                <w:rPr>
-                  <w:noProof/>
-                </w:rPr>
-                <w:t>8</w:t>
-              </w:r>
-            </w:fldSimple>
+            <w:r>
+              <w:fldChar w:fldCharType="begin"/>
+            </w:r>
+            <w:r>
+              <w:instrText xml:space="preserve"> PAGEREF VectorEqOperator </w:instrText>
+            </w:r>
+            <w:r>
+              <w:fldChar w:fldCharType="separate"/>
+            </w:r>
+            <w:r>
+              <w:rPr>
+                <w:noProof/>
+              </w:rPr>
+              <w:t>8</w:t>
+            </w:r>
+            <w:r>
+              <w:rPr>
+                <w:noProof/>
+              </w:rPr>
+              <w:fldChar w:fldCharType="end"/>
+            </w:r>
           </w:p>
         </w:tc>
         <w:tc>
@@ -7696,9 +7946,6 @@
               <w:instrText xml:space="preserve"> REF _Ref481499208 \h </w:instrText>
             </w:r>
             <w:r>
-              <w:fldChar w:fldCharType="separate"/>
-            </w:r>
-            <w:r>
               <w:fldChar w:fldCharType="end"/>
             </w:r>
             <w:r>
@@ -7729,8 +7976,6 @@
             <w:r>
               <w:t>Calculates Euler angles for the orientation of this matrix’s axes</w:t>
             </w:r>
-            <w:bookmarkStart w:id="30" w:name="_GoBack"/>
-            <w:bookmarkEnd w:id="30"/>
           </w:p>
         </w:tc>
       </w:tr>
@@ -8235,7 +8480,7 @@
           <w:lang w:val="en-AU"/>
         </w:rPr>
       </w:pPr>
-      <w:bookmarkStart w:id="31" w:name="MatrixCtor"/>
+      <w:bookmarkStart w:id="30" w:name="MatrixCtor"/>
       <w:proofErr w:type="gramStart"/>
       <w:r>
         <w:rPr>
@@ -8251,7 +8496,7 @@
         <w:t>Matrix</w:t>
       </w:r>
     </w:p>
-    <w:bookmarkEnd w:id="31"/>
+    <w:bookmarkEnd w:id="30"/>
     <w:p>
       <w:pPr>
         <w:pStyle w:val="ListParagraph"/>
@@ -8784,8 +9029,8 @@
           <w:lang w:val="en-AU"/>
         </w:rPr>
       </w:pPr>
-      <w:bookmarkStart w:id="32" w:name="_Ref480275757"/>
-      <w:bookmarkStart w:id="33" w:name="MatrixDtor"/>
+      <w:bookmarkStart w:id="31" w:name="_Ref480275757"/>
+      <w:bookmarkStart w:id="32" w:name="MatrixDtor"/>
       <w:proofErr w:type="gramStart"/>
       <w:r>
         <w:rPr>
@@ -8800,9 +9045,9 @@
         </w:rPr>
         <w:t>~Matrix</w:t>
       </w:r>
-      <w:bookmarkEnd w:id="32"/>
-    </w:p>
-    <w:bookmarkEnd w:id="33"/>
+      <w:bookmarkEnd w:id="31"/>
+    </w:p>
+    <w:bookmarkEnd w:id="32"/>
     <w:p>
       <w:pPr>
         <w:rPr>
@@ -8865,7 +9110,7 @@
           <w:lang w:val="en-AU"/>
         </w:rPr>
       </w:pPr>
-      <w:bookmarkStart w:id="34" w:name="_Ref480275763"/>
+      <w:bookmarkStart w:id="33" w:name="_Ref480275763"/>
       <w:proofErr w:type="gramStart"/>
       <w:r>
         <w:rPr>
@@ -8880,7 +9125,7 @@
         </w:rPr>
         <w:t>operator[]</w:t>
       </w:r>
-      <w:bookmarkEnd w:id="34"/>
+      <w:bookmarkEnd w:id="33"/>
     </w:p>
     <w:p>
       <w:pPr>
@@ -9282,7 +9527,7 @@
           <w:lang w:val="en-AU"/>
         </w:rPr>
       </w:pPr>
-      <w:bookmarkStart w:id="35" w:name="_Ref480286235"/>
+      <w:bookmarkStart w:id="34" w:name="_Ref480286235"/>
       <w:proofErr w:type="gramStart"/>
       <w:r>
         <w:rPr>
@@ -9297,7 +9542,7 @@
         </w:rPr>
         <w:t>operator float*</w:t>
       </w:r>
-      <w:bookmarkEnd w:id="35"/>
+      <w:bookmarkEnd w:id="34"/>
     </w:p>
     <w:p>
       <w:pPr>
@@ -9427,7 +9672,7 @@
           <w:lang w:val="en-AU"/>
         </w:rPr>
       </w:pPr>
-      <w:bookmarkStart w:id="36" w:name="_Ref480275767"/>
+      <w:bookmarkStart w:id="35" w:name="_Ref480275767"/>
       <w:proofErr w:type="gramStart"/>
       <w:r>
         <w:rPr>
@@ -9442,7 +9687,7 @@
         </w:rPr>
         <w:t>operator*</w:t>
       </w:r>
-      <w:bookmarkEnd w:id="36"/>
+      <w:bookmarkEnd w:id="35"/>
     </w:p>
     <w:p>
       <w:pPr>
@@ -9849,7 +10094,7 @@
           <w:lang w:val="en-AU"/>
         </w:rPr>
       </w:pPr>
-      <w:bookmarkStart w:id="37" w:name="_Ref480275771"/>
+      <w:bookmarkStart w:id="36" w:name="_Ref480275771"/>
       <w:proofErr w:type="gramStart"/>
       <w:r>
         <w:rPr>
@@ -9865,119 +10110,119 @@
         </w:rPr>
         <w:t>setIdentity</w:t>
       </w:r>
+      <w:bookmarkEnd w:id="36"/>
+      <w:proofErr w:type="spellEnd"/>
+    </w:p>
+    <w:p>
+      <w:pPr>
+        <w:rPr>
+          <w:rFonts w:ascii="Consolas" w:hAnsi="Consolas" w:cs="Consolas"/>
+          <w:color w:val="000000"/>
+          <w:sz w:val="19"/>
+          <w:szCs w:val="19"/>
+        </w:rPr>
+      </w:pPr>
+      <w:r>
+        <w:rPr>
+          <w:rFonts w:ascii="Consolas" w:hAnsi="Consolas" w:cs="Consolas"/>
+          <w:color w:val="0000FF"/>
+          <w:sz w:val="19"/>
+          <w:szCs w:val="19"/>
+          <w:highlight w:val="white"/>
+        </w:rPr>
+        <w:t>void</w:t>
+      </w:r>
+      <w:r>
+        <w:rPr>
+          <w:rFonts w:ascii="Consolas" w:hAnsi="Consolas" w:cs="Consolas"/>
+          <w:color w:val="000000"/>
+          <w:sz w:val="19"/>
+          <w:szCs w:val="19"/>
+          <w:highlight w:val="white"/>
+        </w:rPr>
+        <w:t xml:space="preserve"> </w:t>
+      </w:r>
+      <w:proofErr w:type="spellStart"/>
+      <w:proofErr w:type="gramStart"/>
+      <w:r>
+        <w:rPr>
+          <w:rFonts w:ascii="Consolas" w:hAnsi="Consolas" w:cs="Consolas"/>
+          <w:color w:val="000000"/>
+          <w:sz w:val="19"/>
+          <w:szCs w:val="19"/>
+          <w:highlight w:val="white"/>
+        </w:rPr>
+        <w:t>setIdentity</w:t>
+      </w:r>
+      <w:proofErr w:type="spellEnd"/>
+      <w:r>
+        <w:rPr>
+          <w:rFonts w:ascii="Consolas" w:hAnsi="Consolas" w:cs="Consolas"/>
+          <w:color w:val="000000"/>
+          <w:sz w:val="19"/>
+          <w:szCs w:val="19"/>
+          <w:highlight w:val="white"/>
+        </w:rPr>
+        <w:t>(</w:t>
+      </w:r>
+      <w:proofErr w:type="gramEnd"/>
+      <w:r>
+        <w:rPr>
+          <w:rFonts w:ascii="Consolas" w:hAnsi="Consolas" w:cs="Consolas"/>
+          <w:color w:val="000000"/>
+          <w:sz w:val="19"/>
+          <w:szCs w:val="19"/>
+          <w:highlight w:val="white"/>
+        </w:rPr>
+        <w:t>)</w:t>
+      </w:r>
+      <w:r>
+        <w:rPr>
+          <w:rFonts w:ascii="Consolas" w:hAnsi="Consolas" w:cs="Consolas"/>
+          <w:color w:val="000000"/>
+          <w:sz w:val="19"/>
+          <w:szCs w:val="19"/>
+        </w:rPr>
+        <w:t>;</w:t>
+      </w:r>
+    </w:p>
+    <w:p>
+      <w:pPr>
+        <w:rPr>
+          <w:lang w:val="en-AU"/>
+        </w:rPr>
+      </w:pPr>
+      <w:r>
+        <w:rPr>
+          <w:lang w:val="en-AU"/>
+        </w:rPr>
+        <w:t xml:space="preserve">Sets the matrix to the identity matrix of its order. An identity matrix has all diagonal elements equal to 1, and all other elements 0. </w:t>
+      </w:r>
+    </w:p>
+    <w:p>
+      <w:pPr>
+        <w:pStyle w:val="Heading2"/>
+        <w:rPr>
+          <w:lang w:val="en-AU"/>
+        </w:rPr>
+      </w:pPr>
+      <w:bookmarkStart w:id="37" w:name="_Ref480275776"/>
+      <w:proofErr w:type="gramStart"/>
+      <w:r>
+        <w:rPr>
+          <w:lang w:val="en-AU"/>
+        </w:rPr>
+        <w:t>Matrix::</w:t>
+      </w:r>
+      <w:proofErr w:type="spellStart"/>
+      <w:proofErr w:type="gramEnd"/>
+      <w:r>
+        <w:rPr>
+          <w:lang w:val="en-AU"/>
+        </w:rPr>
+        <w:t>setRotate</w:t>
+      </w:r>
       <w:bookmarkEnd w:id="37"/>
-      <w:proofErr w:type="spellEnd"/>
-    </w:p>
-    <w:p>
-      <w:pPr>
-        <w:rPr>
-          <w:rFonts w:ascii="Consolas" w:hAnsi="Consolas" w:cs="Consolas"/>
-          <w:color w:val="000000"/>
-          <w:sz w:val="19"/>
-          <w:szCs w:val="19"/>
-        </w:rPr>
-      </w:pPr>
-      <w:r>
-        <w:rPr>
-          <w:rFonts w:ascii="Consolas" w:hAnsi="Consolas" w:cs="Consolas"/>
-          <w:color w:val="0000FF"/>
-          <w:sz w:val="19"/>
-          <w:szCs w:val="19"/>
-          <w:highlight w:val="white"/>
-        </w:rPr>
-        <w:t>void</w:t>
-      </w:r>
-      <w:r>
-        <w:rPr>
-          <w:rFonts w:ascii="Consolas" w:hAnsi="Consolas" w:cs="Consolas"/>
-          <w:color w:val="000000"/>
-          <w:sz w:val="19"/>
-          <w:szCs w:val="19"/>
-          <w:highlight w:val="white"/>
-        </w:rPr>
-        <w:t xml:space="preserve"> </w:t>
-      </w:r>
-      <w:proofErr w:type="spellStart"/>
-      <w:proofErr w:type="gramStart"/>
-      <w:r>
-        <w:rPr>
-          <w:rFonts w:ascii="Consolas" w:hAnsi="Consolas" w:cs="Consolas"/>
-          <w:color w:val="000000"/>
-          <w:sz w:val="19"/>
-          <w:szCs w:val="19"/>
-          <w:highlight w:val="white"/>
-        </w:rPr>
-        <w:t>setIdentity</w:t>
-      </w:r>
-      <w:proofErr w:type="spellEnd"/>
-      <w:r>
-        <w:rPr>
-          <w:rFonts w:ascii="Consolas" w:hAnsi="Consolas" w:cs="Consolas"/>
-          <w:color w:val="000000"/>
-          <w:sz w:val="19"/>
-          <w:szCs w:val="19"/>
-          <w:highlight w:val="white"/>
-        </w:rPr>
-        <w:t>(</w:t>
-      </w:r>
-      <w:proofErr w:type="gramEnd"/>
-      <w:r>
-        <w:rPr>
-          <w:rFonts w:ascii="Consolas" w:hAnsi="Consolas" w:cs="Consolas"/>
-          <w:color w:val="000000"/>
-          <w:sz w:val="19"/>
-          <w:szCs w:val="19"/>
-          <w:highlight w:val="white"/>
-        </w:rPr>
-        <w:t>)</w:t>
-      </w:r>
-      <w:r>
-        <w:rPr>
-          <w:rFonts w:ascii="Consolas" w:hAnsi="Consolas" w:cs="Consolas"/>
-          <w:color w:val="000000"/>
-          <w:sz w:val="19"/>
-          <w:szCs w:val="19"/>
-        </w:rPr>
-        <w:t>;</w:t>
-      </w:r>
-    </w:p>
-    <w:p>
-      <w:pPr>
-        <w:rPr>
-          <w:lang w:val="en-AU"/>
-        </w:rPr>
-      </w:pPr>
-      <w:r>
-        <w:rPr>
-          <w:lang w:val="en-AU"/>
-        </w:rPr>
-        <w:t xml:space="preserve">Sets the matrix to the identity matrix of its order. An identity matrix has all diagonal elements equal to 1, and all other elements 0. </w:t>
-      </w:r>
-    </w:p>
-    <w:p>
-      <w:pPr>
-        <w:pStyle w:val="Heading2"/>
-        <w:rPr>
-          <w:lang w:val="en-AU"/>
-        </w:rPr>
-      </w:pPr>
-      <w:bookmarkStart w:id="38" w:name="_Ref480275776"/>
-      <w:proofErr w:type="gramStart"/>
-      <w:r>
-        <w:rPr>
-          <w:lang w:val="en-AU"/>
-        </w:rPr>
-        <w:t>Matrix::</w:t>
-      </w:r>
-      <w:proofErr w:type="spellStart"/>
-      <w:proofErr w:type="gramEnd"/>
-      <w:r>
-        <w:rPr>
-          <w:lang w:val="en-AU"/>
-        </w:rPr>
-        <w:t>setRotate</w:t>
-      </w:r>
-      <w:bookmarkEnd w:id="38"/>
       <w:proofErr w:type="spellEnd"/>
     </w:p>
     <w:p>
@@ -9993,7 +10238,7 @@
           <w:szCs w:val="19"/>
         </w:rPr>
       </w:pPr>
-      <w:bookmarkStart w:id="39" w:name="_Ref480275779"/>
+      <w:bookmarkStart w:id="38" w:name="_Ref480275779"/>
       <w:r>
         <w:rPr>
           <w:rFonts w:ascii="Consolas" w:hAnsi="Consolas" w:cs="Consolas"/>
@@ -10365,7 +10610,7 @@
         </w:rPr>
         <w:t>setRotateX,setRotateY,setRotateZ</w:t>
       </w:r>
-      <w:bookmarkEnd w:id="39"/>
+      <w:bookmarkEnd w:id="38"/>
       <w:proofErr w:type="spellEnd"/>
     </w:p>
     <w:p>
@@ -11226,7 +11471,7 @@
           <w:lang w:val="en-AU"/>
         </w:rPr>
       </w:pPr>
-      <w:bookmarkStart w:id="40" w:name="_Ref480275790"/>
+      <w:bookmarkStart w:id="39" w:name="_Ref480275790"/>
       <w:proofErr w:type="gramStart"/>
       <w:r>
         <w:rPr>
@@ -11242,7 +11487,7 @@
         </w:rPr>
         <w:t>setEulerRotate,setTaitBryanRotate</w:t>
       </w:r>
-      <w:bookmarkEnd w:id="40"/>
+      <w:bookmarkEnd w:id="39"/>
       <w:proofErr w:type="spellEnd"/>
     </w:p>
     <w:p>
@@ -12176,7 +12421,7 @@
           <w:lang w:val="en-AU"/>
         </w:rPr>
       </w:pPr>
-      <w:bookmarkStart w:id="41" w:name="_Ref481499208"/>
+      <w:bookmarkStart w:id="40" w:name="_Ref481499208"/>
       <w:proofErr w:type="gramStart"/>
       <w:r>
         <w:rPr>
@@ -12192,7 +12437,7 @@
         </w:rPr>
         <w:t>getEulerOrientation,getTaitBryanOrientation</w:t>
       </w:r>
-      <w:bookmarkEnd w:id="41"/>
+      <w:bookmarkEnd w:id="40"/>
       <w:proofErr w:type="spellEnd"/>
     </w:p>
     <w:p>
@@ -12289,6 +12534,7 @@
         <w:t xml:space="preserve"> </w:t>
       </w:r>
       <w:proofErr w:type="spellStart"/>
+      <w:proofErr w:type="gramStart"/>
       <w:r>
         <w:rPr>
           <w:rFonts w:ascii="Consolas" w:hAnsi="Consolas" w:cs="Consolas"/>
@@ -12311,6 +12557,7 @@
         <w:t>::</w:t>
       </w:r>
       <w:proofErr w:type="spellStart"/>
+      <w:proofErr w:type="gramEnd"/>
       <w:r>
         <w:rPr>
           <w:rFonts w:ascii="Consolas" w:hAnsi="Consolas" w:cs="Consolas"/>
@@ -12423,6 +12670,25 @@
           <w:highlight w:val="white"/>
         </w:rPr>
         <w:t>float</w:t>
+      </w:r>
+      <w:r>
+        <w:rPr>
+          <w:rFonts w:ascii="Consolas" w:hAnsi="Consolas" w:cs="Consolas"/>
+          <w:sz w:val="19"/>
+          <w:szCs w:val="19"/>
+          <w:highlight w:val="white"/>
+        </w:rPr>
+        <w:t>,</w:t>
+      </w:r>
+      <w:r>
+        <w:rPr>
+          <w:rFonts w:ascii="Consolas" w:hAnsi="Consolas" w:cs="Consolas"/>
+          <w:color w:val="0000FF"/>
+          <w:sz w:val="19"/>
+          <w:szCs w:val="19"/>
+          <w:highlight w:val="white"/>
+        </w:rPr>
+        <w:t xml:space="preserve"> bool</w:t>
       </w:r>
       <w:r>
         <w:rPr>
@@ -12581,6 +12847,7 @@
         <w:t xml:space="preserve"> </w:t>
       </w:r>
       <w:proofErr w:type="spellStart"/>
+      <w:proofErr w:type="gramStart"/>
       <w:r>
         <w:rPr>
           <w:rFonts w:ascii="Consolas" w:hAnsi="Consolas" w:cs="Consolas"/>
@@ -12603,6 +12870,7 @@
         <w:t>::</w:t>
       </w:r>
       <w:proofErr w:type="spellStart"/>
+      <w:proofErr w:type="gramEnd"/>
       <w:r>
         <w:rPr>
           <w:rFonts w:ascii="Consolas" w:hAnsi="Consolas" w:cs="Consolas"/>
@@ -12715,6 +12983,25 @@
           <w:highlight w:val="white"/>
         </w:rPr>
         <w:t>float</w:t>
+      </w:r>
+      <w:r>
+        <w:rPr>
+          <w:rFonts w:ascii="Consolas" w:hAnsi="Consolas" w:cs="Consolas"/>
+          <w:sz w:val="19"/>
+          <w:szCs w:val="19"/>
+          <w:highlight w:val="white"/>
+        </w:rPr>
+        <w:t>,</w:t>
+      </w:r>
+      <w:r>
+        <w:rPr>
+          <w:rFonts w:ascii="Consolas" w:hAnsi="Consolas" w:cs="Consolas"/>
+          <w:color w:val="0000FF"/>
+          <w:sz w:val="19"/>
+          <w:szCs w:val="19"/>
+          <w:highlight w:val="white"/>
+        </w:rPr>
+        <w:t xml:space="preserve"> bool</w:t>
       </w:r>
       <w:r>
         <w:rPr>
@@ -12794,14 +13081,12 @@
         </w:rPr>
         <w:t xml:space="preserve">For (1) these are in Proper Euler form with z-x-z axes, and for (2) these are in Tait-Bryan form with z-y-x axes. In both cases, the axes of the matrix are copied and </w:t>
       </w:r>
-      <w:proofErr w:type="spellStart"/>
       <w:r>
         <w:rPr>
           <w:highlight w:val="white"/>
         </w:rPr>
         <w:t>normalised</w:t>
       </w:r>
-      <w:proofErr w:type="spellEnd"/>
       <w:r>
         <w:rPr>
           <w:highlight w:val="white"/>
@@ -12822,7 +13107,7 @@
           <w:lang w:val="en-AU"/>
         </w:rPr>
       </w:pPr>
-      <w:bookmarkStart w:id="42" w:name="_Ref480275797"/>
+      <w:bookmarkStart w:id="41" w:name="_Ref480275797"/>
       <w:r>
         <w:rPr>
           <w:lang w:val="en-AU"/>
@@ -12898,6 +13183,48 @@
           <w:lang w:val="en-AU"/>
         </w:rPr>
         <w:t>of three float values</w:t>
+      </w:r>
+      <w:r>
+        <w:rPr>
+          <w:lang w:val="en-AU"/>
+        </w:rPr>
+        <w:t xml:space="preserve">, and a </w:t>
+      </w:r>
+      <w:proofErr w:type="spellStart"/>
+      <w:r>
+        <w:rPr>
+          <w:lang w:val="en-AU"/>
+        </w:rPr>
+        <w:t>boolean</w:t>
+      </w:r>
+      <w:proofErr w:type="spellEnd"/>
+      <w:r>
+        <w:rPr>
+          <w:lang w:val="en-AU"/>
+        </w:rPr>
+        <w:t xml:space="preserve"> indicating success. If the Euler angles could not be calculated (because the axes could not be normalized to an orthonormal basis), the floats will all be 0 and the </w:t>
+      </w:r>
+      <w:proofErr w:type="spellStart"/>
+      <w:r>
+        <w:rPr>
+          <w:lang w:val="en-AU"/>
+        </w:rPr>
+        <w:t>boolean</w:t>
+      </w:r>
+      <w:proofErr w:type="spellEnd"/>
+      <w:r>
+        <w:rPr>
+          <w:lang w:val="en-AU"/>
+        </w:rPr>
+        <w:t xml:space="preserve"> will be false</w:t>
+      </w:r>
+      <w:bookmarkStart w:id="42" w:name="_GoBack"/>
+      <w:bookmarkEnd w:id="42"/>
+      <w:r>
+        <w:rPr>
+          <w:lang w:val="en-AU"/>
+        </w:rPr>
+        <w:t xml:space="preserve"> </w:t>
       </w:r>
     </w:p>
     <w:p>
@@ -13060,52 +13387,6 @@
     </w:p>
     <w:p>
       <w:pPr>
-        <w:pStyle w:val="Heading3"/>
-        <w:rPr>
-          <w:lang w:val="en-AU"/>
-        </w:rPr>
-      </w:pPr>
-      <w:r>
-        <w:rPr>
-          <w:lang w:val="en-AU"/>
-        </w:rPr>
-        <w:t>Exceptions</w:t>
-      </w:r>
-    </w:p>
-    <w:p>
-      <w:pPr>
-        <w:rPr>
-          <w:lang w:val="en-AU"/>
-        </w:rPr>
-      </w:pPr>
-      <w:r>
-        <w:rPr>
-          <w:lang w:val="en-AU"/>
-        </w:rPr>
-        <w:t xml:space="preserve">Throws a Domain Error exception if the X, Y, and Z axes are not independent. </w:t>
-      </w:r>
-    </w:p>
-    <w:p>
-      <w:pPr>
-        <w:rPr>
-          <w:lang w:val="en-AU"/>
-        </w:rPr>
-      </w:pPr>
-      <w:r>
-        <w:rPr>
-          <w:lang w:val="en-AU"/>
-        </w:rPr>
-        <w:t>Throws a Domain Error exception if normalisation of any axis fails</w:t>
-      </w:r>
-      <w:r>
-        <w:rPr>
-          <w:lang w:val="en-AU"/>
-        </w:rPr>
-        <w:t>.</w:t>
-      </w:r>
-    </w:p>
-    <w:p>
-      <w:pPr>
         <w:rPr>
           <w:lang w:val="en-AU"/>
         </w:rPr>
@@ -13133,7 +13414,7 @@
         </w:rPr>
         <w:t>calculateInverse</w:t>
       </w:r>
-      <w:bookmarkEnd w:id="42"/>
+      <w:bookmarkEnd w:id="41"/>
       <w:proofErr w:type="spellEnd"/>
     </w:p>
     <w:p>
@@ -16017,7 +16298,7 @@
 </file>
 
 <file path=word/endnotes.xml><?xml version="1.0" encoding="utf-8"?>
-<w:endnotes xmlns:wpc="http://schemas.microsoft.com/office/word/2010/wordprocessingCanvas" xmlns:cx="http://schemas.microsoft.com/office/drawing/2014/chartex" xmlns:mc="http://schemas.openxmlformats.org/markup-compatibility/2006" xmlns:o="urn:schemas-microsoft-com:office:office" xmlns:r="http://schemas.openxmlformats.org/officeDocument/2006/relationships" xmlns:m="http://schemas.openxmlformats.org/officeDocument/2006/math" xmlns:v="urn:schemas-microsoft-com:vml" xmlns:wp14="http://schemas.microsoft.com/office/word/2010/wordprocessingDrawing" xmlns:wp="http://schemas.openxmlformats.org/drawingml/2006/wordprocessingDrawing" xmlns:w10="urn:schemas-microsoft-com:office:word" xmlns:w="http://schemas.openxmlformats.org/wordprocessingml/2006/main" xmlns:w14="http://schemas.microsoft.com/office/word/2010/wordml" xmlns:w15="http://schemas.microsoft.com/office/word/2012/wordml" xmlns:w16se="http://schemas.microsoft.com/office/word/2015/wordml/symex" xmlns:wpg="http://schemas.microsoft.com/office/word/2010/wordprocessingGroup" xmlns:wpi="http://schemas.microsoft.com/office/word/2010/wordprocessingInk" xmlns:wne="http://schemas.microsoft.com/office/word/2006/wordml" xmlns:wps="http://schemas.microsoft.com/office/word/2010/wordprocessingShape" mc:Ignorable="w14 w15 w16se wp14">
+<w:endnotes xmlns:wpc="http://schemas.microsoft.com/office/word/2010/wordprocessingCanvas" xmlns:cx="http://schemas.microsoft.com/office/drawing/2014/chartex" xmlns:cx1="http://schemas.microsoft.com/office/drawing/2015/9/8/chartex" xmlns:cx2="http://schemas.microsoft.com/office/drawing/2015/10/21/chartex" xmlns:cx3="http://schemas.microsoft.com/office/drawing/2016/5/9/chartex" xmlns:cx4="http://schemas.microsoft.com/office/drawing/2016/5/10/chartex" xmlns:cx5="http://schemas.microsoft.com/office/drawing/2016/5/11/chartex" xmlns:mc="http://schemas.openxmlformats.org/markup-compatibility/2006" xmlns:o="urn:schemas-microsoft-com:office:office" xmlns:r="http://schemas.openxmlformats.org/officeDocument/2006/relationships" xmlns:m="http://schemas.openxmlformats.org/officeDocument/2006/math" xmlns:v="urn:schemas-microsoft-com:vml" xmlns:wp14="http://schemas.microsoft.com/office/word/2010/wordprocessingDrawing" xmlns:wp="http://schemas.openxmlformats.org/drawingml/2006/wordprocessingDrawing" xmlns:w10="urn:schemas-microsoft-com:office:word" xmlns:w="http://schemas.openxmlformats.org/wordprocessingml/2006/main" xmlns:w14="http://schemas.microsoft.com/office/word/2010/wordml" xmlns:w15="http://schemas.microsoft.com/office/word/2012/wordml" xmlns:w16se="http://schemas.microsoft.com/office/word/2015/wordml/symex" xmlns:wpg="http://schemas.microsoft.com/office/word/2010/wordprocessingGroup" xmlns:wpi="http://schemas.microsoft.com/office/word/2010/wordprocessingInk" xmlns:wne="http://schemas.microsoft.com/office/word/2006/wordml" xmlns:wps="http://schemas.microsoft.com/office/word/2010/wordprocessingShape" mc:Ignorable="w14 w15 w16se wp14">
   <w:endnote w:type="separator" w:id="-1">
     <w:p>
       <w:pPr>
@@ -16042,7 +16323,7 @@
 </file>
 
 <file path=word/footnotes.xml><?xml version="1.0" encoding="utf-8"?>
-<w:footnotes xmlns:wpc="http://schemas.microsoft.com/office/word/2010/wordprocessingCanvas" xmlns:cx="http://schemas.microsoft.com/office/drawing/2014/chartex" xmlns:mc="http://schemas.openxmlformats.org/markup-compatibility/2006" xmlns:o="urn:schemas-microsoft-com:office:office" xmlns:r="http://schemas.openxmlformats.org/officeDocument/2006/relationships" xmlns:m="http://schemas.openxmlformats.org/officeDocument/2006/math" xmlns:v="urn:schemas-microsoft-com:vml" xmlns:wp14="http://schemas.microsoft.com/office/word/2010/wordprocessingDrawing" xmlns:wp="http://schemas.openxmlformats.org/drawingml/2006/wordprocessingDrawing" xmlns:w10="urn:schemas-microsoft-com:office:word" xmlns:w="http://schemas.openxmlformats.org/wordprocessingml/2006/main" xmlns:w14="http://schemas.microsoft.com/office/word/2010/wordml" xmlns:w15="http://schemas.microsoft.com/office/word/2012/wordml" xmlns:w16se="http://schemas.microsoft.com/office/word/2015/wordml/symex" xmlns:wpg="http://schemas.microsoft.com/office/word/2010/wordprocessingGroup" xmlns:wpi="http://schemas.microsoft.com/office/word/2010/wordprocessingInk" xmlns:wne="http://schemas.microsoft.com/office/word/2006/wordml" xmlns:wps="http://schemas.microsoft.com/office/word/2010/wordprocessingShape" mc:Ignorable="w14 w15 w16se wp14">
+<w:footnotes xmlns:wpc="http://schemas.microsoft.com/office/word/2010/wordprocessingCanvas" xmlns:cx="http://schemas.microsoft.com/office/drawing/2014/chartex" xmlns:cx1="http://schemas.microsoft.com/office/drawing/2015/9/8/chartex" xmlns:cx2="http://schemas.microsoft.com/office/drawing/2015/10/21/chartex" xmlns:cx3="http://schemas.microsoft.com/office/drawing/2016/5/9/chartex" xmlns:cx4="http://schemas.microsoft.com/office/drawing/2016/5/10/chartex" xmlns:cx5="http://schemas.microsoft.com/office/drawing/2016/5/11/chartex" xmlns:mc="http://schemas.openxmlformats.org/markup-compatibility/2006" xmlns:o="urn:schemas-microsoft-com:office:office" xmlns:r="http://schemas.openxmlformats.org/officeDocument/2006/relationships" xmlns:m="http://schemas.openxmlformats.org/officeDocument/2006/math" xmlns:v="urn:schemas-microsoft-com:vml" xmlns:wp14="http://schemas.microsoft.com/office/word/2010/wordprocessingDrawing" xmlns:wp="http://schemas.openxmlformats.org/drawingml/2006/wordprocessingDrawing" xmlns:w10="urn:schemas-microsoft-com:office:word" xmlns:w="http://schemas.openxmlformats.org/wordprocessingml/2006/main" xmlns:w14="http://schemas.microsoft.com/office/word/2010/wordml" xmlns:w15="http://schemas.microsoft.com/office/word/2012/wordml" xmlns:w16se="http://schemas.microsoft.com/office/word/2015/wordml/symex" xmlns:wpg="http://schemas.microsoft.com/office/word/2010/wordprocessingGroup" xmlns:wpi="http://schemas.microsoft.com/office/word/2010/wordprocessingInk" xmlns:wne="http://schemas.microsoft.com/office/word/2006/wordml" xmlns:wps="http://schemas.microsoft.com/office/word/2010/wordprocessingShape" mc:Ignorable="w14 w15 w16se wp14">
   <w:footnote w:type="separator" w:id="-1">
     <w:p>
       <w:pPr>
@@ -16067,7 +16348,7 @@
 </file>
 
 <file path=word/header1.xml><?xml version="1.0" encoding="utf-8"?>
-<w:hdr xmlns:wpc="http://schemas.microsoft.com/office/word/2010/wordprocessingCanvas" xmlns:cx="http://schemas.microsoft.com/office/drawing/2014/chartex" xmlns:mc="http://schemas.openxmlformats.org/markup-compatibility/2006" xmlns:o="urn:schemas-microsoft-com:office:office" xmlns:r="http://schemas.openxmlformats.org/officeDocument/2006/relationships" xmlns:m="http://schemas.openxmlformats.org/officeDocument/2006/math" xmlns:v="urn:schemas-microsoft-com:vml" xmlns:wp14="http://schemas.microsoft.com/office/word/2010/wordprocessingDrawing" xmlns:wp="http://schemas.openxmlformats.org/drawingml/2006/wordprocessingDrawing" xmlns:w10="urn:schemas-microsoft-com:office:word" xmlns:w="http://schemas.openxmlformats.org/wordprocessingml/2006/main" xmlns:w14="http://schemas.microsoft.com/office/word/2010/wordml" xmlns:w15="http://schemas.microsoft.com/office/word/2012/wordml" xmlns:w16se="http://schemas.microsoft.com/office/word/2015/wordml/symex" xmlns:wpg="http://schemas.microsoft.com/office/word/2010/wordprocessingGroup" xmlns:wpi="http://schemas.microsoft.com/office/word/2010/wordprocessingInk" xmlns:wne="http://schemas.microsoft.com/office/word/2006/wordml" xmlns:wps="http://schemas.microsoft.com/office/word/2010/wordprocessingShape" mc:Ignorable="w14 w15 w16se wp14">
+<w:hdr xmlns:wpc="http://schemas.microsoft.com/office/word/2010/wordprocessingCanvas" xmlns:cx="http://schemas.microsoft.com/office/drawing/2014/chartex" xmlns:cx1="http://schemas.microsoft.com/office/drawing/2015/9/8/chartex" xmlns:cx2="http://schemas.microsoft.com/office/drawing/2015/10/21/chartex" xmlns:cx3="http://schemas.microsoft.com/office/drawing/2016/5/9/chartex" xmlns:cx4="http://schemas.microsoft.com/office/drawing/2016/5/10/chartex" xmlns:cx5="http://schemas.microsoft.com/office/drawing/2016/5/11/chartex" xmlns:mc="http://schemas.openxmlformats.org/markup-compatibility/2006" xmlns:o="urn:schemas-microsoft-com:office:office" xmlns:r="http://schemas.openxmlformats.org/officeDocument/2006/relationships" xmlns:m="http://schemas.openxmlformats.org/officeDocument/2006/math" xmlns:v="urn:schemas-microsoft-com:vml" xmlns:wp14="http://schemas.microsoft.com/office/word/2010/wordprocessingDrawing" xmlns:wp="http://schemas.openxmlformats.org/drawingml/2006/wordprocessingDrawing" xmlns:w10="urn:schemas-microsoft-com:office:word" xmlns:w="http://schemas.openxmlformats.org/wordprocessingml/2006/main" xmlns:w14="http://schemas.microsoft.com/office/word/2010/wordml" xmlns:w15="http://schemas.microsoft.com/office/word/2012/wordml" xmlns:w16se="http://schemas.microsoft.com/office/word/2015/wordml/symex" xmlns:wpg="http://schemas.microsoft.com/office/word/2010/wordprocessingGroup" xmlns:wpi="http://schemas.microsoft.com/office/word/2010/wordprocessingInk" xmlns:wne="http://schemas.microsoft.com/office/word/2006/wordml" xmlns:wps="http://schemas.microsoft.com/office/word/2010/wordprocessingShape" mc:Ignorable="w14 w15 w16se wp14">
   <w:sdt>
     <w:sdtPr>
       <w:id w:val="325484360"/>
@@ -16100,7 +16381,7 @@
           <w:rPr>
             <w:noProof/>
           </w:rPr>
-          <w:t>11</w:t>
+          <w:t>14</w:t>
         </w:r>
         <w:r>
           <w:rPr>
@@ -16120,7 +16401,7 @@
 </file>
 
 <file path=word/numbering.xml><?xml version="1.0" encoding="utf-8"?>
-<w:numbering xmlns:wpc="http://schemas.microsoft.com/office/word/2010/wordprocessingCanvas" xmlns:cx="http://schemas.microsoft.com/office/drawing/2014/chartex" xmlns:mc="http://schemas.openxmlformats.org/markup-compatibility/2006" xmlns:o="urn:schemas-microsoft-com:office:office" xmlns:r="http://schemas.openxmlformats.org/officeDocument/2006/relationships" xmlns:m="http://schemas.openxmlformats.org/officeDocument/2006/math" xmlns:v="urn:schemas-microsoft-com:vml" xmlns:wp14="http://schemas.microsoft.com/office/word/2010/wordprocessingDrawing" xmlns:wp="http://schemas.openxmlformats.org/drawingml/2006/wordprocessingDrawing" xmlns:w10="urn:schemas-microsoft-com:office:word" xmlns:w="http://schemas.openxmlformats.org/wordprocessingml/2006/main" xmlns:w14="http://schemas.microsoft.com/office/word/2010/wordml" xmlns:w15="http://schemas.microsoft.com/office/word/2012/wordml" xmlns:w16se="http://schemas.microsoft.com/office/word/2015/wordml/symex" xmlns:wpg="http://schemas.microsoft.com/office/word/2010/wordprocessingGroup" xmlns:wpi="http://schemas.microsoft.com/office/word/2010/wordprocessingInk" xmlns:wne="http://schemas.microsoft.com/office/word/2006/wordml" xmlns:wps="http://schemas.microsoft.com/office/word/2010/wordprocessingShape" mc:Ignorable="w14 w15 w16se wp14">
+<w:numbering xmlns:wpc="http://schemas.microsoft.com/office/word/2010/wordprocessingCanvas" xmlns:cx="http://schemas.microsoft.com/office/drawing/2014/chartex" xmlns:cx1="http://schemas.microsoft.com/office/drawing/2015/9/8/chartex" xmlns:cx2="http://schemas.microsoft.com/office/drawing/2015/10/21/chartex" xmlns:cx3="http://schemas.microsoft.com/office/drawing/2016/5/9/chartex" xmlns:cx4="http://schemas.microsoft.com/office/drawing/2016/5/10/chartex" xmlns:cx5="http://schemas.microsoft.com/office/drawing/2016/5/11/chartex" xmlns:mc="http://schemas.openxmlformats.org/markup-compatibility/2006" xmlns:o="urn:schemas-microsoft-com:office:office" xmlns:r="http://schemas.openxmlformats.org/officeDocument/2006/relationships" xmlns:m="http://schemas.openxmlformats.org/officeDocument/2006/math" xmlns:v="urn:schemas-microsoft-com:vml" xmlns:wp14="http://schemas.microsoft.com/office/word/2010/wordprocessingDrawing" xmlns:wp="http://schemas.openxmlformats.org/drawingml/2006/wordprocessingDrawing" xmlns:w10="urn:schemas-microsoft-com:office:word" xmlns:w="http://schemas.openxmlformats.org/wordprocessingml/2006/main" xmlns:w14="http://schemas.microsoft.com/office/word/2010/wordml" xmlns:w15="http://schemas.microsoft.com/office/word/2012/wordml" xmlns:w16se="http://schemas.microsoft.com/office/word/2015/wordml/symex" xmlns:wpg="http://schemas.microsoft.com/office/word/2010/wordprocessingGroup" xmlns:wpi="http://schemas.microsoft.com/office/word/2010/wordprocessingInk" xmlns:wne="http://schemas.microsoft.com/office/word/2006/wordml" xmlns:wps="http://schemas.microsoft.com/office/word/2010/wordprocessingShape" mc:Ignorable="w14 w15 w16se wp14">
   <w:abstractNum w:abstractNumId="0" w15:restartNumberingAfterBreak="0">
     <w:nsid w:val="05594EFF"/>
     <w:multiLevelType w:val="hybridMultilevel"/>
@@ -19078,7 +19359,7 @@
       </w:pPr>
     </w:pPrDefault>
   </w:docDefaults>
-  <w:latentStyles w:defLockedState="0" w:defUIPriority="99" w:defSemiHidden="0" w:defUnhideWhenUsed="0" w:defQFormat="0" w:count="371">
+  <w:latentStyles w:defLockedState="0" w:defUIPriority="99" w:defSemiHidden="0" w:defUnhideWhenUsed="0" w:defQFormat="0" w:count="374">
     <w:lsdException w:name="Normal" w:uiPriority="0" w:qFormat="1"/>
     <w:lsdException w:name="heading 1" w:uiPriority="9" w:qFormat="1"/>
     <w:lsdException w:name="heading 2" w:semiHidden="1" w:uiPriority="9" w:unhideWhenUsed="1" w:qFormat="1"/>
@@ -19184,7 +19465,6 @@
     <w:lsdException w:name="HTML Sample" w:semiHidden="1" w:unhideWhenUsed="1"/>
     <w:lsdException w:name="HTML Typewriter" w:semiHidden="1" w:unhideWhenUsed="1"/>
     <w:lsdException w:name="HTML Variable" w:semiHidden="1" w:unhideWhenUsed="1"/>
-    <w:lsdException w:name="Normal Table" w:semiHidden="1" w:unhideWhenUsed="1"/>
     <w:lsdException w:name="annotation subject" w:semiHidden="1" w:unhideWhenUsed="1"/>
     <w:lsdException w:name="No List" w:semiHidden="1" w:unhideWhenUsed="1"/>
     <w:lsdException w:name="Outline List 1" w:semiHidden="1" w:unhideWhenUsed="1"/>
@@ -19229,7 +19509,6 @@
     <w:lsdException w:name="Table Professional" w:semiHidden="1" w:unhideWhenUsed="1"/>
     <w:lsdException w:name="Table Subtle 1" w:semiHidden="1" w:unhideWhenUsed="1"/>
     <w:lsdException w:name="Table Subtle 2" w:semiHidden="1" w:unhideWhenUsed="1"/>
-    <w:lsdException w:name="Table Web 1" w:semiHidden="1" w:unhideWhenUsed="1"/>
     <w:lsdException w:name="Table Web 2" w:semiHidden="1" w:unhideWhenUsed="1"/>
     <w:lsdException w:name="Table Web 3" w:semiHidden="1" w:unhideWhenUsed="1"/>
     <w:lsdException w:name="Balloon Text" w:semiHidden="1" w:unhideWhenUsed="1"/>
@@ -19450,6 +19729,9 @@
     <w:lsdException w:name="List Table 5 Dark Accent 6" w:uiPriority="50"/>
     <w:lsdException w:name="List Table 6 Colorful Accent 6" w:uiPriority="51"/>
     <w:lsdException w:name="List Table 7 Colorful Accent 6" w:uiPriority="52"/>
+    <w:lsdException w:name="Mention" w:semiHidden="1" w:unhideWhenUsed="1"/>
+    <w:lsdException w:name="Smart Hyperlink" w:semiHidden="1" w:unhideWhenUsed="1"/>
+    <w:lsdException w:name="Hashtag" w:semiHidden="1" w:unhideWhenUsed="1"/>
   </w:latentStyles>
   <w:style w:type="paragraph" w:default="1" w:styleId="Normal">
     <w:name w:val="Normal"/>
@@ -20092,7 +20374,7 @@
 </file>
 
 <file path=customXml/itemProps1.xml><?xml version="1.0" encoding="utf-8"?>
-<ds:datastoreItem xmlns:ds="http://schemas.openxmlformats.org/officeDocument/2006/customXml" ds:itemID="{87CF4A6A-3EF7-4480-9E19-C1ACEC129601}">
+<ds:datastoreItem xmlns:ds="http://schemas.openxmlformats.org/officeDocument/2006/customXml" ds:itemID="{B1A0FA15-E656-4FC6-AA03-E1AC91B2CF45}">
   <ds:schemaRefs>
     <ds:schemaRef ds:uri="http://schemas.openxmlformats.org/officeDocument/2006/bibliography"/>
   </ds:schemaRefs>

</xml_diff>

<commit_message>
tested +=, -=, *=. areColumnsEqual uses tolerance to check equality
</commit_message>
<xml_diff>
--- a/Docs/MathsLibrary Reference.docx
+++ b/Docs/MathsLibrary Reference.docx
@@ -1,6 +1,6 @@
 
 <file path=word/document.xml><?xml version="1.0" encoding="utf-8"?>
-<w:document xmlns:wpc="http://schemas.microsoft.com/office/word/2010/wordprocessingCanvas" xmlns:cx="http://schemas.microsoft.com/office/drawing/2014/chartex" xmlns:cx1="http://schemas.microsoft.com/office/drawing/2015/9/8/chartex" xmlns:cx2="http://schemas.microsoft.com/office/drawing/2015/10/21/chartex" xmlns:cx3="http://schemas.microsoft.com/office/drawing/2016/5/9/chartex" xmlns:cx4="http://schemas.microsoft.com/office/drawing/2016/5/10/chartex" xmlns:cx5="http://schemas.microsoft.com/office/drawing/2016/5/11/chartex" xmlns:mc="http://schemas.openxmlformats.org/markup-compatibility/2006" xmlns:o="urn:schemas-microsoft-com:office:office" xmlns:r="http://schemas.openxmlformats.org/officeDocument/2006/relationships" xmlns:m="http://schemas.openxmlformats.org/officeDocument/2006/math" xmlns:v="urn:schemas-microsoft-com:vml" xmlns:wp14="http://schemas.microsoft.com/office/word/2010/wordprocessingDrawing" xmlns:wp="http://schemas.openxmlformats.org/drawingml/2006/wordprocessingDrawing" xmlns:w10="urn:schemas-microsoft-com:office:word" xmlns:w="http://schemas.openxmlformats.org/wordprocessingml/2006/main" xmlns:w14="http://schemas.microsoft.com/office/word/2010/wordml" xmlns:w15="http://schemas.microsoft.com/office/word/2012/wordml" xmlns:w16se="http://schemas.microsoft.com/office/word/2015/wordml/symex" xmlns:wpg="http://schemas.microsoft.com/office/word/2010/wordprocessingGroup" xmlns:wpi="http://schemas.microsoft.com/office/word/2010/wordprocessingInk" xmlns:wne="http://schemas.microsoft.com/office/word/2006/wordml" xmlns:wps="http://schemas.microsoft.com/office/word/2010/wordprocessingShape" mc:Ignorable="w14 w15 w16se wp14">
+<w:document xmlns:wpc="http://schemas.microsoft.com/office/word/2010/wordprocessingCanvas" xmlns:cx="http://schemas.microsoft.com/office/drawing/2014/chartex" xmlns:mc="http://schemas.openxmlformats.org/markup-compatibility/2006" xmlns:o="urn:schemas-microsoft-com:office:office" xmlns:r="http://schemas.openxmlformats.org/officeDocument/2006/relationships" xmlns:m="http://schemas.openxmlformats.org/officeDocument/2006/math" xmlns:v="urn:schemas-microsoft-com:vml" xmlns:wp14="http://schemas.microsoft.com/office/word/2010/wordprocessingDrawing" xmlns:wp="http://schemas.openxmlformats.org/drawingml/2006/wordprocessingDrawing" xmlns:w10="urn:schemas-microsoft-com:office:word" xmlns:w="http://schemas.openxmlformats.org/wordprocessingml/2006/main" xmlns:w14="http://schemas.microsoft.com/office/word/2010/wordml" xmlns:w15="http://schemas.microsoft.com/office/word/2012/wordml" xmlns:w16se="http://schemas.microsoft.com/office/word/2015/wordml/symex" xmlns:wpg="http://schemas.microsoft.com/office/word/2010/wordprocessingGroup" xmlns:wpi="http://schemas.microsoft.com/office/word/2010/wordprocessingInk" xmlns:wne="http://schemas.microsoft.com/office/word/2006/wordml" xmlns:wps="http://schemas.microsoft.com/office/word/2010/wordprocessingShape" mc:Ignorable="w14 w15 w16se wp14">
   <w:body>
     <w:p>
       <w:pPr>
@@ -620,27 +620,14 @@
             <w:tcW w:w="657" w:type="dxa"/>
           </w:tcPr>
           <w:p>
-            <w:r>
-              <w:fldChar w:fldCharType="begin"/>
-            </w:r>
-            <w:r>
-              <w:instrText xml:space="preserve"> pageref VectorDtor </w:instrText>
-            </w:r>
-            <w:r>
-              <w:fldChar w:fldCharType="separate"/>
-            </w:r>
-            <w:r>
-              <w:rPr>
-                <w:noProof/>
-              </w:rPr>
-              <w:t>4</w:t>
-            </w:r>
-            <w:r>
-              <w:rPr>
-                <w:noProof/>
-              </w:rPr>
-              <w:fldChar w:fldCharType="end"/>
-            </w:r>
+            <w:fldSimple w:instr=" pageref VectorDtor ">
+              <w:r>
+                <w:rPr>
+                  <w:noProof/>
+                </w:rPr>
+                <w:t>4</w:t>
+              </w:r>
+            </w:fldSimple>
           </w:p>
         </w:tc>
         <w:tc>
@@ -670,27 +657,14 @@
             <w:tcW w:w="657" w:type="dxa"/>
           </w:tcPr>
           <w:p>
-            <w:r>
-              <w:fldChar w:fldCharType="begin"/>
-            </w:r>
-            <w:r>
-              <w:instrText xml:space="preserve"> pageref VectorAccess </w:instrText>
-            </w:r>
-            <w:r>
-              <w:fldChar w:fldCharType="separate"/>
-            </w:r>
-            <w:r>
-              <w:rPr>
-                <w:noProof/>
-              </w:rPr>
-              <w:t>4</w:t>
-            </w:r>
-            <w:r>
-              <w:rPr>
-                <w:noProof/>
-              </w:rPr>
-              <w:fldChar w:fldCharType="end"/>
-            </w:r>
+            <w:fldSimple w:instr=" pageref VectorAccess ">
+              <w:r>
+                <w:rPr>
+                  <w:noProof/>
+                </w:rPr>
+                <w:t>4</w:t>
+              </w:r>
+            </w:fldSimple>
           </w:p>
         </w:tc>
         <w:tc>
@@ -725,27 +699,14 @@
                 <w:tab w:val="left" w:pos="4920"/>
               </w:tabs>
             </w:pPr>
-            <w:r>
-              <w:fldChar w:fldCharType="begin"/>
-            </w:r>
-            <w:r>
-              <w:instrText xml:space="preserve"> PAGEREF VectorCastFloat </w:instrText>
-            </w:r>
-            <w:r>
-              <w:fldChar w:fldCharType="separate"/>
-            </w:r>
-            <w:r>
-              <w:rPr>
-                <w:noProof/>
-              </w:rPr>
-              <w:t>4</w:t>
-            </w:r>
-            <w:r>
-              <w:rPr>
-                <w:noProof/>
-              </w:rPr>
-              <w:fldChar w:fldCharType="end"/>
-            </w:r>
+            <w:fldSimple w:instr=" PAGEREF VectorCastFloat ">
+              <w:r>
+                <w:rPr>
+                  <w:noProof/>
+                </w:rPr>
+                <w:t>4</w:t>
+              </w:r>
+            </w:fldSimple>
           </w:p>
         </w:tc>
         <w:tc>
@@ -780,27 +741,14 @@
             <w:tcW w:w="657" w:type="dxa"/>
           </w:tcPr>
           <w:p>
-            <w:r>
-              <w:fldChar w:fldCharType="begin"/>
-            </w:r>
-            <w:r>
-              <w:instrText xml:space="preserve"> PAGEREF VectorCastVector </w:instrText>
-            </w:r>
-            <w:r>
-              <w:fldChar w:fldCharType="separate"/>
-            </w:r>
-            <w:r>
-              <w:rPr>
-                <w:noProof/>
-              </w:rPr>
-              <w:t>5</w:t>
-            </w:r>
-            <w:r>
-              <w:rPr>
-                <w:noProof/>
-              </w:rPr>
-              <w:fldChar w:fldCharType="end"/>
-            </w:r>
+            <w:fldSimple w:instr=" PAGEREF VectorCastVector ">
+              <w:r>
+                <w:rPr>
+                  <w:noProof/>
+                </w:rPr>
+                <w:t>5</w:t>
+              </w:r>
+            </w:fldSimple>
           </w:p>
         </w:tc>
         <w:tc>
@@ -821,7 +769,7 @@
           </w:tcPr>
           <w:p>
             <w:r>
-              <w:t>dot</w:t>
+              <w:t>operator+=</w:t>
             </w:r>
           </w:p>
         </w:tc>
@@ -834,7 +782,7 @@
               <w:fldChar w:fldCharType="begin"/>
             </w:r>
             <w:r>
-              <w:instrText xml:space="preserve"> PAGEREF VectorDot </w:instrText>
+              <w:instrText xml:space="preserve"> PAGEREF _Ref481570306 \h </w:instrText>
             </w:r>
             <w:r>
               <w:fldChar w:fldCharType="separate"/>
@@ -843,12 +791,9 @@
               <w:rPr>
                 <w:noProof/>
               </w:rPr>
-              <w:t>5</w:t>
-            </w:r>
-            <w:r>
-              <w:rPr>
-                <w:noProof/>
-              </w:rPr>
+              <w:t>6</w:t>
+            </w:r>
+            <w:r>
               <w:fldChar w:fldCharType="end"/>
             </w:r>
           </w:p>
@@ -859,7 +804,7 @@
           </w:tcPr>
           <w:p>
             <w:r>
-              <w:t>Returns product of dot multiplication</w:t>
+              <w:t>Compound add and assign operator</w:t>
             </w:r>
           </w:p>
         </w:tc>
@@ -871,7 +816,7 @@
           </w:tcPr>
           <w:p>
             <w:r>
-              <w:t>cross</w:t>
+              <w:t>operator-=</w:t>
             </w:r>
           </w:p>
         </w:tc>
@@ -884,7 +829,7 @@
               <w:fldChar w:fldCharType="begin"/>
             </w:r>
             <w:r>
-              <w:instrText xml:space="preserve"> PAGEREF VectorCross </w:instrText>
+              <w:instrText xml:space="preserve"> PAGEREF _Ref481570312 \h </w:instrText>
             </w:r>
             <w:r>
               <w:fldChar w:fldCharType="separate"/>
@@ -893,14 +838,134 @@
               <w:rPr>
                 <w:noProof/>
               </w:rPr>
-              <w:t>5</w:t>
+              <w:t>6</w:t>
+            </w:r>
+            <w:r>
+              <w:fldChar w:fldCharType="end"/>
+            </w:r>
+          </w:p>
+        </w:tc>
+        <w:tc>
+          <w:tcPr>
+            <w:tcW w:w="6647" w:type="dxa"/>
+          </w:tcPr>
+          <w:p>
+            <w:r>
+              <w:t>Compound subtract and assign operator</w:t>
+            </w:r>
+          </w:p>
+        </w:tc>
+      </w:tr>
+      <w:tr>
+        <w:tc>
+          <w:tcPr>
+            <w:tcW w:w="2046" w:type="dxa"/>
+          </w:tcPr>
+          <w:p>
+            <w:r>
+              <w:t>operator*=</w:t>
+            </w:r>
+          </w:p>
+        </w:tc>
+        <w:tc>
+          <w:tcPr>
+            <w:tcW w:w="657" w:type="dxa"/>
+          </w:tcPr>
+          <w:p>
+            <w:r>
+              <w:fldChar w:fldCharType="begin"/>
+            </w:r>
+            <w:r>
+              <w:instrText xml:space="preserve"> PAGEREF _Ref481570316 \h </w:instrText>
+            </w:r>
+            <w:r>
+              <w:fldChar w:fldCharType="separate"/>
             </w:r>
             <w:r>
               <w:rPr>
                 <w:noProof/>
               </w:rPr>
+              <w:t>6</w:t>
+            </w:r>
+            <w:r>
               <w:fldChar w:fldCharType="end"/>
             </w:r>
+          </w:p>
+        </w:tc>
+        <w:tc>
+          <w:tcPr>
+            <w:tcW w:w="6647" w:type="dxa"/>
+          </w:tcPr>
+          <w:p>
+            <w:r>
+              <w:t>Compound multiply and assign operator</w:t>
+            </w:r>
+            <w:bookmarkStart w:id="9" w:name="_GoBack"/>
+            <w:bookmarkEnd w:id="9"/>
+          </w:p>
+        </w:tc>
+      </w:tr>
+      <w:tr>
+        <w:tc>
+          <w:tcPr>
+            <w:tcW w:w="2046" w:type="dxa"/>
+          </w:tcPr>
+          <w:p>
+            <w:r>
+              <w:t>dot</w:t>
+            </w:r>
+          </w:p>
+        </w:tc>
+        <w:tc>
+          <w:tcPr>
+            <w:tcW w:w="657" w:type="dxa"/>
+          </w:tcPr>
+          <w:p>
+            <w:fldSimple w:instr=" PAGEREF VectorDot ">
+              <w:r>
+                <w:rPr>
+                  <w:noProof/>
+                </w:rPr>
+                <w:t>5</w:t>
+              </w:r>
+            </w:fldSimple>
+          </w:p>
+        </w:tc>
+        <w:tc>
+          <w:tcPr>
+            <w:tcW w:w="6647" w:type="dxa"/>
+          </w:tcPr>
+          <w:p>
+            <w:r>
+              <w:t>Returns product of dot multiplication</w:t>
+            </w:r>
+          </w:p>
+        </w:tc>
+      </w:tr>
+      <w:tr>
+        <w:tc>
+          <w:tcPr>
+            <w:tcW w:w="2046" w:type="dxa"/>
+          </w:tcPr>
+          <w:p>
+            <w:r>
+              <w:t>cross</w:t>
+            </w:r>
+          </w:p>
+        </w:tc>
+        <w:tc>
+          <w:tcPr>
+            <w:tcW w:w="657" w:type="dxa"/>
+          </w:tcPr>
+          <w:p>
+            <w:fldSimple w:instr=" PAGEREF VectorCross ">
+              <w:r>
+                <w:rPr>
+                  <w:noProof/>
+                </w:rPr>
+                <w:t>5</w:t>
+              </w:r>
+            </w:fldSimple>
           </w:p>
         </w:tc>
         <w:tc>
@@ -932,27 +997,14 @@
             <w:tcW w:w="657" w:type="dxa"/>
           </w:tcPr>
           <w:p>
-            <w:r>
-              <w:fldChar w:fldCharType="begin"/>
-            </w:r>
-            <w:r>
-              <w:instrText xml:space="preserve"> PAGEREF VectorMagSqr </w:instrText>
-            </w:r>
-            <w:r>
-              <w:fldChar w:fldCharType="separate"/>
-            </w:r>
-            <w:r>
-              <w:rPr>
-                <w:noProof/>
-              </w:rPr>
-              <w:t>6</w:t>
-            </w:r>
-            <w:r>
-              <w:rPr>
-                <w:noProof/>
-              </w:rPr>
-              <w:fldChar w:fldCharType="end"/>
-            </w:r>
+            <w:fldSimple w:instr=" PAGEREF VectorMagSqr ">
+              <w:r>
+                <w:rPr>
+                  <w:noProof/>
+                </w:rPr>
+                <w:t>6</w:t>
+              </w:r>
+            </w:fldSimple>
           </w:p>
         </w:tc>
         <w:tc>
@@ -982,27 +1034,14 @@
             <w:tcW w:w="657" w:type="dxa"/>
           </w:tcPr>
           <w:p>
-            <w:r>
-              <w:fldChar w:fldCharType="begin"/>
-            </w:r>
-            <w:r>
-              <w:instrText xml:space="preserve"> PAGEREF VectorMag </w:instrText>
-            </w:r>
-            <w:r>
-              <w:fldChar w:fldCharType="separate"/>
-            </w:r>
-            <w:r>
-              <w:rPr>
-                <w:noProof/>
-              </w:rPr>
-              <w:t>6</w:t>
-            </w:r>
-            <w:r>
-              <w:rPr>
-                <w:noProof/>
-              </w:rPr>
-              <w:fldChar w:fldCharType="end"/>
-            </w:r>
+            <w:fldSimple w:instr=" PAGEREF VectorMag ">
+              <w:r>
+                <w:rPr>
+                  <w:noProof/>
+                </w:rPr>
+                <w:t>6</w:t>
+              </w:r>
+            </w:fldSimple>
           </w:p>
         </w:tc>
         <w:tc>
@@ -1032,30 +1071,14 @@
             <w:tcW w:w="657" w:type="dxa"/>
           </w:tcPr>
           <w:p>
-            <w:r>
-              <w:fldChar w:fldCharType="begin"/>
-            </w:r>
-            <w:r>
-              <w:instrText xml:space="preserve"> PAGERE</w:instrText>
-            </w:r>
-            <w:r>
-              <w:instrText xml:space="preserve">F VectorNormalise </w:instrText>
-            </w:r>
-            <w:r>
-              <w:fldChar w:fldCharType="separate"/>
-            </w:r>
-            <w:r>
-              <w:rPr>
-                <w:noProof/>
-              </w:rPr>
-              <w:t>6</w:t>
-            </w:r>
-            <w:r>
-              <w:rPr>
-                <w:noProof/>
-              </w:rPr>
-              <w:fldChar w:fldCharType="end"/>
-            </w:r>
+            <w:fldSimple w:instr=" PAGEREF VectorNormalise ">
+              <w:r>
+                <w:rPr>
+                  <w:noProof/>
+                </w:rPr>
+                <w:t>6</w:t>
+              </w:r>
+            </w:fldSimple>
           </w:p>
         </w:tc>
         <w:tc>
@@ -1087,27 +1110,14 @@
             <w:tcW w:w="657" w:type="dxa"/>
           </w:tcPr>
           <w:p>
-            <w:r>
-              <w:fldChar w:fldCharType="begin"/>
-            </w:r>
-            <w:r>
-              <w:instrText xml:space="preserve"> PAGEREF VectorCompare </w:instrText>
-            </w:r>
-            <w:r>
-              <w:fldChar w:fldCharType="separate"/>
-            </w:r>
-            <w:r>
-              <w:rPr>
-                <w:noProof/>
-              </w:rPr>
-              <w:t>6</w:t>
-            </w:r>
-            <w:r>
-              <w:rPr>
-                <w:noProof/>
-              </w:rPr>
-              <w:fldChar w:fldCharType="end"/>
-            </w:r>
+            <w:fldSimple w:instr=" PAGEREF VectorCompare ">
+              <w:r>
+                <w:rPr>
+                  <w:noProof/>
+                </w:rPr>
+                <w:t>6</w:t>
+              </w:r>
+            </w:fldSimple>
           </w:p>
         </w:tc>
         <w:tc>
@@ -1285,11 +1295,11 @@
       <w:pPr>
         <w:pStyle w:val="Heading2"/>
       </w:pPr>
-      <w:bookmarkStart w:id="9" w:name="_Toc480131625"/>
+      <w:bookmarkStart w:id="10" w:name="_Toc480131625"/>
       <w:r>
         <w:t>Non-member Functions</w:t>
       </w:r>
-      <w:bookmarkEnd w:id="9"/>
+      <w:bookmarkEnd w:id="10"/>
     </w:p>
     <w:tbl>
       <w:tblPr>
@@ -1368,27 +1378,14 @@
             <w:tcW w:w="567" w:type="dxa"/>
           </w:tcPr>
           <w:p>
-            <w:r>
-              <w:fldChar w:fldCharType="begin"/>
-            </w:r>
-            <w:r>
-              <w:instrText xml:space="preserve"> PAGEREF VectorPlus </w:instrText>
-            </w:r>
-            <w:r>
-              <w:fldChar w:fldCharType="separate"/>
-            </w:r>
-            <w:r>
-              <w:rPr>
-                <w:noProof/>
-              </w:rPr>
-              <w:t>7</w:t>
-            </w:r>
-            <w:r>
-              <w:rPr>
-                <w:noProof/>
-              </w:rPr>
-              <w:fldChar w:fldCharType="end"/>
-            </w:r>
+            <w:fldSimple w:instr=" PAGEREF VectorPlus ">
+              <w:r>
+                <w:rPr>
+                  <w:noProof/>
+                </w:rPr>
+                <w:t>7</w:t>
+              </w:r>
+            </w:fldSimple>
           </w:p>
         </w:tc>
         <w:tc>
@@ -1418,27 +1415,14 @@
             <w:tcW w:w="567" w:type="dxa"/>
           </w:tcPr>
           <w:p>
-            <w:r>
-              <w:fldChar w:fldCharType="begin"/>
-            </w:r>
-            <w:r>
-              <w:instrText xml:space="preserve"> PAGEREF VectorMinus </w:instrText>
-            </w:r>
-            <w:r>
-              <w:fldChar w:fldCharType="separate"/>
-            </w:r>
-            <w:r>
-              <w:rPr>
-                <w:noProof/>
-              </w:rPr>
-              <w:t>7</w:t>
-            </w:r>
-            <w:r>
-              <w:rPr>
-                <w:noProof/>
-              </w:rPr>
-              <w:fldChar w:fldCharType="end"/>
-            </w:r>
+            <w:fldSimple w:instr=" PAGEREF VectorMinus ">
+              <w:r>
+                <w:rPr>
+                  <w:noProof/>
+                </w:rPr>
+                <w:t>7</w:t>
+              </w:r>
+            </w:fldSimple>
           </w:p>
         </w:tc>
         <w:tc>
@@ -1468,27 +1452,14 @@
             <w:tcW w:w="567" w:type="dxa"/>
           </w:tcPr>
           <w:p>
-            <w:r>
-              <w:fldChar w:fldCharType="begin"/>
-            </w:r>
-            <w:r>
-              <w:instrText xml:space="preserve"> PAGEREF VectorMultiply </w:instrText>
-            </w:r>
-            <w:r>
-              <w:fldChar w:fldCharType="separate"/>
-            </w:r>
-            <w:r>
-              <w:rPr>
-                <w:noProof/>
-              </w:rPr>
-              <w:t>7</w:t>
-            </w:r>
-            <w:r>
-              <w:rPr>
-                <w:noProof/>
-              </w:rPr>
-              <w:fldChar w:fldCharType="end"/>
-            </w:r>
+            <w:fldSimple w:instr=" PAGEREF VectorMultiply ">
+              <w:r>
+                <w:rPr>
+                  <w:noProof/>
+                </w:rPr>
+                <w:t>7</w:t>
+              </w:r>
+            </w:fldSimple>
           </w:p>
         </w:tc>
         <w:tc>
@@ -1518,27 +1489,14 @@
             <w:tcW w:w="567" w:type="dxa"/>
           </w:tcPr>
           <w:p>
-            <w:r>
-              <w:fldChar w:fldCharType="begin"/>
-            </w:r>
-            <w:r>
-              <w:instrText xml:space="preserve"> PAGEREF VectorCompOperator </w:instrText>
-            </w:r>
-            <w:r>
-              <w:fldChar w:fldCharType="separate"/>
-            </w:r>
-            <w:r>
-              <w:rPr>
-                <w:noProof/>
-              </w:rPr>
-              <w:t>8</w:t>
-            </w:r>
-            <w:r>
-              <w:rPr>
-                <w:noProof/>
-              </w:rPr>
-              <w:fldChar w:fldCharType="end"/>
-            </w:r>
+            <w:fldSimple w:instr=" PAGEREF VectorCompOperator ">
+              <w:r>
+                <w:rPr>
+                  <w:noProof/>
+                </w:rPr>
+                <w:t>8</w:t>
+              </w:r>
+            </w:fldSimple>
           </w:p>
         </w:tc>
         <w:tc>
@@ -1568,27 +1526,14 @@
             <w:tcW w:w="567" w:type="dxa"/>
           </w:tcPr>
           <w:p>
-            <w:r>
-              <w:fldChar w:fldCharType="begin"/>
-            </w:r>
-            <w:r>
-              <w:instrText xml:space="preserve"> PAGEREF VectorCompOperator </w:instrText>
-            </w:r>
-            <w:r>
-              <w:fldChar w:fldCharType="separate"/>
-            </w:r>
-            <w:r>
-              <w:rPr>
-                <w:noProof/>
-              </w:rPr>
-              <w:t>8</w:t>
-            </w:r>
-            <w:r>
-              <w:rPr>
-                <w:noProof/>
-              </w:rPr>
-              <w:fldChar w:fldCharType="end"/>
-            </w:r>
+            <w:fldSimple w:instr=" PAGEREF VectorCompOperator ">
+              <w:r>
+                <w:rPr>
+                  <w:noProof/>
+                </w:rPr>
+                <w:t>8</w:t>
+              </w:r>
+            </w:fldSimple>
           </w:p>
         </w:tc>
         <w:tc>
@@ -1618,27 +1563,14 @@
             <w:tcW w:w="567" w:type="dxa"/>
           </w:tcPr>
           <w:p>
-            <w:r>
-              <w:fldChar w:fldCharType="begin"/>
-            </w:r>
-            <w:r>
-              <w:instrText xml:space="preserve"> PAGEREF VectorCompOperator </w:instrText>
-            </w:r>
-            <w:r>
-              <w:fldChar w:fldCharType="separate"/>
-            </w:r>
-            <w:r>
-              <w:rPr>
-                <w:noProof/>
-              </w:rPr>
-              <w:t>8</w:t>
-            </w:r>
-            <w:r>
-              <w:rPr>
-                <w:noProof/>
-              </w:rPr>
-              <w:fldChar w:fldCharType="end"/>
-            </w:r>
+            <w:fldSimple w:instr=" PAGEREF VectorCompOperator ">
+              <w:r>
+                <w:rPr>
+                  <w:noProof/>
+                </w:rPr>
+                <w:t>8</w:t>
+              </w:r>
+            </w:fldSimple>
           </w:p>
         </w:tc>
         <w:tc>
@@ -1668,27 +1600,14 @@
             <w:tcW w:w="567" w:type="dxa"/>
           </w:tcPr>
           <w:p>
-            <w:r>
-              <w:fldChar w:fldCharType="begin"/>
-            </w:r>
-            <w:r>
-              <w:instrText xml:space="preserve"> PAGEREF VectorCompOperator </w:instrText>
-            </w:r>
-            <w:r>
-              <w:fldChar w:fldCharType="separate"/>
-            </w:r>
-            <w:r>
-              <w:rPr>
-                <w:noProof/>
-              </w:rPr>
-              <w:t>8</w:t>
-            </w:r>
-            <w:r>
-              <w:rPr>
-                <w:noProof/>
-              </w:rPr>
-              <w:fldChar w:fldCharType="end"/>
-            </w:r>
+            <w:fldSimple w:instr=" PAGEREF VectorCompOperator ">
+              <w:r>
+                <w:rPr>
+                  <w:noProof/>
+                </w:rPr>
+                <w:t>8</w:t>
+              </w:r>
+            </w:fldSimple>
           </w:p>
         </w:tc>
         <w:tc>
@@ -1718,27 +1637,14 @@
             <w:tcW w:w="567" w:type="dxa"/>
           </w:tcPr>
           <w:p>
-            <w:r>
-              <w:fldChar w:fldCharType="begin"/>
-            </w:r>
-            <w:r>
-              <w:instrText xml:space="preserve"> PAGEREF VectorEqOperator </w:instrText>
-            </w:r>
-            <w:r>
-              <w:fldChar w:fldCharType="separate"/>
-            </w:r>
-            <w:r>
-              <w:rPr>
-                <w:noProof/>
-              </w:rPr>
-              <w:t>8</w:t>
-            </w:r>
-            <w:r>
-              <w:rPr>
-                <w:noProof/>
-              </w:rPr>
-              <w:fldChar w:fldCharType="end"/>
-            </w:r>
+            <w:fldSimple w:instr=" PAGEREF VectorEqOperator ">
+              <w:r>
+                <w:rPr>
+                  <w:noProof/>
+                </w:rPr>
+                <w:t>8</w:t>
+              </w:r>
+            </w:fldSimple>
           </w:p>
         </w:tc>
         <w:tc>
@@ -1768,27 +1674,14 @@
             <w:tcW w:w="567" w:type="dxa"/>
           </w:tcPr>
           <w:p>
-            <w:r>
-              <w:fldChar w:fldCharType="begin"/>
-            </w:r>
-            <w:r>
-              <w:instrText xml:space="preserve"> PAGEREF VectorEqOperator </w:instrText>
-            </w:r>
-            <w:r>
-              <w:fldChar w:fldCharType="separate"/>
-            </w:r>
-            <w:r>
-              <w:rPr>
-                <w:noProof/>
-              </w:rPr>
-              <w:t>8</w:t>
-            </w:r>
-            <w:r>
-              <w:rPr>
-                <w:noProof/>
-              </w:rPr>
-              <w:fldChar w:fldCharType="end"/>
-            </w:r>
+            <w:fldSimple w:instr=" PAGEREF VectorEqOperator ">
+              <w:r>
+                <w:rPr>
+                  <w:noProof/>
+                </w:rPr>
+                <w:t>8</w:t>
+              </w:r>
+            </w:fldSimple>
           </w:p>
         </w:tc>
         <w:tc>
@@ -1813,7 +1706,7 @@
       <w:pPr>
         <w:pStyle w:val="Heading2"/>
       </w:pPr>
-      <w:bookmarkStart w:id="10" w:name="VectorCtor"/>
+      <w:bookmarkStart w:id="11" w:name="VectorCtor"/>
       <w:proofErr w:type="gramStart"/>
       <w:r>
         <w:lastRenderedPageBreak/>
@@ -1823,7 +1716,7 @@
       <w:r>
         <w:t>Vector</w:t>
       </w:r>
-      <w:bookmarkEnd w:id="10"/>
+      <w:bookmarkEnd w:id="11"/>
     </w:p>
     <w:p>
       <w:pPr>
@@ -2313,7 +2206,7 @@
       <w:pPr>
         <w:pStyle w:val="Heading2"/>
       </w:pPr>
-      <w:bookmarkStart w:id="11" w:name="VectorDtor"/>
+      <w:bookmarkStart w:id="12" w:name="VectorDtor"/>
       <w:proofErr w:type="gramStart"/>
       <w:r>
         <w:t>Vector:</w:t>
@@ -2325,7 +2218,7 @@
       <w:r>
         <w:t>~Vector</w:t>
       </w:r>
-      <w:bookmarkEnd w:id="11"/>
+      <w:bookmarkEnd w:id="12"/>
     </w:p>
     <w:p>
       <w:pPr>
@@ -2400,7 +2293,7 @@
       <w:pPr>
         <w:pStyle w:val="Heading2"/>
       </w:pPr>
-      <w:bookmarkStart w:id="12" w:name="VectorAccess"/>
+      <w:bookmarkStart w:id="13" w:name="VectorAccess"/>
       <w:proofErr w:type="gramStart"/>
       <w:r>
         <w:t>Vector::</w:t>
@@ -2409,7 +2302,7 @@
       <w:r>
         <w:t>operator[]</w:t>
       </w:r>
-      <w:bookmarkEnd w:id="12"/>
+      <w:bookmarkEnd w:id="13"/>
     </w:p>
     <w:p>
       <w:pPr>
@@ -2734,7 +2627,7 @@
       <w:pPr>
         <w:pStyle w:val="Heading2"/>
       </w:pPr>
-      <w:bookmarkStart w:id="13" w:name="VectorCastFloat"/>
+      <w:bookmarkStart w:id="14" w:name="VectorCastFloat"/>
       <w:proofErr w:type="gramStart"/>
       <w:r>
         <w:t>Vector::</w:t>
@@ -2744,7 +2637,7 @@
         <w:t>operator float*</w:t>
       </w:r>
     </w:p>
-    <w:bookmarkEnd w:id="13"/>
+    <w:bookmarkEnd w:id="14"/>
     <w:p>
       <w:r>
         <w:rPr>
@@ -2831,7 +2724,7 @@
       <w:pPr>
         <w:pStyle w:val="Heading2"/>
       </w:pPr>
-      <w:bookmarkStart w:id="14" w:name="VectorCastVector"/>
+      <w:bookmarkStart w:id="15" w:name="VectorCastVector"/>
       <w:proofErr w:type="gramStart"/>
       <w:r>
         <w:t>Vector::</w:t>
@@ -2841,7 +2734,7 @@
         <w:t>Vector&lt;D&gt;</w:t>
       </w:r>
     </w:p>
-    <w:bookmarkEnd w:id="14"/>
+    <w:bookmarkEnd w:id="15"/>
     <w:p>
       <w:pPr>
         <w:autoSpaceDE w:val="0"/>
@@ -3048,17 +2941,497 @@
       <w:pPr>
         <w:pStyle w:val="Heading2"/>
       </w:pPr>
-      <w:bookmarkStart w:id="15" w:name="VectorDot"/>
+      <w:bookmarkStart w:id="16" w:name="_Ref481570306"/>
       <w:proofErr w:type="gramStart"/>
       <w:r>
         <w:t>Vector::</w:t>
       </w:r>
       <w:proofErr w:type="gramEnd"/>
       <w:r>
+        <w:t>operator+=</w:t>
+      </w:r>
+      <w:bookmarkEnd w:id="16"/>
+    </w:p>
+    <w:p>
+      <w:pPr>
+        <w:rPr>
+          <w:rFonts w:ascii="Consolas" w:hAnsi="Consolas" w:cs="Consolas"/>
+          <w:color w:val="000000"/>
+          <w:sz w:val="19"/>
+          <w:szCs w:val="19"/>
+        </w:rPr>
+      </w:pPr>
+      <w:r>
+        <w:rPr>
+          <w:rFonts w:ascii="Consolas" w:hAnsi="Consolas" w:cs="Consolas"/>
+          <w:color w:val="2B91AF"/>
+          <w:sz w:val="19"/>
+          <w:szCs w:val="19"/>
+          <w:highlight w:val="white"/>
+        </w:rPr>
+        <w:t>Vector</w:t>
+      </w:r>
+      <w:r>
+        <w:rPr>
+          <w:rFonts w:ascii="Consolas" w:hAnsi="Consolas" w:cs="Consolas"/>
+          <w:color w:val="000000"/>
+          <w:sz w:val="19"/>
+          <w:szCs w:val="19"/>
+          <w:highlight w:val="white"/>
+        </w:rPr>
+        <w:t xml:space="preserve">&lt;DIM&gt; </w:t>
+      </w:r>
+      <w:r>
+        <w:rPr>
+          <w:rFonts w:ascii="Consolas" w:hAnsi="Consolas" w:cs="Consolas"/>
+          <w:color w:val="008080"/>
+          <w:sz w:val="19"/>
+          <w:szCs w:val="19"/>
+          <w:highlight w:val="white"/>
+        </w:rPr>
+        <w:t>operator+</w:t>
+      </w:r>
+      <w:proofErr w:type="gramStart"/>
+      <w:r>
+        <w:rPr>
+          <w:rFonts w:ascii="Consolas" w:hAnsi="Consolas" w:cs="Consolas"/>
+          <w:color w:val="008080"/>
+          <w:sz w:val="19"/>
+          <w:szCs w:val="19"/>
+          <w:highlight w:val="white"/>
+        </w:rPr>
+        <w:t>=</w:t>
+      </w:r>
+      <w:r>
+        <w:rPr>
+          <w:rFonts w:ascii="Consolas" w:hAnsi="Consolas" w:cs="Consolas"/>
+          <w:color w:val="000000"/>
+          <w:sz w:val="19"/>
+          <w:szCs w:val="19"/>
+          <w:highlight w:val="white"/>
+        </w:rPr>
+        <w:t>(</w:t>
+      </w:r>
+      <w:proofErr w:type="spellStart"/>
+      <w:proofErr w:type="gramEnd"/>
+      <w:r>
+        <w:rPr>
+          <w:rFonts w:ascii="Consolas" w:hAnsi="Consolas" w:cs="Consolas"/>
+          <w:color w:val="0000FF"/>
+          <w:sz w:val="19"/>
+          <w:szCs w:val="19"/>
+          <w:highlight w:val="white"/>
+        </w:rPr>
+        <w:t>const</w:t>
+      </w:r>
+      <w:proofErr w:type="spellEnd"/>
+      <w:r>
+        <w:rPr>
+          <w:rFonts w:ascii="Consolas" w:hAnsi="Consolas" w:cs="Consolas"/>
+          <w:color w:val="000000"/>
+          <w:sz w:val="19"/>
+          <w:szCs w:val="19"/>
+          <w:highlight w:val="white"/>
+        </w:rPr>
+        <w:t xml:space="preserve"> </w:t>
+      </w:r>
+      <w:r>
+        <w:rPr>
+          <w:rFonts w:ascii="Consolas" w:hAnsi="Consolas" w:cs="Consolas"/>
+          <w:color w:val="2B91AF"/>
+          <w:sz w:val="19"/>
+          <w:szCs w:val="19"/>
+          <w:highlight w:val="white"/>
+        </w:rPr>
+        <w:t>Vector</w:t>
+      </w:r>
+      <w:r>
+        <w:rPr>
+          <w:rFonts w:ascii="Consolas" w:hAnsi="Consolas" w:cs="Consolas"/>
+          <w:color w:val="000000"/>
+          <w:sz w:val="19"/>
+          <w:szCs w:val="19"/>
+          <w:highlight w:val="white"/>
+        </w:rPr>
+        <w:t xml:space="preserve">&lt;DIM&gt;&amp; </w:t>
+      </w:r>
+      <w:r>
+        <w:rPr>
+          <w:rFonts w:ascii="Consolas" w:hAnsi="Consolas" w:cs="Consolas"/>
+          <w:color w:val="808080"/>
+          <w:sz w:val="19"/>
+          <w:szCs w:val="19"/>
+          <w:highlight w:val="white"/>
+        </w:rPr>
+        <w:t>b</w:t>
+      </w:r>
+      <w:r>
+        <w:rPr>
+          <w:rFonts w:ascii="Consolas" w:hAnsi="Consolas" w:cs="Consolas"/>
+          <w:color w:val="000000"/>
+          <w:sz w:val="19"/>
+          <w:szCs w:val="19"/>
+          <w:highlight w:val="white"/>
+        </w:rPr>
+        <w:t>)</w:t>
+      </w:r>
+      <w:r>
+        <w:rPr>
+          <w:rFonts w:ascii="Consolas" w:hAnsi="Consolas" w:cs="Consolas"/>
+          <w:color w:val="000000"/>
+          <w:sz w:val="19"/>
+          <w:szCs w:val="19"/>
+        </w:rPr>
+        <w:t>;</w:t>
+      </w:r>
+    </w:p>
+    <w:p>
+      <w:r>
+        <w:t>Adds this vector and another vector, and assigns the result to this vector.</w:t>
+      </w:r>
+    </w:p>
+    <w:p>
+      <w:pPr>
+        <w:pStyle w:val="Heading3"/>
+      </w:pPr>
+      <w:r>
+        <w:t>Return Value</w:t>
+      </w:r>
+    </w:p>
+    <w:p>
+      <w:r>
+        <w:t>*this</w:t>
+      </w:r>
+    </w:p>
+    <w:p/>
+    <w:p>
+      <w:pPr>
+        <w:pStyle w:val="Heading2"/>
+      </w:pPr>
+      <w:bookmarkStart w:id="17" w:name="_Ref481570312"/>
+      <w:proofErr w:type="gramStart"/>
+      <w:r>
+        <w:t>Vector::</w:t>
+      </w:r>
+      <w:proofErr w:type="gramEnd"/>
+      <w:r>
+        <w:t>operator-=</w:t>
+      </w:r>
+      <w:bookmarkEnd w:id="17"/>
+    </w:p>
+    <w:p>
+      <w:pPr>
+        <w:rPr>
+          <w:rFonts w:ascii="Consolas" w:hAnsi="Consolas" w:cs="Consolas"/>
+          <w:color w:val="000000"/>
+          <w:sz w:val="19"/>
+          <w:szCs w:val="19"/>
+        </w:rPr>
+      </w:pPr>
+      <w:r>
+        <w:rPr>
+          <w:rFonts w:ascii="Consolas" w:hAnsi="Consolas" w:cs="Consolas"/>
+          <w:color w:val="2B91AF"/>
+          <w:sz w:val="19"/>
+          <w:szCs w:val="19"/>
+          <w:highlight w:val="white"/>
+        </w:rPr>
+        <w:t>Vector</w:t>
+      </w:r>
+      <w:r>
+        <w:rPr>
+          <w:rFonts w:ascii="Consolas" w:hAnsi="Consolas" w:cs="Consolas"/>
+          <w:color w:val="000000"/>
+          <w:sz w:val="19"/>
+          <w:szCs w:val="19"/>
+          <w:highlight w:val="white"/>
+        </w:rPr>
+        <w:t xml:space="preserve">&lt;DIM&gt; </w:t>
+      </w:r>
+      <w:r>
+        <w:rPr>
+          <w:rFonts w:ascii="Consolas" w:hAnsi="Consolas" w:cs="Consolas"/>
+          <w:color w:val="008080"/>
+          <w:sz w:val="19"/>
+          <w:szCs w:val="19"/>
+          <w:highlight w:val="white"/>
+        </w:rPr>
+        <w:t>operator-</w:t>
+      </w:r>
+      <w:proofErr w:type="gramStart"/>
+      <w:r>
+        <w:rPr>
+          <w:rFonts w:ascii="Consolas" w:hAnsi="Consolas" w:cs="Consolas"/>
+          <w:color w:val="008080"/>
+          <w:sz w:val="19"/>
+          <w:szCs w:val="19"/>
+          <w:highlight w:val="white"/>
+        </w:rPr>
+        <w:t>=</w:t>
+      </w:r>
+      <w:r>
+        <w:rPr>
+          <w:rFonts w:ascii="Consolas" w:hAnsi="Consolas" w:cs="Consolas"/>
+          <w:color w:val="000000"/>
+          <w:sz w:val="19"/>
+          <w:szCs w:val="19"/>
+          <w:highlight w:val="white"/>
+        </w:rPr>
+        <w:t>(</w:t>
+      </w:r>
+      <w:proofErr w:type="spellStart"/>
+      <w:proofErr w:type="gramEnd"/>
+      <w:r>
+        <w:rPr>
+          <w:rFonts w:ascii="Consolas" w:hAnsi="Consolas" w:cs="Consolas"/>
+          <w:color w:val="0000FF"/>
+          <w:sz w:val="19"/>
+          <w:szCs w:val="19"/>
+          <w:highlight w:val="white"/>
+        </w:rPr>
+        <w:t>const</w:t>
+      </w:r>
+      <w:proofErr w:type="spellEnd"/>
+      <w:r>
+        <w:rPr>
+          <w:rFonts w:ascii="Consolas" w:hAnsi="Consolas" w:cs="Consolas"/>
+          <w:color w:val="000000"/>
+          <w:sz w:val="19"/>
+          <w:szCs w:val="19"/>
+          <w:highlight w:val="white"/>
+        </w:rPr>
+        <w:t xml:space="preserve"> </w:t>
+      </w:r>
+      <w:r>
+        <w:rPr>
+          <w:rFonts w:ascii="Consolas" w:hAnsi="Consolas" w:cs="Consolas"/>
+          <w:color w:val="2B91AF"/>
+          <w:sz w:val="19"/>
+          <w:szCs w:val="19"/>
+          <w:highlight w:val="white"/>
+        </w:rPr>
+        <w:t>Vector</w:t>
+      </w:r>
+      <w:r>
+        <w:rPr>
+          <w:rFonts w:ascii="Consolas" w:hAnsi="Consolas" w:cs="Consolas"/>
+          <w:color w:val="000000"/>
+          <w:sz w:val="19"/>
+          <w:szCs w:val="19"/>
+          <w:highlight w:val="white"/>
+        </w:rPr>
+        <w:t xml:space="preserve">&lt;DIM&gt;&amp; </w:t>
+      </w:r>
+      <w:r>
+        <w:rPr>
+          <w:rFonts w:ascii="Consolas" w:hAnsi="Consolas" w:cs="Consolas"/>
+          <w:color w:val="808080"/>
+          <w:sz w:val="19"/>
+          <w:szCs w:val="19"/>
+          <w:highlight w:val="white"/>
+        </w:rPr>
+        <w:t>b</w:t>
+      </w:r>
+      <w:r>
+        <w:rPr>
+          <w:rFonts w:ascii="Consolas" w:hAnsi="Consolas" w:cs="Consolas"/>
+          <w:color w:val="000000"/>
+          <w:sz w:val="19"/>
+          <w:szCs w:val="19"/>
+          <w:highlight w:val="white"/>
+        </w:rPr>
+        <w:t>)</w:t>
+      </w:r>
+      <w:r>
+        <w:rPr>
+          <w:rFonts w:ascii="Consolas" w:hAnsi="Consolas" w:cs="Consolas"/>
+          <w:color w:val="000000"/>
+          <w:sz w:val="19"/>
+          <w:szCs w:val="19"/>
+        </w:rPr>
+        <w:t>;</w:t>
+      </w:r>
+    </w:p>
+    <w:p>
+      <w:r>
+        <w:t>Subtracts a vector from this vector, and assigns the result to this vector.</w:t>
+      </w:r>
+    </w:p>
+    <w:p>
+      <w:pPr>
+        <w:pStyle w:val="Heading3"/>
+      </w:pPr>
+      <w:r>
+        <w:t>Return Value</w:t>
+      </w:r>
+    </w:p>
+    <w:p>
+      <w:r>
+        <w:t>*this</w:t>
+      </w:r>
+    </w:p>
+    <w:p/>
+    <w:p>
+      <w:pPr>
+        <w:pStyle w:val="Heading2"/>
+      </w:pPr>
+      <w:bookmarkStart w:id="18" w:name="_Ref481570316"/>
+      <w:proofErr w:type="gramStart"/>
+      <w:r>
+        <w:t>Vector::</w:t>
+      </w:r>
+      <w:proofErr w:type="gramEnd"/>
+      <w:r>
+        <w:t>operator*=</w:t>
+      </w:r>
+      <w:bookmarkEnd w:id="18"/>
+    </w:p>
+    <w:p>
+      <w:pPr>
+        <w:rPr>
+          <w:rFonts w:ascii="Consolas" w:hAnsi="Consolas" w:cs="Consolas"/>
+          <w:color w:val="000000"/>
+          <w:sz w:val="19"/>
+          <w:szCs w:val="19"/>
+        </w:rPr>
+      </w:pPr>
+      <w:r>
+        <w:rPr>
+          <w:rFonts w:ascii="Consolas" w:hAnsi="Consolas" w:cs="Consolas"/>
+          <w:color w:val="2B91AF"/>
+          <w:sz w:val="19"/>
+          <w:szCs w:val="19"/>
+          <w:highlight w:val="white"/>
+        </w:rPr>
+        <w:t>Vector</w:t>
+      </w:r>
+      <w:r>
+        <w:rPr>
+          <w:rFonts w:ascii="Consolas" w:hAnsi="Consolas" w:cs="Consolas"/>
+          <w:color w:val="000000"/>
+          <w:sz w:val="19"/>
+          <w:szCs w:val="19"/>
+          <w:highlight w:val="white"/>
+        </w:rPr>
+        <w:t xml:space="preserve">&lt;DIM&gt; </w:t>
+      </w:r>
+      <w:r>
+        <w:rPr>
+          <w:rFonts w:ascii="Consolas" w:hAnsi="Consolas" w:cs="Consolas"/>
+          <w:color w:val="008080"/>
+          <w:sz w:val="19"/>
+          <w:szCs w:val="19"/>
+          <w:highlight w:val="white"/>
+        </w:rPr>
+        <w:t>operator*</w:t>
+      </w:r>
+      <w:proofErr w:type="gramStart"/>
+      <w:r>
+        <w:rPr>
+          <w:rFonts w:ascii="Consolas" w:hAnsi="Consolas" w:cs="Consolas"/>
+          <w:color w:val="008080"/>
+          <w:sz w:val="19"/>
+          <w:szCs w:val="19"/>
+          <w:highlight w:val="white"/>
+        </w:rPr>
+        <w:t>=</w:t>
+      </w:r>
+      <w:r>
+        <w:rPr>
+          <w:rFonts w:ascii="Consolas" w:hAnsi="Consolas" w:cs="Consolas"/>
+          <w:color w:val="000000"/>
+          <w:sz w:val="19"/>
+          <w:szCs w:val="19"/>
+          <w:highlight w:val="white"/>
+        </w:rPr>
+        <w:t>(</w:t>
+      </w:r>
+      <w:proofErr w:type="gramEnd"/>
+      <w:r>
+        <w:rPr>
+          <w:rFonts w:ascii="Consolas" w:hAnsi="Consolas" w:cs="Consolas"/>
+          <w:color w:val="0000FF"/>
+          <w:sz w:val="19"/>
+          <w:szCs w:val="19"/>
+          <w:highlight w:val="white"/>
+        </w:rPr>
+        <w:t>float</w:t>
+      </w:r>
+      <w:r>
+        <w:rPr>
+          <w:rFonts w:ascii="Consolas" w:hAnsi="Consolas" w:cs="Consolas"/>
+          <w:color w:val="000000"/>
+          <w:sz w:val="19"/>
+          <w:szCs w:val="19"/>
+          <w:highlight w:val="white"/>
+        </w:rPr>
+        <w:t xml:space="preserve"> </w:t>
+      </w:r>
+      <w:r>
+        <w:rPr>
+          <w:rFonts w:ascii="Consolas" w:hAnsi="Consolas" w:cs="Consolas"/>
+          <w:color w:val="808080"/>
+          <w:sz w:val="19"/>
+          <w:szCs w:val="19"/>
+          <w:highlight w:val="white"/>
+        </w:rPr>
+        <w:t>f</w:t>
+      </w:r>
+      <w:r>
+        <w:rPr>
+          <w:rFonts w:ascii="Consolas" w:hAnsi="Consolas" w:cs="Consolas"/>
+          <w:color w:val="000000"/>
+          <w:sz w:val="19"/>
+          <w:szCs w:val="19"/>
+          <w:highlight w:val="white"/>
+        </w:rPr>
+        <w:t>)</w:t>
+      </w:r>
+      <w:r>
+        <w:rPr>
+          <w:rFonts w:ascii="Consolas" w:hAnsi="Consolas" w:cs="Consolas"/>
+          <w:color w:val="000000"/>
+          <w:sz w:val="19"/>
+          <w:szCs w:val="19"/>
+        </w:rPr>
+        <w:t>;</w:t>
+      </w:r>
+    </w:p>
+    <w:p>
+      <w:r>
+        <w:t>Scales this vector by a float value, and assigns the result to this vector.</w:t>
+      </w:r>
+    </w:p>
+    <w:p>
+      <w:pPr>
+        <w:pStyle w:val="Heading3"/>
+      </w:pPr>
+      <w:r>
+        <w:t>Return Value</w:t>
+      </w:r>
+    </w:p>
+    <w:p>
+      <w:r>
+        <w:t>*this</w:t>
+      </w:r>
+    </w:p>
+    <w:p/>
+    <w:p>
+      <w:pPr>
+        <w:pStyle w:val="Heading2"/>
+      </w:pPr>
+      <w:bookmarkStart w:id="19" w:name="VectorDot"/>
+      <w:proofErr w:type="gramStart"/>
+      <w:r>
+        <w:lastRenderedPageBreak/>
+        <w:t>Vector::</w:t>
+      </w:r>
+      <w:proofErr w:type="gramEnd"/>
+      <w:r>
         <w:t>dot</w:t>
       </w:r>
     </w:p>
-    <w:bookmarkEnd w:id="15"/>
+    <w:bookmarkEnd w:id="19"/>
     <w:p>
       <w:pPr>
         <w:rPr>
@@ -3246,7 +3619,7 @@
       <w:pPr>
         <w:pStyle w:val="Heading2"/>
       </w:pPr>
-      <w:bookmarkStart w:id="16" w:name="VectorCross"/>
+      <w:bookmarkStart w:id="20" w:name="VectorCross"/>
       <w:proofErr w:type="gramStart"/>
       <w:r>
         <w:t>Vector::</w:t>
@@ -3256,7 +3629,7 @@
         <w:t>cross</w:t>
       </w:r>
     </w:p>
-    <w:bookmarkEnd w:id="16"/>
+    <w:bookmarkEnd w:id="20"/>
     <w:p>
       <w:pPr>
         <w:autoSpaceDE w:val="0"/>
@@ -3604,13 +3977,252 @@
         <w:pStyle w:val="Heading3"/>
       </w:pPr>
       <w:r>
+        <w:t>Return Value</w:t>
+      </w:r>
+    </w:p>
+    <w:p>
+      <w:r>
+        <w:t>Vector&lt;D&gt; equal to cross product of this vector and b. If this is a Vector&lt;4&gt;, its final component will have a value of 0.</w:t>
+      </w:r>
+    </w:p>
+    <w:p/>
+    <w:p>
+      <w:pPr>
+        <w:pStyle w:val="Heading2"/>
+      </w:pPr>
+      <w:bookmarkStart w:id="21" w:name="VectorMagSqr"/>
+      <w:proofErr w:type="gramStart"/>
+      <w:r>
+        <w:t>Vector::</w:t>
+      </w:r>
+      <w:proofErr w:type="spellStart"/>
+      <w:proofErr w:type="gramEnd"/>
+      <w:r>
+        <w:t>magnitudeSquared</w:t>
+      </w:r>
+      <w:proofErr w:type="spellEnd"/>
+    </w:p>
+    <w:bookmarkEnd w:id="21"/>
+    <w:p>
+      <w:pPr>
+        <w:rPr>
+          <w:rFonts w:ascii="Consolas" w:hAnsi="Consolas" w:cs="Consolas"/>
+          <w:color w:val="0000FF"/>
+          <w:sz w:val="19"/>
+          <w:szCs w:val="19"/>
+          <w:lang w:val="en-AU"/>
+        </w:rPr>
+      </w:pPr>
+      <w:r>
+        <w:rPr>
+          <w:rFonts w:ascii="Consolas" w:hAnsi="Consolas" w:cs="Consolas"/>
+          <w:color w:val="0000FF"/>
+          <w:sz w:val="19"/>
+          <w:szCs w:val="19"/>
+          <w:lang w:val="en-AU"/>
+        </w:rPr>
+        <w:t>float</w:t>
+      </w:r>
+      <w:r>
+        <w:rPr>
+          <w:rFonts w:ascii="Consolas" w:hAnsi="Consolas" w:cs="Consolas"/>
+          <w:color w:val="000000"/>
+          <w:sz w:val="19"/>
+          <w:szCs w:val="19"/>
+          <w:lang w:val="en-AU"/>
+        </w:rPr>
+        <w:t xml:space="preserve"> </w:t>
+      </w:r>
+      <w:proofErr w:type="spellStart"/>
+      <w:proofErr w:type="gramStart"/>
+      <w:r>
+        <w:rPr>
+          <w:rFonts w:ascii="Consolas" w:hAnsi="Consolas" w:cs="Consolas"/>
+          <w:color w:val="000000"/>
+          <w:sz w:val="19"/>
+          <w:szCs w:val="19"/>
+          <w:lang w:val="en-AU"/>
+        </w:rPr>
+        <w:t>magnitudeSquared</w:t>
+      </w:r>
+      <w:proofErr w:type="spellEnd"/>
+      <w:r>
+        <w:rPr>
+          <w:rFonts w:ascii="Consolas" w:hAnsi="Consolas" w:cs="Consolas"/>
+          <w:color w:val="000000"/>
+          <w:sz w:val="19"/>
+          <w:szCs w:val="19"/>
+          <w:lang w:val="en-AU"/>
+        </w:rPr>
+        <w:t>(</w:t>
+      </w:r>
+      <w:proofErr w:type="gramEnd"/>
+      <w:r>
+        <w:rPr>
+          <w:rFonts w:ascii="Consolas" w:hAnsi="Consolas" w:cs="Consolas"/>
+          <w:color w:val="000000"/>
+          <w:sz w:val="19"/>
+          <w:szCs w:val="19"/>
+          <w:lang w:val="en-AU"/>
+        </w:rPr>
+        <w:t xml:space="preserve">) </w:t>
+      </w:r>
+      <w:proofErr w:type="spellStart"/>
+      <w:r>
+        <w:rPr>
+          <w:rFonts w:ascii="Consolas" w:hAnsi="Consolas" w:cs="Consolas"/>
+          <w:color w:val="0000FF"/>
+          <w:sz w:val="19"/>
+          <w:szCs w:val="19"/>
+          <w:lang w:val="en-AU"/>
+        </w:rPr>
+        <w:t>const</w:t>
+      </w:r>
+      <w:proofErr w:type="spellEnd"/>
+    </w:p>
+    <w:p>
+      <w:r>
+        <w:t xml:space="preserve">Calculates the </w:t>
+      </w:r>
+      <w:r>
+        <w:t xml:space="preserve">square of the vector’s magnitude. This is equal to the sum of the square of each component. This value can be used to compare the vector’s magnitude to other values without having to calculate a square root. </w:t>
+      </w:r>
+    </w:p>
+    <w:p>
+      <w:pPr>
+        <w:pStyle w:val="Heading3"/>
+      </w:pPr>
+      <w:r>
+        <w:t>Return Value</w:t>
+      </w:r>
+    </w:p>
+    <w:p>
+      <w:r>
+        <w:t>float equal to the square of this vector’s magnitude</w:t>
+      </w:r>
+    </w:p>
+    <w:p/>
+    <w:p>
+      <w:pPr>
+        <w:pStyle w:val="Heading2"/>
+      </w:pPr>
+      <w:bookmarkStart w:id="22" w:name="VectorMag"/>
+      <w:proofErr w:type="gramStart"/>
+      <w:r>
+        <w:t>Vector::</w:t>
+      </w:r>
+      <w:proofErr w:type="gramEnd"/>
+      <w:r>
+        <w:t>magnitude</w:t>
+      </w:r>
+    </w:p>
+    <w:bookmarkEnd w:id="22"/>
+    <w:p>
+      <w:pPr>
+        <w:rPr>
+          <w:rFonts w:ascii="Consolas" w:hAnsi="Consolas" w:cs="Consolas"/>
+          <w:color w:val="0000FF"/>
+          <w:sz w:val="19"/>
+          <w:szCs w:val="19"/>
+          <w:lang w:val="en-AU"/>
+        </w:rPr>
+      </w:pPr>
+      <w:r>
+        <w:rPr>
+          <w:rFonts w:ascii="Consolas" w:hAnsi="Consolas" w:cs="Consolas"/>
+          <w:color w:val="0000FF"/>
+          <w:sz w:val="19"/>
+          <w:szCs w:val="19"/>
+          <w:lang w:val="en-AU"/>
+        </w:rPr>
+        <w:t>float</w:t>
+      </w:r>
+      <w:r>
+        <w:rPr>
+          <w:rFonts w:ascii="Consolas" w:hAnsi="Consolas" w:cs="Consolas"/>
+          <w:color w:val="000000"/>
+          <w:sz w:val="19"/>
+          <w:szCs w:val="19"/>
+          <w:lang w:val="en-AU"/>
+        </w:rPr>
+        <w:t xml:space="preserve"> </w:t>
+      </w:r>
+      <w:proofErr w:type="gramStart"/>
+      <w:r>
+        <w:rPr>
+          <w:rFonts w:ascii="Consolas" w:hAnsi="Consolas" w:cs="Consolas"/>
+          <w:color w:val="000000"/>
+          <w:sz w:val="19"/>
+          <w:szCs w:val="19"/>
+          <w:lang w:val="en-AU"/>
+        </w:rPr>
+        <w:t>magnitude(</w:t>
+      </w:r>
+      <w:proofErr w:type="gramEnd"/>
+      <w:r>
+        <w:rPr>
+          <w:rFonts w:ascii="Consolas" w:hAnsi="Consolas" w:cs="Consolas"/>
+          <w:color w:val="000000"/>
+          <w:sz w:val="19"/>
+          <w:szCs w:val="19"/>
+          <w:lang w:val="en-AU"/>
+        </w:rPr>
+        <w:t xml:space="preserve">) </w:t>
+      </w:r>
+      <w:proofErr w:type="spellStart"/>
+      <w:r>
+        <w:rPr>
+          <w:rFonts w:ascii="Consolas" w:hAnsi="Consolas" w:cs="Consolas"/>
+          <w:color w:val="0000FF"/>
+          <w:sz w:val="19"/>
+          <w:szCs w:val="19"/>
+          <w:lang w:val="en-AU"/>
+        </w:rPr>
+        <w:t>const</w:t>
+      </w:r>
+      <w:proofErr w:type="spellEnd"/>
+      <w:r>
+        <w:rPr>
+          <w:rFonts w:ascii="Consolas" w:hAnsi="Consolas" w:cs="Consolas"/>
+          <w:color w:val="0000FF"/>
+          <w:sz w:val="19"/>
+          <w:szCs w:val="19"/>
+          <w:lang w:val="en-AU"/>
+        </w:rPr>
+        <w:t>;</w:t>
+      </w:r>
+    </w:p>
+    <w:p>
+      <w:r>
+        <w:rPr>
+          <w:lang w:val="en-AU"/>
+        </w:rPr>
+        <w:t>Calculates the</w:t>
+      </w:r>
+      <w:r>
+        <w:t xml:space="preserve"> magnitude of this vector. This is done by taking the square root of </w:t>
+      </w:r>
+      <w:proofErr w:type="spellStart"/>
+      <w:r>
+        <w:t>magnitudeSquared</w:t>
+      </w:r>
+      <w:proofErr w:type="spellEnd"/>
+      <w:r>
+        <w:t xml:space="preserve">. </w:t>
+      </w:r>
+    </w:p>
+    <w:p>
+      <w:pPr>
+        <w:pStyle w:val="Heading3"/>
+      </w:pPr>
+      <w:r>
         <w:lastRenderedPageBreak/>
         <w:t>Return Value</w:t>
       </w:r>
     </w:p>
     <w:p>
       <w:r>
-        <w:t>Vector&lt;D&gt; equal to cross product of this vector and b. If this is a Vector&lt;4&gt;, its final component will have a value of 0.</w:t>
+        <w:t>Float equal to this vector’s magnitude</w:t>
       </w:r>
     </w:p>
     <w:p/>
@@ -3618,21 +4230,28 @@
       <w:pPr>
         <w:pStyle w:val="Heading2"/>
       </w:pPr>
-      <w:bookmarkStart w:id="17" w:name="VectorMagSqr"/>
+      <w:bookmarkStart w:id="23" w:name="VectorNormalise"/>
       <w:proofErr w:type="gramStart"/>
       <w:r>
         <w:t>Vector::</w:t>
       </w:r>
-      <w:proofErr w:type="spellStart"/>
       <w:proofErr w:type="gramEnd"/>
       <w:r>
-        <w:t>magnitudeSquared</w:t>
-      </w:r>
-      <w:proofErr w:type="spellEnd"/>
-    </w:p>
-    <w:bookmarkEnd w:id="17"/>
-    <w:p>
-      <w:pPr>
+        <w:t>normalise</w:t>
+      </w:r>
+    </w:p>
+    <w:bookmarkEnd w:id="23"/>
+    <w:p>
+      <w:pPr>
+        <w:rPr>
+          <w:rFonts w:ascii="Consolas" w:hAnsi="Consolas" w:cs="Consolas"/>
+          <w:color w:val="000000"/>
+          <w:sz w:val="19"/>
+          <w:szCs w:val="19"/>
+          <w:lang w:val="en-AU"/>
+        </w:rPr>
+      </w:pPr>
+      <w:r>
         <w:rPr>
           <w:rFonts w:ascii="Consolas" w:hAnsi="Consolas" w:cs="Consolas"/>
           <w:color w:val="0000FF"/>
@@ -3640,16 +4259,7 @@
           <w:szCs w:val="19"/>
           <w:lang w:val="en-AU"/>
         </w:rPr>
-      </w:pPr>
-      <w:r>
-        <w:rPr>
-          <w:rFonts w:ascii="Consolas" w:hAnsi="Consolas" w:cs="Consolas"/>
-          <w:color w:val="0000FF"/>
-          <w:sz w:val="19"/>
-          <w:szCs w:val="19"/>
-          <w:lang w:val="en-AU"/>
-        </w:rPr>
-        <w:t>float</w:t>
+        <w:t>bool</w:t>
       </w:r>
       <w:r>
         <w:rPr>
@@ -3661,7 +4271,6 @@
         </w:rPr>
         <w:t xml:space="preserve"> </w:t>
       </w:r>
-      <w:proofErr w:type="spellStart"/>
       <w:proofErr w:type="gramStart"/>
       <w:r>
         <w:rPr>
@@ -3671,18 +4280,7 @@
           <w:szCs w:val="19"/>
           <w:lang w:val="en-AU"/>
         </w:rPr>
-        <w:t>magnitudeSquared</w:t>
-      </w:r>
-      <w:proofErr w:type="spellEnd"/>
-      <w:r>
-        <w:rPr>
-          <w:rFonts w:ascii="Consolas" w:hAnsi="Consolas" w:cs="Consolas"/>
-          <w:color w:val="000000"/>
-          <w:sz w:val="19"/>
-          <w:szCs w:val="19"/>
-          <w:lang w:val="en-AU"/>
-        </w:rPr>
-        <w:t>(</w:t>
+        <w:t>normalise(</w:t>
       </w:r>
       <w:proofErr w:type="gramEnd"/>
       <w:r>
@@ -3693,27 +4291,29 @@
           <w:szCs w:val="19"/>
           <w:lang w:val="en-AU"/>
         </w:rPr>
-        <w:t xml:space="preserve">) </w:t>
-      </w:r>
-      <w:proofErr w:type="spellStart"/>
-      <w:r>
-        <w:rPr>
-          <w:rFonts w:ascii="Consolas" w:hAnsi="Consolas" w:cs="Consolas"/>
-          <w:color w:val="0000FF"/>
-          <w:sz w:val="19"/>
-          <w:szCs w:val="19"/>
-          <w:lang w:val="en-AU"/>
-        </w:rPr>
-        <w:t>const</w:t>
-      </w:r>
-      <w:proofErr w:type="spellEnd"/>
-    </w:p>
-    <w:p>
-      <w:r>
-        <w:t xml:space="preserve">Calculates the </w:t>
-      </w:r>
-      <w:r>
-        <w:t xml:space="preserve">square of the vector’s magnitude. This is equal to the sum of the square of each component. This value can be used to compare the vector’s magnitude to other values without having to calculate a square root. </w:t>
+        <w:t>);</w:t>
+      </w:r>
+    </w:p>
+    <w:p>
+      <w:r>
+        <w:t>Converts this vector to its normalised form, by scaling it to a magnitude of 1. The</w:t>
+      </w:r>
+      <w:r>
+        <w:t xml:space="preserve"> inverse of the vector’s magnitude is calculated, and all components are multiplied by this value.</w:t>
+      </w:r>
+      <w:r>
+        <w:t xml:space="preserve"> If the vector’s magnitude is zero</w:t>
+      </w:r>
+      <w:r>
+        <w:t xml:space="preserve">, infinite, or </w:t>
+      </w:r>
+      <w:proofErr w:type="spellStart"/>
+      <w:r>
+        <w:t>NaN</w:t>
+      </w:r>
+      <w:proofErr w:type="spellEnd"/>
+      <w:r>
+        <w:t>, instead nothing happens.</w:t>
       </w:r>
     </w:p>
     <w:p>
@@ -3726,253 +4326,26 @@
     </w:p>
     <w:p>
       <w:r>
-        <w:t>float equal to the square of this vector’s magnitude</w:t>
-      </w:r>
-    </w:p>
-    <w:p/>
+        <w:t>True if vector can be normalized. False if zero vector, any component is infinite or not a number, or an overflow makes magnitude infinite.</w:t>
+      </w:r>
+    </w:p>
     <w:p>
       <w:pPr>
         <w:pStyle w:val="Heading2"/>
       </w:pPr>
-      <w:bookmarkStart w:id="18" w:name="VectorMag"/>
+      <w:bookmarkStart w:id="24" w:name="VectorCompare"/>
       <w:proofErr w:type="gramStart"/>
       <w:r>
         <w:t>Vector::</w:t>
       </w:r>
+      <w:proofErr w:type="spellStart"/>
       <w:proofErr w:type="gramEnd"/>
       <w:r>
-        <w:t>magnitude</w:t>
-      </w:r>
-    </w:p>
-    <w:bookmarkEnd w:id="18"/>
-    <w:p>
-      <w:pPr>
-        <w:rPr>
-          <w:rFonts w:ascii="Consolas" w:hAnsi="Consolas" w:cs="Consolas"/>
-          <w:color w:val="0000FF"/>
-          <w:sz w:val="19"/>
-          <w:szCs w:val="19"/>
-          <w:lang w:val="en-AU"/>
-        </w:rPr>
-      </w:pPr>
-      <w:r>
-        <w:rPr>
-          <w:rFonts w:ascii="Consolas" w:hAnsi="Consolas" w:cs="Consolas"/>
-          <w:color w:val="0000FF"/>
-          <w:sz w:val="19"/>
-          <w:szCs w:val="19"/>
-          <w:lang w:val="en-AU"/>
-        </w:rPr>
-        <w:t>float</w:t>
-      </w:r>
-      <w:r>
-        <w:rPr>
-          <w:rFonts w:ascii="Consolas" w:hAnsi="Consolas" w:cs="Consolas"/>
-          <w:color w:val="000000"/>
-          <w:sz w:val="19"/>
-          <w:szCs w:val="19"/>
-          <w:lang w:val="en-AU"/>
-        </w:rPr>
-        <w:t xml:space="preserve"> </w:t>
-      </w:r>
-      <w:proofErr w:type="gramStart"/>
-      <w:r>
-        <w:rPr>
-          <w:rFonts w:ascii="Consolas" w:hAnsi="Consolas" w:cs="Consolas"/>
-          <w:color w:val="000000"/>
-          <w:sz w:val="19"/>
-          <w:szCs w:val="19"/>
-          <w:lang w:val="en-AU"/>
-        </w:rPr>
-        <w:t>magnitude(</w:t>
-      </w:r>
-      <w:proofErr w:type="gramEnd"/>
-      <w:r>
-        <w:rPr>
-          <w:rFonts w:ascii="Consolas" w:hAnsi="Consolas" w:cs="Consolas"/>
-          <w:color w:val="000000"/>
-          <w:sz w:val="19"/>
-          <w:szCs w:val="19"/>
-          <w:lang w:val="en-AU"/>
-        </w:rPr>
-        <w:t xml:space="preserve">) </w:t>
-      </w:r>
-      <w:proofErr w:type="spellStart"/>
-      <w:r>
-        <w:rPr>
-          <w:rFonts w:ascii="Consolas" w:hAnsi="Consolas" w:cs="Consolas"/>
-          <w:color w:val="0000FF"/>
-          <w:sz w:val="19"/>
-          <w:szCs w:val="19"/>
-          <w:lang w:val="en-AU"/>
-        </w:rPr>
-        <w:t>const</w:t>
-      </w:r>
-      <w:proofErr w:type="spellEnd"/>
-      <w:r>
-        <w:rPr>
-          <w:rFonts w:ascii="Consolas" w:hAnsi="Consolas" w:cs="Consolas"/>
-          <w:color w:val="0000FF"/>
-          <w:sz w:val="19"/>
-          <w:szCs w:val="19"/>
-          <w:lang w:val="en-AU"/>
-        </w:rPr>
-        <w:t>;</w:t>
-      </w:r>
-    </w:p>
-    <w:p>
-      <w:r>
-        <w:rPr>
-          <w:lang w:val="en-AU"/>
-        </w:rPr>
-        <w:t>Calculates the</w:t>
-      </w:r>
-      <w:r>
-        <w:t xml:space="preserve"> magnitude of this vector. This is done by taking the square root of </w:t>
-      </w:r>
-      <w:proofErr w:type="spellStart"/>
-      <w:r>
-        <w:t>magnitudeSquared</w:t>
-      </w:r>
-      <w:proofErr w:type="spellEnd"/>
-      <w:r>
-        <w:t xml:space="preserve">. </w:t>
-      </w:r>
-    </w:p>
-    <w:p>
-      <w:pPr>
-        <w:pStyle w:val="Heading3"/>
-      </w:pPr>
-      <w:r>
-        <w:t>Return Value</w:t>
-      </w:r>
-    </w:p>
-    <w:p>
-      <w:r>
-        <w:t>Float equal to this vector’s magnitude</w:t>
-      </w:r>
-    </w:p>
-    <w:p/>
-    <w:p>
-      <w:pPr>
-        <w:pStyle w:val="Heading2"/>
-      </w:pPr>
-      <w:bookmarkStart w:id="19" w:name="VectorNormalise"/>
-      <w:proofErr w:type="gramStart"/>
-      <w:r>
-        <w:t>Vector::</w:t>
-      </w:r>
-      <w:proofErr w:type="gramEnd"/>
-      <w:r>
-        <w:t>normalise</w:t>
-      </w:r>
-    </w:p>
-    <w:bookmarkEnd w:id="19"/>
-    <w:p>
-      <w:pPr>
-        <w:rPr>
-          <w:rFonts w:ascii="Consolas" w:hAnsi="Consolas" w:cs="Consolas"/>
-          <w:color w:val="000000"/>
-          <w:sz w:val="19"/>
-          <w:szCs w:val="19"/>
-          <w:lang w:val="en-AU"/>
-        </w:rPr>
-      </w:pPr>
-      <w:r>
-        <w:rPr>
-          <w:rFonts w:ascii="Consolas" w:hAnsi="Consolas" w:cs="Consolas"/>
-          <w:color w:val="0000FF"/>
-          <w:sz w:val="19"/>
-          <w:szCs w:val="19"/>
-          <w:lang w:val="en-AU"/>
-        </w:rPr>
-        <w:t>bool</w:t>
-      </w:r>
-      <w:r>
-        <w:rPr>
-          <w:rFonts w:ascii="Consolas" w:hAnsi="Consolas" w:cs="Consolas"/>
-          <w:color w:val="000000"/>
-          <w:sz w:val="19"/>
-          <w:szCs w:val="19"/>
-          <w:lang w:val="en-AU"/>
-        </w:rPr>
-        <w:t xml:space="preserve"> </w:t>
-      </w:r>
-      <w:proofErr w:type="gramStart"/>
-      <w:r>
-        <w:rPr>
-          <w:rFonts w:ascii="Consolas" w:hAnsi="Consolas" w:cs="Consolas"/>
-          <w:color w:val="000000"/>
-          <w:sz w:val="19"/>
-          <w:szCs w:val="19"/>
-          <w:lang w:val="en-AU"/>
-        </w:rPr>
-        <w:t>normalise(</w:t>
-      </w:r>
-      <w:proofErr w:type="gramEnd"/>
-      <w:r>
-        <w:rPr>
-          <w:rFonts w:ascii="Consolas" w:hAnsi="Consolas" w:cs="Consolas"/>
-          <w:color w:val="000000"/>
-          <w:sz w:val="19"/>
-          <w:szCs w:val="19"/>
-          <w:lang w:val="en-AU"/>
-        </w:rPr>
-        <w:t>);</w:t>
-      </w:r>
-    </w:p>
-    <w:p>
-      <w:r>
-        <w:t>Converts this vector to its normalised form, by scaling it to a magnitude of 1. The</w:t>
-      </w:r>
-      <w:r>
-        <w:t xml:space="preserve"> inverse of the vector’s magnitude is calculated, and all components are multiplied by this value.</w:t>
-      </w:r>
-      <w:r>
-        <w:t xml:space="preserve"> If the vector’s magnitude is zero</w:t>
-      </w:r>
-      <w:r>
-        <w:t xml:space="preserve">, infinite, or </w:t>
-      </w:r>
-      <w:proofErr w:type="spellStart"/>
-      <w:r>
-        <w:t>NaN</w:t>
-      </w:r>
-      <w:proofErr w:type="spellEnd"/>
-      <w:r>
-        <w:t>, instead nothing happens.</w:t>
-      </w:r>
-    </w:p>
-    <w:p>
-      <w:pPr>
-        <w:pStyle w:val="Heading3"/>
-      </w:pPr>
-      <w:r>
-        <w:t>Return Value</w:t>
-      </w:r>
-    </w:p>
-    <w:p>
-      <w:r>
-        <w:t>True if vector can be normalized. False if zero vector, any component is infinite or not a number, or an overflow makes magnitude infinite.</w:t>
-      </w:r>
-    </w:p>
-    <w:p>
-      <w:pPr>
-        <w:pStyle w:val="Heading2"/>
-      </w:pPr>
-      <w:bookmarkStart w:id="20" w:name="VectorCompare"/>
-      <w:proofErr w:type="gramStart"/>
-      <w:r>
-        <w:t>Vector::</w:t>
-      </w:r>
-      <w:proofErr w:type="spellStart"/>
-      <w:proofErr w:type="gramEnd"/>
-      <w:r>
         <w:t>compareMagnitude</w:t>
       </w:r>
       <w:proofErr w:type="spellEnd"/>
     </w:p>
-    <w:bookmarkEnd w:id="20"/>
+    <w:bookmarkEnd w:id="24"/>
     <w:p>
       <w:pPr>
         <w:rPr>
@@ -4165,16 +4538,15 @@
           <w:lang w:val="en-AU"/>
         </w:rPr>
       </w:pPr>
-      <w:bookmarkStart w:id="21" w:name="_Ref481395931"/>
-      <w:proofErr w:type="spellStart"/>
-      <w:r>
-        <w:rPr>
-          <w:lang w:val="en-AU"/>
-        </w:rPr>
-        <w:lastRenderedPageBreak/>
+      <w:bookmarkStart w:id="25" w:name="_Ref481395931"/>
+      <w:proofErr w:type="spellStart"/>
+      <w:r>
+        <w:rPr>
+          <w:lang w:val="en-AU"/>
+        </w:rPr>
         <w:t>isZeroVector</w:t>
       </w:r>
-      <w:bookmarkEnd w:id="21"/>
+      <w:bookmarkEnd w:id="25"/>
       <w:proofErr w:type="spellEnd"/>
     </w:p>
     <w:p>
@@ -4314,7 +4686,7 @@
           <w:lang w:val="en-AU"/>
         </w:rPr>
       </w:pPr>
-      <w:bookmarkStart w:id="22" w:name="_Ref481395936"/>
+      <w:bookmarkStart w:id="26" w:name="_Ref481395936"/>
       <w:proofErr w:type="spellStart"/>
       <w:r>
         <w:rPr>
@@ -4322,7 +4694,7 @@
         </w:rPr>
         <w:t>isInfinite</w:t>
       </w:r>
-      <w:bookmarkEnd w:id="22"/>
+      <w:bookmarkEnd w:id="26"/>
       <w:proofErr w:type="spellEnd"/>
     </w:p>
     <w:p>
@@ -4474,12 +4846,13 @@
       <w:pPr>
         <w:pStyle w:val="Heading2"/>
       </w:pPr>
-      <w:bookmarkStart w:id="23" w:name="_Ref481395939"/>
-      <w:proofErr w:type="spellStart"/>
-      <w:r>
+      <w:bookmarkStart w:id="27" w:name="_Ref481395939"/>
+      <w:proofErr w:type="spellStart"/>
+      <w:r>
+        <w:lastRenderedPageBreak/>
         <w:t>isNAN</w:t>
       </w:r>
-      <w:bookmarkEnd w:id="23"/>
+      <w:bookmarkEnd w:id="27"/>
       <w:proofErr w:type="spellEnd"/>
     </w:p>
     <w:p>
@@ -4606,12 +4979,12 @@
       <w:pPr>
         <w:pStyle w:val="Heading2"/>
       </w:pPr>
-      <w:bookmarkStart w:id="24" w:name="VectorPlus"/>
+      <w:bookmarkStart w:id="28" w:name="VectorPlus"/>
       <w:r>
         <w:t>operator+ (Vector)</w:t>
       </w:r>
     </w:p>
-    <w:bookmarkEnd w:id="24"/>
+    <w:bookmarkEnd w:id="28"/>
     <w:p>
       <w:pPr>
         <w:autoSpaceDE w:val="0"/>
@@ -4905,12 +5278,12 @@
       <w:pPr>
         <w:pStyle w:val="Heading2"/>
       </w:pPr>
-      <w:bookmarkStart w:id="25" w:name="VectorMinus"/>
+      <w:bookmarkStart w:id="29" w:name="VectorMinus"/>
       <w:r>
         <w:t>operator- (Vector)</w:t>
       </w:r>
     </w:p>
-    <w:bookmarkEnd w:id="25"/>
+    <w:bookmarkEnd w:id="29"/>
     <w:p>
       <w:pPr>
         <w:autoSpaceDE w:val="0"/>
@@ -4986,7 +5359,6 @@
           <w:szCs w:val="19"/>
           <w:lang w:val="en-AU"/>
         </w:rPr>
-        <w:lastRenderedPageBreak/>
         <w:t>Vector</w:t>
       </w:r>
       <w:r>
@@ -5202,12 +5574,12 @@
       <w:pPr>
         <w:pStyle w:val="Heading2"/>
       </w:pPr>
-      <w:bookmarkStart w:id="26" w:name="VectorMultiply"/>
+      <w:bookmarkStart w:id="30" w:name="VectorMultiply"/>
       <w:r>
         <w:t>operator* (Vector)</w:t>
       </w:r>
     </w:p>
-    <w:bookmarkEnd w:id="26"/>
+    <w:bookmarkEnd w:id="30"/>
     <w:p>
       <w:pPr>
         <w:pStyle w:val="ListParagraph"/>
@@ -5429,6 +5801,7 @@
           <w:szCs w:val="19"/>
           <w:lang w:val="en-AU"/>
         </w:rPr>
+        <w:lastRenderedPageBreak/>
         <w:t>template</w:t>
       </w:r>
       <w:r>
@@ -5666,7 +6039,7 @@
       <w:pPr>
         <w:pStyle w:val="Heading2"/>
       </w:pPr>
-      <w:bookmarkStart w:id="27" w:name="VectorCompOperator"/>
+      <w:bookmarkStart w:id="31" w:name="VectorCompOperator"/>
       <w:r>
         <w:t>operator</w:t>
       </w:r>
@@ -5679,7 +6052,7 @@
         <w:t xml:space="preserve"> (Vector)</w:t>
       </w:r>
     </w:p>
-    <w:bookmarkEnd w:id="27"/>
+    <w:bookmarkEnd w:id="31"/>
     <w:p>
       <w:pPr>
         <w:pStyle w:val="ListParagraph"/>
@@ -6197,7 +6570,6 @@
         <w:rPr>
           <w:lang w:val="en-AU"/>
         </w:rPr>
-        <w:lastRenderedPageBreak/>
         <w:t>Function Parameters</w:t>
       </w:r>
     </w:p>
@@ -6285,7 +6657,7 @@
           <w:lang w:val="en-AU"/>
         </w:rPr>
       </w:pPr>
-      <w:bookmarkStart w:id="28" w:name="VectorEqOperator"/>
+      <w:bookmarkStart w:id="32" w:name="VectorEqOperator"/>
       <w:r>
         <w:rPr>
           <w:lang w:val="en-AU"/>
@@ -6307,7 +6679,7 @@
         <w:t>= (Vector)</w:t>
       </w:r>
     </w:p>
-    <w:bookmarkEnd w:id="28"/>
+    <w:bookmarkEnd w:id="32"/>
     <w:p>
       <w:pPr>
         <w:pStyle w:val="ListParagraph"/>
@@ -6813,6 +7185,7 @@
         <w:rPr>
           <w:lang w:val="en-AU"/>
         </w:rPr>
+        <w:lastRenderedPageBreak/>
         <w:t>Function Parameters</w:t>
       </w:r>
     </w:p>
@@ -6917,7 +7290,7 @@
           <w:lang w:val="en-AU"/>
         </w:rPr>
       </w:pPr>
-      <w:bookmarkStart w:id="29" w:name="Matrix"/>
+      <w:bookmarkStart w:id="33" w:name="Matrix"/>
       <w:r>
         <w:rPr>
           <w:lang w:val="en-AU"/>
@@ -6926,7 +7299,7 @@
         <w:t>Matrix</w:t>
       </w:r>
     </w:p>
-    <w:bookmarkEnd w:id="29"/>
+    <w:bookmarkEnd w:id="33"/>
     <w:p>
       <w:pPr>
         <w:rPr>
@@ -8480,7 +8853,7 @@
           <w:lang w:val="en-AU"/>
         </w:rPr>
       </w:pPr>
-      <w:bookmarkStart w:id="30" w:name="MatrixCtor"/>
+      <w:bookmarkStart w:id="34" w:name="MatrixCtor"/>
       <w:proofErr w:type="gramStart"/>
       <w:r>
         <w:rPr>
@@ -8496,7 +8869,7 @@
         <w:t>Matrix</w:t>
       </w:r>
     </w:p>
-    <w:bookmarkEnd w:id="30"/>
+    <w:bookmarkEnd w:id="34"/>
     <w:p>
       <w:pPr>
         <w:pStyle w:val="ListParagraph"/>
@@ -9029,8 +9402,8 @@
           <w:lang w:val="en-AU"/>
         </w:rPr>
       </w:pPr>
-      <w:bookmarkStart w:id="31" w:name="_Ref480275757"/>
-      <w:bookmarkStart w:id="32" w:name="MatrixDtor"/>
+      <w:bookmarkStart w:id="35" w:name="_Ref480275757"/>
+      <w:bookmarkStart w:id="36" w:name="MatrixDtor"/>
       <w:proofErr w:type="gramStart"/>
       <w:r>
         <w:rPr>
@@ -9045,9 +9418,9 @@
         </w:rPr>
         <w:t>~Matrix</w:t>
       </w:r>
-      <w:bookmarkEnd w:id="31"/>
-    </w:p>
-    <w:bookmarkEnd w:id="32"/>
+      <w:bookmarkEnd w:id="35"/>
+    </w:p>
+    <w:bookmarkEnd w:id="36"/>
     <w:p>
       <w:pPr>
         <w:rPr>
@@ -9110,7 +9483,7 @@
           <w:lang w:val="en-AU"/>
         </w:rPr>
       </w:pPr>
-      <w:bookmarkStart w:id="33" w:name="_Ref480275763"/>
+      <w:bookmarkStart w:id="37" w:name="_Ref480275763"/>
       <w:proofErr w:type="gramStart"/>
       <w:r>
         <w:rPr>
@@ -9125,7 +9498,7 @@
         </w:rPr>
         <w:t>operator[]</w:t>
       </w:r>
-      <w:bookmarkEnd w:id="33"/>
+      <w:bookmarkEnd w:id="37"/>
     </w:p>
     <w:p>
       <w:pPr>
@@ -9527,7 +9900,7 @@
           <w:lang w:val="en-AU"/>
         </w:rPr>
       </w:pPr>
-      <w:bookmarkStart w:id="34" w:name="_Ref480286235"/>
+      <w:bookmarkStart w:id="38" w:name="_Ref480286235"/>
       <w:proofErr w:type="gramStart"/>
       <w:r>
         <w:rPr>
@@ -9542,7 +9915,7 @@
         </w:rPr>
         <w:t>operator float*</w:t>
       </w:r>
-      <w:bookmarkEnd w:id="34"/>
+      <w:bookmarkEnd w:id="38"/>
     </w:p>
     <w:p>
       <w:pPr>
@@ -9672,7 +10045,7 @@
           <w:lang w:val="en-AU"/>
         </w:rPr>
       </w:pPr>
-      <w:bookmarkStart w:id="35" w:name="_Ref480275767"/>
+      <w:bookmarkStart w:id="39" w:name="_Ref480275767"/>
       <w:proofErr w:type="gramStart"/>
       <w:r>
         <w:rPr>
@@ -9687,7 +10060,7 @@
         </w:rPr>
         <w:t>operator*</w:t>
       </w:r>
-      <w:bookmarkEnd w:id="35"/>
+      <w:bookmarkEnd w:id="39"/>
     </w:p>
     <w:p>
       <w:pPr>
@@ -10094,7 +10467,7 @@
           <w:lang w:val="en-AU"/>
         </w:rPr>
       </w:pPr>
-      <w:bookmarkStart w:id="36" w:name="_Ref480275771"/>
+      <w:bookmarkStart w:id="40" w:name="_Ref480275771"/>
       <w:proofErr w:type="gramStart"/>
       <w:r>
         <w:rPr>
@@ -10110,7 +10483,7 @@
         </w:rPr>
         <w:t>setIdentity</w:t>
       </w:r>
-      <w:bookmarkEnd w:id="36"/>
+      <w:bookmarkEnd w:id="40"/>
       <w:proofErr w:type="spellEnd"/>
     </w:p>
     <w:p>
@@ -10206,7 +10579,7 @@
           <w:lang w:val="en-AU"/>
         </w:rPr>
       </w:pPr>
-      <w:bookmarkStart w:id="37" w:name="_Ref480275776"/>
+      <w:bookmarkStart w:id="41" w:name="_Ref480275776"/>
       <w:proofErr w:type="gramStart"/>
       <w:r>
         <w:rPr>
@@ -10222,7 +10595,7 @@
         </w:rPr>
         <w:t>setRotate</w:t>
       </w:r>
-      <w:bookmarkEnd w:id="37"/>
+      <w:bookmarkEnd w:id="41"/>
       <w:proofErr w:type="spellEnd"/>
     </w:p>
     <w:p>
@@ -10238,7 +10611,7 @@
           <w:szCs w:val="19"/>
         </w:rPr>
       </w:pPr>
-      <w:bookmarkStart w:id="38" w:name="_Ref480275779"/>
+      <w:bookmarkStart w:id="42" w:name="_Ref480275779"/>
       <w:r>
         <w:rPr>
           <w:rFonts w:ascii="Consolas" w:hAnsi="Consolas" w:cs="Consolas"/>
@@ -10610,7 +10983,7 @@
         </w:rPr>
         <w:t>setRotateX,setRotateY,setRotateZ</w:t>
       </w:r>
-      <w:bookmarkEnd w:id="38"/>
+      <w:bookmarkEnd w:id="42"/>
       <w:proofErr w:type="spellEnd"/>
     </w:p>
     <w:p>
@@ -11471,7 +11844,7 @@
           <w:lang w:val="en-AU"/>
         </w:rPr>
       </w:pPr>
-      <w:bookmarkStart w:id="39" w:name="_Ref480275790"/>
+      <w:bookmarkStart w:id="43" w:name="_Ref480275790"/>
       <w:proofErr w:type="gramStart"/>
       <w:r>
         <w:rPr>
@@ -11487,7 +11860,7 @@
         </w:rPr>
         <w:t>setEulerRotate,setTaitBryanRotate</w:t>
       </w:r>
-      <w:bookmarkEnd w:id="39"/>
+      <w:bookmarkEnd w:id="43"/>
       <w:proofErr w:type="spellEnd"/>
     </w:p>
     <w:p>
@@ -12421,7 +12794,7 @@
           <w:lang w:val="en-AU"/>
         </w:rPr>
       </w:pPr>
-      <w:bookmarkStart w:id="40" w:name="_Ref481499208"/>
+      <w:bookmarkStart w:id="44" w:name="_Ref481499208"/>
       <w:proofErr w:type="gramStart"/>
       <w:r>
         <w:rPr>
@@ -12437,7 +12810,7 @@
         </w:rPr>
         <w:t>getEulerOrientation,getTaitBryanOrientation</w:t>
       </w:r>
-      <w:bookmarkEnd w:id="40"/>
+      <w:bookmarkEnd w:id="44"/>
       <w:proofErr w:type="spellEnd"/>
     </w:p>
     <w:p>
@@ -12534,7 +12907,6 @@
         <w:t xml:space="preserve"> </w:t>
       </w:r>
       <w:proofErr w:type="spellStart"/>
-      <w:proofErr w:type="gramStart"/>
       <w:r>
         <w:rPr>
           <w:rFonts w:ascii="Consolas" w:hAnsi="Consolas" w:cs="Consolas"/>
@@ -12557,7 +12929,6 @@
         <w:t>::</w:t>
       </w:r>
       <w:proofErr w:type="spellStart"/>
-      <w:proofErr w:type="gramEnd"/>
       <w:r>
         <w:rPr>
           <w:rFonts w:ascii="Consolas" w:hAnsi="Consolas" w:cs="Consolas"/>
@@ -12847,7 +13218,6 @@
         <w:t xml:space="preserve"> </w:t>
       </w:r>
       <w:proofErr w:type="spellStart"/>
-      <w:proofErr w:type="gramStart"/>
       <w:r>
         <w:rPr>
           <w:rFonts w:ascii="Consolas" w:hAnsi="Consolas" w:cs="Consolas"/>
@@ -12870,7 +13240,6 @@
         <w:t>::</w:t>
       </w:r>
       <w:proofErr w:type="spellStart"/>
-      <w:proofErr w:type="gramEnd"/>
       <w:r>
         <w:rPr>
           <w:rFonts w:ascii="Consolas" w:hAnsi="Consolas" w:cs="Consolas"/>
@@ -13107,7 +13476,7 @@
           <w:lang w:val="en-AU"/>
         </w:rPr>
       </w:pPr>
-      <w:bookmarkStart w:id="41" w:name="_Ref480275797"/>
+      <w:bookmarkStart w:id="45" w:name="_Ref480275797"/>
       <w:r>
         <w:rPr>
           <w:lang w:val="en-AU"/>
@@ -13216,15 +13585,7 @@
         <w:rPr>
           <w:lang w:val="en-AU"/>
         </w:rPr>
-        <w:t xml:space="preserve"> will be false</w:t>
-      </w:r>
-      <w:bookmarkStart w:id="42" w:name="_GoBack"/>
-      <w:bookmarkEnd w:id="42"/>
-      <w:r>
-        <w:rPr>
-          <w:lang w:val="en-AU"/>
-        </w:rPr>
-        <w:t xml:space="preserve"> </w:t>
+        <w:t xml:space="preserve"> will be false </w:t>
       </w:r>
     </w:p>
     <w:p>
@@ -13414,7 +13775,7 @@
         </w:rPr>
         <w:t>calculateInverse</w:t>
       </w:r>
-      <w:bookmarkEnd w:id="41"/>
+      <w:bookmarkEnd w:id="45"/>
       <w:proofErr w:type="spellEnd"/>
     </w:p>
     <w:p>
@@ -13709,7 +14070,7 @@
           <w:lang w:val="en-AU"/>
         </w:rPr>
       </w:pPr>
-      <w:bookmarkStart w:id="43" w:name="_Ref480285339"/>
+      <w:bookmarkStart w:id="46" w:name="_Ref480285339"/>
       <w:proofErr w:type="gramStart"/>
       <w:r>
         <w:rPr>
@@ -13725,7 +14086,7 @@
         </w:rPr>
         <w:t>transformByInverse</w:t>
       </w:r>
-      <w:bookmarkEnd w:id="43"/>
+      <w:bookmarkEnd w:id="46"/>
       <w:proofErr w:type="spellEnd"/>
     </w:p>
     <w:p>
@@ -14066,7 +14427,7 @@
           <w:lang w:val="en-AU"/>
         </w:rPr>
       </w:pPr>
-      <w:bookmarkStart w:id="44" w:name="_Ref480275802"/>
+      <w:bookmarkStart w:id="47" w:name="_Ref480275802"/>
       <w:proofErr w:type="gramStart"/>
       <w:r>
         <w:rPr>
@@ -14082,7 +14443,7 @@
         </w:rPr>
         <w:t>invertTransform</w:t>
       </w:r>
-      <w:bookmarkEnd w:id="44"/>
+      <w:bookmarkEnd w:id="47"/>
       <w:proofErr w:type="spellEnd"/>
     </w:p>
     <w:p>
@@ -14337,7 +14698,7 @@
           <w:lang w:val="en-AU"/>
         </w:rPr>
       </w:pPr>
-      <w:bookmarkStart w:id="45" w:name="_Ref480275805"/>
+      <w:bookmarkStart w:id="48" w:name="_Ref480275805"/>
       <w:proofErr w:type="gramStart"/>
       <w:r>
         <w:rPr>
@@ -14353,7 +14714,7 @@
         </w:rPr>
         <w:t>areColumnsEqual</w:t>
       </w:r>
-      <w:bookmarkEnd w:id="45"/>
+      <w:bookmarkEnd w:id="48"/>
       <w:proofErr w:type="spellEnd"/>
     </w:p>
     <w:p>
@@ -14586,13 +14947,27 @@
         <w:rPr>
           <w:lang w:val="en-AU"/>
         </w:rPr>
-        <w:t xml:space="preserve">Checks if two float arrays have equal </w:t>
-      </w:r>
-      <w:r>
-        <w:rPr>
-          <w:lang w:val="en-AU"/>
-        </w:rPr>
-        <w:t>values.</w:t>
+        <w:t>Checks</w:t>
+      </w:r>
+      <w:r>
+        <w:rPr>
+          <w:lang w:val="en-AU"/>
+        </w:rPr>
+        <w:t xml:space="preserve"> if two float arrays have equal values, within tolerance. This is used by </w:t>
+      </w:r>
+      <w:proofErr w:type="spellStart"/>
+      <w:r>
+        <w:rPr>
+          <w:lang w:val="en-AU"/>
+        </w:rPr>
+        <w:t>invertTransform</w:t>
+      </w:r>
+      <w:proofErr w:type="spellEnd"/>
+      <w:r>
+        <w:rPr>
+          <w:lang w:val="en-AU"/>
+        </w:rPr>
+        <w:t xml:space="preserve"> to see if a column is empty (all elements 0) or has a 1 in its pivot position and 0 in other positions, so a constant tolerance of FLT_EPSILON is used.</w:t>
       </w:r>
     </w:p>
     <w:p>
@@ -14700,7 +15075,19 @@
         <w:rPr>
           <w:lang w:val="en-AU"/>
         </w:rPr>
-        <w:t>Returns true if the members of each array (up to ROW-1) are equal. False otherwise.</w:t>
+        <w:t xml:space="preserve">Returns true if the members of each array (up to ROW-1) are </w:t>
+      </w:r>
+      <w:r>
+        <w:rPr>
+          <w:lang w:val="en-AU"/>
+        </w:rPr>
+        <w:t>within FLT_EPSILON of each other</w:t>
+      </w:r>
+      <w:r>
+        <w:rPr>
+          <w:lang w:val="en-AU"/>
+        </w:rPr>
+        <w:t>. False otherwise.</w:t>
       </w:r>
     </w:p>
     <w:p>
@@ -14717,7 +15104,7 @@
           <w:lang w:val="en-AU"/>
         </w:rPr>
       </w:pPr>
-      <w:bookmarkStart w:id="46" w:name="_Ref480275807"/>
+      <w:bookmarkStart w:id="49" w:name="_Ref480275807"/>
       <w:proofErr w:type="gramStart"/>
       <w:r>
         <w:rPr>
@@ -14733,7 +15120,7 @@
         </w:rPr>
         <w:t>swapRows</w:t>
       </w:r>
-      <w:bookmarkEnd w:id="46"/>
+      <w:bookmarkEnd w:id="49"/>
       <w:proofErr w:type="spellEnd"/>
     </w:p>
     <w:p>
@@ -15234,7 +15621,7 @@
           <w:lang w:val="en-AU"/>
         </w:rPr>
       </w:pPr>
-      <w:bookmarkStart w:id="47" w:name="_Ref480275811"/>
+      <w:bookmarkStart w:id="50" w:name="_Ref480275811"/>
       <w:proofErr w:type="gramStart"/>
       <w:r>
         <w:rPr>
@@ -15250,7 +15637,7 @@
         </w:rPr>
         <w:t>multiplyRow</w:t>
       </w:r>
-      <w:bookmarkEnd w:id="47"/>
+      <w:bookmarkEnd w:id="50"/>
       <w:proofErr w:type="spellEnd"/>
     </w:p>
     <w:p>
@@ -15840,7 +16227,6 @@
           <w:szCs w:val="19"/>
           <w:highlight w:val="white"/>
         </w:rPr>
-        <w:lastRenderedPageBreak/>
         <w:t>static</w:t>
       </w:r>
       <w:r>
@@ -16298,7 +16684,7 @@
 </file>
 
 <file path=word/endnotes.xml><?xml version="1.0" encoding="utf-8"?>
-<w:endnotes xmlns:wpc="http://schemas.microsoft.com/office/word/2010/wordprocessingCanvas" xmlns:cx="http://schemas.microsoft.com/office/drawing/2014/chartex" xmlns:cx1="http://schemas.microsoft.com/office/drawing/2015/9/8/chartex" xmlns:cx2="http://schemas.microsoft.com/office/drawing/2015/10/21/chartex" xmlns:cx3="http://schemas.microsoft.com/office/drawing/2016/5/9/chartex" xmlns:cx4="http://schemas.microsoft.com/office/drawing/2016/5/10/chartex" xmlns:cx5="http://schemas.microsoft.com/office/drawing/2016/5/11/chartex" xmlns:mc="http://schemas.openxmlformats.org/markup-compatibility/2006" xmlns:o="urn:schemas-microsoft-com:office:office" xmlns:r="http://schemas.openxmlformats.org/officeDocument/2006/relationships" xmlns:m="http://schemas.openxmlformats.org/officeDocument/2006/math" xmlns:v="urn:schemas-microsoft-com:vml" xmlns:wp14="http://schemas.microsoft.com/office/word/2010/wordprocessingDrawing" xmlns:wp="http://schemas.openxmlformats.org/drawingml/2006/wordprocessingDrawing" xmlns:w10="urn:schemas-microsoft-com:office:word" xmlns:w="http://schemas.openxmlformats.org/wordprocessingml/2006/main" xmlns:w14="http://schemas.microsoft.com/office/word/2010/wordml" xmlns:w15="http://schemas.microsoft.com/office/word/2012/wordml" xmlns:w16se="http://schemas.microsoft.com/office/word/2015/wordml/symex" xmlns:wpg="http://schemas.microsoft.com/office/word/2010/wordprocessingGroup" xmlns:wpi="http://schemas.microsoft.com/office/word/2010/wordprocessingInk" xmlns:wne="http://schemas.microsoft.com/office/word/2006/wordml" xmlns:wps="http://schemas.microsoft.com/office/word/2010/wordprocessingShape" mc:Ignorable="w14 w15 w16se wp14">
+<w:endnotes xmlns:wpc="http://schemas.microsoft.com/office/word/2010/wordprocessingCanvas" xmlns:cx="http://schemas.microsoft.com/office/drawing/2014/chartex" xmlns:mc="http://schemas.openxmlformats.org/markup-compatibility/2006" xmlns:o="urn:schemas-microsoft-com:office:office" xmlns:r="http://schemas.openxmlformats.org/officeDocument/2006/relationships" xmlns:m="http://schemas.openxmlformats.org/officeDocument/2006/math" xmlns:v="urn:schemas-microsoft-com:vml" xmlns:wp14="http://schemas.microsoft.com/office/word/2010/wordprocessingDrawing" xmlns:wp="http://schemas.openxmlformats.org/drawingml/2006/wordprocessingDrawing" xmlns:w10="urn:schemas-microsoft-com:office:word" xmlns:w="http://schemas.openxmlformats.org/wordprocessingml/2006/main" xmlns:w14="http://schemas.microsoft.com/office/word/2010/wordml" xmlns:w15="http://schemas.microsoft.com/office/word/2012/wordml" xmlns:w16se="http://schemas.microsoft.com/office/word/2015/wordml/symex" xmlns:wpg="http://schemas.microsoft.com/office/word/2010/wordprocessingGroup" xmlns:wpi="http://schemas.microsoft.com/office/word/2010/wordprocessingInk" xmlns:wne="http://schemas.microsoft.com/office/word/2006/wordml" xmlns:wps="http://schemas.microsoft.com/office/word/2010/wordprocessingShape" mc:Ignorable="w14 w15 w16se wp14">
   <w:endnote w:type="separator" w:id="-1">
     <w:p>
       <w:pPr>
@@ -16323,7 +16709,7 @@
 </file>
 
 <file path=word/footnotes.xml><?xml version="1.0" encoding="utf-8"?>
-<w:footnotes xmlns:wpc="http://schemas.microsoft.com/office/word/2010/wordprocessingCanvas" xmlns:cx="http://schemas.microsoft.com/office/drawing/2014/chartex" xmlns:cx1="http://schemas.microsoft.com/office/drawing/2015/9/8/chartex" xmlns:cx2="http://schemas.microsoft.com/office/drawing/2015/10/21/chartex" xmlns:cx3="http://schemas.microsoft.com/office/drawing/2016/5/9/chartex" xmlns:cx4="http://schemas.microsoft.com/office/drawing/2016/5/10/chartex" xmlns:cx5="http://schemas.microsoft.com/office/drawing/2016/5/11/chartex" xmlns:mc="http://schemas.openxmlformats.org/markup-compatibility/2006" xmlns:o="urn:schemas-microsoft-com:office:office" xmlns:r="http://schemas.openxmlformats.org/officeDocument/2006/relationships" xmlns:m="http://schemas.openxmlformats.org/officeDocument/2006/math" xmlns:v="urn:schemas-microsoft-com:vml" xmlns:wp14="http://schemas.microsoft.com/office/word/2010/wordprocessingDrawing" xmlns:wp="http://schemas.openxmlformats.org/drawingml/2006/wordprocessingDrawing" xmlns:w10="urn:schemas-microsoft-com:office:word" xmlns:w="http://schemas.openxmlformats.org/wordprocessingml/2006/main" xmlns:w14="http://schemas.microsoft.com/office/word/2010/wordml" xmlns:w15="http://schemas.microsoft.com/office/word/2012/wordml" xmlns:w16se="http://schemas.microsoft.com/office/word/2015/wordml/symex" xmlns:wpg="http://schemas.microsoft.com/office/word/2010/wordprocessingGroup" xmlns:wpi="http://schemas.microsoft.com/office/word/2010/wordprocessingInk" xmlns:wne="http://schemas.microsoft.com/office/word/2006/wordml" xmlns:wps="http://schemas.microsoft.com/office/word/2010/wordprocessingShape" mc:Ignorable="w14 w15 w16se wp14">
+<w:footnotes xmlns:wpc="http://schemas.microsoft.com/office/word/2010/wordprocessingCanvas" xmlns:cx="http://schemas.microsoft.com/office/drawing/2014/chartex" xmlns:mc="http://schemas.openxmlformats.org/markup-compatibility/2006" xmlns:o="urn:schemas-microsoft-com:office:office" xmlns:r="http://schemas.openxmlformats.org/officeDocument/2006/relationships" xmlns:m="http://schemas.openxmlformats.org/officeDocument/2006/math" xmlns:v="urn:schemas-microsoft-com:vml" xmlns:wp14="http://schemas.microsoft.com/office/word/2010/wordprocessingDrawing" xmlns:wp="http://schemas.openxmlformats.org/drawingml/2006/wordprocessingDrawing" xmlns:w10="urn:schemas-microsoft-com:office:word" xmlns:w="http://schemas.openxmlformats.org/wordprocessingml/2006/main" xmlns:w14="http://schemas.microsoft.com/office/word/2010/wordml" xmlns:w15="http://schemas.microsoft.com/office/word/2012/wordml" xmlns:w16se="http://schemas.microsoft.com/office/word/2015/wordml/symex" xmlns:wpg="http://schemas.microsoft.com/office/word/2010/wordprocessingGroup" xmlns:wpi="http://schemas.microsoft.com/office/word/2010/wordprocessingInk" xmlns:wne="http://schemas.microsoft.com/office/word/2006/wordml" xmlns:wps="http://schemas.microsoft.com/office/word/2010/wordprocessingShape" mc:Ignorable="w14 w15 w16se wp14">
   <w:footnote w:type="separator" w:id="-1">
     <w:p>
       <w:pPr>
@@ -16348,7 +16734,7 @@
 </file>
 
 <file path=word/header1.xml><?xml version="1.0" encoding="utf-8"?>
-<w:hdr xmlns:wpc="http://schemas.microsoft.com/office/word/2010/wordprocessingCanvas" xmlns:cx="http://schemas.microsoft.com/office/drawing/2014/chartex" xmlns:cx1="http://schemas.microsoft.com/office/drawing/2015/9/8/chartex" xmlns:cx2="http://schemas.microsoft.com/office/drawing/2015/10/21/chartex" xmlns:cx3="http://schemas.microsoft.com/office/drawing/2016/5/9/chartex" xmlns:cx4="http://schemas.microsoft.com/office/drawing/2016/5/10/chartex" xmlns:cx5="http://schemas.microsoft.com/office/drawing/2016/5/11/chartex" xmlns:mc="http://schemas.openxmlformats.org/markup-compatibility/2006" xmlns:o="urn:schemas-microsoft-com:office:office" xmlns:r="http://schemas.openxmlformats.org/officeDocument/2006/relationships" xmlns:m="http://schemas.openxmlformats.org/officeDocument/2006/math" xmlns:v="urn:schemas-microsoft-com:vml" xmlns:wp14="http://schemas.microsoft.com/office/word/2010/wordprocessingDrawing" xmlns:wp="http://schemas.openxmlformats.org/drawingml/2006/wordprocessingDrawing" xmlns:w10="urn:schemas-microsoft-com:office:word" xmlns:w="http://schemas.openxmlformats.org/wordprocessingml/2006/main" xmlns:w14="http://schemas.microsoft.com/office/word/2010/wordml" xmlns:w15="http://schemas.microsoft.com/office/word/2012/wordml" xmlns:w16se="http://schemas.microsoft.com/office/word/2015/wordml/symex" xmlns:wpg="http://schemas.microsoft.com/office/word/2010/wordprocessingGroup" xmlns:wpi="http://schemas.microsoft.com/office/word/2010/wordprocessingInk" xmlns:wne="http://schemas.microsoft.com/office/word/2006/wordml" xmlns:wps="http://schemas.microsoft.com/office/word/2010/wordprocessingShape" mc:Ignorable="w14 w15 w16se wp14">
+<w:hdr xmlns:wpc="http://schemas.microsoft.com/office/word/2010/wordprocessingCanvas" xmlns:cx="http://schemas.microsoft.com/office/drawing/2014/chartex" xmlns:mc="http://schemas.openxmlformats.org/markup-compatibility/2006" xmlns:o="urn:schemas-microsoft-com:office:office" xmlns:r="http://schemas.openxmlformats.org/officeDocument/2006/relationships" xmlns:m="http://schemas.openxmlformats.org/officeDocument/2006/math" xmlns:v="urn:schemas-microsoft-com:vml" xmlns:wp14="http://schemas.microsoft.com/office/word/2010/wordprocessingDrawing" xmlns:wp="http://schemas.openxmlformats.org/drawingml/2006/wordprocessingDrawing" xmlns:w10="urn:schemas-microsoft-com:office:word" xmlns:w="http://schemas.openxmlformats.org/wordprocessingml/2006/main" xmlns:w14="http://schemas.microsoft.com/office/word/2010/wordml" xmlns:w15="http://schemas.microsoft.com/office/word/2012/wordml" xmlns:w16se="http://schemas.microsoft.com/office/word/2015/wordml/symex" xmlns:wpg="http://schemas.microsoft.com/office/word/2010/wordprocessingGroup" xmlns:wpi="http://schemas.microsoft.com/office/word/2010/wordprocessingInk" xmlns:wne="http://schemas.microsoft.com/office/word/2006/wordml" xmlns:wps="http://schemas.microsoft.com/office/word/2010/wordprocessingShape" mc:Ignorable="w14 w15 w16se wp14">
   <w:sdt>
     <w:sdtPr>
       <w:id w:val="325484360"/>
@@ -16381,7 +16767,7 @@
           <w:rPr>
             <w:noProof/>
           </w:rPr>
-          <w:t>14</w:t>
+          <w:t>4</w:t>
         </w:r>
         <w:r>
           <w:rPr>
@@ -16401,7 +16787,7 @@
 </file>
 
 <file path=word/numbering.xml><?xml version="1.0" encoding="utf-8"?>
-<w:numbering xmlns:wpc="http://schemas.microsoft.com/office/word/2010/wordprocessingCanvas" xmlns:cx="http://schemas.microsoft.com/office/drawing/2014/chartex" xmlns:cx1="http://schemas.microsoft.com/office/drawing/2015/9/8/chartex" xmlns:cx2="http://schemas.microsoft.com/office/drawing/2015/10/21/chartex" xmlns:cx3="http://schemas.microsoft.com/office/drawing/2016/5/9/chartex" xmlns:cx4="http://schemas.microsoft.com/office/drawing/2016/5/10/chartex" xmlns:cx5="http://schemas.microsoft.com/office/drawing/2016/5/11/chartex" xmlns:mc="http://schemas.openxmlformats.org/markup-compatibility/2006" xmlns:o="urn:schemas-microsoft-com:office:office" xmlns:r="http://schemas.openxmlformats.org/officeDocument/2006/relationships" xmlns:m="http://schemas.openxmlformats.org/officeDocument/2006/math" xmlns:v="urn:schemas-microsoft-com:vml" xmlns:wp14="http://schemas.microsoft.com/office/word/2010/wordprocessingDrawing" xmlns:wp="http://schemas.openxmlformats.org/drawingml/2006/wordprocessingDrawing" xmlns:w10="urn:schemas-microsoft-com:office:word" xmlns:w="http://schemas.openxmlformats.org/wordprocessingml/2006/main" xmlns:w14="http://schemas.microsoft.com/office/word/2010/wordml" xmlns:w15="http://schemas.microsoft.com/office/word/2012/wordml" xmlns:w16se="http://schemas.microsoft.com/office/word/2015/wordml/symex" xmlns:wpg="http://schemas.microsoft.com/office/word/2010/wordprocessingGroup" xmlns:wpi="http://schemas.microsoft.com/office/word/2010/wordprocessingInk" xmlns:wne="http://schemas.microsoft.com/office/word/2006/wordml" xmlns:wps="http://schemas.microsoft.com/office/word/2010/wordprocessingShape" mc:Ignorable="w14 w15 w16se wp14">
+<w:numbering xmlns:wpc="http://schemas.microsoft.com/office/word/2010/wordprocessingCanvas" xmlns:cx="http://schemas.microsoft.com/office/drawing/2014/chartex" xmlns:mc="http://schemas.openxmlformats.org/markup-compatibility/2006" xmlns:o="urn:schemas-microsoft-com:office:office" xmlns:r="http://schemas.openxmlformats.org/officeDocument/2006/relationships" xmlns:m="http://schemas.openxmlformats.org/officeDocument/2006/math" xmlns:v="urn:schemas-microsoft-com:vml" xmlns:wp14="http://schemas.microsoft.com/office/word/2010/wordprocessingDrawing" xmlns:wp="http://schemas.openxmlformats.org/drawingml/2006/wordprocessingDrawing" xmlns:w10="urn:schemas-microsoft-com:office:word" xmlns:w="http://schemas.openxmlformats.org/wordprocessingml/2006/main" xmlns:w14="http://schemas.microsoft.com/office/word/2010/wordml" xmlns:w15="http://schemas.microsoft.com/office/word/2012/wordml" xmlns:w16se="http://schemas.microsoft.com/office/word/2015/wordml/symex" xmlns:wpg="http://schemas.microsoft.com/office/word/2010/wordprocessingGroup" xmlns:wpi="http://schemas.microsoft.com/office/word/2010/wordprocessingInk" xmlns:wne="http://schemas.microsoft.com/office/word/2006/wordml" xmlns:wps="http://schemas.microsoft.com/office/word/2010/wordprocessingShape" mc:Ignorable="w14 w15 w16se wp14">
   <w:abstractNum w:abstractNumId="0" w15:restartNumberingAfterBreak="0">
     <w:nsid w:val="05594EFF"/>
     <w:multiLevelType w:val="hybridMultilevel"/>
@@ -19359,7 +19745,7 @@
       </w:pPr>
     </w:pPrDefault>
   </w:docDefaults>
-  <w:latentStyles w:defLockedState="0" w:defUIPriority="99" w:defSemiHidden="0" w:defUnhideWhenUsed="0" w:defQFormat="0" w:count="374">
+  <w:latentStyles w:defLockedState="0" w:defUIPriority="99" w:defSemiHidden="0" w:defUnhideWhenUsed="0" w:defQFormat="0" w:count="371">
     <w:lsdException w:name="Normal" w:uiPriority="0" w:qFormat="1"/>
     <w:lsdException w:name="heading 1" w:uiPriority="9" w:qFormat="1"/>
     <w:lsdException w:name="heading 2" w:semiHidden="1" w:uiPriority="9" w:unhideWhenUsed="1" w:qFormat="1"/>
@@ -19465,6 +19851,7 @@
     <w:lsdException w:name="HTML Sample" w:semiHidden="1" w:unhideWhenUsed="1"/>
     <w:lsdException w:name="HTML Typewriter" w:semiHidden="1" w:unhideWhenUsed="1"/>
     <w:lsdException w:name="HTML Variable" w:semiHidden="1" w:unhideWhenUsed="1"/>
+    <w:lsdException w:name="Normal Table" w:semiHidden="1" w:unhideWhenUsed="1"/>
     <w:lsdException w:name="annotation subject" w:semiHidden="1" w:unhideWhenUsed="1"/>
     <w:lsdException w:name="No List" w:semiHidden="1" w:unhideWhenUsed="1"/>
     <w:lsdException w:name="Outline List 1" w:semiHidden="1" w:unhideWhenUsed="1"/>
@@ -19509,6 +19896,7 @@
     <w:lsdException w:name="Table Professional" w:semiHidden="1" w:unhideWhenUsed="1"/>
     <w:lsdException w:name="Table Subtle 1" w:semiHidden="1" w:unhideWhenUsed="1"/>
     <w:lsdException w:name="Table Subtle 2" w:semiHidden="1" w:unhideWhenUsed="1"/>
+    <w:lsdException w:name="Table Web 1" w:semiHidden="1" w:unhideWhenUsed="1"/>
     <w:lsdException w:name="Table Web 2" w:semiHidden="1" w:unhideWhenUsed="1"/>
     <w:lsdException w:name="Table Web 3" w:semiHidden="1" w:unhideWhenUsed="1"/>
     <w:lsdException w:name="Balloon Text" w:semiHidden="1" w:unhideWhenUsed="1"/>
@@ -19729,9 +20117,6 @@
     <w:lsdException w:name="List Table 5 Dark Accent 6" w:uiPriority="50"/>
     <w:lsdException w:name="List Table 6 Colorful Accent 6" w:uiPriority="51"/>
     <w:lsdException w:name="List Table 7 Colorful Accent 6" w:uiPriority="52"/>
-    <w:lsdException w:name="Mention" w:semiHidden="1" w:unhideWhenUsed="1"/>
-    <w:lsdException w:name="Smart Hyperlink" w:semiHidden="1" w:unhideWhenUsed="1"/>
-    <w:lsdException w:name="Hashtag" w:semiHidden="1" w:unhideWhenUsed="1"/>
   </w:latentStyles>
   <w:style w:type="paragraph" w:default="1" w:styleId="Normal">
     <w:name w:val="Normal"/>
@@ -20374,7 +20759,7 @@
 </file>
 
 <file path=customXml/itemProps1.xml><?xml version="1.0" encoding="utf-8"?>
-<ds:datastoreItem xmlns:ds="http://schemas.openxmlformats.org/officeDocument/2006/customXml" ds:itemID="{B1A0FA15-E656-4FC6-AA03-E1AC91B2CF45}">
+<ds:datastoreItem xmlns:ds="http://schemas.openxmlformats.org/officeDocument/2006/customXml" ds:itemID="{9206F397-6963-4028-A16D-45295BB7FDF5}">
   <ds:schemaRefs>
     <ds:schemaRef ds:uri="http://schemas.openxmlformats.org/officeDocument/2006/bibliography"/>
   </ds:schemaRefs>

</xml_diff>